<commit_message>
Rajout de l'intro dans le cahier des charges
</commit_message>
<xml_diff>
--- a/Cahier des charges/Cahier des charges.docx
+++ b/Cahier des charges/Cahier des charges.docx
@@ -1,6 +1,6 @@
 
 <file path=word/document.xml><?xml version="1.0" encoding="utf-8"?>
-<w:document xmlns:wpc="http://schemas.microsoft.com/office/word/2010/wordprocessingCanvas" xmlns:mc="http://schemas.openxmlformats.org/markup-compatibility/2006" xmlns:o="urn:schemas-microsoft-com:office:office" xmlns:r="http://schemas.openxmlformats.org/officeDocument/2006/relationships" xmlns:m="http://schemas.openxmlformats.org/officeDocument/2006/math" xmlns:v="urn:schemas-microsoft-com:vml" xmlns:wp14="http://schemas.microsoft.com/office/word/2010/wordprocessingDrawing" xmlns:wp="http://schemas.openxmlformats.org/drawingml/2006/wordprocessingDrawing" xmlns:w10="urn:schemas-microsoft-com:office:word" xmlns:w="http://schemas.openxmlformats.org/wordprocessingml/2006/main" xmlns:w14="http://schemas.microsoft.com/office/word/2010/wordml" xmlns:wpg="http://schemas.microsoft.com/office/word/2010/wordprocessingGroup" xmlns:wpi="http://schemas.microsoft.com/office/word/2010/wordprocessingInk" xmlns:wne="http://schemas.microsoft.com/office/word/2006/wordml" xmlns:wps="http://schemas.microsoft.com/office/word/2010/wordprocessingShape" mc:Ignorable="w14 wp14">
+<w:document xmlns:ve="http://schemas.openxmlformats.org/markup-compatibility/2006" xmlns:o="urn:schemas-microsoft-com:office:office" xmlns:r="http://schemas.openxmlformats.org/officeDocument/2006/relationships" xmlns:m="http://schemas.openxmlformats.org/officeDocument/2006/math" xmlns:v="urn:schemas-microsoft-com:vml" xmlns:wp="http://schemas.openxmlformats.org/drawingml/2006/wordprocessingDrawing" xmlns:w10="urn:schemas-microsoft-com:office:word" xmlns:w="http://schemas.openxmlformats.org/wordprocessingml/2006/main" xmlns:wne="http://schemas.microsoft.com/office/word/2006/wordml">
   <w:body>
     <w:p>
       <w:pPr>
@@ -35,7 +35,7 @@
     </w:p>
     <w:p>
       <w:pPr>
-        <w:pStyle w:val="Paragraphedeliste"/>
+        <w:pStyle w:val="ListParagraph"/>
         <w:numPr>
           <w:ilvl w:val="1"/>
           <w:numId w:val="1"/>
@@ -55,7 +55,50 @@
     </w:p>
     <w:p>
       <w:pPr>
-        <w:pStyle w:val="Paragraphedeliste"/>
+        <w:pStyle w:val="ListParagraph"/>
+        <w:rPr>
+          <w:sz w:val="24"/>
+          <w:szCs w:val="24"/>
+        </w:rPr>
+      </w:pPr>
+    </w:p>
+    <w:p>
+      <w:pPr>
+        <w:pStyle w:val="NormalWeb"/>
+      </w:pPr>
+      <w:r>
+        <w:t>Dans le cadre de l’unité d’enseignement Projet du semestre 6 en 3eme année de licence informatique à la faculté des Sciences de Montpellier nous réalisons une application Serveur-Client qui devra gérer une ou plusieurs parties de poker en ligne. Le serveur sera implémenté en JAVA, il assurera la communication entre les différents clients, ainsi que le bon déroulement de la partie de poker.</w:t>
+      </w:r>
+    </w:p>
+    <w:p>
+      <w:pPr>
+        <w:pStyle w:val="NormalWeb"/>
+      </w:pPr>
+      <w:r>
+        <w:t xml:space="preserve">Il y aura 3 types de clients, un client WEB, implémenté en FLASH, un client sous Android, ainsi qu'un client implémenté en C++. Ces-derniers auront le même protocole de communication avec le serveur. </w:t>
+      </w:r>
+    </w:p>
+    <w:p>
+      <w:pPr>
+        <w:pStyle w:val="NormalWeb"/>
+        <w:spacing w:after="0"/>
+      </w:pPr>
+      <w:r>
+        <w:t>Dans un premier temps, il s'agira de créer un serveur qui gère une seule partie, avec un système de compte, répertoriant le nombre de jetons par joueur. Puis, dans un second temps, si les circonstances le permettent, modifier le serveur pour qu'il puisse gérer plusieurs parties en même temps, ainsi que faire évoluer le système de compte pour y intégrer un historique des parties, et d'autres options pour rendre l'application pour conviviale et complète.</w:t>
+      </w:r>
+    </w:p>
+    <w:p>
+      <w:pPr>
+        <w:pStyle w:val="ListParagraph"/>
+        <w:rPr>
+          <w:sz w:val="24"/>
+          <w:szCs w:val="24"/>
+        </w:rPr>
+      </w:pPr>
+    </w:p>
+    <w:p>
+      <w:pPr>
+        <w:pStyle w:val="ListParagraph"/>
         <w:numPr>
           <w:ilvl w:val="1"/>
           <w:numId w:val="1"/>
@@ -75,29 +118,29 @@
     </w:p>
     <w:p>
       <w:pPr>
-        <w:pStyle w:val="Paragraphedeliste"/>
+        <w:pStyle w:val="ListParagraph"/>
         <w:widowControl w:val="0"/>
         <w:autoSpaceDE w:val="0"/>
         <w:autoSpaceDN w:val="0"/>
         <w:adjustRightInd w:val="0"/>
         <w:ind w:left="360"/>
         <w:rPr>
-          <w:rFonts w:ascii="Calibri" w:hAnsi="Calibri" w:cs="Calibri"/>
-          <w:lang w:val="fr"/>
-        </w:rPr>
-      </w:pPr>
-    </w:p>
-    <w:p>
-      <w:pPr>
-        <w:pStyle w:val="Paragraphedeliste"/>
+          <w:rFonts w:cs="Calibri"/>
+          <w:lang/>
+        </w:rPr>
+      </w:pPr>
+    </w:p>
+    <w:p>
+      <w:pPr>
+        <w:pStyle w:val="ListParagraph"/>
         <w:widowControl w:val="0"/>
         <w:autoSpaceDE w:val="0"/>
         <w:autoSpaceDN w:val="0"/>
         <w:adjustRightInd w:val="0"/>
         <w:ind w:left="360"/>
         <w:rPr>
-          <w:rFonts w:ascii="Calibri" w:hAnsi="Calibri" w:cs="Calibri"/>
-          <w:lang w:val="fr"/>
+          <w:rFonts w:cs="Calibri"/>
+          <w:lang/>
         </w:rPr>
       </w:pPr>
     </w:p>
@@ -108,731 +151,333 @@
         <w:autoSpaceDN w:val="0"/>
         <w:adjustRightInd w:val="0"/>
         <w:rPr>
-          <w:rFonts w:ascii="Calibri" w:hAnsi="Calibri" w:cs="Calibri"/>
+          <w:rFonts w:cs="Calibri"/>
           <w:lang w:val="en-US"/>
         </w:rPr>
       </w:pPr>
-      <w:proofErr w:type="spellStart"/>
-      <w:r>
-        <w:rPr>
-          <w:rFonts w:ascii="Calibri" w:hAnsi="Calibri" w:cs="Calibri"/>
+      <w:r>
+        <w:rPr>
+          <w:rFonts w:cs="Calibri"/>
           <w:lang w:val="en-US"/>
         </w:rPr>
-        <w:t>Zynga</w:t>
-      </w:r>
-      <w:proofErr w:type="spellEnd"/>
-      <w:r>
-        <w:rPr>
-          <w:rFonts w:ascii="Calibri" w:hAnsi="Calibri" w:cs="Calibri"/>
-          <w:lang w:val="en-US"/>
-        </w:rPr>
-        <w:t xml:space="preserve"> </w:t>
-      </w:r>
-      <w:proofErr w:type="gramStart"/>
-      <w:r>
-        <w:rPr>
-          <w:rFonts w:ascii="Calibri" w:hAnsi="Calibri" w:cs="Calibri"/>
-          <w:lang w:val="en-US"/>
-        </w:rPr>
-        <w:t>Poker(</w:t>
-      </w:r>
-      <w:proofErr w:type="gramEnd"/>
-      <w:r>
-        <w:rPr>
-          <w:rFonts w:ascii="Calibri" w:hAnsi="Calibri" w:cs="Calibri"/>
-          <w:lang w:val="en-US"/>
-        </w:rPr>
-        <w:t xml:space="preserve">only Texas </w:t>
-      </w:r>
-      <w:proofErr w:type="spellStart"/>
-      <w:r>
-        <w:rPr>
-          <w:rFonts w:ascii="Calibri" w:hAnsi="Calibri" w:cs="Calibri"/>
-          <w:lang w:val="en-US"/>
-        </w:rPr>
-        <w:t>Hold'Em</w:t>
-      </w:r>
-      <w:proofErr w:type="spellEnd"/>
-      <w:r>
-        <w:rPr>
-          <w:rFonts w:ascii="Calibri" w:hAnsi="Calibri" w:cs="Calibri"/>
-          <w:lang w:val="en-US"/>
-        </w:rPr>
-        <w:t>) social game:</w:t>
-      </w:r>
-    </w:p>
-    <w:p>
-      <w:pPr>
-        <w:pStyle w:val="Paragraphedeliste"/>
+        <w:t>Zynga Poker(only Texas Hold'Em) social game:</w:t>
+      </w:r>
+    </w:p>
+    <w:p>
+      <w:pPr>
+        <w:pStyle w:val="ListParagraph"/>
         <w:widowControl w:val="0"/>
         <w:autoSpaceDE w:val="0"/>
         <w:autoSpaceDN w:val="0"/>
         <w:adjustRightInd w:val="0"/>
         <w:ind w:left="360"/>
         <w:rPr>
-          <w:rFonts w:ascii="Calibri" w:hAnsi="Calibri" w:cs="Calibri"/>
-          <w:lang w:val="fr"/>
-        </w:rPr>
-      </w:pPr>
-      <w:proofErr w:type="spellStart"/>
-      <w:r>
-        <w:rPr>
-          <w:rFonts w:ascii="Calibri" w:hAnsi="Calibri" w:cs="Calibri"/>
-          <w:lang w:val="fr"/>
-        </w:rPr>
-        <w:t>Zynga</w:t>
-      </w:r>
-      <w:proofErr w:type="spellEnd"/>
-      <w:r>
-        <w:rPr>
-          <w:rFonts w:ascii="Calibri" w:hAnsi="Calibri" w:cs="Calibri"/>
-          <w:lang w:val="fr"/>
-        </w:rPr>
-        <w:t xml:space="preserve"> </w:t>
-      </w:r>
-      <w:r>
-        <w:rPr>
-          <w:rFonts w:ascii="Calibri" w:hAnsi="Calibri" w:cs="Calibri"/>
-          <w:lang w:val="fr"/>
+          <w:rFonts w:cs="Calibri"/>
+          <w:lang/>
+        </w:rPr>
+      </w:pPr>
+      <w:r>
+        <w:rPr>
+          <w:rFonts w:cs="Calibri"/>
+          <w:lang/>
+        </w:rPr>
+        <w:t xml:space="preserve">Zynga </w:t>
+      </w:r>
+      <w:r>
+        <w:rPr>
+          <w:rFonts w:cs="Calibri"/>
+          <w:lang/>
         </w:rPr>
         <w:t>poker est une application poker</w:t>
       </w:r>
       <w:r>
         <w:rPr>
-          <w:rFonts w:ascii="Calibri" w:hAnsi="Calibri" w:cs="Calibri"/>
-          <w:lang w:val="fr"/>
-        </w:rPr>
-        <w:t xml:space="preserve">, il permet le </w:t>
-      </w:r>
-      <w:proofErr w:type="spellStart"/>
-      <w:r>
-        <w:rPr>
-          <w:rFonts w:ascii="Calibri" w:hAnsi="Calibri" w:cs="Calibri"/>
-          <w:lang w:val="fr"/>
-        </w:rPr>
-        <w:t>multijoueur</w:t>
-      </w:r>
-      <w:proofErr w:type="spellEnd"/>
-      <w:r>
-        <w:rPr>
-          <w:rFonts w:ascii="Calibri" w:hAnsi="Calibri" w:cs="Calibri"/>
-          <w:lang w:val="fr"/>
-        </w:rPr>
-        <w:t xml:space="preserve"> via connexion </w:t>
-      </w:r>
-      <w:r>
-        <w:rPr>
-          <w:rFonts w:ascii="Calibri" w:hAnsi="Calibri" w:cs="Calibri"/>
-          <w:lang w:val="fr"/>
+          <w:rFonts w:cs="Calibri"/>
+          <w:lang/>
+        </w:rPr>
+        <w:t xml:space="preserve">, il permet le multijoueur via connexion </w:t>
+      </w:r>
+      <w:r>
+        <w:rPr>
+          <w:rFonts w:cs="Calibri"/>
+          <w:lang/>
         </w:rPr>
         <w:t>avec le</w:t>
       </w:r>
       <w:r>
         <w:rPr>
-          <w:rFonts w:ascii="Calibri" w:hAnsi="Calibri" w:cs="Calibri"/>
-          <w:lang w:val="fr"/>
-        </w:rPr>
-        <w:t xml:space="preserve"> </w:t>
-      </w:r>
-      <w:proofErr w:type="spellStart"/>
-      <w:r>
-        <w:rPr>
-          <w:rFonts w:ascii="Calibri" w:hAnsi="Calibri" w:cs="Calibri"/>
-          <w:lang w:val="fr"/>
-        </w:rPr>
-        <w:t>loggin</w:t>
-      </w:r>
-      <w:proofErr w:type="spellEnd"/>
-      <w:r>
-        <w:rPr>
-          <w:rFonts w:ascii="Calibri" w:hAnsi="Calibri" w:cs="Calibri"/>
-          <w:lang w:val="fr"/>
-        </w:rPr>
-        <w:t xml:space="preserve"> de </w:t>
-      </w:r>
-      <w:proofErr w:type="spellStart"/>
-      <w:r>
-        <w:rPr>
-          <w:rFonts w:ascii="Calibri" w:hAnsi="Calibri" w:cs="Calibri"/>
-          <w:lang w:val="fr"/>
-        </w:rPr>
-        <w:t>facebook</w:t>
-      </w:r>
-      <w:proofErr w:type="spellEnd"/>
-      <w:r>
-        <w:rPr>
-          <w:rFonts w:ascii="Calibri" w:hAnsi="Calibri" w:cs="Calibri"/>
-          <w:lang w:val="fr"/>
-        </w:rPr>
-        <w:t xml:space="preserve"> </w:t>
-      </w:r>
-      <w:proofErr w:type="gramStart"/>
-      <w:r>
-        <w:rPr>
-          <w:rFonts w:ascii="Calibri" w:hAnsi="Calibri" w:cs="Calibri"/>
-          <w:lang w:val="fr"/>
-        </w:rPr>
-        <w:t>( destiné</w:t>
-      </w:r>
-      <w:proofErr w:type="gramEnd"/>
-      <w:r>
-        <w:rPr>
-          <w:rFonts w:ascii="Calibri" w:hAnsi="Calibri" w:cs="Calibri"/>
-          <w:lang w:val="fr"/>
-        </w:rPr>
-        <w:t xml:space="preserve"> au partie de poker avec argent fictif).</w:t>
-      </w:r>
-    </w:p>
-    <w:p>
-      <w:pPr>
-        <w:pStyle w:val="Paragraphedeliste"/>
+          <w:rFonts w:cs="Calibri"/>
+          <w:lang/>
+        </w:rPr>
+        <w:t xml:space="preserve"> loggin de facebook ( destiné au partie de poker avec argent fictif).</w:t>
+      </w:r>
+    </w:p>
+    <w:p>
+      <w:pPr>
+        <w:pStyle w:val="ListParagraph"/>
         <w:widowControl w:val="0"/>
         <w:autoSpaceDE w:val="0"/>
         <w:autoSpaceDN w:val="0"/>
         <w:adjustRightInd w:val="0"/>
         <w:ind w:left="360"/>
         <w:rPr>
-          <w:rFonts w:ascii="Calibri" w:hAnsi="Calibri" w:cs="Calibri"/>
-          <w:lang w:val="fr"/>
-        </w:rPr>
-      </w:pPr>
-      <w:r>
-        <w:rPr>
-          <w:rFonts w:ascii="Calibri" w:hAnsi="Calibri" w:cs="Calibri"/>
-          <w:lang w:val="fr"/>
+          <w:rFonts w:cs="Calibri"/>
+          <w:lang/>
+        </w:rPr>
+      </w:pPr>
+      <w:r>
+        <w:rPr>
+          <w:rFonts w:cs="Calibri"/>
+          <w:lang/>
         </w:rPr>
         <w:t>IL dispose d'une interface (une fois connecté) permettant de choisir le type de parti aux</w:t>
       </w:r>
       <w:r>
         <w:rPr>
-          <w:rFonts w:ascii="Calibri" w:hAnsi="Calibri" w:cs="Calibri"/>
-          <w:lang w:val="fr"/>
+          <w:rFonts w:cs="Calibri"/>
+          <w:lang/>
         </w:rPr>
         <w:t xml:space="preserve"> quel ont souhaité</w:t>
       </w:r>
       <w:r>
         <w:rPr>
-          <w:rFonts w:ascii="Calibri" w:hAnsi="Calibri" w:cs="Calibri"/>
-          <w:lang w:val="fr"/>
+          <w:rFonts w:cs="Calibri"/>
+          <w:lang/>
         </w:rPr>
         <w:t xml:space="preserve"> participé (tournoi ou partie libre).</w:t>
       </w:r>
     </w:p>
     <w:p>
       <w:pPr>
-        <w:pStyle w:val="Paragraphedeliste"/>
+        <w:pStyle w:val="ListParagraph"/>
         <w:widowControl w:val="0"/>
         <w:autoSpaceDE w:val="0"/>
         <w:autoSpaceDN w:val="0"/>
         <w:adjustRightInd w:val="0"/>
         <w:ind w:left="360"/>
         <w:rPr>
-          <w:rFonts w:ascii="Calibri" w:hAnsi="Calibri" w:cs="Calibri"/>
-          <w:lang w:val="fr"/>
-        </w:rPr>
-      </w:pPr>
-      <w:r>
-        <w:rPr>
-          <w:rFonts w:ascii="Calibri" w:hAnsi="Calibri" w:cs="Calibri"/>
-          <w:lang w:val="fr"/>
+          <w:rFonts w:cs="Calibri"/>
+          <w:lang/>
+        </w:rPr>
+      </w:pPr>
+      <w:r>
+        <w:rPr>
+          <w:rFonts w:cs="Calibri"/>
+          <w:lang/>
         </w:rPr>
         <w:t>Tournoi</w:t>
       </w:r>
       <w:r>
         <w:rPr>
-          <w:rFonts w:ascii="Calibri" w:hAnsi="Calibri" w:cs="Calibri"/>
-          <w:lang w:val="fr"/>
+          <w:rFonts w:cs="Calibri"/>
+          <w:lang/>
         </w:rPr>
         <w:t xml:space="preserve"> </w:t>
       </w:r>
       <w:r>
         <w:rPr>
-          <w:rFonts w:ascii="Calibri" w:hAnsi="Calibri" w:cs="Calibri"/>
-          <w:lang w:val="fr"/>
-        </w:rPr>
-        <w:t xml:space="preserve">: 8 joueur le dernier en lice remporte </w:t>
-      </w:r>
-      <w:proofErr w:type="gramStart"/>
-      <w:r>
-        <w:rPr>
-          <w:rFonts w:ascii="Calibri" w:hAnsi="Calibri" w:cs="Calibri"/>
-          <w:lang w:val="fr"/>
-        </w:rPr>
-        <w:t>l'argent(</w:t>
-      </w:r>
-      <w:proofErr w:type="gramEnd"/>
-      <w:r>
-        <w:rPr>
-          <w:rFonts w:ascii="Calibri" w:hAnsi="Calibri" w:cs="Calibri"/>
-          <w:lang w:val="fr"/>
-        </w:rPr>
-        <w:t>fictif) parié en début de parti (</w:t>
-      </w:r>
-      <w:proofErr w:type="spellStart"/>
-      <w:r>
-        <w:rPr>
-          <w:rFonts w:ascii="Calibri" w:hAnsi="Calibri" w:cs="Calibri"/>
-          <w:lang w:val="fr"/>
-        </w:rPr>
-        <w:t>meme</w:t>
-      </w:r>
-      <w:proofErr w:type="spellEnd"/>
-      <w:r>
-        <w:rPr>
-          <w:rFonts w:ascii="Calibri" w:hAnsi="Calibri" w:cs="Calibri"/>
-          <w:lang w:val="fr"/>
-        </w:rPr>
-        <w:t xml:space="preserve"> somme pour tous les joueurs, plusieurs type de tournoi avec plus ou moins de jetons en jeu).</w:t>
-      </w:r>
-    </w:p>
-    <w:p>
-      <w:pPr>
-        <w:pStyle w:val="Paragraphedeliste"/>
+          <w:rFonts w:cs="Calibri"/>
+          <w:lang/>
+        </w:rPr>
+        <w:t>: 8 joueur le dernier en lice remporte l'argent(fictif) parié en début de parti (meme somme pour tous les joueurs, plusieurs type de tournoi avec plus ou moins de jetons en jeu).</w:t>
+      </w:r>
+    </w:p>
+    <w:p>
+      <w:pPr>
+        <w:pStyle w:val="ListParagraph"/>
         <w:widowControl w:val="0"/>
         <w:autoSpaceDE w:val="0"/>
         <w:autoSpaceDN w:val="0"/>
         <w:adjustRightInd w:val="0"/>
         <w:ind w:left="360"/>
         <w:rPr>
-          <w:rFonts w:ascii="Calibri" w:hAnsi="Calibri" w:cs="Calibri"/>
-          <w:lang w:val="fr"/>
-        </w:rPr>
-      </w:pPr>
-      <w:r>
-        <w:rPr>
-          <w:rFonts w:ascii="Calibri" w:hAnsi="Calibri" w:cs="Calibri"/>
-          <w:lang w:val="fr"/>
-        </w:rPr>
-        <w:t xml:space="preserve">Parti Libre: accessible </w:t>
-      </w:r>
-      <w:proofErr w:type="spellStart"/>
-      <w:r>
-        <w:rPr>
-          <w:rFonts w:ascii="Calibri" w:hAnsi="Calibri" w:cs="Calibri"/>
-          <w:lang w:val="fr"/>
-        </w:rPr>
-        <w:t>a</w:t>
-      </w:r>
-      <w:proofErr w:type="spellEnd"/>
-      <w:r>
-        <w:rPr>
-          <w:rFonts w:ascii="Calibri" w:hAnsi="Calibri" w:cs="Calibri"/>
-          <w:lang w:val="fr"/>
-        </w:rPr>
-        <w:t xml:space="preserve"> tout moment par </w:t>
-      </w:r>
-      <w:proofErr w:type="gramStart"/>
-      <w:r>
-        <w:rPr>
-          <w:rFonts w:ascii="Calibri" w:hAnsi="Calibri" w:cs="Calibri"/>
-          <w:lang w:val="fr"/>
-        </w:rPr>
-        <w:t>les autre joueurs</w:t>
-      </w:r>
-      <w:proofErr w:type="gramEnd"/>
-      <w:r>
-        <w:rPr>
-          <w:rFonts w:ascii="Calibri" w:hAnsi="Calibri" w:cs="Calibri"/>
-          <w:lang w:val="fr"/>
-        </w:rPr>
-        <w:t xml:space="preserve"> sous </w:t>
-      </w:r>
-      <w:proofErr w:type="spellStart"/>
-      <w:r>
-        <w:rPr>
-          <w:rFonts w:ascii="Calibri" w:hAnsi="Calibri" w:cs="Calibri"/>
-          <w:lang w:val="fr"/>
-        </w:rPr>
-        <w:t>reserve</w:t>
-      </w:r>
-      <w:proofErr w:type="spellEnd"/>
-      <w:r>
-        <w:rPr>
-          <w:rFonts w:ascii="Calibri" w:hAnsi="Calibri" w:cs="Calibri"/>
-          <w:lang w:val="fr"/>
-        </w:rPr>
-        <w:t xml:space="preserve"> qu'il y est une place disponible.</w:t>
-      </w:r>
-      <w:r>
-        <w:rPr>
-          <w:rFonts w:ascii="Calibri" w:hAnsi="Calibri" w:cs="Calibri"/>
-          <w:lang w:val="fr"/>
+          <w:rFonts w:cs="Calibri"/>
+          <w:lang/>
+        </w:rPr>
+      </w:pPr>
+      <w:r>
+        <w:rPr>
+          <w:rFonts w:cs="Calibri"/>
+          <w:lang/>
+        </w:rPr>
+        <w:t>Parti Libre: accessible a tout moment par les autre joueurs sous reserve qu'il y est une place disponible.</w:t>
+      </w:r>
+      <w:r>
+        <w:rPr>
+          <w:rFonts w:cs="Calibri"/>
+          <w:lang/>
         </w:rPr>
         <w:t xml:space="preserve"> </w:t>
       </w:r>
       <w:r>
         <w:rPr>
-          <w:rFonts w:ascii="Calibri" w:hAnsi="Calibri" w:cs="Calibri"/>
-          <w:lang w:val="fr"/>
-        </w:rPr>
-        <w:t xml:space="preserve">Les </w:t>
-      </w:r>
-      <w:proofErr w:type="spellStart"/>
-      <w:r>
-        <w:rPr>
-          <w:rFonts w:ascii="Calibri" w:hAnsi="Calibri" w:cs="Calibri"/>
-          <w:lang w:val="fr"/>
-        </w:rPr>
-        <w:t>recaves</w:t>
-      </w:r>
-      <w:proofErr w:type="spellEnd"/>
-      <w:r>
-        <w:rPr>
-          <w:rFonts w:ascii="Calibri" w:hAnsi="Calibri" w:cs="Calibri"/>
-          <w:lang w:val="fr"/>
-        </w:rPr>
-        <w:t xml:space="preserve"> sont illimités sous </w:t>
-      </w:r>
-      <w:proofErr w:type="spellStart"/>
-      <w:r>
-        <w:rPr>
-          <w:rFonts w:ascii="Calibri" w:hAnsi="Calibri" w:cs="Calibri"/>
-          <w:lang w:val="fr"/>
-        </w:rPr>
-        <w:t>reserve</w:t>
-      </w:r>
-      <w:proofErr w:type="spellEnd"/>
-      <w:r>
-        <w:rPr>
-          <w:rFonts w:ascii="Calibri" w:hAnsi="Calibri" w:cs="Calibri"/>
-          <w:lang w:val="fr"/>
-        </w:rPr>
-        <w:t xml:space="preserve"> de disponibilité de crédit de la banque du joueur.</w:t>
-      </w:r>
-    </w:p>
-    <w:p>
-      <w:pPr>
-        <w:pStyle w:val="Paragraphedeliste"/>
+          <w:rFonts w:cs="Calibri"/>
+          <w:lang/>
+        </w:rPr>
+        <w:t>Les recaves sont illimités sous reserve de disponibilité de crédit de la banque du joueur.</w:t>
+      </w:r>
+    </w:p>
+    <w:p>
+      <w:pPr>
+        <w:pStyle w:val="ListParagraph"/>
         <w:widowControl w:val="0"/>
         <w:autoSpaceDE w:val="0"/>
         <w:autoSpaceDN w:val="0"/>
         <w:adjustRightInd w:val="0"/>
         <w:ind w:left="360"/>
         <w:rPr>
-          <w:rFonts w:ascii="Calibri" w:hAnsi="Calibri" w:cs="Calibri"/>
-          <w:lang w:val="fr"/>
-        </w:rPr>
-      </w:pPr>
-      <w:r>
-        <w:rPr>
-          <w:rFonts w:ascii="Calibri" w:hAnsi="Calibri" w:cs="Calibri"/>
-          <w:lang w:val="fr"/>
-        </w:rPr>
-        <w:t xml:space="preserve">Sur chaque type de parti libre sont </w:t>
-      </w:r>
-      <w:proofErr w:type="gramStart"/>
-      <w:r>
-        <w:rPr>
-          <w:rFonts w:ascii="Calibri" w:hAnsi="Calibri" w:cs="Calibri"/>
-          <w:lang w:val="fr"/>
-        </w:rPr>
-        <w:t>défini</w:t>
-      </w:r>
-      <w:proofErr w:type="gramEnd"/>
-      <w:r>
-        <w:rPr>
-          <w:rFonts w:ascii="Calibri" w:hAnsi="Calibri" w:cs="Calibri"/>
-          <w:lang w:val="fr"/>
-        </w:rPr>
-        <w:t xml:space="preserve"> plusieurs variable : </w:t>
-      </w:r>
-      <w:proofErr w:type="spellStart"/>
-      <w:r>
-        <w:rPr>
-          <w:rFonts w:ascii="Calibri" w:hAnsi="Calibri" w:cs="Calibri"/>
-          <w:lang w:val="fr"/>
-        </w:rPr>
-        <w:t>buy</w:t>
-      </w:r>
-      <w:proofErr w:type="spellEnd"/>
-      <w:r>
-        <w:rPr>
-          <w:rFonts w:ascii="Calibri" w:hAnsi="Calibri" w:cs="Calibri"/>
-          <w:lang w:val="fr"/>
-        </w:rPr>
-        <w:t>-in minimum-maximum.</w:t>
-      </w:r>
-    </w:p>
-    <w:p>
-      <w:pPr>
-        <w:pStyle w:val="Paragraphedeliste"/>
+          <w:rFonts w:cs="Calibri"/>
+          <w:lang/>
+        </w:rPr>
+      </w:pPr>
+      <w:r>
+        <w:rPr>
+          <w:rFonts w:cs="Calibri"/>
+          <w:lang/>
+        </w:rPr>
+        <w:t>Sur chaque type de parti libre sont défini plusieurs variable : buy-in minimum-maximum.</w:t>
+      </w:r>
+    </w:p>
+    <w:p>
+      <w:pPr>
+        <w:pStyle w:val="ListParagraph"/>
         <w:widowControl w:val="0"/>
         <w:autoSpaceDE w:val="0"/>
         <w:autoSpaceDN w:val="0"/>
         <w:adjustRightInd w:val="0"/>
         <w:ind w:left="360"/>
         <w:rPr>
-          <w:rFonts w:ascii="Calibri" w:hAnsi="Calibri" w:cs="Calibri"/>
-          <w:lang w:val="fr"/>
-        </w:rPr>
-      </w:pPr>
-      <w:r>
-        <w:rPr>
-          <w:rFonts w:ascii="Calibri" w:hAnsi="Calibri" w:cs="Calibri"/>
-          <w:lang w:val="fr"/>
-        </w:rPr>
-        <w:t xml:space="preserve">On peut </w:t>
-      </w:r>
-      <w:proofErr w:type="spellStart"/>
-      <w:proofErr w:type="gramStart"/>
-      <w:r>
-        <w:rPr>
-          <w:rFonts w:ascii="Calibri" w:hAnsi="Calibri" w:cs="Calibri"/>
-          <w:lang w:val="fr"/>
-        </w:rPr>
-        <w:t>a</w:t>
-      </w:r>
-      <w:proofErr w:type="spellEnd"/>
-      <w:proofErr w:type="gramEnd"/>
-      <w:r>
-        <w:rPr>
-          <w:rFonts w:ascii="Calibri" w:hAnsi="Calibri" w:cs="Calibri"/>
-          <w:lang w:val="fr"/>
-        </w:rPr>
-        <w:t xml:space="preserve"> tout moment quitter la partie en conservant les jetons gagné pendant le temps de jeu.</w:t>
-      </w:r>
-    </w:p>
-    <w:p>
-      <w:pPr>
-        <w:pStyle w:val="Paragraphedeliste"/>
+          <w:rFonts w:cs="Calibri"/>
+          <w:lang/>
+        </w:rPr>
+      </w:pPr>
+      <w:r>
+        <w:rPr>
+          <w:rFonts w:cs="Calibri"/>
+          <w:lang/>
+        </w:rPr>
+        <w:t>On peut a tout moment quitter la partie en conservant les jetons gagné pendant le temps de jeu.</w:t>
+      </w:r>
+    </w:p>
+    <w:p>
+      <w:pPr>
+        <w:pStyle w:val="ListParagraph"/>
         <w:widowControl w:val="0"/>
         <w:autoSpaceDE w:val="0"/>
         <w:autoSpaceDN w:val="0"/>
         <w:adjustRightInd w:val="0"/>
         <w:ind w:left="360"/>
         <w:rPr>
-          <w:rFonts w:ascii="Calibri" w:hAnsi="Calibri" w:cs="Calibri"/>
-          <w:lang w:val="fr"/>
-        </w:rPr>
-      </w:pPr>
-      <w:r>
-        <w:rPr>
-          <w:rFonts w:ascii="Calibri" w:hAnsi="Calibri" w:cs="Calibri"/>
-          <w:lang w:val="fr"/>
-        </w:rPr>
-        <w:t xml:space="preserve">Possibilité d'avoir </w:t>
-      </w:r>
-      <w:r>
-        <w:rPr>
-          <w:rFonts w:ascii="Calibri" w:hAnsi="Calibri" w:cs="Calibri"/>
-          <w:lang w:val="fr"/>
-        </w:rPr>
-        <w:t>accès</w:t>
-      </w:r>
-      <w:r>
-        <w:rPr>
-          <w:rFonts w:ascii="Calibri" w:hAnsi="Calibri" w:cs="Calibri"/>
-          <w:lang w:val="fr"/>
-        </w:rPr>
-        <w:t xml:space="preserve"> a une liste de joueurs ami </w:t>
-      </w:r>
-      <w:r>
-        <w:rPr>
-          <w:rFonts w:ascii="Calibri" w:hAnsi="Calibri" w:cs="Calibri"/>
-          <w:lang w:val="fr"/>
-        </w:rPr>
-        <w:t>(rejoindre</w:t>
-      </w:r>
-      <w:r>
-        <w:rPr>
-          <w:rFonts w:ascii="Calibri" w:hAnsi="Calibri" w:cs="Calibri"/>
-          <w:lang w:val="fr"/>
-        </w:rPr>
-        <w:t xml:space="preserve"> une partie ou participe un amie), de plus un </w:t>
-      </w:r>
-      <w:r>
-        <w:rPr>
-          <w:rFonts w:ascii="Calibri" w:hAnsi="Calibri" w:cs="Calibri"/>
-          <w:lang w:val="fr"/>
-        </w:rPr>
-        <w:t>système</w:t>
-      </w:r>
-      <w:r>
-        <w:rPr>
-          <w:rFonts w:ascii="Calibri" w:hAnsi="Calibri" w:cs="Calibri"/>
-          <w:lang w:val="fr"/>
-        </w:rPr>
-        <w:t xml:space="preserve"> de </w:t>
-      </w:r>
-      <w:r>
-        <w:rPr>
-          <w:rFonts w:ascii="Calibri" w:hAnsi="Calibri" w:cs="Calibri"/>
-          <w:lang w:val="fr"/>
+          <w:rFonts w:cs="Calibri"/>
+          <w:lang/>
+        </w:rPr>
+      </w:pPr>
+      <w:r>
+        <w:rPr>
+          <w:rFonts w:cs="Calibri"/>
+          <w:lang/>
+        </w:rPr>
+        <w:t xml:space="preserve">Possibilité d'avoir accès a une liste de joueurs ami (rejoindre une partie ou participe un amie), de plus un système de </w:t>
+      </w:r>
+      <w:r>
+        <w:rPr>
+          <w:rFonts w:cs="Calibri"/>
+          <w:lang/>
         </w:rPr>
         <w:t>classement</w:t>
       </w:r>
       <w:r>
         <w:rPr>
-          <w:rFonts w:ascii="Calibri" w:hAnsi="Calibri" w:cs="Calibri"/>
-          <w:lang w:val="fr"/>
-        </w:rPr>
-        <w:t xml:space="preserve"> avec les joueurs ami est mis en place et aussi avec tous les joueurs de </w:t>
-      </w:r>
-      <w:proofErr w:type="spellStart"/>
-      <w:r>
-        <w:rPr>
-          <w:rFonts w:ascii="Calibri" w:hAnsi="Calibri" w:cs="Calibri"/>
-          <w:lang w:val="fr"/>
-        </w:rPr>
-        <w:t>zynga</w:t>
-      </w:r>
-      <w:proofErr w:type="spellEnd"/>
-      <w:r>
-        <w:rPr>
-          <w:rFonts w:ascii="Calibri" w:hAnsi="Calibri" w:cs="Calibri"/>
-          <w:lang w:val="fr"/>
-        </w:rPr>
-        <w:t>.</w:t>
-      </w:r>
-    </w:p>
-    <w:p>
-      <w:pPr>
-        <w:pStyle w:val="Paragraphedeliste"/>
+          <w:rFonts w:cs="Calibri"/>
+          <w:lang/>
+        </w:rPr>
+        <w:t xml:space="preserve"> avec les joueurs ami est mis en place et aussi avec tous les joueurs de zynga.</w:t>
+      </w:r>
+    </w:p>
+    <w:p>
+      <w:pPr>
+        <w:pStyle w:val="ListParagraph"/>
         <w:widowControl w:val="0"/>
         <w:autoSpaceDE w:val="0"/>
         <w:autoSpaceDN w:val="0"/>
         <w:adjustRightInd w:val="0"/>
         <w:ind w:left="360"/>
         <w:rPr>
-          <w:rFonts w:ascii="Calibri" w:hAnsi="Calibri" w:cs="Calibri"/>
-          <w:lang w:val="fr"/>
-        </w:rPr>
-      </w:pPr>
-      <w:r>
-        <w:rPr>
-          <w:rFonts w:ascii="Calibri" w:hAnsi="Calibri" w:cs="Calibri"/>
-          <w:lang w:val="fr"/>
+          <w:rFonts w:cs="Calibri"/>
+          <w:lang/>
+        </w:rPr>
+      </w:pPr>
+      <w:r>
+        <w:rPr>
+          <w:rFonts w:cs="Calibri"/>
+          <w:lang/>
         </w:rPr>
         <w:t>Possibilité d'acheter des jetons quand on en</w:t>
       </w:r>
       <w:r>
         <w:rPr>
-          <w:rFonts w:ascii="Calibri" w:hAnsi="Calibri" w:cs="Calibri"/>
-          <w:lang w:val="fr"/>
+          <w:rFonts w:cs="Calibri"/>
+          <w:lang/>
         </w:rPr>
         <w:t xml:space="preserve"> a plus ou alors attendre 24h</w:t>
       </w:r>
       <w:r>
         <w:rPr>
-          <w:rFonts w:ascii="Calibri" w:hAnsi="Calibri" w:cs="Calibri"/>
-          <w:lang w:val="fr"/>
+          <w:rFonts w:cs="Calibri"/>
+          <w:lang/>
         </w:rPr>
         <w:t xml:space="preserve"> des jetons supplémentaire quand notre banque est vide.</w:t>
       </w:r>
     </w:p>
     <w:p>
       <w:pPr>
-        <w:pStyle w:val="Paragraphedeliste"/>
+        <w:pStyle w:val="ListParagraph"/>
         <w:widowControl w:val="0"/>
         <w:autoSpaceDE w:val="0"/>
         <w:autoSpaceDN w:val="0"/>
         <w:adjustRightInd w:val="0"/>
         <w:ind w:left="360"/>
         <w:rPr>
-          <w:rFonts w:ascii="Calibri" w:hAnsi="Calibri" w:cs="Calibri"/>
-          <w:lang w:val="fr"/>
-        </w:rPr>
-      </w:pPr>
-      <w:r>
-        <w:rPr>
-          <w:rFonts w:ascii="Calibri" w:hAnsi="Calibri" w:cs="Calibri"/>
-          <w:lang w:val="fr"/>
-        </w:rPr>
-        <w:t xml:space="preserve">C'est un logiciel gratuit accessible sur </w:t>
-      </w:r>
-      <w:proofErr w:type="spellStart"/>
-      <w:r>
-        <w:rPr>
-          <w:rFonts w:ascii="Calibri" w:hAnsi="Calibri" w:cs="Calibri"/>
-          <w:lang w:val="fr"/>
-        </w:rPr>
-        <w:t>facebook</w:t>
-      </w:r>
-      <w:proofErr w:type="spellEnd"/>
-      <w:r>
-        <w:rPr>
-          <w:rFonts w:ascii="Calibri" w:hAnsi="Calibri" w:cs="Calibri"/>
-          <w:lang w:val="fr"/>
-        </w:rPr>
-        <w:t xml:space="preserve"> via tous les navigateurs récents ainsi qu'</w:t>
-      </w:r>
-      <w:proofErr w:type="spellStart"/>
-      <w:r>
-        <w:rPr>
-          <w:rFonts w:ascii="Calibri" w:hAnsi="Calibri" w:cs="Calibri"/>
-          <w:lang w:val="fr"/>
-        </w:rPr>
-        <w:t>android</w:t>
-      </w:r>
-      <w:proofErr w:type="spellEnd"/>
-      <w:r>
-        <w:rPr>
-          <w:rFonts w:ascii="Calibri" w:hAnsi="Calibri" w:cs="Calibri"/>
-          <w:lang w:val="fr"/>
-        </w:rPr>
-        <w:t xml:space="preserve">, appareils </w:t>
-      </w:r>
-      <w:proofErr w:type="spellStart"/>
-      <w:r>
-        <w:rPr>
-          <w:rFonts w:ascii="Calibri" w:hAnsi="Calibri" w:cs="Calibri"/>
-          <w:lang w:val="fr"/>
-        </w:rPr>
-        <w:t>apple</w:t>
-      </w:r>
-      <w:proofErr w:type="spellEnd"/>
-      <w:r>
-        <w:rPr>
-          <w:rFonts w:ascii="Calibri" w:hAnsi="Calibri" w:cs="Calibri"/>
-          <w:lang w:val="fr"/>
-        </w:rPr>
-        <w:t xml:space="preserve"> et </w:t>
-      </w:r>
-      <w:proofErr w:type="spellStart"/>
-      <w:r>
-        <w:rPr>
-          <w:rFonts w:ascii="Calibri" w:hAnsi="Calibri" w:cs="Calibri"/>
-          <w:lang w:val="fr"/>
-        </w:rPr>
-        <w:t>google</w:t>
-      </w:r>
-      <w:proofErr w:type="spellEnd"/>
-      <w:r>
-        <w:rPr>
-          <w:rFonts w:ascii="Calibri" w:hAnsi="Calibri" w:cs="Calibri"/>
-          <w:lang w:val="fr"/>
-        </w:rPr>
-        <w:t>+</w:t>
-      </w:r>
-    </w:p>
-    <w:p>
-      <w:pPr>
-        <w:pStyle w:val="Paragraphedeliste"/>
+          <w:rFonts w:cs="Calibri"/>
+          <w:lang/>
+        </w:rPr>
+      </w:pPr>
+      <w:r>
+        <w:rPr>
+          <w:rFonts w:cs="Calibri"/>
+          <w:lang/>
+        </w:rPr>
+        <w:t>C'est un logiciel gratuit accessible sur facebook via tous les navigateurs récents ainsi qu'android, appareils apple et google+</w:t>
+      </w:r>
+    </w:p>
+    <w:p>
+      <w:pPr>
+        <w:pStyle w:val="ListParagraph"/>
         <w:widowControl w:val="0"/>
         <w:autoSpaceDE w:val="0"/>
         <w:autoSpaceDN w:val="0"/>
         <w:adjustRightInd w:val="0"/>
         <w:ind w:left="360"/>
         <w:rPr>
-          <w:rFonts w:ascii="Calibri" w:hAnsi="Calibri" w:cs="Calibri"/>
-          <w:lang w:val="fr"/>
-        </w:rPr>
-      </w:pPr>
-    </w:p>
-    <w:p>
-      <w:pPr>
-        <w:pStyle w:val="Paragraphedeliste"/>
+          <w:rFonts w:cs="Calibri"/>
+          <w:lang/>
+        </w:rPr>
+      </w:pPr>
+    </w:p>
+    <w:p>
+      <w:pPr>
+        <w:pStyle w:val="ListParagraph"/>
         <w:ind w:left="360"/>
         <w:rPr>
           <w:sz w:val="24"/>
           <w:szCs w:val="24"/>
-          <w:lang w:val="fr"/>
-        </w:rPr>
-      </w:pPr>
-    </w:p>
-    <w:p>
-      <w:pPr>
-        <w:pStyle w:val="Paragraphedeliste"/>
+          <w:lang/>
+        </w:rPr>
+      </w:pPr>
+    </w:p>
+    <w:p>
+      <w:pPr>
+        <w:pStyle w:val="ListParagraph"/>
         <w:numPr>
           <w:ilvl w:val="1"/>
           <w:numId w:val="1"/>
@@ -878,13 +523,7 @@
         <w:spacing w:after="0" w:line="240" w:lineRule="auto"/>
       </w:pPr>
       <w:r>
-        <w:t>Gestion de parties : Permettre à des clients (multi</w:t>
-      </w:r>
-      <w:r>
-        <w:t xml:space="preserve"> </w:t>
-      </w:r>
-      <w:r>
-        <w:t>plate-forme) de se connecter à une partie.</w:t>
+        <w:t>Gestion de parties : Permettre à des clients (multi plate-forme) de se connecter à une partie.</w:t>
       </w:r>
     </w:p>
     <w:p>
@@ -897,33 +536,7 @@
         <w:spacing w:after="0" w:line="240" w:lineRule="auto"/>
       </w:pPr>
       <w:r>
-        <w:t xml:space="preserve">Gestion du jeu : le serveur doit gérer tout ce qui se passe dans le jeu et indiquer aux différents clients en temps réel </w:t>
-      </w:r>
-      <w:r>
-        <w:t xml:space="preserve">les différents évènement </w:t>
-      </w:r>
-      <w:r>
-        <w:t xml:space="preserve"> </w:t>
-      </w:r>
-      <w:r>
-        <w:t xml:space="preserve">et interactions </w:t>
-      </w:r>
-      <w:r>
-        <w:t xml:space="preserve">qui se </w:t>
-      </w:r>
-      <w:r>
-        <w:t>passent</w:t>
-      </w:r>
-      <w:r>
-        <w:t xml:space="preserve"> dans la partie. Une règle de poker doit pouvoir se dérouler (Texas </w:t>
-      </w:r>
-      <w:proofErr w:type="spellStart"/>
-      <w:r>
-        <w:t>hold’em</w:t>
-      </w:r>
-      <w:proofErr w:type="spellEnd"/>
-      <w:r>
-        <w:t>) pour une partie avec une seule table.</w:t>
+        <w:t>Gestion du jeu : le serveur doit gérer tout ce qui se passe dans le jeu et indiquer aux différents clients en temps réel les différents évènement  et interactions qui se passent dans la partie. Une règle de poker doit pouvoir se dérouler (Texas hold’em) pour une partie avec une seule table.</w:t>
       </w:r>
     </w:p>
     <w:p>
@@ -1010,13 +623,8 @@
         <w:spacing w:after="0" w:line="240" w:lineRule="auto"/>
         <w:jc w:val="both"/>
       </w:pPr>
-      <w:proofErr w:type="spellStart"/>
-      <w:r>
-        <w:t>Android</w:t>
-      </w:r>
-      <w:proofErr w:type="spellEnd"/>
-      <w:r>
-        <w:t xml:space="preserve"> : </w:t>
+      <w:r>
+        <w:t xml:space="preserve">Android : </w:t>
       </w:r>
     </w:p>
     <w:p>
@@ -1066,7 +674,7 @@
     <w:p/>
     <w:p>
       <w:pPr>
-        <w:pStyle w:val="Paragraphedeliste"/>
+        <w:pStyle w:val="ListParagraph"/>
         <w:numPr>
           <w:ilvl w:val="1"/>
           <w:numId w:val="1"/>
@@ -1164,15 +772,7 @@
         <w:jc w:val="both"/>
       </w:pPr>
       <w:r>
-        <w:t xml:space="preserve">Gestion jetons améliorée : gestion des jetons des joueurs améliorés, leur permettant d'en récupérer tous les jours </w:t>
-      </w:r>
-      <w:proofErr w:type="spellStart"/>
-      <w:r>
-        <w:t>ect</w:t>
-      </w:r>
-      <w:proofErr w:type="spellEnd"/>
-      <w:r>
-        <w:t>...</w:t>
+        <w:t>Gestion jetons améliorée : gestion des jetons des joueurs améliorés, leur permettant d'en récupérer tous les jours ect...</w:t>
       </w:r>
     </w:p>
     <w:p>
@@ -1246,14 +846,8 @@
         <w:spacing w:after="0" w:line="240" w:lineRule="auto"/>
         <w:jc w:val="both"/>
       </w:pPr>
-      <w:proofErr w:type="spellStart"/>
-      <w:r>
-        <w:lastRenderedPageBreak/>
-        <w:t>Android</w:t>
-      </w:r>
-      <w:proofErr w:type="spellEnd"/>
-      <w:r>
-        <w:t> :</w:t>
+      <w:r>
+        <w:t>Android :</w:t>
       </w:r>
     </w:p>
     <w:p>
@@ -1290,7 +884,7 @@
     <w:p/>
     <w:p>
       <w:pPr>
-        <w:pStyle w:val="Paragraphedeliste"/>
+        <w:pStyle w:val="ListParagraph"/>
         <w:numPr>
           <w:ilvl w:val="1"/>
           <w:numId w:val="1"/>
@@ -1310,7 +904,7 @@
     </w:p>
     <w:p>
       <w:pPr>
-        <w:pStyle w:val="Paragraphedeliste"/>
+        <w:pStyle w:val="ListParagraph"/>
         <w:ind w:left="360"/>
         <w:rPr>
           <w:sz w:val="24"/>
@@ -1320,7 +914,7 @@
     </w:p>
     <w:p>
       <w:pPr>
-        <w:pStyle w:val="Paragraphedeliste"/>
+        <w:pStyle w:val="ListParagraph"/>
         <w:ind w:left="360"/>
         <w:rPr>
           <w:sz w:val="24"/>
@@ -1328,118 +922,34 @@
           <w:lang w:val="en-US"/>
         </w:rPr>
       </w:pPr>
-      <w:proofErr w:type="spellStart"/>
-      <w:proofErr w:type="gramStart"/>
       <w:r>
         <w:rPr>
           <w:sz w:val="24"/>
           <w:szCs w:val="24"/>
           <w:lang w:val="en-US"/>
         </w:rPr>
-        <w:t>Serveur</w:t>
-      </w:r>
-      <w:proofErr w:type="spellEnd"/>
+        <w:t>Serveur : Benjamin Maurin, Steve Giner, Yohann Lamsec</w:t>
+      </w:r>
       <w:r>
         <w:rPr>
           <w:sz w:val="24"/>
           <w:szCs w:val="24"/>
           <w:lang w:val="en-US"/>
         </w:rPr>
-        <w:t> :</w:t>
-      </w:r>
-      <w:proofErr w:type="gramEnd"/>
+        <w:t>k</w:t>
+      </w:r>
       <w:r>
         <w:rPr>
           <w:sz w:val="24"/>
           <w:szCs w:val="24"/>
           <w:lang w:val="en-US"/>
         </w:rPr>
-        <w:t xml:space="preserve"> Benjamin </w:t>
-      </w:r>
-      <w:proofErr w:type="spellStart"/>
-      <w:r>
-        <w:rPr>
-          <w:sz w:val="24"/>
-          <w:szCs w:val="24"/>
-          <w:lang w:val="en-US"/>
-        </w:rPr>
-        <w:t>Maurin</w:t>
-      </w:r>
-      <w:proofErr w:type="spellEnd"/>
-      <w:r>
-        <w:rPr>
-          <w:sz w:val="24"/>
-          <w:szCs w:val="24"/>
-          <w:lang w:val="en-US"/>
-        </w:rPr>
-        <w:t xml:space="preserve">, Steve </w:t>
-      </w:r>
-      <w:proofErr w:type="spellStart"/>
-      <w:r>
-        <w:rPr>
-          <w:sz w:val="24"/>
-          <w:szCs w:val="24"/>
-          <w:lang w:val="en-US"/>
-        </w:rPr>
-        <w:t>Giner</w:t>
-      </w:r>
-      <w:proofErr w:type="spellEnd"/>
-      <w:r>
-        <w:rPr>
-          <w:sz w:val="24"/>
-          <w:szCs w:val="24"/>
-          <w:lang w:val="en-US"/>
-        </w:rPr>
-        <w:t xml:space="preserve">, </w:t>
-      </w:r>
-      <w:proofErr w:type="spellStart"/>
-      <w:r>
-        <w:rPr>
-          <w:sz w:val="24"/>
-          <w:szCs w:val="24"/>
-          <w:lang w:val="en-US"/>
-        </w:rPr>
-        <w:t>Yohann</w:t>
-      </w:r>
-      <w:proofErr w:type="spellEnd"/>
-      <w:r>
-        <w:rPr>
-          <w:sz w:val="24"/>
-          <w:szCs w:val="24"/>
-          <w:lang w:val="en-US"/>
-        </w:rPr>
-        <w:t xml:space="preserve"> </w:t>
-      </w:r>
-      <w:proofErr w:type="spellStart"/>
-      <w:r>
-        <w:rPr>
-          <w:sz w:val="24"/>
-          <w:szCs w:val="24"/>
-          <w:lang w:val="en-US"/>
-        </w:rPr>
-        <w:t>Lamsec</w:t>
-      </w:r>
-      <w:r>
-        <w:rPr>
-          <w:sz w:val="24"/>
-          <w:szCs w:val="24"/>
-          <w:lang w:val="en-US"/>
-        </w:rPr>
-        <w:t>k</w:t>
-      </w:r>
-      <w:proofErr w:type="spellEnd"/>
-      <w:r>
-        <w:rPr>
-          <w:sz w:val="24"/>
-          <w:szCs w:val="24"/>
-          <w:lang w:val="en-US"/>
-        </w:rPr>
         <w:t>.</w:t>
       </w:r>
     </w:p>
     <w:p>
       <w:pPr>
-        <w:pStyle w:val="Paragraphedeliste"/>
+        <w:pStyle w:val="ListParagraph"/>
         <w:ind w:left="360"/>
         <w:rPr>
           <w:sz w:val="24"/>
@@ -1451,39 +961,7 @@
           <w:sz w:val="24"/>
           <w:szCs w:val="24"/>
         </w:rPr>
-        <w:t xml:space="preserve">Client </w:t>
-      </w:r>
-      <w:proofErr w:type="spellStart"/>
-      <w:r>
-        <w:rPr>
-          <w:sz w:val="24"/>
-          <w:szCs w:val="24"/>
-        </w:rPr>
-        <w:t>android</w:t>
-      </w:r>
-      <w:proofErr w:type="spellEnd"/>
-      <w:r>
-        <w:rPr>
-          <w:sz w:val="24"/>
-          <w:szCs w:val="24"/>
-        </w:rPr>
-        <w:t xml:space="preserve">: Jessy </w:t>
-      </w:r>
-      <w:proofErr w:type="spellStart"/>
-      <w:r>
-        <w:rPr>
-          <w:sz w:val="24"/>
-          <w:szCs w:val="24"/>
-        </w:rPr>
-        <w:t>Bonnotte</w:t>
-      </w:r>
-      <w:proofErr w:type="spellEnd"/>
-      <w:r>
-        <w:rPr>
-          <w:sz w:val="24"/>
-          <w:szCs w:val="24"/>
-        </w:rPr>
-        <w:t>, Ma</w:t>
+        <w:t>Client android: Jessy Bonnotte, Ma</w:t>
       </w:r>
       <w:bookmarkStart w:id="0" w:name="_GoBack"/>
       <w:bookmarkEnd w:id="0"/>
@@ -1492,28 +970,12 @@
           <w:sz w:val="24"/>
           <w:szCs w:val="24"/>
         </w:rPr>
-        <w:t xml:space="preserve">thieu </w:t>
-      </w:r>
-      <w:proofErr w:type="spellStart"/>
-      <w:r>
-        <w:rPr>
-          <w:sz w:val="24"/>
-          <w:szCs w:val="24"/>
-        </w:rPr>
-        <w:t>Polizzi</w:t>
-      </w:r>
-      <w:proofErr w:type="spellEnd"/>
-      <w:r>
-        <w:rPr>
-          <w:sz w:val="24"/>
-          <w:szCs w:val="24"/>
-        </w:rPr>
-        <w:t>.</w:t>
-      </w:r>
-    </w:p>
-    <w:p>
-      <w:pPr>
-        <w:pStyle w:val="Paragraphedeliste"/>
+        <w:t>thieu Polizzi.</w:t>
+      </w:r>
+    </w:p>
+    <w:p>
+      <w:pPr>
+        <w:pStyle w:val="ListParagraph"/>
         <w:ind w:left="360"/>
         <w:rPr>
           <w:sz w:val="24"/>
@@ -1525,60 +987,12 @@
           <w:sz w:val="24"/>
           <w:szCs w:val="24"/>
         </w:rPr>
-        <w:t xml:space="preserve">Client </w:t>
-      </w:r>
-      <w:proofErr w:type="spellStart"/>
-      <w:r>
-        <w:rPr>
-          <w:sz w:val="24"/>
-          <w:szCs w:val="24"/>
-        </w:rPr>
-        <w:t>c++</w:t>
-      </w:r>
-      <w:proofErr w:type="spellEnd"/>
-      <w:r>
-        <w:rPr>
-          <w:sz w:val="24"/>
-          <w:szCs w:val="24"/>
-        </w:rPr>
-        <w:t xml:space="preserve"> : Clément </w:t>
-      </w:r>
-      <w:proofErr w:type="spellStart"/>
-      <w:r>
-        <w:rPr>
-          <w:sz w:val="24"/>
-          <w:szCs w:val="24"/>
-        </w:rPr>
-        <w:t>Agret</w:t>
-      </w:r>
-      <w:proofErr w:type="spellEnd"/>
-      <w:r>
-        <w:rPr>
-          <w:sz w:val="24"/>
-          <w:szCs w:val="24"/>
-        </w:rPr>
-        <w:t xml:space="preserve">, Renaud Le </w:t>
-      </w:r>
-      <w:proofErr w:type="spellStart"/>
-      <w:r>
-        <w:rPr>
-          <w:sz w:val="24"/>
-          <w:szCs w:val="24"/>
-        </w:rPr>
-        <w:t>Goc</w:t>
-      </w:r>
-      <w:proofErr w:type="spellEnd"/>
-      <w:r>
-        <w:rPr>
-          <w:sz w:val="24"/>
-          <w:szCs w:val="24"/>
-        </w:rPr>
-        <w:t>.</w:t>
-      </w:r>
-    </w:p>
-    <w:p>
-      <w:pPr>
-        <w:pStyle w:val="Paragraphedeliste"/>
+        <w:t>Client c++ : Clément Agret, Renaud Le Goc.</w:t>
+      </w:r>
+    </w:p>
+    <w:p>
+      <w:pPr>
+        <w:pStyle w:val="ListParagraph"/>
         <w:ind w:left="360"/>
         <w:rPr>
           <w:sz w:val="24"/>
@@ -1590,33 +1004,12 @@
           <w:sz w:val="24"/>
           <w:szCs w:val="24"/>
         </w:rPr>
-        <w:t xml:space="preserve">Client </w:t>
-      </w:r>
-      <w:r>
-        <w:rPr>
-          <w:sz w:val="24"/>
-          <w:szCs w:val="24"/>
-        </w:rPr>
-        <w:t xml:space="preserve">Web : </w:t>
-      </w:r>
-      <w:r>
-        <w:rPr>
-          <w:sz w:val="24"/>
-          <w:szCs w:val="24"/>
-        </w:rPr>
-        <w:t>Paul Mura</w:t>
-      </w:r>
-      <w:r>
-        <w:rPr>
-          <w:sz w:val="24"/>
-          <w:szCs w:val="24"/>
-        </w:rPr>
-        <w:t xml:space="preserve"> (et le groupe).</w:t>
-      </w:r>
-    </w:p>
-    <w:p>
-      <w:pPr>
-        <w:pStyle w:val="Paragraphedeliste"/>
+        <w:t>Client Web : Paul Mura (et le groupe).</w:t>
+      </w:r>
+    </w:p>
+    <w:p>
+      <w:pPr>
+        <w:pStyle w:val="ListParagraph"/>
         <w:ind w:left="360"/>
         <w:rPr>
           <w:sz w:val="24"/>
@@ -1626,7 +1019,7 @@
     </w:p>
     <w:p>
       <w:pPr>
-        <w:pStyle w:val="Paragraphedeliste"/>
+        <w:pStyle w:val="ListParagraph"/>
         <w:ind w:left="360"/>
         <w:rPr>
           <w:sz w:val="24"/>
@@ -1636,7 +1029,7 @@
     </w:p>
     <w:p>
       <w:pPr>
-        <w:pStyle w:val="Paragraphedeliste"/>
+        <w:pStyle w:val="ListParagraph"/>
         <w:numPr>
           <w:ilvl w:val="1"/>
           <w:numId w:val="1"/>
@@ -1677,7 +1070,7 @@
     </w:p>
     <w:p>
       <w:pPr>
-        <w:pStyle w:val="Paragraphedeliste"/>
+        <w:pStyle w:val="ListParagraph"/>
         <w:ind w:left="360"/>
         <w:rPr>
           <w:sz w:val="24"/>
@@ -1689,54 +1082,30 @@
           <w:noProof/>
           <w:lang w:eastAsia="fr-FR"/>
         </w:rPr>
-        <w:drawing>
-          <wp:inline distT="0" distB="0" distL="0" distR="0" wp14:anchorId="32E034EA" wp14:editId="5E5AB1A0">
-            <wp:extent cx="5753100" cy="1981200"/>
-            <wp:effectExtent l="0" t="0" r="0" b="0"/>
-            <wp:docPr id="1" name="Image 1" descr="F:\projet poker\Cahier des charges\ProjetGantt.jpg"/>
-            <wp:cNvGraphicFramePr>
-              <a:graphicFrameLocks xmlns:a="http://schemas.openxmlformats.org/drawingml/2006/main" noChangeAspect="1"/>
-            </wp:cNvGraphicFramePr>
-            <a:graphic xmlns:a="http://schemas.openxmlformats.org/drawingml/2006/main">
-              <a:graphicData uri="http://schemas.openxmlformats.org/drawingml/2006/picture">
-                <pic:pic xmlns:pic="http://schemas.openxmlformats.org/drawingml/2006/picture">
-                  <pic:nvPicPr>
-                    <pic:cNvPr id="0" name="Picture 1" descr="F:\projet poker\Cahier des charges\ProjetGantt.jpg"/>
-                    <pic:cNvPicPr>
-                      <a:picLocks noChangeAspect="1" noChangeArrowheads="1"/>
-                    </pic:cNvPicPr>
-                  </pic:nvPicPr>
-                  <pic:blipFill>
-                    <a:blip r:embed="rId6">
-                      <a:extLst>
-                        <a:ext uri="{28A0092B-C50C-407E-A947-70E740481C1C}">
-                          <a14:useLocalDpi xmlns:a14="http://schemas.microsoft.com/office/drawing/2010/main" val="0"/>
-                        </a:ext>
-                      </a:extLst>
-                    </a:blip>
-                    <a:srcRect/>
-                    <a:stretch>
-                      <a:fillRect/>
-                    </a:stretch>
-                  </pic:blipFill>
-                  <pic:spPr bwMode="auto">
-                    <a:xfrm>
-                      <a:off x="0" y="0"/>
-                      <a:ext cx="5753100" cy="1981200"/>
-                    </a:xfrm>
-                    <a:prstGeom prst="rect">
-                      <a:avLst/>
-                    </a:prstGeom>
-                    <a:noFill/>
-                    <a:ln>
-                      <a:noFill/>
-                    </a:ln>
-                  </pic:spPr>
-                </pic:pic>
-              </a:graphicData>
-            </a:graphic>
-          </wp:inline>
-        </w:drawing>
+        <w:pict>
+          <v:shapetype id="_x0000_t75" coordsize="21600,21600" o:spt="75" o:preferrelative="t" path="m@4@5l@4@11@9@11@9@5xe" filled="f" stroked="f">
+            <v:stroke joinstyle="miter"/>
+            <v:formulas>
+              <v:f eqn="if lineDrawn pixelLineWidth 0"/>
+              <v:f eqn="sum @0 1 0"/>
+              <v:f eqn="sum 0 0 @1"/>
+              <v:f eqn="prod @2 1 2"/>
+              <v:f eqn="prod @3 21600 pixelWidth"/>
+              <v:f eqn="prod @3 21600 pixelHeight"/>
+              <v:f eqn="sum @0 0 1"/>
+              <v:f eqn="prod @6 1 2"/>
+              <v:f eqn="prod @7 21600 pixelWidth"/>
+              <v:f eqn="sum @8 21600 0"/>
+              <v:f eqn="prod @7 21600 pixelHeight"/>
+              <v:f eqn="sum @10 21600 0"/>
+            </v:formulas>
+            <v:path o:extrusionok="f" gradientshapeok="t" o:connecttype="rect"/>
+            <o:lock v:ext="edit" aspectratio="t"/>
+          </v:shapetype>
+          <v:shape id="Image 1" o:spid="_x0000_i1025" type="#_x0000_t75" style="width:444.75pt;height:153pt;visibility:visible">
+            <v:imagedata r:id="rId5" o:title=""/>
+          </v:shape>
+        </w:pict>
       </w:r>
       <w:r>
         <w:rPr>
@@ -1757,7 +1126,7 @@
 </file>
 
 <file path=word/numbering.xml><?xml version="1.0" encoding="utf-8"?>
-<w:numbering xmlns:wpc="http://schemas.microsoft.com/office/word/2010/wordprocessingCanvas" xmlns:mc="http://schemas.openxmlformats.org/markup-compatibility/2006" xmlns:o="urn:schemas-microsoft-com:office:office" xmlns:r="http://schemas.openxmlformats.org/officeDocument/2006/relationships" xmlns:m="http://schemas.openxmlformats.org/officeDocument/2006/math" xmlns:v="urn:schemas-microsoft-com:vml" xmlns:wp14="http://schemas.microsoft.com/office/word/2010/wordprocessingDrawing" xmlns:wp="http://schemas.openxmlformats.org/drawingml/2006/wordprocessingDrawing" xmlns:w10="urn:schemas-microsoft-com:office:word" xmlns:w="http://schemas.openxmlformats.org/wordprocessingml/2006/main" xmlns:w14="http://schemas.microsoft.com/office/word/2010/wordml" xmlns:wpg="http://schemas.microsoft.com/office/word/2010/wordprocessingGroup" xmlns:wpi="http://schemas.microsoft.com/office/word/2010/wordprocessingInk" xmlns:wne="http://schemas.microsoft.com/office/word/2006/wordml" xmlns:wps="http://schemas.microsoft.com/office/word/2010/wordprocessingShape" mc:Ignorable="w14 wp14">
+<w:numbering xmlns:ve="http://schemas.openxmlformats.org/markup-compatibility/2006" xmlns:o="urn:schemas-microsoft-com:office:office" xmlns:r="http://schemas.openxmlformats.org/officeDocument/2006/relationships" xmlns:m="http://schemas.openxmlformats.org/officeDocument/2006/math" xmlns:v="urn:schemas-microsoft-com:vml" xmlns:wp="http://schemas.openxmlformats.org/drawingml/2006/wordprocessingDrawing" xmlns:w10="urn:schemas-microsoft-com:office:word" xmlns:w="http://schemas.openxmlformats.org/wordprocessingml/2006/main" xmlns:wne="http://schemas.microsoft.com/office/word/2006/wordml">
   <w:abstractNum w:abstractNumId="0">
     <w:nsid w:val="00000001"/>
     <w:multiLevelType w:val="multilevel"/>
@@ -1774,7 +1143,7 @@
         <w:ind w:left="720" w:hanging="360"/>
       </w:pPr>
       <w:rPr>
-        <w:rFonts w:ascii="Symbol" w:hAnsi="Symbol" w:cs="OpenSymbol"/>
+        <w:rFonts w:ascii="Symbol" w:hAnsi="Symbol"/>
       </w:rPr>
     </w:lvl>
     <w:lvl w:ilvl="1">
@@ -1789,7 +1158,7 @@
         <w:ind w:left="1080" w:hanging="360"/>
       </w:pPr>
       <w:rPr>
-        <w:rFonts w:ascii="Symbol" w:hAnsi="Symbol" w:cs="OpenSymbol"/>
+        <w:rFonts w:ascii="Symbol" w:hAnsi="Symbol"/>
       </w:rPr>
     </w:lvl>
     <w:lvl w:ilvl="2">
@@ -1804,7 +1173,7 @@
         <w:ind w:left="1440" w:hanging="360"/>
       </w:pPr>
       <w:rPr>
-        <w:rFonts w:ascii="Symbol" w:hAnsi="Symbol" w:cs="OpenSymbol"/>
+        <w:rFonts w:ascii="Symbol" w:hAnsi="Symbol"/>
       </w:rPr>
     </w:lvl>
     <w:lvl w:ilvl="3">
@@ -1819,7 +1188,7 @@
         <w:ind w:left="1800" w:hanging="360"/>
       </w:pPr>
       <w:rPr>
-        <w:rFonts w:ascii="Symbol" w:hAnsi="Symbol" w:cs="OpenSymbol"/>
+        <w:rFonts w:ascii="Symbol" w:hAnsi="Symbol"/>
       </w:rPr>
     </w:lvl>
     <w:lvl w:ilvl="4">
@@ -1834,7 +1203,7 @@
         <w:ind w:left="2160" w:hanging="360"/>
       </w:pPr>
       <w:rPr>
-        <w:rFonts w:ascii="Symbol" w:hAnsi="Symbol" w:cs="OpenSymbol"/>
+        <w:rFonts w:ascii="Symbol" w:hAnsi="Symbol"/>
       </w:rPr>
     </w:lvl>
     <w:lvl w:ilvl="5">
@@ -1849,7 +1218,7 @@
         <w:ind w:left="2520" w:hanging="360"/>
       </w:pPr>
       <w:rPr>
-        <w:rFonts w:ascii="Symbol" w:hAnsi="Symbol" w:cs="OpenSymbol"/>
+        <w:rFonts w:ascii="Symbol" w:hAnsi="Symbol"/>
       </w:rPr>
     </w:lvl>
     <w:lvl w:ilvl="6">
@@ -1864,7 +1233,7 @@
         <w:ind w:left="2880" w:hanging="360"/>
       </w:pPr>
       <w:rPr>
-        <w:rFonts w:ascii="Symbol" w:hAnsi="Symbol" w:cs="OpenSymbol"/>
+        <w:rFonts w:ascii="Symbol" w:hAnsi="Symbol"/>
       </w:rPr>
     </w:lvl>
     <w:lvl w:ilvl="7">
@@ -1879,7 +1248,7 @@
         <w:ind w:left="3240" w:hanging="360"/>
       </w:pPr>
       <w:rPr>
-        <w:rFonts w:ascii="Symbol" w:hAnsi="Symbol" w:cs="OpenSymbol"/>
+        <w:rFonts w:ascii="Symbol" w:hAnsi="Symbol"/>
       </w:rPr>
     </w:lvl>
     <w:lvl w:ilvl="8">
@@ -1894,7 +1263,7 @@
         <w:ind w:left="3600" w:hanging="360"/>
       </w:pPr>
       <w:rPr>
-        <w:rFonts w:ascii="Symbol" w:hAnsi="Symbol" w:cs="OpenSymbol"/>
+        <w:rFonts w:ascii="Symbol" w:hAnsi="Symbol"/>
       </w:rPr>
     </w:lvl>
   </w:abstractNum>
@@ -1914,7 +1283,7 @@
         <w:ind w:left="720" w:hanging="360"/>
       </w:pPr>
       <w:rPr>
-        <w:rFonts w:ascii="Symbol" w:hAnsi="Symbol" w:cs="OpenSymbol"/>
+        <w:rFonts w:ascii="Symbol" w:hAnsi="Symbol"/>
       </w:rPr>
     </w:lvl>
     <w:lvl w:ilvl="1">
@@ -1929,7 +1298,7 @@
         <w:ind w:left="1080" w:hanging="360"/>
       </w:pPr>
       <w:rPr>
-        <w:rFonts w:ascii="Symbol" w:hAnsi="Symbol" w:cs="OpenSymbol"/>
+        <w:rFonts w:ascii="Symbol" w:hAnsi="Symbol"/>
       </w:rPr>
     </w:lvl>
     <w:lvl w:ilvl="2">
@@ -1944,7 +1313,7 @@
         <w:ind w:left="1440" w:hanging="360"/>
       </w:pPr>
       <w:rPr>
-        <w:rFonts w:ascii="Symbol" w:hAnsi="Symbol" w:cs="OpenSymbol"/>
+        <w:rFonts w:ascii="Symbol" w:hAnsi="Symbol"/>
       </w:rPr>
     </w:lvl>
     <w:lvl w:ilvl="3">
@@ -1959,7 +1328,7 @@
         <w:ind w:left="1800" w:hanging="360"/>
       </w:pPr>
       <w:rPr>
-        <w:rFonts w:ascii="Symbol" w:hAnsi="Symbol" w:cs="OpenSymbol"/>
+        <w:rFonts w:ascii="Symbol" w:hAnsi="Symbol"/>
       </w:rPr>
     </w:lvl>
     <w:lvl w:ilvl="4">
@@ -1974,7 +1343,7 @@
         <w:ind w:left="2160" w:hanging="360"/>
       </w:pPr>
       <w:rPr>
-        <w:rFonts w:ascii="Symbol" w:hAnsi="Symbol" w:cs="OpenSymbol"/>
+        <w:rFonts w:ascii="Symbol" w:hAnsi="Symbol"/>
       </w:rPr>
     </w:lvl>
     <w:lvl w:ilvl="5">
@@ -1989,7 +1358,7 @@
         <w:ind w:left="2520" w:hanging="360"/>
       </w:pPr>
       <w:rPr>
-        <w:rFonts w:ascii="Symbol" w:hAnsi="Symbol" w:cs="OpenSymbol"/>
+        <w:rFonts w:ascii="Symbol" w:hAnsi="Symbol"/>
       </w:rPr>
     </w:lvl>
     <w:lvl w:ilvl="6">
@@ -2004,7 +1373,7 @@
         <w:ind w:left="2880" w:hanging="360"/>
       </w:pPr>
       <w:rPr>
-        <w:rFonts w:ascii="Symbol" w:hAnsi="Symbol" w:cs="OpenSymbol"/>
+        <w:rFonts w:ascii="Symbol" w:hAnsi="Symbol"/>
       </w:rPr>
     </w:lvl>
     <w:lvl w:ilvl="7">
@@ -2019,7 +1388,7 @@
         <w:ind w:left="3240" w:hanging="360"/>
       </w:pPr>
       <w:rPr>
-        <w:rFonts w:ascii="Symbol" w:hAnsi="Symbol" w:cs="OpenSymbol"/>
+        <w:rFonts w:ascii="Symbol" w:hAnsi="Symbol"/>
       </w:rPr>
     </w:lvl>
     <w:lvl w:ilvl="8">
@@ -2034,7 +1403,7 @@
         <w:ind w:left="3600" w:hanging="360"/>
       </w:pPr>
       <w:rPr>
-        <w:rFonts w:ascii="Symbol" w:hAnsi="Symbol" w:cs="OpenSymbol"/>
+        <w:rFonts w:ascii="Symbol" w:hAnsi="Symbol"/>
       </w:rPr>
     </w:lvl>
   </w:abstractNum>
@@ -2050,7 +1419,7 @@
         <w:ind w:left="1080" w:hanging="360"/>
       </w:pPr>
       <w:rPr>
-        <w:rFonts w:ascii="Symbol" w:eastAsia="Times New Roman" w:hAnsi="Symbol" w:cs="Times New Roman" w:hint="default"/>
+        <w:rFonts w:ascii="Symbol" w:eastAsia="Times New Roman" w:hAnsi="Symbol" w:hint="default"/>
       </w:rPr>
     </w:lvl>
     <w:lvl w:ilvl="1" w:tplc="040C0003" w:tentative="1">
@@ -2062,7 +1431,7 @@
         <w:ind w:left="1800" w:hanging="360"/>
       </w:pPr>
       <w:rPr>
-        <w:rFonts w:ascii="Courier New" w:hAnsi="Courier New" w:cs="Courier New" w:hint="default"/>
+        <w:rFonts w:ascii="Courier New" w:hAnsi="Courier New" w:hint="default"/>
       </w:rPr>
     </w:lvl>
     <w:lvl w:ilvl="2" w:tplc="040C0005" w:tentative="1">
@@ -2098,7 +1467,7 @@
         <w:ind w:left="3960" w:hanging="360"/>
       </w:pPr>
       <w:rPr>
-        <w:rFonts w:ascii="Courier New" w:hAnsi="Courier New" w:cs="Courier New" w:hint="default"/>
+        <w:rFonts w:ascii="Courier New" w:hAnsi="Courier New" w:hint="default"/>
       </w:rPr>
     </w:lvl>
     <w:lvl w:ilvl="5" w:tplc="040C0005" w:tentative="1">
@@ -2134,7 +1503,7 @@
         <w:ind w:left="6120" w:hanging="360"/>
       </w:pPr>
       <w:rPr>
-        <w:rFonts w:ascii="Courier New" w:hAnsi="Courier New" w:cs="Courier New" w:hint="default"/>
+        <w:rFonts w:ascii="Courier New" w:hAnsi="Courier New" w:hint="default"/>
       </w:rPr>
     </w:lvl>
     <w:lvl w:ilvl="8" w:tplc="040C0005" w:tentative="1">
@@ -2163,7 +1532,7 @@
         <w:ind w:left="360" w:hanging="360"/>
       </w:pPr>
       <w:rPr>
-        <w:rFonts w:hint="default"/>
+        <w:rFonts w:cs="Times New Roman" w:hint="default"/>
       </w:rPr>
     </w:lvl>
     <w:lvl w:ilvl="1">
@@ -2175,7 +1544,7 @@
         <w:ind w:left="360" w:hanging="360"/>
       </w:pPr>
       <w:rPr>
-        <w:rFonts w:hint="default"/>
+        <w:rFonts w:cs="Times New Roman" w:hint="default"/>
       </w:rPr>
     </w:lvl>
     <w:lvl w:ilvl="2">
@@ -2187,7 +1556,7 @@
         <w:ind w:left="720" w:hanging="720"/>
       </w:pPr>
       <w:rPr>
-        <w:rFonts w:hint="default"/>
+        <w:rFonts w:cs="Times New Roman" w:hint="default"/>
       </w:rPr>
     </w:lvl>
     <w:lvl w:ilvl="3">
@@ -2199,7 +1568,7 @@
         <w:ind w:left="720" w:hanging="720"/>
       </w:pPr>
       <w:rPr>
-        <w:rFonts w:hint="default"/>
+        <w:rFonts w:cs="Times New Roman" w:hint="default"/>
       </w:rPr>
     </w:lvl>
     <w:lvl w:ilvl="4">
@@ -2211,7 +1580,7 @@
         <w:ind w:left="1080" w:hanging="1080"/>
       </w:pPr>
       <w:rPr>
-        <w:rFonts w:hint="default"/>
+        <w:rFonts w:cs="Times New Roman" w:hint="default"/>
       </w:rPr>
     </w:lvl>
     <w:lvl w:ilvl="5">
@@ -2223,7 +1592,7 @@
         <w:ind w:left="1080" w:hanging="1080"/>
       </w:pPr>
       <w:rPr>
-        <w:rFonts w:hint="default"/>
+        <w:rFonts w:cs="Times New Roman" w:hint="default"/>
       </w:rPr>
     </w:lvl>
     <w:lvl w:ilvl="6">
@@ -2235,7 +1604,7 @@
         <w:ind w:left="1440" w:hanging="1440"/>
       </w:pPr>
       <w:rPr>
-        <w:rFonts w:hint="default"/>
+        <w:rFonts w:cs="Times New Roman" w:hint="default"/>
       </w:rPr>
     </w:lvl>
     <w:lvl w:ilvl="7">
@@ -2247,7 +1616,7 @@
         <w:ind w:left="1440" w:hanging="1440"/>
       </w:pPr>
       <w:rPr>
-        <w:rFonts w:hint="default"/>
+        <w:rFonts w:cs="Times New Roman" w:hint="default"/>
       </w:rPr>
     </w:lvl>
     <w:lvl w:ilvl="8">
@@ -2259,7 +1628,7 @@
         <w:ind w:left="1800" w:hanging="1800"/>
       </w:pPr>
       <w:rPr>
-        <w:rFonts w:hint="default"/>
+        <w:rFonts w:cs="Times New Roman" w:hint="default"/>
       </w:rPr>
     </w:lvl>
   </w:abstractNum>
@@ -2275,7 +1644,7 @@
         <w:ind w:left="1080" w:hanging="360"/>
       </w:pPr>
       <w:rPr>
-        <w:rFonts w:ascii="Symbol" w:eastAsia="Times New Roman" w:hAnsi="Symbol" w:cs="Times New Roman" w:hint="default"/>
+        <w:rFonts w:ascii="Symbol" w:eastAsia="Times New Roman" w:hAnsi="Symbol" w:hint="default"/>
       </w:rPr>
     </w:lvl>
     <w:lvl w:ilvl="1" w:tplc="040C0003" w:tentative="1">
@@ -2287,7 +1656,7 @@
         <w:ind w:left="1800" w:hanging="360"/>
       </w:pPr>
       <w:rPr>
-        <w:rFonts w:ascii="Courier New" w:hAnsi="Courier New" w:cs="Courier New" w:hint="default"/>
+        <w:rFonts w:ascii="Courier New" w:hAnsi="Courier New" w:hint="default"/>
       </w:rPr>
     </w:lvl>
     <w:lvl w:ilvl="2" w:tplc="040C0005" w:tentative="1">
@@ -2323,7 +1692,7 @@
         <w:ind w:left="3960" w:hanging="360"/>
       </w:pPr>
       <w:rPr>
-        <w:rFonts w:ascii="Courier New" w:hAnsi="Courier New" w:cs="Courier New" w:hint="default"/>
+        <w:rFonts w:ascii="Courier New" w:hAnsi="Courier New" w:hint="default"/>
       </w:rPr>
     </w:lvl>
     <w:lvl w:ilvl="5" w:tplc="040C0005" w:tentative="1">
@@ -2359,7 +1728,7 @@
         <w:ind w:left="6120" w:hanging="360"/>
       </w:pPr>
       <w:rPr>
-        <w:rFonts w:ascii="Courier New" w:hAnsi="Courier New" w:cs="Courier New" w:hint="default"/>
+        <w:rFonts w:ascii="Courier New" w:hAnsi="Courier New" w:hint="default"/>
       </w:rPr>
     </w:lvl>
     <w:lvl w:ilvl="8" w:tplc="040C0005" w:tentative="1">
@@ -2394,49 +1763,45 @@
 </file>
 
 <file path=word/styles.xml><?xml version="1.0" encoding="utf-8"?>
-<w:styles xmlns:mc="http://schemas.openxmlformats.org/markup-compatibility/2006" xmlns:r="http://schemas.openxmlformats.org/officeDocument/2006/relationships" xmlns:w="http://schemas.openxmlformats.org/wordprocessingml/2006/main" xmlns:w14="http://schemas.microsoft.com/office/word/2010/wordml" mc:Ignorable="w14">
+<w:styles xmlns:r="http://schemas.openxmlformats.org/officeDocument/2006/relationships" xmlns:w="http://schemas.openxmlformats.org/wordprocessingml/2006/main">
   <w:docDefaults>
     <w:rPrDefault>
       <w:rPr>
-        <w:rFonts w:asciiTheme="minorHAnsi" w:eastAsiaTheme="minorHAnsi" w:hAnsiTheme="minorHAnsi" w:cstheme="minorBidi"/>
+        <w:rFonts w:ascii="Calibri" w:eastAsia="Calibri" w:hAnsi="Calibri" w:cs="Times New Roman"/>
         <w:sz w:val="22"/>
         <w:szCs w:val="22"/>
-        <w:lang w:val="fr-FR" w:eastAsia="en-US" w:bidi="ar-SA"/>
+        <w:lang w:val="fr-FR" w:eastAsia="fr-FR" w:bidi="ar-SA"/>
       </w:rPr>
     </w:rPrDefault>
-    <w:pPrDefault>
-      <w:pPr>
-        <w:spacing w:after="200" w:line="276" w:lineRule="auto"/>
-      </w:pPr>
-    </w:pPrDefault>
+    <w:pPrDefault/>
   </w:docDefaults>
   <w:latentStyles w:defLockedState="0" w:defUIPriority="99" w:defSemiHidden="1" w:defUnhideWhenUsed="1" w:defQFormat="0" w:count="267">
-    <w:lsdException w:name="Normal" w:semiHidden="0" w:uiPriority="0" w:unhideWhenUsed="0" w:qFormat="1"/>
-    <w:lsdException w:name="heading 1" w:semiHidden="0" w:uiPriority="9" w:unhideWhenUsed="0" w:qFormat="1"/>
-    <w:lsdException w:name="heading 2" w:uiPriority="9" w:qFormat="1"/>
-    <w:lsdException w:name="heading 3" w:uiPriority="9" w:qFormat="1"/>
-    <w:lsdException w:name="heading 4" w:uiPriority="9" w:qFormat="1"/>
-    <w:lsdException w:name="heading 5" w:uiPriority="9" w:qFormat="1"/>
-    <w:lsdException w:name="heading 6" w:uiPriority="9" w:qFormat="1"/>
-    <w:lsdException w:name="heading 7" w:uiPriority="9" w:qFormat="1"/>
-    <w:lsdException w:name="heading 8" w:uiPriority="9" w:qFormat="1"/>
-    <w:lsdException w:name="heading 9" w:uiPriority="9" w:qFormat="1"/>
-    <w:lsdException w:name="toc 1" w:uiPriority="39"/>
-    <w:lsdException w:name="toc 2" w:uiPriority="39"/>
-    <w:lsdException w:name="toc 3" w:uiPriority="39"/>
-    <w:lsdException w:name="toc 4" w:uiPriority="39"/>
-    <w:lsdException w:name="toc 5" w:uiPriority="39"/>
-    <w:lsdException w:name="toc 6" w:uiPriority="39"/>
-    <w:lsdException w:name="toc 7" w:uiPriority="39"/>
-    <w:lsdException w:name="toc 8" w:uiPriority="39"/>
-    <w:lsdException w:name="toc 9" w:uiPriority="39"/>
-    <w:lsdException w:name="caption" w:uiPriority="35" w:qFormat="1"/>
-    <w:lsdException w:name="Title" w:semiHidden="0" w:uiPriority="10" w:unhideWhenUsed="0" w:qFormat="1"/>
-    <w:lsdException w:name="Default Paragraph Font" w:uiPriority="1"/>
-    <w:lsdException w:name="Subtitle" w:semiHidden="0" w:uiPriority="11" w:unhideWhenUsed="0" w:qFormat="1"/>
-    <w:lsdException w:name="Strong" w:semiHidden="0" w:uiPriority="22" w:unhideWhenUsed="0" w:qFormat="1"/>
-    <w:lsdException w:name="Emphasis" w:semiHidden="0" w:uiPriority="20" w:unhideWhenUsed="0" w:qFormat="1"/>
-    <w:lsdException w:name="Table Grid" w:semiHidden="0" w:uiPriority="59" w:unhideWhenUsed="0"/>
+    <w:lsdException w:name="Normal" w:locked="1" w:semiHidden="0" w:uiPriority="0" w:unhideWhenUsed="0" w:qFormat="1"/>
+    <w:lsdException w:name="heading 1" w:locked="1" w:semiHidden="0" w:uiPriority="0" w:unhideWhenUsed="0" w:qFormat="1"/>
+    <w:lsdException w:name="heading 2" w:locked="1" w:uiPriority="0" w:qFormat="1"/>
+    <w:lsdException w:name="heading 3" w:locked="1" w:uiPriority="0" w:qFormat="1"/>
+    <w:lsdException w:name="heading 4" w:locked="1" w:uiPriority="0" w:qFormat="1"/>
+    <w:lsdException w:name="heading 5" w:locked="1" w:uiPriority="0" w:qFormat="1"/>
+    <w:lsdException w:name="heading 6" w:locked="1" w:uiPriority="0" w:qFormat="1"/>
+    <w:lsdException w:name="heading 7" w:locked="1" w:uiPriority="0" w:qFormat="1"/>
+    <w:lsdException w:name="heading 8" w:locked="1" w:uiPriority="0" w:qFormat="1"/>
+    <w:lsdException w:name="heading 9" w:locked="1" w:uiPriority="0" w:qFormat="1"/>
+    <w:lsdException w:name="toc 1" w:locked="1" w:semiHidden="0" w:uiPriority="0" w:unhideWhenUsed="0"/>
+    <w:lsdException w:name="toc 2" w:locked="1" w:semiHidden="0" w:uiPriority="0" w:unhideWhenUsed="0"/>
+    <w:lsdException w:name="toc 3" w:locked="1" w:semiHidden="0" w:uiPriority="0" w:unhideWhenUsed="0"/>
+    <w:lsdException w:name="toc 4" w:locked="1" w:semiHidden="0" w:uiPriority="0" w:unhideWhenUsed="0"/>
+    <w:lsdException w:name="toc 5" w:locked="1" w:semiHidden="0" w:uiPriority="0" w:unhideWhenUsed="0"/>
+    <w:lsdException w:name="toc 6" w:locked="1" w:semiHidden="0" w:uiPriority="0" w:unhideWhenUsed="0"/>
+    <w:lsdException w:name="toc 7" w:locked="1" w:semiHidden="0" w:uiPriority="0" w:unhideWhenUsed="0"/>
+    <w:lsdException w:name="toc 8" w:locked="1" w:semiHidden="0" w:uiPriority="0" w:unhideWhenUsed="0"/>
+    <w:lsdException w:name="toc 9" w:locked="1" w:semiHidden="0" w:uiPriority="0" w:unhideWhenUsed="0"/>
+    <w:lsdException w:name="caption" w:locked="1" w:uiPriority="0" w:qFormat="1"/>
+    <w:lsdException w:name="Title" w:locked="1" w:semiHidden="0" w:uiPriority="0" w:unhideWhenUsed="0" w:qFormat="1"/>
+    <w:lsdException w:name="Default Paragraph Font" w:locked="1" w:semiHidden="0" w:uiPriority="0" w:unhideWhenUsed="0"/>
+    <w:lsdException w:name="Subtitle" w:locked="1" w:semiHidden="0" w:uiPriority="0" w:unhideWhenUsed="0" w:qFormat="1"/>
+    <w:lsdException w:name="Strong" w:locked="1" w:semiHidden="0" w:uiPriority="0" w:unhideWhenUsed="0" w:qFormat="1"/>
+    <w:lsdException w:name="Emphasis" w:locked="1" w:semiHidden="0" w:uiPriority="0" w:unhideWhenUsed="0" w:qFormat="1"/>
+    <w:lsdException w:name="Table Grid" w:locked="1" w:semiHidden="0" w:uiPriority="0" w:unhideWhenUsed="0"/>
     <w:lsdException w:name="Placeholder Text" w:unhideWhenUsed="0"/>
     <w:lsdException w:name="No Spacing" w:semiHidden="0" w:uiPriority="1" w:unhideWhenUsed="0" w:qFormat="1"/>
     <w:lsdException w:name="Light Shading" w:semiHidden="0" w:uiPriority="60" w:unhideWhenUsed="0"/>
@@ -2552,18 +1917,25 @@
   <w:style w:type="paragraph" w:default="1" w:styleId="Normal">
     <w:name w:val="Normal"/>
     <w:qFormat/>
+    <w:rsid w:val="00D96A4F"/>
+    <w:pPr>
+      <w:spacing w:after="200" w:line="276" w:lineRule="auto"/>
+    </w:pPr>
+    <w:rPr>
+      <w:lang w:eastAsia="en-US"/>
+    </w:rPr>
   </w:style>
-  <w:style w:type="character" w:default="1" w:styleId="Policepardfaut">
+  <w:style w:type="character" w:default="1" w:styleId="DefaultParagraphFont">
     <w:name w:val="Default Paragraph Font"/>
-    <w:uiPriority w:val="1"/>
+    <w:uiPriority w:val="99"/>
     <w:semiHidden/>
-    <w:unhideWhenUsed/>
   </w:style>
-  <w:style w:type="table" w:default="1" w:styleId="TableauNormal">
+  <w:style w:type="table" w:default="1" w:styleId="TableNormal">
     <w:name w:val="Normal Table"/>
     <w:uiPriority w:val="99"/>
     <w:semiHidden/>
     <w:unhideWhenUsed/>
+    <w:qFormat/>
     <w:tblPr>
       <w:tblInd w:w="0" w:type="dxa"/>
       <w:tblCellMar>
@@ -2574,16 +1946,16 @@
       </w:tblCellMar>
     </w:tblPr>
   </w:style>
-  <w:style w:type="numbering" w:default="1" w:styleId="Aucuneliste">
+  <w:style w:type="numbering" w:default="1" w:styleId="NoList">
     <w:name w:val="No List"/>
     <w:uiPriority w:val="99"/>
     <w:semiHidden/>
     <w:unhideWhenUsed/>
   </w:style>
-  <w:style w:type="paragraph" w:styleId="Paragraphedeliste">
+  <w:style w:type="paragraph" w:styleId="ListParagraph">
     <w:name w:val="List Paragraph"/>
     <w:basedOn w:val="Normal"/>
-    <w:uiPriority w:val="34"/>
+    <w:uiPriority w:val="99"/>
     <w:qFormat/>
     <w:rsid w:val="001D6E7D"/>
     <w:pPr>
@@ -2591,13 +1963,12 @@
       <w:contextualSpacing/>
     </w:pPr>
   </w:style>
-  <w:style w:type="paragraph" w:styleId="Textedebulles">
+  <w:style w:type="paragraph" w:styleId="BalloonText">
     <w:name w:val="Balloon Text"/>
     <w:basedOn w:val="Normal"/>
-    <w:link w:val="TextedebullesCar"/>
+    <w:link w:val="BalloonTextChar"/>
     <w:uiPriority w:val="99"/>
     <w:semiHidden/>
-    <w:unhideWhenUsed/>
     <w:rsid w:val="004E4A5D"/>
     <w:pPr>
       <w:spacing w:after="0" w:line="240" w:lineRule="auto"/>
@@ -2608,12 +1979,13 @@
       <w:szCs w:val="16"/>
     </w:rPr>
   </w:style>
-  <w:style w:type="character" w:customStyle="1" w:styleId="TextedebullesCar">
-    <w:name w:val="Texte de bulles Car"/>
-    <w:basedOn w:val="Policepardfaut"/>
-    <w:link w:val="Textedebulles"/>
+  <w:style w:type="character" w:customStyle="1" w:styleId="BalloonTextChar">
+    <w:name w:val="Balloon Text Char"/>
+    <w:basedOn w:val="DefaultParagraphFont"/>
+    <w:link w:val="BalloonText"/>
     <w:uiPriority w:val="99"/>
     <w:semiHidden/>
+    <w:locked/>
     <w:rsid w:val="004E4A5D"/>
     <w:rPr>
       <w:rFonts w:ascii="Tahoma" w:hAnsi="Tahoma" w:cs="Tahoma"/>
@@ -2621,242 +1993,26 @@
       <w:szCs w:val="16"/>
     </w:rPr>
   </w:style>
-</w:styles>
-</file>
-
-<file path=word/stylesWithEffects.xml><?xml version="1.0" encoding="utf-8"?>
-<w:styles xmlns:wpc="http://schemas.microsoft.com/office/word/2010/wordprocessingCanvas" xmlns:mc="http://schemas.openxmlformats.org/markup-compatibility/2006" xmlns:o="urn:schemas-microsoft-com:office:office" xmlns:r="http://schemas.openxmlformats.org/officeDocument/2006/relationships" xmlns:m="http://schemas.openxmlformats.org/officeDocument/2006/math" xmlns:v="urn:schemas-microsoft-com:vml" xmlns:wp14="http://schemas.microsoft.com/office/word/2010/wordprocessingDrawing" xmlns:wp="http://schemas.openxmlformats.org/drawingml/2006/wordprocessingDrawing" xmlns:w10="urn:schemas-microsoft-com:office:word" xmlns:w="http://schemas.openxmlformats.org/wordprocessingml/2006/main" xmlns:w14="http://schemas.microsoft.com/office/word/2010/wordml" xmlns:wpg="http://schemas.microsoft.com/office/word/2010/wordprocessingGroup" xmlns:wpi="http://schemas.microsoft.com/office/word/2010/wordprocessingInk" xmlns:wne="http://schemas.microsoft.com/office/word/2006/wordml" xmlns:wps="http://schemas.microsoft.com/office/word/2010/wordprocessingShape" mc:Ignorable="w14 wp14">
-  <w:docDefaults>
-    <w:rPrDefault>
-      <w:rPr>
-        <w:rFonts w:asciiTheme="minorHAnsi" w:eastAsiaTheme="minorHAnsi" w:hAnsiTheme="minorHAnsi" w:cstheme="minorBidi"/>
-        <w:sz w:val="22"/>
-        <w:szCs w:val="22"/>
-        <w:lang w:val="fr-FR" w:eastAsia="en-US" w:bidi="ar-SA"/>
-      </w:rPr>
-    </w:rPrDefault>
-    <w:pPrDefault>
-      <w:pPr>
-        <w:spacing w:after="200" w:line="276" w:lineRule="auto"/>
-      </w:pPr>
-    </w:pPrDefault>
-  </w:docDefaults>
-  <w:latentStyles w:defLockedState="0" w:defUIPriority="99" w:defSemiHidden="1" w:defUnhideWhenUsed="1" w:defQFormat="0" w:count="267">
-    <w:lsdException w:name="Normal" w:semiHidden="0" w:uiPriority="0" w:unhideWhenUsed="0" w:qFormat="1"/>
-    <w:lsdException w:name="heading 1" w:semiHidden="0" w:uiPriority="9" w:unhideWhenUsed="0" w:qFormat="1"/>
-    <w:lsdException w:name="heading 2" w:uiPriority="9" w:qFormat="1"/>
-    <w:lsdException w:name="heading 3" w:uiPriority="9" w:qFormat="1"/>
-    <w:lsdException w:name="heading 4" w:uiPriority="9" w:qFormat="1"/>
-    <w:lsdException w:name="heading 5" w:uiPriority="9" w:qFormat="1"/>
-    <w:lsdException w:name="heading 6" w:uiPriority="9" w:qFormat="1"/>
-    <w:lsdException w:name="heading 7" w:uiPriority="9" w:qFormat="1"/>
-    <w:lsdException w:name="heading 8" w:uiPriority="9" w:qFormat="1"/>
-    <w:lsdException w:name="heading 9" w:uiPriority="9" w:qFormat="1"/>
-    <w:lsdException w:name="toc 1" w:uiPriority="39"/>
-    <w:lsdException w:name="toc 2" w:uiPriority="39"/>
-    <w:lsdException w:name="toc 3" w:uiPriority="39"/>
-    <w:lsdException w:name="toc 4" w:uiPriority="39"/>
-    <w:lsdException w:name="toc 5" w:uiPriority="39"/>
-    <w:lsdException w:name="toc 6" w:uiPriority="39"/>
-    <w:lsdException w:name="toc 7" w:uiPriority="39"/>
-    <w:lsdException w:name="toc 8" w:uiPriority="39"/>
-    <w:lsdException w:name="toc 9" w:uiPriority="39"/>
-    <w:lsdException w:name="caption" w:uiPriority="35" w:qFormat="1"/>
-    <w:lsdException w:name="Title" w:semiHidden="0" w:uiPriority="10" w:unhideWhenUsed="0" w:qFormat="1"/>
-    <w:lsdException w:name="Default Paragraph Font" w:uiPriority="1"/>
-    <w:lsdException w:name="Subtitle" w:semiHidden="0" w:uiPriority="11" w:unhideWhenUsed="0" w:qFormat="1"/>
-    <w:lsdException w:name="Strong" w:semiHidden="0" w:uiPriority="22" w:unhideWhenUsed="0" w:qFormat="1"/>
-    <w:lsdException w:name="Emphasis" w:semiHidden="0" w:uiPriority="20" w:unhideWhenUsed="0" w:qFormat="1"/>
-    <w:lsdException w:name="Table Grid" w:semiHidden="0" w:uiPriority="59" w:unhideWhenUsed="0"/>
-    <w:lsdException w:name="Placeholder Text" w:unhideWhenUsed="0"/>
-    <w:lsdException w:name="No Spacing" w:semiHidden="0" w:uiPriority="1" w:unhideWhenUsed="0" w:qFormat="1"/>
-    <w:lsdException w:name="Light Shading" w:semiHidden="0" w:uiPriority="60" w:unhideWhenUsed="0"/>
-    <w:lsdException w:name="Light List" w:semiHidden="0" w:uiPriority="61" w:unhideWhenUsed="0"/>
-    <w:lsdException w:name="Light Grid" w:semiHidden="0" w:uiPriority="62" w:unhideWhenUsed="0"/>
-    <w:lsdException w:name="Medium Shading 1" w:semiHidden="0" w:uiPriority="63" w:unhideWhenUsed="0"/>
-    <w:lsdException w:name="Medium Shading 2" w:semiHidden="0" w:uiPriority="64" w:unhideWhenUsed="0"/>
-    <w:lsdException w:name="Medium List 1" w:semiHidden="0" w:uiPriority="65" w:unhideWhenUsed="0"/>
-    <w:lsdException w:name="Medium List 2" w:semiHidden="0" w:uiPriority="66" w:unhideWhenUsed="0"/>
-    <w:lsdException w:name="Medium Grid 1" w:semiHidden="0" w:uiPriority="67" w:unhideWhenUsed="0"/>
-    <w:lsdException w:name="Medium Grid 2" w:semiHidden="0" w:uiPriority="68" w:unhideWhenUsed="0"/>
-    <w:lsdException w:name="Medium Grid 3" w:semiHidden="0" w:uiPriority="69" w:unhideWhenUsed="0"/>
-    <w:lsdException w:name="Dark List" w:semiHidden="0" w:uiPriority="70" w:unhideWhenUsed="0"/>
-    <w:lsdException w:name="Colorful Shading" w:semiHidden="0" w:uiPriority="71" w:unhideWhenUsed="0"/>
-    <w:lsdException w:name="Colorful List" w:semiHidden="0" w:uiPriority="72" w:unhideWhenUsed="0"/>
-    <w:lsdException w:name="Colorful Grid" w:semiHidden="0" w:uiPriority="73" w:unhideWhenUsed="0"/>
-    <w:lsdException w:name="Light Shading Accent 1" w:semiHidden="0" w:uiPriority="60" w:unhideWhenUsed="0"/>
-    <w:lsdException w:name="Light List Accent 1" w:semiHidden="0" w:uiPriority="61" w:unhideWhenUsed="0"/>
-    <w:lsdException w:name="Light Grid Accent 1" w:semiHidden="0" w:uiPriority="62" w:unhideWhenUsed="0"/>
-    <w:lsdException w:name="Medium Shading 1 Accent 1" w:semiHidden="0" w:uiPriority="63" w:unhideWhenUsed="0"/>
-    <w:lsdException w:name="Medium Shading 2 Accent 1" w:semiHidden="0" w:uiPriority="64" w:unhideWhenUsed="0"/>
-    <w:lsdException w:name="Medium List 1 Accent 1" w:semiHidden="0" w:uiPriority="65" w:unhideWhenUsed="0"/>
-    <w:lsdException w:name="Revision" w:unhideWhenUsed="0"/>
-    <w:lsdException w:name="List Paragraph" w:semiHidden="0" w:uiPriority="34" w:unhideWhenUsed="0" w:qFormat="1"/>
-    <w:lsdException w:name="Quote" w:semiHidden="0" w:uiPriority="29" w:unhideWhenUsed="0" w:qFormat="1"/>
-    <w:lsdException w:name="Intense Quote" w:semiHidden="0" w:uiPriority="30" w:unhideWhenUsed="0" w:qFormat="1"/>
-    <w:lsdException w:name="Medium List 2 Accent 1" w:semiHidden="0" w:uiPriority="66" w:unhideWhenUsed="0"/>
-    <w:lsdException w:name="Medium Grid 1 Accent 1" w:semiHidden="0" w:uiPriority="67" w:unhideWhenUsed="0"/>
-    <w:lsdException w:name="Medium Grid 2 Accent 1" w:semiHidden="0" w:uiPriority="68" w:unhideWhenUsed="0"/>
-    <w:lsdException w:name="Medium Grid 3 Accent 1" w:semiHidden="0" w:uiPriority="69" w:unhideWhenUsed="0"/>
-    <w:lsdException w:name="Dark List Accent 1" w:semiHidden="0" w:uiPriority="70" w:unhideWhenUsed="0"/>
-    <w:lsdException w:name="Colorful Shading Accent 1" w:semiHidden="0" w:uiPriority="71" w:unhideWhenUsed="0"/>
-    <w:lsdException w:name="Colorful List Accent 1" w:semiHidden="0" w:uiPriority="72" w:unhideWhenUsed="0"/>
-    <w:lsdException w:name="Colorful Grid Accent 1" w:semiHidden="0" w:uiPriority="73" w:unhideWhenUsed="0"/>
-    <w:lsdException w:name="Light Shading Accent 2" w:semiHidden="0" w:uiPriority="60" w:unhideWhenUsed="0"/>
-    <w:lsdException w:name="Light List Accent 2" w:semiHidden="0" w:uiPriority="61" w:unhideWhenUsed="0"/>
-    <w:lsdException w:name="Light Grid Accent 2" w:semiHidden="0" w:uiPriority="62" w:unhideWhenUsed="0"/>
-    <w:lsdException w:name="Medium Shading 1 Accent 2" w:semiHidden="0" w:uiPriority="63" w:unhideWhenUsed="0"/>
-    <w:lsdException w:name="Medium Shading 2 Accent 2" w:semiHidden="0" w:uiPriority="64" w:unhideWhenUsed="0"/>
-    <w:lsdException w:name="Medium List 1 Accent 2" w:semiHidden="0" w:uiPriority="65" w:unhideWhenUsed="0"/>
-    <w:lsdException w:name="Medium List 2 Accent 2" w:semiHidden="0" w:uiPriority="66" w:unhideWhenUsed="0"/>
-    <w:lsdException w:name="Medium Grid 1 Accent 2" w:semiHidden="0" w:uiPriority="67" w:unhideWhenUsed="0"/>
-    <w:lsdException w:name="Medium Grid 2 Accent 2" w:semiHidden="0" w:uiPriority="68" w:unhideWhenUsed="0"/>
-    <w:lsdException w:name="Medium Grid 3 Accent 2" w:semiHidden="0" w:uiPriority="69" w:unhideWhenUsed="0"/>
-    <w:lsdException w:name="Dark List Accent 2" w:semiHidden="0" w:uiPriority="70" w:unhideWhenUsed="0"/>
-    <w:lsdException w:name="Colorful Shading Accent 2" w:semiHidden="0" w:uiPriority="71" w:unhideWhenUsed="0"/>
-    <w:lsdException w:name="Colorful List Accent 2" w:semiHidden="0" w:uiPriority="72" w:unhideWhenUsed="0"/>
-    <w:lsdException w:name="Colorful Grid Accent 2" w:semiHidden="0" w:uiPriority="73" w:unhideWhenUsed="0"/>
-    <w:lsdException w:name="Light Shading Accent 3" w:semiHidden="0" w:uiPriority="60" w:unhideWhenUsed="0"/>
-    <w:lsdException w:name="Light List Accent 3" w:semiHidden="0" w:uiPriority="61" w:unhideWhenUsed="0"/>
-    <w:lsdException w:name="Light Grid Accent 3" w:semiHidden="0" w:uiPriority="62" w:unhideWhenUsed="0"/>
-    <w:lsdException w:name="Medium Shading 1 Accent 3" w:semiHidden="0" w:uiPriority="63" w:unhideWhenUsed="0"/>
-    <w:lsdException w:name="Medium Shading 2 Accent 3" w:semiHidden="0" w:uiPriority="64" w:unhideWhenUsed="0"/>
-    <w:lsdException w:name="Medium List 1 Accent 3" w:semiHidden="0" w:uiPriority="65" w:unhideWhenUsed="0"/>
-    <w:lsdException w:name="Medium List 2 Accent 3" w:semiHidden="0" w:uiPriority="66" w:unhideWhenUsed="0"/>
-    <w:lsdException w:name="Medium Grid 1 Accent 3" w:semiHidden="0" w:uiPriority="67" w:unhideWhenUsed="0"/>
-    <w:lsdException w:name="Medium Grid 2 Accent 3" w:semiHidden="0" w:uiPriority="68" w:unhideWhenUsed="0"/>
-    <w:lsdException w:name="Medium Grid 3 Accent 3" w:semiHidden="0" w:uiPriority="69" w:unhideWhenUsed="0"/>
-    <w:lsdException w:name="Dark List Accent 3" w:semiHidden="0" w:uiPriority="70" w:unhideWhenUsed="0"/>
-    <w:lsdException w:name="Colorful Shading Accent 3" w:semiHidden="0" w:uiPriority="71" w:unhideWhenUsed="0"/>
-    <w:lsdException w:name="Colorful List Accent 3" w:semiHidden="0" w:uiPriority="72" w:unhideWhenUsed="0"/>
-    <w:lsdException w:name="Colorful Grid Accent 3" w:semiHidden="0" w:uiPriority="73" w:unhideWhenUsed="0"/>
-    <w:lsdException w:name="Light Shading Accent 4" w:semiHidden="0" w:uiPriority="60" w:unhideWhenUsed="0"/>
-    <w:lsdException w:name="Light List Accent 4" w:semiHidden="0" w:uiPriority="61" w:unhideWhenUsed="0"/>
-    <w:lsdException w:name="Light Grid Accent 4" w:semiHidden="0" w:uiPriority="62" w:unhideWhenUsed="0"/>
-    <w:lsdException w:name="Medium Shading 1 Accent 4" w:semiHidden="0" w:uiPriority="63" w:unhideWhenUsed="0"/>
-    <w:lsdException w:name="Medium Shading 2 Accent 4" w:semiHidden="0" w:uiPriority="64" w:unhideWhenUsed="0"/>
-    <w:lsdException w:name="Medium List 1 Accent 4" w:semiHidden="0" w:uiPriority="65" w:unhideWhenUsed="0"/>
-    <w:lsdException w:name="Medium List 2 Accent 4" w:semiHidden="0" w:uiPriority="66" w:unhideWhenUsed="0"/>
-    <w:lsdException w:name="Medium Grid 1 Accent 4" w:semiHidden="0" w:uiPriority="67" w:unhideWhenUsed="0"/>
-    <w:lsdException w:name="Medium Grid 2 Accent 4" w:semiHidden="0" w:uiPriority="68" w:unhideWhenUsed="0"/>
-    <w:lsdException w:name="Medium Grid 3 Accent 4" w:semiHidden="0" w:uiPriority="69" w:unhideWhenUsed="0"/>
-    <w:lsdException w:name="Dark List Accent 4" w:semiHidden="0" w:uiPriority="70" w:unhideWhenUsed="0"/>
-    <w:lsdException w:name="Colorful Shading Accent 4" w:semiHidden="0" w:uiPriority="71" w:unhideWhenUsed="0"/>
-    <w:lsdException w:name="Colorful List Accent 4" w:semiHidden="0" w:uiPriority="72" w:unhideWhenUsed="0"/>
-    <w:lsdException w:name="Colorful Grid Accent 4" w:semiHidden="0" w:uiPriority="73" w:unhideWhenUsed="0"/>
-    <w:lsdException w:name="Light Shading Accent 5" w:semiHidden="0" w:uiPriority="60" w:unhideWhenUsed="0"/>
-    <w:lsdException w:name="Light List Accent 5" w:semiHidden="0" w:uiPriority="61" w:unhideWhenUsed="0"/>
-    <w:lsdException w:name="Light Grid Accent 5" w:semiHidden="0" w:uiPriority="62" w:unhideWhenUsed="0"/>
-    <w:lsdException w:name="Medium Shading 1 Accent 5" w:semiHidden="0" w:uiPriority="63" w:unhideWhenUsed="0"/>
-    <w:lsdException w:name="Medium Shading 2 Accent 5" w:semiHidden="0" w:uiPriority="64" w:unhideWhenUsed="0"/>
-    <w:lsdException w:name="Medium List 1 Accent 5" w:semiHidden="0" w:uiPriority="65" w:unhideWhenUsed="0"/>
-    <w:lsdException w:name="Medium List 2 Accent 5" w:semiHidden="0" w:uiPriority="66" w:unhideWhenUsed="0"/>
-    <w:lsdException w:name="Medium Grid 1 Accent 5" w:semiHidden="0" w:uiPriority="67" w:unhideWhenUsed="0"/>
-    <w:lsdException w:name="Medium Grid 2 Accent 5" w:semiHidden="0" w:uiPriority="68" w:unhideWhenUsed="0"/>
-    <w:lsdException w:name="Medium Grid 3 Accent 5" w:semiHidden="0" w:uiPriority="69" w:unhideWhenUsed="0"/>
-    <w:lsdException w:name="Dark List Accent 5" w:semiHidden="0" w:uiPriority="70" w:unhideWhenUsed="0"/>
-    <w:lsdException w:name="Colorful Shading Accent 5" w:semiHidden="0" w:uiPriority="71" w:unhideWhenUsed="0"/>
-    <w:lsdException w:name="Colorful List Accent 5" w:semiHidden="0" w:uiPriority="72" w:unhideWhenUsed="0"/>
-    <w:lsdException w:name="Colorful Grid Accent 5" w:semiHidden="0" w:uiPriority="73" w:unhideWhenUsed="0"/>
-    <w:lsdException w:name="Light Shading Accent 6" w:semiHidden="0" w:uiPriority="60" w:unhideWhenUsed="0"/>
-    <w:lsdException w:name="Light List Accent 6" w:semiHidden="0" w:uiPriority="61" w:unhideWhenUsed="0"/>
-    <w:lsdException w:name="Light Grid Accent 6" w:semiHidden="0" w:uiPriority="62" w:unhideWhenUsed="0"/>
-    <w:lsdException w:name="Medium Shading 1 Accent 6" w:semiHidden="0" w:uiPriority="63" w:unhideWhenUsed="0"/>
-    <w:lsdException w:name="Medium Shading 2 Accent 6" w:semiHidden="0" w:uiPriority="64" w:unhideWhenUsed="0"/>
-    <w:lsdException w:name="Medium List 1 Accent 6" w:semiHidden="0" w:uiPriority="65" w:unhideWhenUsed="0"/>
-    <w:lsdException w:name="Medium List 2 Accent 6" w:semiHidden="0" w:uiPriority="66" w:unhideWhenUsed="0"/>
-    <w:lsdException w:name="Medium Grid 1 Accent 6" w:semiHidden="0" w:uiPriority="67" w:unhideWhenUsed="0"/>
-    <w:lsdException w:name="Medium Grid 2 Accent 6" w:semiHidden="0" w:uiPriority="68" w:unhideWhenUsed="0"/>
-    <w:lsdException w:name="Medium Grid 3 Accent 6" w:semiHidden="0" w:uiPriority="69" w:unhideWhenUsed="0"/>
-    <w:lsdException w:name="Dark List Accent 6" w:semiHidden="0" w:uiPriority="70" w:unhideWhenUsed="0"/>
-    <w:lsdException w:name="Colorful Shading Accent 6" w:semiHidden="0" w:uiPriority="71" w:unhideWhenUsed="0"/>
-    <w:lsdException w:name="Colorful List Accent 6" w:semiHidden="0" w:uiPriority="72" w:unhideWhenUsed="0"/>
-    <w:lsdException w:name="Colorful Grid Accent 6" w:semiHidden="0" w:uiPriority="73" w:unhideWhenUsed="0"/>
-    <w:lsdException w:name="Subtle Emphasis" w:semiHidden="0" w:uiPriority="19" w:unhideWhenUsed="0" w:qFormat="1"/>
-    <w:lsdException w:name="Intense Emphasis" w:semiHidden="0" w:uiPriority="21" w:unhideWhenUsed="0" w:qFormat="1"/>
-    <w:lsdException w:name="Subtle Reference" w:semiHidden="0" w:uiPriority="31" w:unhideWhenUsed="0" w:qFormat="1"/>
-    <w:lsdException w:name="Intense Reference" w:semiHidden="0" w:uiPriority="32" w:unhideWhenUsed="0" w:qFormat="1"/>
-    <w:lsdException w:name="Book Title" w:semiHidden="0" w:uiPriority="33" w:unhideWhenUsed="0" w:qFormat="1"/>
-    <w:lsdException w:name="Bibliography" w:uiPriority="37"/>
-    <w:lsdException w:name="TOC Heading" w:uiPriority="39" w:qFormat="1"/>
-  </w:latentStyles>
-  <w:style w:type="paragraph" w:default="1" w:styleId="Normal">
-    <w:name w:val="Normal"/>
-    <w:qFormat/>
-  </w:style>
-  <w:style w:type="character" w:default="1" w:styleId="Policepardfaut">
-    <w:name w:val="Default Paragraph Font"/>
-    <w:uiPriority w:val="1"/>
-    <w:semiHidden/>
-    <w:unhideWhenUsed/>
-  </w:style>
-  <w:style w:type="table" w:default="1" w:styleId="TableauNormal">
-    <w:name w:val="Normal Table"/>
+  <w:style w:type="paragraph" w:styleId="NormalWeb">
+    <w:name w:val="Normal (Web)"/>
+    <w:basedOn w:val="Normal"/>
     <w:uiPriority w:val="99"/>
-    <w:semiHidden/>
-    <w:unhideWhenUsed/>
-    <w:tblPr>
-      <w:tblInd w:w="0" w:type="dxa"/>
-      <w:tblCellMar>
-        <w:top w:w="0" w:type="dxa"/>
-        <w:left w:w="108" w:type="dxa"/>
-        <w:bottom w:w="0" w:type="dxa"/>
-        <w:right w:w="108" w:type="dxa"/>
-      </w:tblCellMar>
-    </w:tblPr>
-  </w:style>
-  <w:style w:type="numbering" w:default="1" w:styleId="Aucuneliste">
-    <w:name w:val="No List"/>
-    <w:uiPriority w:val="99"/>
-    <w:semiHidden/>
-    <w:unhideWhenUsed/>
-  </w:style>
-  <w:style w:type="paragraph" w:styleId="Paragraphedeliste">
-    <w:name w:val="List Paragraph"/>
-    <w:basedOn w:val="Normal"/>
-    <w:uiPriority w:val="34"/>
-    <w:qFormat/>
-    <w:rsid w:val="001D6E7D"/>
+    <w:rsid w:val="00F44C57"/>
     <w:pPr>
-      <w:ind w:left="720"/>
-      <w:contextualSpacing/>
-    </w:pPr>
-  </w:style>
-  <w:style w:type="paragraph" w:styleId="Textedebulles">
-    <w:name w:val="Balloon Text"/>
-    <w:basedOn w:val="Normal"/>
-    <w:link w:val="TextedebullesCar"/>
-    <w:uiPriority w:val="99"/>
-    <w:semiHidden/>
-    <w:unhideWhenUsed/>
-    <w:rsid w:val="004E4A5D"/>
-    <w:pPr>
-      <w:spacing w:after="0" w:line="240" w:lineRule="auto"/>
+      <w:spacing w:before="100" w:beforeAutospacing="1" w:after="119" w:line="240" w:lineRule="auto"/>
     </w:pPr>
     <w:rPr>
-      <w:rFonts w:ascii="Tahoma" w:hAnsi="Tahoma" w:cs="Tahoma"/>
-      <w:sz w:val="16"/>
-      <w:szCs w:val="16"/>
-    </w:rPr>
-  </w:style>
-  <w:style w:type="character" w:customStyle="1" w:styleId="TextedebullesCar">
-    <w:name w:val="Texte de bulles Car"/>
-    <w:basedOn w:val="Policepardfaut"/>
-    <w:link w:val="Textedebulles"/>
-    <w:uiPriority w:val="99"/>
-    <w:semiHidden/>
-    <w:rsid w:val="004E4A5D"/>
-    <w:rPr>
-      <w:rFonts w:ascii="Tahoma" w:hAnsi="Tahoma" w:cs="Tahoma"/>
-      <w:sz w:val="16"/>
-      <w:szCs w:val="16"/>
+      <w:rFonts w:ascii="Times New Roman" w:hAnsi="Times New Roman"/>
+      <w:sz w:val="24"/>
+      <w:szCs w:val="24"/>
+      <w:lang w:eastAsia="fr-FR"/>
     </w:rPr>
   </w:style>
 </w:styles>
 </file>
 
 <file path=word/theme/theme1.xml><?xml version="1.0" encoding="utf-8"?>
-<a:theme xmlns:a="http://schemas.openxmlformats.org/drawingml/2006/main" name="Thème Office">
+<a:theme xmlns:a="http://schemas.openxmlformats.org/drawingml/2006/main" name="Office Theme">
   <a:themeElements>
     <a:clrScheme name="Office">
       <a:dk1>
@@ -2930,7 +2086,6 @@
         <a:font script="Mong" typeface="Mongolian Baiti"/>
         <a:font script="Viet" typeface="Times New Roman"/>
         <a:font script="Uigh" typeface="Microsoft Uighur"/>
-        <a:font script="Geor" typeface="Sylfaen"/>
       </a:majorFont>
       <a:minorFont>
         <a:latin typeface="Calibri"/>
@@ -2965,7 +2120,6 @@
         <a:font script="Mong" typeface="Mongolian Baiti"/>
         <a:font script="Viet" typeface="Arial"/>
         <a:font script="Uigh" typeface="Microsoft Uighur"/>
-        <a:font script="Geor" typeface="Sylfaen"/>
       </a:minorFont>
     </a:fontScheme>
     <a:fmtScheme name="Office">

</xml_diff>

<commit_message>
MaJ cahier des charges: modif + mise en page
</commit_message>
<xml_diff>
--- a/Cahier des charges/Cahier des charges.docx
+++ b/Cahier des charges/Cahier des charges.docx
@@ -1,6 +1,6 @@
 
 <file path=word/document.xml><?xml version="1.0" encoding="utf-8"?>
-<w:document xmlns:ve="http://schemas.openxmlformats.org/markup-compatibility/2006" xmlns:o="urn:schemas-microsoft-com:office:office" xmlns:r="http://schemas.openxmlformats.org/officeDocument/2006/relationships" xmlns:m="http://schemas.openxmlformats.org/officeDocument/2006/math" xmlns:v="urn:schemas-microsoft-com:vml" xmlns:wp="http://schemas.openxmlformats.org/drawingml/2006/wordprocessingDrawing" xmlns:w10="urn:schemas-microsoft-com:office:word" xmlns:w="http://schemas.openxmlformats.org/wordprocessingml/2006/main" xmlns:wne="http://schemas.microsoft.com/office/word/2006/wordml">
+<w:document xmlns:wpc="http://schemas.microsoft.com/office/word/2010/wordprocessingCanvas" xmlns:mc="http://schemas.openxmlformats.org/markup-compatibility/2006" xmlns:o="urn:schemas-microsoft-com:office:office" xmlns:r="http://schemas.openxmlformats.org/officeDocument/2006/relationships" xmlns:m="http://schemas.openxmlformats.org/officeDocument/2006/math" xmlns:v="urn:schemas-microsoft-com:vml" xmlns:wp14="http://schemas.microsoft.com/office/word/2010/wordprocessingDrawing" xmlns:wp="http://schemas.openxmlformats.org/drawingml/2006/wordprocessingDrawing" xmlns:w10="urn:schemas-microsoft-com:office:word" xmlns:w="http://schemas.openxmlformats.org/wordprocessingml/2006/main" xmlns:w14="http://schemas.microsoft.com/office/word/2010/wordml" xmlns:wpg="http://schemas.microsoft.com/office/word/2010/wordprocessingGroup" xmlns:wpi="http://schemas.microsoft.com/office/word/2010/wordprocessingInk" xmlns:wne="http://schemas.microsoft.com/office/word/2006/wordml" xmlns:wps="http://schemas.microsoft.com/office/word/2010/wordprocessingShape" mc:Ignorable="w14 wp14">
   <w:body>
     <w:p>
       <w:pPr>
@@ -24,20 +24,15 @@
     </w:p>
     <w:p>
       <w:pPr>
-        <w:pStyle w:val="TOCHeading"/>
-      </w:pPr>
-      <w:r>
-        <w:t>Conte</w:t>
-      </w:r>
-      <w:bookmarkStart w:id="0" w:name="_GoBack"/>
-      <w:bookmarkEnd w:id="0"/>
-      <w:r>
-        <w:t>nu</w:t>
-      </w:r>
-    </w:p>
-    <w:p>
-      <w:pPr>
-        <w:pStyle w:val="TOC1"/>
+        <w:pStyle w:val="En-ttedetabledesmatires"/>
+      </w:pPr>
+      <w:r>
+        <w:t>Contenu</w:t>
+      </w:r>
+    </w:p>
+    <w:p>
+      <w:pPr>
+        <w:pStyle w:val="TM1"/>
         <w:tabs>
           <w:tab w:val="right" w:leader="dot" w:pos="9062"/>
         </w:tabs>
@@ -58,7 +53,7 @@
       <w:hyperlink w:anchor="_Toc316314569" w:history="1">
         <w:r>
           <w:rPr>
-            <w:rStyle w:val="Hyperlink"/>
+            <w:rStyle w:val="Lienhypertexte"/>
             <w:noProof/>
           </w:rPr>
           <w:t>I. Introduction</w:t>
@@ -87,6 +82,7 @@
         <w:r>
           <w:rPr>
             <w:noProof/>
+            <w:webHidden/>
           </w:rPr>
         </w:r>
         <w:r>
@@ -114,7 +110,7 @@
     </w:p>
     <w:p>
       <w:pPr>
-        <w:pStyle w:val="TOC1"/>
+        <w:pStyle w:val="TM1"/>
         <w:tabs>
           <w:tab w:val="right" w:leader="dot" w:pos="9062"/>
         </w:tabs>
@@ -126,7 +122,7 @@
       <w:hyperlink w:anchor="_Toc316314570" w:history="1">
         <w:r>
           <w:rPr>
-            <w:rStyle w:val="Hyperlink"/>
+            <w:rStyle w:val="Lienhypertexte"/>
             <w:noProof/>
           </w:rPr>
           <w:t>II. Analyse de l’existant</w:t>
@@ -155,6 +151,7 @@
         <w:r>
           <w:rPr>
             <w:noProof/>
+            <w:webHidden/>
           </w:rPr>
         </w:r>
         <w:r>
@@ -182,7 +179,7 @@
     </w:p>
     <w:p>
       <w:pPr>
-        <w:pStyle w:val="TOC2"/>
+        <w:pStyle w:val="TM2"/>
         <w:tabs>
           <w:tab w:val="right" w:leader="dot" w:pos="9062"/>
         </w:tabs>
@@ -194,7 +191,7 @@
       <w:hyperlink w:anchor="_Toc316314571" w:history="1">
         <w:r>
           <w:rPr>
-            <w:rStyle w:val="Hyperlink"/>
+            <w:rStyle w:val="Lienhypertexte"/>
             <w:noProof/>
             <w:lang w:val="en-US"/>
           </w:rPr>
@@ -202,7 +199,7 @@
         </w:r>
         <w:r>
           <w:rPr>
-            <w:rStyle w:val="Hyperlink"/>
+            <w:rStyle w:val="Lienhypertexte"/>
             <w:i/>
             <w:noProof/>
             <w:lang w:val="en-US"/>
@@ -211,7 +208,7 @@
         </w:r>
         <w:r>
           <w:rPr>
-            <w:rStyle w:val="Hyperlink"/>
+            <w:rStyle w:val="Lienhypertexte"/>
             <w:noProof/>
             <w:lang w:val="en-US"/>
           </w:rPr>
@@ -241,6 +238,7 @@
         <w:r>
           <w:rPr>
             <w:noProof/>
+            <w:webHidden/>
           </w:rPr>
         </w:r>
         <w:r>
@@ -268,7 +266,7 @@
     </w:p>
     <w:p>
       <w:pPr>
-        <w:pStyle w:val="TOC1"/>
+        <w:pStyle w:val="TM1"/>
         <w:tabs>
           <w:tab w:val="right" w:leader="dot" w:pos="9062"/>
         </w:tabs>
@@ -280,7 +278,7 @@
       <w:hyperlink w:anchor="_Toc316314572" w:history="1">
         <w:r>
           <w:rPr>
-            <w:rStyle w:val="Hyperlink"/>
+            <w:rStyle w:val="Lienhypertexte"/>
             <w:noProof/>
           </w:rPr>
           <w:t>III. Fonctionnalités obligatoires</w:t>
@@ -309,6 +307,7 @@
         <w:r>
           <w:rPr>
             <w:noProof/>
+            <w:webHidden/>
           </w:rPr>
         </w:r>
         <w:r>
@@ -336,7 +335,7 @@
     </w:p>
     <w:p>
       <w:pPr>
-        <w:pStyle w:val="TOC2"/>
+        <w:pStyle w:val="TM2"/>
         <w:tabs>
           <w:tab w:val="right" w:leader="dot" w:pos="9062"/>
         </w:tabs>
@@ -348,7 +347,7 @@
       <w:hyperlink w:anchor="_Toc316314573" w:history="1">
         <w:r>
           <w:rPr>
-            <w:rStyle w:val="Hyperlink"/>
+            <w:rStyle w:val="Lienhypertexte"/>
             <w:noProof/>
           </w:rPr>
           <w:t>III.1. Serveur</w:t>
@@ -377,6 +376,7 @@
         <w:r>
           <w:rPr>
             <w:noProof/>
+            <w:webHidden/>
           </w:rPr>
         </w:r>
         <w:r>
@@ -404,7 +404,7 @@
     </w:p>
     <w:p>
       <w:pPr>
-        <w:pStyle w:val="TOC2"/>
+        <w:pStyle w:val="TM2"/>
         <w:tabs>
           <w:tab w:val="right" w:leader="dot" w:pos="9062"/>
         </w:tabs>
@@ -416,7 +416,7 @@
       <w:hyperlink w:anchor="_Toc316314574" w:history="1">
         <w:r>
           <w:rPr>
-            <w:rStyle w:val="Hyperlink"/>
+            <w:rStyle w:val="Lienhypertexte"/>
             <w:noProof/>
           </w:rPr>
           <w:t>III.2. Clients</w:t>
@@ -445,6 +445,7 @@
         <w:r>
           <w:rPr>
             <w:noProof/>
+            <w:webHidden/>
           </w:rPr>
         </w:r>
         <w:r>
@@ -472,7 +473,7 @@
     </w:p>
     <w:p>
       <w:pPr>
-        <w:pStyle w:val="TOC1"/>
+        <w:pStyle w:val="TM1"/>
         <w:tabs>
           <w:tab w:val="right" w:leader="dot" w:pos="9062"/>
         </w:tabs>
@@ -484,7 +485,7 @@
       <w:hyperlink w:anchor="_Toc316314575" w:history="1">
         <w:r>
           <w:rPr>
-            <w:rStyle w:val="Hyperlink"/>
+            <w:rStyle w:val="Lienhypertexte"/>
             <w:noProof/>
           </w:rPr>
           <w:t>IV. Fonctionnalités optionnelles</w:t>
@@ -513,6 +514,7 @@
         <w:r>
           <w:rPr>
             <w:noProof/>
+            <w:webHidden/>
           </w:rPr>
         </w:r>
         <w:r>
@@ -540,7 +542,7 @@
     </w:p>
     <w:p>
       <w:pPr>
-        <w:pStyle w:val="TOC2"/>
+        <w:pStyle w:val="TM2"/>
         <w:tabs>
           <w:tab w:val="right" w:leader="dot" w:pos="9062"/>
         </w:tabs>
@@ -552,7 +554,7 @@
       <w:hyperlink w:anchor="_Toc316314576" w:history="1">
         <w:r>
           <w:rPr>
-            <w:rStyle w:val="Hyperlink"/>
+            <w:rStyle w:val="Lienhypertexte"/>
             <w:noProof/>
           </w:rPr>
           <w:t>IV.1. Serveur</w:t>
@@ -581,6 +583,7 @@
         <w:r>
           <w:rPr>
             <w:noProof/>
+            <w:webHidden/>
           </w:rPr>
         </w:r>
         <w:r>
@@ -608,7 +611,7 @@
     </w:p>
     <w:p>
       <w:pPr>
-        <w:pStyle w:val="TOC1"/>
+        <w:pStyle w:val="TM1"/>
         <w:tabs>
           <w:tab w:val="right" w:leader="dot" w:pos="9062"/>
         </w:tabs>
@@ -620,7 +623,7 @@
       <w:hyperlink w:anchor="_Toc316314577" w:history="1">
         <w:r>
           <w:rPr>
-            <w:rStyle w:val="Hyperlink"/>
+            <w:rStyle w:val="Lienhypertexte"/>
             <w:noProof/>
           </w:rPr>
           <w:t>IV.2. Clients</w:t>
@@ -649,6 +652,7 @@
         <w:r>
           <w:rPr>
             <w:noProof/>
+            <w:webHidden/>
           </w:rPr>
         </w:r>
         <w:r>
@@ -676,7 +680,7 @@
     </w:p>
     <w:p>
       <w:pPr>
-        <w:pStyle w:val="TOC1"/>
+        <w:pStyle w:val="TM1"/>
         <w:tabs>
           <w:tab w:val="right" w:leader="dot" w:pos="9062"/>
         </w:tabs>
@@ -688,7 +692,7 @@
       <w:hyperlink w:anchor="_Toc316314578" w:history="1">
         <w:r>
           <w:rPr>
-            <w:rStyle w:val="Hyperlink"/>
+            <w:rStyle w:val="Lienhypertexte"/>
             <w:noProof/>
           </w:rPr>
           <w:t>V. Décomposition du groupe</w:t>
@@ -717,6 +721,7 @@
         <w:r>
           <w:rPr>
             <w:noProof/>
+            <w:webHidden/>
           </w:rPr>
         </w:r>
         <w:r>
@@ -744,7 +749,7 @@
     </w:p>
     <w:p>
       <w:pPr>
-        <w:pStyle w:val="TOC1"/>
+        <w:pStyle w:val="TM1"/>
         <w:tabs>
           <w:tab w:val="right" w:leader="dot" w:pos="9062"/>
         </w:tabs>
@@ -756,7 +761,7 @@
       <w:hyperlink w:anchor="_Toc316314579" w:history="1">
         <w:r>
           <w:rPr>
-            <w:rStyle w:val="Hyperlink"/>
+            <w:rStyle w:val="Lienhypertexte"/>
             <w:noProof/>
           </w:rPr>
           <w:t>VI. Diagramme de Gantt</w:t>
@@ -785,6 +790,7 @@
         <w:r>
           <w:rPr>
             <w:noProof/>
+            <w:webHidden/>
           </w:rPr>
         </w:r>
         <w:r>
@@ -828,46 +834,141 @@
     </w:p>
     <w:p>
       <w:pPr>
-        <w:pStyle w:val="Heading1"/>
-      </w:pPr>
-      <w:bookmarkStart w:id="1" w:name="_Toc316314569"/>
+        <w:pStyle w:val="Titre1"/>
+      </w:pPr>
+      <w:bookmarkStart w:id="0" w:name="_Toc316314569"/>
+      <w:proofErr w:type="spellStart"/>
       <w:r>
         <w:t>I.</w:t>
       </w:r>
       <w:r>
         <w:t>Introduction</w:t>
       </w:r>
+      <w:bookmarkEnd w:id="0"/>
+      <w:proofErr w:type="spellEnd"/>
+    </w:p>
+    <w:p/>
+    <w:p>
+      <w:pPr>
+        <w:jc w:val="both"/>
+      </w:pPr>
+      <w:r>
+        <w:t>Dans le cadre de l’</w:t>
+      </w:r>
+      <w:r>
+        <w:t>unité</w:t>
+      </w:r>
+      <w:r>
+        <w:t xml:space="preserve"> d’enseignement Pr</w:t>
+      </w:r>
+      <w:r>
+        <w:t>ojet du semestre 6 en 3eme anné</w:t>
+      </w:r>
+      <w:r>
+        <w:t>e de lic</w:t>
+      </w:r>
+      <w:r>
+        <w:t>ence informatique à la faculté</w:t>
+      </w:r>
+      <w:r>
+        <w:t xml:space="preserve"> des </w:t>
+      </w:r>
+      <w:r>
+        <w:t>Sciences de Montpellier nous ré</w:t>
+      </w:r>
+      <w:r>
+        <w:t>alisons une application Serveur-Client qui devra gérer une ou plusieurs parties de poker en ligne. Le serveur sera implémenté en</w:t>
+      </w:r>
+      <w:r>
+        <w:rPr>
+          <w:i/>
+        </w:rPr>
+        <w:t xml:space="preserve"> JAVA</w:t>
+      </w:r>
+      <w:r>
+        <w:t>, il assurera la communication entre les différents clients, ainsi que le bon déroulement de la partie de poker.</w:t>
+      </w:r>
+    </w:p>
+    <w:p>
+      <w:pPr>
+        <w:jc w:val="both"/>
+      </w:pPr>
+      <w:r>
+        <w:t xml:space="preserve">Il y aura 3 types de clients, un client WEB, implémenté en FLASH, un client sous </w:t>
+      </w:r>
+      <w:proofErr w:type="spellStart"/>
+      <w:r>
+        <w:rPr>
+          <w:i/>
+        </w:rPr>
+        <w:t>Android</w:t>
+      </w:r>
+      <w:proofErr w:type="spellEnd"/>
+      <w:r>
+        <w:t xml:space="preserve">, ainsi qu'un client implémenté en </w:t>
+      </w:r>
+      <w:r>
+        <w:rPr>
+          <w:i/>
+        </w:rPr>
+        <w:t>C++.</w:t>
+      </w:r>
+      <w:r>
+        <w:t xml:space="preserve"> Ces-derniers auront le même protocole de communication avec le serveur. </w:t>
+      </w:r>
+      <w:bookmarkStart w:id="1" w:name="_GoBack"/>
       <w:bookmarkEnd w:id="1"/>
     </w:p>
-    <w:p/>
-    <w:p>
-      <w:r>
-        <w:t>Dans le cadre de l’unité d’enseignement Projet du semestre 6 en 3eme année de licence informatique à la faculté des Sciences de Montpellier nous réalisons une application Serveur-Client qui devra gérer une ou plusieurs parties de poker en ligne. Le serveur sera implémenté en JAVA, il assurera la communication entre les différents clients, ainsi que le bon déroulement de la partie de poker.</w:t>
-      </w:r>
-    </w:p>
-    <w:p>
-      <w:r>
-        <w:t xml:space="preserve">Il y aura 3 types de clients, un client WEB, implémenté en FLASH, un client sous Android, ainsi qu'un client implémenté en C++. Ces-derniers auront le même protocole de communication avec le serveur. </w:t>
-      </w:r>
-    </w:p>
-    <w:p>
+    <w:p>
+      <w:pPr>
+        <w:jc w:val="both"/>
+      </w:pPr>
       <w:r>
         <w:t>Dans un premier temps, il s'agira de créer un serveur qui gère une seule partie, avec  un système de compte, répertoriant le nombre de jetons par joueur. Puis, dans un second temps, si les circonstances le permettent, modifier le serveur pour qu'il puisse gérer plusieurs parties en même temps, ainsi que faire évoluer le système de compte pour y intégrer un historique des parties, et d'autres options pour rendre l'application pour conviviale et complète.</w:t>
       </w:r>
     </w:p>
     <w:p>
       <w:pPr>
-        <w:pStyle w:val="Heading1"/>
+        <w:pStyle w:val="Titre1"/>
+        <w:rPr>
+          <w:lang w:val="en-US"/>
+        </w:rPr>
       </w:pPr>
       <w:bookmarkStart w:id="2" w:name="_Toc316314570"/>
       <w:r>
-        <w:t>II. Analyse de l’existant</w:t>
+        <w:rPr>
+          <w:lang w:val="en-US"/>
+        </w:rPr>
+        <w:lastRenderedPageBreak/>
+        <w:t xml:space="preserve">II. </w:t>
+      </w:r>
+      <w:proofErr w:type="spellStart"/>
+      <w:r>
+        <w:rPr>
+          <w:lang w:val="en-US"/>
+        </w:rPr>
+        <w:t>Analyse</w:t>
+      </w:r>
+      <w:proofErr w:type="spellEnd"/>
+      <w:r>
+        <w:rPr>
+          <w:lang w:val="en-US"/>
+        </w:rPr>
+        <w:t xml:space="preserve"> de </w:t>
+      </w:r>
+      <w:proofErr w:type="spellStart"/>
+      <w:r>
+        <w:rPr>
+          <w:lang w:val="en-US"/>
+        </w:rPr>
+        <w:t>l’existant</w:t>
       </w:r>
       <w:bookmarkEnd w:id="2"/>
-    </w:p>
-    <w:p>
-      <w:pPr>
-        <w:pStyle w:val="ListParagraph"/>
+      <w:proofErr w:type="spellEnd"/>
+    </w:p>
+    <w:p>
+      <w:pPr>
+        <w:pStyle w:val="Paragraphedeliste"/>
         <w:widowControl w:val="0"/>
         <w:autoSpaceDE w:val="0"/>
         <w:autoSpaceDN w:val="0"/>
@@ -875,12 +976,13 @@
         <w:ind w:left="360"/>
         <w:rPr>
           <w:rFonts w:cs="Calibri"/>
-        </w:rPr>
-      </w:pPr>
-    </w:p>
-    <w:p>
-      <w:pPr>
-        <w:pStyle w:val="ListParagraph"/>
+          <w:lang w:val="en-US"/>
+        </w:rPr>
+      </w:pPr>
+    </w:p>
+    <w:p>
+      <w:pPr>
+        <w:pStyle w:val="Paragraphedeliste"/>
         <w:widowControl w:val="0"/>
         <w:autoSpaceDE w:val="0"/>
         <w:autoSpaceDN w:val="0"/>
@@ -888,16 +990,17 @@
         <w:ind w:left="360"/>
         <w:rPr>
           <w:rFonts w:cs="Calibri"/>
-        </w:rPr>
-      </w:pPr>
-    </w:p>
-    <w:p>
-      <w:pPr>
-        <w:pStyle w:val="Heading2"/>
-        <w:rPr>
           <w:lang w:val="en-US"/>
         </w:rPr>
       </w:pPr>
+    </w:p>
+    <w:p>
+      <w:pPr>
+        <w:pStyle w:val="Titre2"/>
+        <w:rPr>
+          <w:lang w:val="en-US"/>
+        </w:rPr>
+      </w:pPr>
       <w:bookmarkStart w:id="3" w:name="_Toc316314571"/>
       <w:r>
         <w:rPr>
@@ -911,12 +1014,21 @@
         </w:rPr>
         <w:t xml:space="preserve">. </w:t>
       </w:r>
+      <w:proofErr w:type="spellStart"/>
       <w:r>
         <w:rPr>
           <w:i/>
           <w:lang w:val="en-US"/>
         </w:rPr>
-        <w:t>Zynga Poker</w:t>
+        <w:t>Zynga</w:t>
+      </w:r>
+      <w:proofErr w:type="spellEnd"/>
+      <w:r>
+        <w:rPr>
+          <w:i/>
+          <w:lang w:val="en-US"/>
+        </w:rPr>
+        <w:t xml:space="preserve"> Poker</w:t>
       </w:r>
       <w:r>
         <w:rPr>
@@ -944,7 +1056,21 @@
         <w:rPr>
           <w:lang w:val="en-US"/>
         </w:rPr>
-        <w:t xml:space="preserve"> Hold'Em) social game</w:t>
+        <w:t xml:space="preserve"> </w:t>
+      </w:r>
+      <w:proofErr w:type="spellStart"/>
+      <w:r>
+        <w:rPr>
+          <w:lang w:val="en-US"/>
+        </w:rPr>
+        <w:t>Hold'Em</w:t>
+      </w:r>
+      <w:proofErr w:type="spellEnd"/>
+      <w:r>
+        <w:rPr>
+          <w:lang w:val="en-US"/>
+        </w:rPr>
+        <w:t>) social game</w:t>
       </w:r>
       <w:bookmarkEnd w:id="3"/>
     </w:p>
@@ -957,7 +1083,7 @@
     </w:p>
     <w:p>
       <w:pPr>
-        <w:pStyle w:val="ListParagraph"/>
+        <w:pStyle w:val="Paragraphedeliste"/>
         <w:widowControl w:val="0"/>
         <w:autoSpaceDE w:val="0"/>
         <w:autoSpaceDN w:val="0"/>
@@ -966,42 +1092,45 @@
         <w:jc w:val="both"/>
         <w:rPr>
           <w:rFonts w:cs="Calibri"/>
-          <w:lang/>
-        </w:rPr>
-      </w:pPr>
+        </w:rPr>
+      </w:pPr>
+      <w:proofErr w:type="spellStart"/>
       <w:r>
         <w:rPr>
           <w:rFonts w:cs="Calibri"/>
           <w:i/>
-          <w:lang/>
-        </w:rPr>
-        <w:t>Zynga poker</w:t>
-      </w:r>
-      <w:r>
-        <w:rPr>
-          <w:rFonts w:cs="Calibri"/>
-          <w:lang/>
+        </w:rPr>
+        <w:t>Zynga</w:t>
+      </w:r>
+      <w:proofErr w:type="spellEnd"/>
+      <w:r>
+        <w:rPr>
+          <w:rFonts w:cs="Calibri"/>
+          <w:i/>
+        </w:rPr>
+        <w:t xml:space="preserve"> poker</w:t>
+      </w:r>
+      <w:r>
+        <w:rPr>
+          <w:rFonts w:cs="Calibri"/>
         </w:rPr>
         <w:t xml:space="preserve"> est une application poker</w:t>
       </w:r>
       <w:r>
         <w:rPr>
           <w:rFonts w:cs="Calibri"/>
-          <w:lang/>
         </w:rPr>
         <w:t xml:space="preserve">, il permet le multi-joueurs via connexion </w:t>
       </w:r>
       <w:r>
         <w:rPr>
           <w:rFonts w:cs="Calibri"/>
-          <w:lang/>
         </w:rPr>
         <w:t>avec le</w:t>
       </w:r>
       <w:r>
         <w:rPr>
           <w:rFonts w:cs="Calibri"/>
-          <w:lang/>
         </w:rPr>
         <w:t xml:space="preserve"> login de </w:t>
       </w:r>
@@ -1009,21 +1138,19 @@
         <w:rPr>
           <w:rFonts w:cs="Calibri"/>
           <w:i/>
-          <w:lang/>
         </w:rPr>
         <w:t>Facebook</w:t>
       </w:r>
       <w:r>
         <w:rPr>
           <w:rFonts w:cs="Calibri"/>
-          <w:lang/>
         </w:rPr>
         <w:t xml:space="preserve"> (destiné au partie de poker avec argent fictif).</w:t>
       </w:r>
     </w:p>
     <w:p>
       <w:pPr>
-        <w:pStyle w:val="ListParagraph"/>
+        <w:pStyle w:val="Paragraphedeliste"/>
         <w:widowControl w:val="0"/>
         <w:autoSpaceDE w:val="0"/>
         <w:autoSpaceDN w:val="0"/>
@@ -1032,41 +1159,36 @@
         <w:jc w:val="both"/>
         <w:rPr>
           <w:rFonts w:cs="Calibri"/>
-          <w:lang/>
-        </w:rPr>
-      </w:pPr>
-      <w:r>
-        <w:rPr>
-          <w:rFonts w:cs="Calibri"/>
-          <w:lang/>
+        </w:rPr>
+      </w:pPr>
+      <w:r>
+        <w:rPr>
+          <w:rFonts w:cs="Calibri"/>
         </w:rPr>
         <w:t>Il</w:t>
       </w:r>
       <w:r>
         <w:rPr>
           <w:rFonts w:cs="Calibri"/>
-          <w:lang/>
         </w:rPr>
         <w:t xml:space="preserve"> dispose d'une interface (une fois connecté) permettant de choisir le type de parti</w:t>
       </w:r>
       <w:r>
         <w:rPr>
           <w:rFonts w:cs="Calibri"/>
-          <w:lang/>
         </w:rPr>
         <w:t>e auquel l’on souhaite participer</w:t>
       </w:r>
       <w:r>
         <w:rPr>
           <w:rFonts w:cs="Calibri"/>
-          <w:lang/>
         </w:rPr>
         <w:t xml:space="preserve"> (tournoi ou partie libre).</w:t>
       </w:r>
     </w:p>
     <w:p>
       <w:pPr>
-        <w:pStyle w:val="ListParagraph"/>
+        <w:pStyle w:val="Paragraphedeliste"/>
         <w:widowControl w:val="0"/>
         <w:autoSpaceDE w:val="0"/>
         <w:autoSpaceDN w:val="0"/>
@@ -1075,13 +1197,12 @@
         <w:jc w:val="both"/>
         <w:rPr>
           <w:rFonts w:cs="Calibri"/>
-          <w:lang/>
-        </w:rPr>
-      </w:pPr>
-    </w:p>
-    <w:p>
-      <w:pPr>
-        <w:pStyle w:val="ListParagraph"/>
+        </w:rPr>
+      </w:pPr>
+    </w:p>
+    <w:p>
+      <w:pPr>
+        <w:pStyle w:val="Paragraphedeliste"/>
         <w:widowControl w:val="0"/>
         <w:autoSpaceDE w:val="0"/>
         <w:autoSpaceDN w:val="0"/>
@@ -1090,34 +1211,30 @@
         <w:jc w:val="both"/>
         <w:rPr>
           <w:rFonts w:cs="Calibri"/>
-          <w:lang/>
-        </w:rPr>
-      </w:pPr>
-      <w:r>
-        <w:rPr>
-          <w:rFonts w:cs="Calibri"/>
-          <w:lang/>
+        </w:rPr>
+      </w:pPr>
+      <w:r>
+        <w:rPr>
+          <w:rFonts w:cs="Calibri"/>
         </w:rPr>
         <w:t>Tournoi</w:t>
       </w:r>
       <w:r>
         <w:rPr>
           <w:rFonts w:cs="Calibri"/>
-          <w:lang/>
         </w:rPr>
         <w:t xml:space="preserve"> </w:t>
       </w:r>
       <w:r>
         <w:rPr>
           <w:rFonts w:cs="Calibri"/>
-          <w:lang/>
         </w:rPr>
         <w:t>: 8 joueurs le dernier en lice remporte l’argent (fictif) parié en début de parti (même somme pour tous les joueurs, plusieurs types de tournoi avec plus ou moins de jetons en jeu).</w:t>
       </w:r>
     </w:p>
     <w:p>
       <w:pPr>
-        <w:pStyle w:val="ListParagraph"/>
+        <w:pStyle w:val="Paragraphedeliste"/>
         <w:widowControl w:val="0"/>
         <w:autoSpaceDE w:val="0"/>
         <w:autoSpaceDN w:val="0"/>
@@ -1126,13 +1243,12 @@
         <w:jc w:val="both"/>
         <w:rPr>
           <w:rFonts w:cs="Calibri"/>
-          <w:lang/>
-        </w:rPr>
-      </w:pPr>
-    </w:p>
-    <w:p>
-      <w:pPr>
-        <w:pStyle w:val="ListParagraph"/>
+        </w:rPr>
+      </w:pPr>
+    </w:p>
+    <w:p>
+      <w:pPr>
+        <w:pStyle w:val="Paragraphedeliste"/>
         <w:widowControl w:val="0"/>
         <w:autoSpaceDE w:val="0"/>
         <w:autoSpaceDN w:val="0"/>
@@ -1141,48 +1257,56 @@
         <w:jc w:val="both"/>
         <w:rPr>
           <w:rFonts w:cs="Calibri"/>
-          <w:lang/>
-        </w:rPr>
-      </w:pPr>
-      <w:r>
-        <w:rPr>
-          <w:rFonts w:cs="Calibri"/>
-          <w:lang/>
+        </w:rPr>
+      </w:pPr>
+      <w:r>
+        <w:rPr>
+          <w:rFonts w:cs="Calibri"/>
         </w:rPr>
         <w:t>Parti Libre: accessible à tout moment par les autre</w:t>
       </w:r>
       <w:r>
         <w:rPr>
           <w:rFonts w:cs="Calibri"/>
-          <w:lang/>
         </w:rPr>
         <w:t>s</w:t>
       </w:r>
       <w:r>
         <w:rPr>
           <w:rFonts w:cs="Calibri"/>
-          <w:lang/>
         </w:rPr>
         <w:t xml:space="preserve"> joueurs sous réserve qu'il y est une place disponible.</w:t>
       </w:r>
       <w:r>
         <w:rPr>
           <w:rFonts w:cs="Calibri"/>
-          <w:lang/>
         </w:rPr>
         <w:t xml:space="preserve"> </w:t>
       </w:r>
       <w:r>
         <w:rPr>
           <w:rFonts w:cs="Calibri"/>
-          <w:lang/>
-        </w:rPr>
-        <w:t>Les recaves sont illimités sous réserve de disponibilité de crédit de la banque du joueur.</w:t>
-      </w:r>
-    </w:p>
-    <w:p>
-      <w:pPr>
-        <w:pStyle w:val="ListParagraph"/>
+        </w:rPr>
+        <w:t xml:space="preserve">Les </w:t>
+      </w:r>
+      <w:proofErr w:type="spellStart"/>
+      <w:r>
+        <w:rPr>
+          <w:rFonts w:cs="Calibri"/>
+        </w:rPr>
+        <w:t>recaves</w:t>
+      </w:r>
+      <w:proofErr w:type="spellEnd"/>
+      <w:r>
+        <w:rPr>
+          <w:rFonts w:cs="Calibri"/>
+        </w:rPr>
+        <w:t xml:space="preserve"> sont illimités sous réserve de disponibilité de crédit de la banque du joueur.</w:t>
+      </w:r>
+    </w:p>
+    <w:p>
+      <w:pPr>
+        <w:pStyle w:val="Paragraphedeliste"/>
         <w:widowControl w:val="0"/>
         <w:autoSpaceDE w:val="0"/>
         <w:autoSpaceDN w:val="0"/>
@@ -1191,34 +1315,44 @@
         <w:jc w:val="both"/>
         <w:rPr>
           <w:rFonts w:cs="Calibri"/>
-          <w:lang/>
-        </w:rPr>
-      </w:pPr>
-      <w:r>
-        <w:rPr>
-          <w:rFonts w:cs="Calibri"/>
-          <w:lang/>
+        </w:rPr>
+      </w:pPr>
+      <w:r>
+        <w:rPr>
+          <w:rFonts w:cs="Calibri"/>
         </w:rPr>
         <w:t>Sur chaque type de parti</w:t>
       </w:r>
       <w:r>
         <w:rPr>
           <w:rFonts w:cs="Calibri"/>
-          <w:lang/>
         </w:rPr>
         <w:t>e</w:t>
       </w:r>
       <w:r>
         <w:rPr>
           <w:rFonts w:cs="Calibri"/>
-          <w:lang/>
-        </w:rPr>
-        <w:t xml:space="preserve"> libre sont définis plusieurs variables : buy-in minimum-maximum.</w:t>
-      </w:r>
-    </w:p>
-    <w:p>
-      <w:pPr>
-        <w:pStyle w:val="ListParagraph"/>
+        </w:rPr>
+        <w:t xml:space="preserve"> libre sont définis plusieurs variables : </w:t>
+      </w:r>
+      <w:proofErr w:type="spellStart"/>
+      <w:r>
+        <w:rPr>
+          <w:rFonts w:cs="Calibri"/>
+        </w:rPr>
+        <w:t>buy</w:t>
+      </w:r>
+      <w:proofErr w:type="spellEnd"/>
+      <w:r>
+        <w:rPr>
+          <w:rFonts w:cs="Calibri"/>
+        </w:rPr>
+        <w:t>-in minimum-maximum.</w:t>
+      </w:r>
+    </w:p>
+    <w:p>
+      <w:pPr>
+        <w:pStyle w:val="Paragraphedeliste"/>
         <w:widowControl w:val="0"/>
         <w:autoSpaceDE w:val="0"/>
         <w:autoSpaceDN w:val="0"/>
@@ -1227,20 +1361,18 @@
         <w:jc w:val="both"/>
         <w:rPr>
           <w:rFonts w:cs="Calibri"/>
-          <w:lang/>
-        </w:rPr>
-      </w:pPr>
-      <w:r>
-        <w:rPr>
-          <w:rFonts w:cs="Calibri"/>
-          <w:lang/>
+        </w:rPr>
+      </w:pPr>
+      <w:r>
+        <w:rPr>
+          <w:rFonts w:cs="Calibri"/>
         </w:rPr>
         <w:t>On peut à tout moment quitter la partie en conservant les jetons gagné pendant le temps de jeu.</w:t>
       </w:r>
     </w:p>
     <w:p>
       <w:pPr>
-        <w:pStyle w:val="ListParagraph"/>
+        <w:pStyle w:val="Paragraphedeliste"/>
         <w:widowControl w:val="0"/>
         <w:autoSpaceDE w:val="0"/>
         <w:autoSpaceDN w:val="0"/>
@@ -1249,13 +1381,12 @@
         <w:jc w:val="both"/>
         <w:rPr>
           <w:rFonts w:cs="Calibri"/>
-          <w:lang/>
-        </w:rPr>
-      </w:pPr>
-    </w:p>
-    <w:p>
-      <w:pPr>
-        <w:pStyle w:val="ListParagraph"/>
+        </w:rPr>
+      </w:pPr>
+    </w:p>
+    <w:p>
+      <w:pPr>
+        <w:pStyle w:val="Paragraphedeliste"/>
         <w:widowControl w:val="0"/>
         <w:autoSpaceDE w:val="0"/>
         <w:autoSpaceDN w:val="0"/>
@@ -1264,125 +1395,108 @@
         <w:jc w:val="both"/>
         <w:rPr>
           <w:rFonts w:cs="Calibri"/>
-          <w:lang/>
-        </w:rPr>
-      </w:pPr>
-      <w:r>
-        <w:rPr>
-          <w:rFonts w:cs="Calibri"/>
-          <w:lang/>
+        </w:rPr>
+      </w:pPr>
+      <w:r>
+        <w:rPr>
+          <w:rFonts w:cs="Calibri"/>
         </w:rPr>
         <w:t>Possibilité d'avoir accès</w:t>
       </w:r>
       <w:r>
         <w:rPr>
           <w:rFonts w:cs="Calibri"/>
-          <w:lang/>
         </w:rPr>
         <w:t xml:space="preserve"> à</w:t>
       </w:r>
       <w:r>
         <w:rPr>
           <w:rFonts w:cs="Calibri"/>
-          <w:lang/>
         </w:rPr>
         <w:t xml:space="preserve"> une liste de joueurs </w:t>
       </w:r>
       <w:r>
         <w:rPr>
           <w:rFonts w:cs="Calibri"/>
-          <w:lang/>
         </w:rPr>
         <w:t>« </w:t>
       </w:r>
       <w:r>
         <w:rPr>
           <w:rFonts w:cs="Calibri"/>
-          <w:lang/>
         </w:rPr>
         <w:t>ami</w:t>
       </w:r>
       <w:r>
         <w:rPr>
           <w:rFonts w:cs="Calibri"/>
-          <w:lang/>
         </w:rPr>
         <w:t>s »</w:t>
       </w:r>
       <w:r>
         <w:rPr>
           <w:rFonts w:cs="Calibri"/>
-          <w:lang/>
         </w:rPr>
         <w:t xml:space="preserve"> (rejoindre</w:t>
       </w:r>
       <w:r>
         <w:rPr>
           <w:rFonts w:cs="Calibri"/>
-          <w:lang/>
         </w:rPr>
         <w:t xml:space="preserve"> une partie ou participe un « ami »). D</w:t>
       </w:r>
       <w:r>
         <w:rPr>
           <w:rFonts w:cs="Calibri"/>
-          <w:lang/>
         </w:rPr>
         <w:t>e plus</w:t>
       </w:r>
       <w:r>
         <w:rPr>
           <w:rFonts w:cs="Calibri"/>
-          <w:lang/>
         </w:rPr>
         <w:t>,</w:t>
       </w:r>
       <w:r>
         <w:rPr>
           <w:rFonts w:cs="Calibri"/>
-          <w:lang/>
         </w:rPr>
         <w:t xml:space="preserve"> </w:t>
       </w:r>
       <w:r>
         <w:rPr>
           <w:rFonts w:cs="Calibri"/>
-          <w:lang/>
         </w:rPr>
         <w:t>deux</w:t>
       </w:r>
       <w:r>
         <w:rPr>
           <w:rFonts w:cs="Calibri"/>
-          <w:lang/>
         </w:rPr>
         <w:t xml:space="preserve"> système</w:t>
       </w:r>
       <w:r>
         <w:rPr>
           <w:rFonts w:cs="Calibri"/>
-          <w:lang/>
         </w:rPr>
         <w:t>s</w:t>
       </w:r>
       <w:r>
         <w:rPr>
           <w:rFonts w:cs="Calibri"/>
-          <w:lang/>
         </w:rPr>
         <w:t xml:space="preserve"> de </w:t>
       </w:r>
       <w:r>
         <w:rPr>
           <w:rFonts w:cs="Calibri"/>
-          <w:lang/>
         </w:rPr>
         <w:t>classement sont disponibles :</w:t>
       </w:r>
     </w:p>
     <w:p>
       <w:pPr>
-        <w:pStyle w:val="ListParagraph"/>
+        <w:pStyle w:val="Paragraphedeliste"/>
         <w:widowControl w:val="0"/>
         <w:autoSpaceDE w:val="0"/>
         <w:autoSpaceDN w:val="0"/>
@@ -1391,69 +1505,60 @@
         <w:jc w:val="both"/>
         <w:rPr>
           <w:rFonts w:cs="Calibri"/>
-          <w:lang/>
-        </w:rPr>
-      </w:pPr>
-      <w:r>
-        <w:rPr>
-          <w:rFonts w:cs="Calibri"/>
-          <w:lang/>
+        </w:rPr>
+      </w:pPr>
+      <w:r>
+        <w:rPr>
+          <w:rFonts w:cs="Calibri"/>
         </w:rPr>
         <w:t xml:space="preserve"> -</w:t>
       </w:r>
       <w:r>
         <w:rPr>
           <w:rFonts w:cs="Calibri"/>
-          <w:lang/>
         </w:rPr>
         <w:t xml:space="preserve"> </w:t>
       </w:r>
       <w:r>
         <w:rPr>
           <w:rFonts w:cs="Calibri"/>
-          <w:lang/>
         </w:rPr>
         <w:t xml:space="preserve">un </w:t>
       </w:r>
       <w:r>
         <w:rPr>
           <w:rFonts w:cs="Calibri"/>
-          <w:lang/>
         </w:rPr>
         <w:t xml:space="preserve">avec les joueurs </w:t>
       </w:r>
       <w:r>
         <w:rPr>
           <w:rFonts w:cs="Calibri"/>
-          <w:lang/>
         </w:rPr>
         <w:t>« </w:t>
       </w:r>
       <w:r>
         <w:rPr>
           <w:rFonts w:cs="Calibri"/>
-          <w:lang/>
         </w:rPr>
         <w:t>ami</w:t>
       </w:r>
       <w:r>
         <w:rPr>
           <w:rFonts w:cs="Calibri"/>
-          <w:lang/>
         </w:rPr>
         <w:t>s »</w:t>
       </w:r>
       <w:r>
         <w:rPr>
           <w:rFonts w:cs="Calibri"/>
-          <w:lang/>
         </w:rPr>
         <w:t xml:space="preserve"> est mis en place </w:t>
       </w:r>
     </w:p>
     <w:p>
       <w:pPr>
-        <w:pStyle w:val="ListParagraph"/>
+        <w:pStyle w:val="Paragraphedeliste"/>
         <w:widowControl w:val="0"/>
         <w:autoSpaceDE w:val="0"/>
         <w:autoSpaceDN w:val="0"/>
@@ -1462,35 +1567,33 @@
         <w:jc w:val="both"/>
         <w:rPr>
           <w:rFonts w:cs="Calibri"/>
-          <w:lang/>
-        </w:rPr>
-      </w:pPr>
-      <w:r>
-        <w:rPr>
-          <w:rFonts w:cs="Calibri"/>
-          <w:lang/>
+        </w:rPr>
+      </w:pPr>
+      <w:r>
+        <w:rPr>
+          <w:rFonts w:cs="Calibri"/>
         </w:rPr>
         <w:t xml:space="preserve">- et un avec tous les joueurs de </w:t>
       </w:r>
+      <w:proofErr w:type="spellStart"/>
       <w:r>
         <w:rPr>
           <w:rFonts w:cs="Calibri"/>
           <w:i/>
-          <w:lang/>
         </w:rPr>
         <w:t>Zynga</w:t>
       </w:r>
-      <w:r>
-        <w:rPr>
-          <w:rFonts w:cs="Calibri"/>
-          <w:lang/>
+      <w:proofErr w:type="spellEnd"/>
+      <w:r>
+        <w:rPr>
+          <w:rFonts w:cs="Calibri"/>
         </w:rPr>
         <w:t>.</w:t>
       </w:r>
     </w:p>
     <w:p>
       <w:pPr>
-        <w:pStyle w:val="ListParagraph"/>
+        <w:pStyle w:val="Paragraphedeliste"/>
         <w:widowControl w:val="0"/>
         <w:autoSpaceDE w:val="0"/>
         <w:autoSpaceDN w:val="0"/>
@@ -1499,13 +1602,12 @@
         <w:jc w:val="both"/>
         <w:rPr>
           <w:rFonts w:cs="Calibri"/>
-          <w:lang/>
-        </w:rPr>
-      </w:pPr>
-    </w:p>
-    <w:p>
-      <w:pPr>
-        <w:pStyle w:val="ListParagraph"/>
+        </w:rPr>
+      </w:pPr>
+    </w:p>
+    <w:p>
+      <w:pPr>
+        <w:pStyle w:val="Paragraphedeliste"/>
         <w:widowControl w:val="0"/>
         <w:autoSpaceDE w:val="0"/>
         <w:autoSpaceDN w:val="0"/>
@@ -1514,55 +1616,48 @@
         <w:jc w:val="both"/>
         <w:rPr>
           <w:rFonts w:cs="Calibri"/>
-          <w:lang/>
-        </w:rPr>
-      </w:pPr>
-      <w:r>
-        <w:rPr>
-          <w:rFonts w:cs="Calibri"/>
-          <w:lang/>
+        </w:rPr>
+      </w:pPr>
+      <w:r>
+        <w:rPr>
+          <w:rFonts w:cs="Calibri"/>
         </w:rPr>
         <w:t>On a la p</w:t>
       </w:r>
       <w:r>
         <w:rPr>
           <w:rFonts w:cs="Calibri"/>
-          <w:lang/>
         </w:rPr>
         <w:t>ossibilité d'acheter des jetons quand on en</w:t>
       </w:r>
       <w:r>
         <w:rPr>
           <w:rFonts w:cs="Calibri"/>
-          <w:lang/>
         </w:rPr>
         <w:t xml:space="preserve"> a plus ou alors d’attendre 24h</w:t>
       </w:r>
       <w:r>
         <w:rPr>
           <w:rFonts w:cs="Calibri"/>
-          <w:lang/>
         </w:rPr>
         <w:t xml:space="preserve"> des jetons supplémentaire</w:t>
       </w:r>
       <w:r>
         <w:rPr>
           <w:rFonts w:cs="Calibri"/>
-          <w:lang/>
         </w:rPr>
         <w:t>s</w:t>
       </w:r>
       <w:r>
         <w:rPr>
           <w:rFonts w:cs="Calibri"/>
-          <w:lang/>
         </w:rPr>
         <w:t xml:space="preserve"> quand notre banque est vide.</w:t>
       </w:r>
     </w:p>
     <w:p>
       <w:pPr>
-        <w:pStyle w:val="ListParagraph"/>
+        <w:pStyle w:val="Paragraphedeliste"/>
         <w:widowControl w:val="0"/>
         <w:autoSpaceDE w:val="0"/>
         <w:autoSpaceDN w:val="0"/>
@@ -1571,13 +1666,11 @@
         <w:jc w:val="both"/>
         <w:rPr>
           <w:rFonts w:cs="Calibri"/>
-          <w:lang/>
-        </w:rPr>
-      </w:pPr>
-      <w:r>
-        <w:rPr>
-          <w:rFonts w:cs="Calibri"/>
-          <w:lang/>
+        </w:rPr>
+      </w:pPr>
+      <w:r>
+        <w:rPr>
+          <w:rFonts w:cs="Calibri"/>
         </w:rPr>
         <w:t xml:space="preserve">C'est un logiciel gratuit accessible sur </w:t>
       </w:r>
@@ -1585,50 +1678,45 @@
         <w:rPr>
           <w:rFonts w:cs="Calibri"/>
           <w:i/>
-          <w:lang/>
         </w:rPr>
         <w:t>Facebook</w:t>
       </w:r>
       <w:r>
         <w:rPr>
           <w:rFonts w:cs="Calibri"/>
-          <w:lang/>
         </w:rPr>
         <w:t xml:space="preserve"> via tous le</w:t>
       </w:r>
       <w:r>
         <w:rPr>
           <w:rFonts w:cs="Calibri"/>
-          <w:lang/>
         </w:rPr>
         <w:t>s navigateurs récents ainsi qu'</w:t>
       </w:r>
+      <w:proofErr w:type="spellStart"/>
       <w:r>
         <w:rPr>
           <w:rFonts w:cs="Calibri"/>
           <w:i/>
-          <w:lang/>
         </w:rPr>
         <w:t>Android</w:t>
       </w:r>
-      <w:r>
-        <w:rPr>
-          <w:rFonts w:cs="Calibri"/>
-          <w:lang/>
+      <w:proofErr w:type="spellEnd"/>
+      <w:r>
+        <w:rPr>
+          <w:rFonts w:cs="Calibri"/>
         </w:rPr>
         <w:t xml:space="preserve">, </w:t>
       </w:r>
       <w:r>
         <w:rPr>
           <w:rFonts w:cs="Calibri"/>
-          <w:lang/>
         </w:rPr>
         <w:t xml:space="preserve">les </w:t>
       </w:r>
       <w:r>
         <w:rPr>
           <w:rFonts w:cs="Calibri"/>
-          <w:lang/>
         </w:rPr>
         <w:t xml:space="preserve">appareils </w:t>
       </w:r>
@@ -1636,14 +1724,12 @@
         <w:rPr>
           <w:rFonts w:cs="Calibri"/>
           <w:i/>
-          <w:lang/>
         </w:rPr>
         <w:t>Apple</w:t>
       </w:r>
       <w:r>
         <w:rPr>
           <w:rFonts w:cs="Calibri"/>
-          <w:lang/>
         </w:rPr>
         <w:t xml:space="preserve"> et </w:t>
       </w:r>
@@ -1651,7 +1737,6 @@
         <w:rPr>
           <w:rFonts w:cs="Calibri"/>
           <w:i/>
-          <w:lang/>
         </w:rPr>
         <w:t>Google+</w:t>
       </w:r>
@@ -1659,14 +1744,13 @@
         <w:rPr>
           <w:rFonts w:cs="Calibri"/>
           <w:i/>
-          <w:lang/>
         </w:rPr>
         <w:t>.</w:t>
       </w:r>
     </w:p>
     <w:p>
       <w:pPr>
-        <w:pStyle w:val="ListParagraph"/>
+        <w:pStyle w:val="Paragraphedeliste"/>
         <w:widowControl w:val="0"/>
         <w:autoSpaceDE w:val="0"/>
         <w:autoSpaceDN w:val="0"/>
@@ -1674,24 +1758,22 @@
         <w:ind w:left="360"/>
         <w:rPr>
           <w:rFonts w:cs="Calibri"/>
-          <w:lang/>
-        </w:rPr>
-      </w:pPr>
-    </w:p>
-    <w:p>
-      <w:pPr>
-        <w:pStyle w:val="ListParagraph"/>
+        </w:rPr>
+      </w:pPr>
+    </w:p>
+    <w:p>
+      <w:pPr>
+        <w:pStyle w:val="Paragraphedeliste"/>
         <w:ind w:left="360"/>
         <w:rPr>
           <w:sz w:val="24"/>
           <w:szCs w:val="24"/>
-          <w:lang/>
-        </w:rPr>
-      </w:pPr>
-    </w:p>
-    <w:p>
-      <w:pPr>
-        <w:pStyle w:val="Heading1"/>
+        </w:rPr>
+      </w:pPr>
+    </w:p>
+    <w:p>
+      <w:pPr>
+        <w:pStyle w:val="Titre1"/>
       </w:pPr>
       <w:bookmarkStart w:id="4" w:name="_Toc316314572"/>
       <w:r>
@@ -1705,7 +1787,7 @@
     <w:p/>
     <w:p>
       <w:pPr>
-        <w:pStyle w:val="Heading2"/>
+        <w:pStyle w:val="Titre2"/>
       </w:pPr>
       <w:bookmarkStart w:id="5" w:name="_Toc316314573"/>
       <w:r>
@@ -1753,7 +1835,15 @@
         <w:jc w:val="both"/>
       </w:pPr>
       <w:r>
-        <w:t xml:space="preserve"> Une règle de poker doit pouvoir se dérouler (Texas hold’em) pour une partie avec une seule table.</w:t>
+        <w:t xml:space="preserve"> Une règle de poker doit pouvoir se dérouler (Texas </w:t>
+      </w:r>
+      <w:proofErr w:type="spellStart"/>
+      <w:r>
+        <w:t>hold’em</w:t>
+      </w:r>
+      <w:proofErr w:type="spellEnd"/>
+      <w:r>
+        <w:t>) pour une partie avec une seule table.</w:t>
       </w:r>
     </w:p>
     <w:p>
@@ -1767,6 +1857,7 @@
         <w:jc w:val="both"/>
       </w:pPr>
       <w:r>
+        <w:lastRenderedPageBreak/>
         <w:t>Gestion des clients : le serveur doit prendre en compte les connexions, déconnections, différents messages des clients, quel que soit le moment où il les reçoit.</w:t>
       </w:r>
     </w:p>
@@ -1787,7 +1878,7 @@
     <w:p/>
     <w:p>
       <w:pPr>
-        <w:pStyle w:val="Heading2"/>
+        <w:pStyle w:val="Titre2"/>
       </w:pPr>
       <w:bookmarkStart w:id="6" w:name="_Toc316314574"/>
       <w:r>
@@ -1834,12 +1925,14 @@
         <w:spacing w:after="0" w:line="240" w:lineRule="auto"/>
         <w:jc w:val="both"/>
       </w:pPr>
+      <w:proofErr w:type="spellStart"/>
       <w:r>
         <w:rPr>
           <w:i/>
         </w:rPr>
         <w:t>Android</w:t>
       </w:r>
+      <w:proofErr w:type="spellEnd"/>
       <w:r>
         <w:t xml:space="preserve"> : </w:t>
       </w:r>
@@ -1904,7 +1997,7 @@
     </w:p>
     <w:p>
       <w:pPr>
-        <w:pStyle w:val="Heading1"/>
+        <w:pStyle w:val="Titre1"/>
       </w:pPr>
       <w:bookmarkStart w:id="7" w:name="_Toc316314575"/>
       <w:r>
@@ -1918,7 +2011,7 @@
     <w:p/>
     <w:p>
       <w:pPr>
-        <w:pStyle w:val="Heading2"/>
+        <w:pStyle w:val="Titre2"/>
       </w:pPr>
       <w:bookmarkStart w:id="8" w:name="_Toc316314576"/>
       <w:r>
@@ -1999,7 +2092,7 @@
     </w:p>
     <w:p>
       <w:pPr>
-        <w:pStyle w:val="Heading1"/>
+        <w:pStyle w:val="Titre1"/>
       </w:pPr>
       <w:bookmarkStart w:id="9" w:name="_Toc316314577"/>
       <w:r>
@@ -2039,12 +2132,14 @@
         <w:spacing w:after="0" w:line="240" w:lineRule="auto"/>
         <w:jc w:val="both"/>
       </w:pPr>
+      <w:proofErr w:type="spellStart"/>
       <w:r>
         <w:rPr>
           <w:i/>
         </w:rPr>
         <w:t>Android</w:t>
       </w:r>
+      <w:proofErr w:type="spellEnd"/>
       <w:r>
         <w:t> :</w:t>
       </w:r>
@@ -2088,7 +2183,7 @@
     </w:p>
     <w:p>
       <w:pPr>
-        <w:pStyle w:val="Heading1"/>
+        <w:pStyle w:val="Titre1"/>
       </w:pPr>
       <w:bookmarkStart w:id="10" w:name="_Toc316314578"/>
       <w:r>
@@ -2101,7 +2196,7 @@
     </w:p>
     <w:p>
       <w:pPr>
-        <w:pStyle w:val="ListParagraph"/>
+        <w:pStyle w:val="Paragraphedeliste"/>
         <w:ind w:left="360"/>
         <w:rPr>
           <w:sz w:val="24"/>
@@ -2111,7 +2206,7 @@
     </w:p>
     <w:p>
       <w:pPr>
-        <w:pStyle w:val="ListParagraph"/>
+        <w:pStyle w:val="Paragraphedeliste"/>
         <w:ind w:left="360"/>
         <w:rPr>
           <w:sz w:val="24"/>
@@ -2123,12 +2218,61 @@
           <w:sz w:val="24"/>
           <w:szCs w:val="24"/>
         </w:rPr>
-        <w:t>Serveur : Benjamin Maurin, Steve Giner, Yohann Lamseck.</w:t>
-      </w:r>
-    </w:p>
-    <w:p>
-      <w:pPr>
-        <w:pStyle w:val="ListParagraph"/>
+        <w:lastRenderedPageBreak/>
+        <w:t xml:space="preserve">Serveur : Benjamin </w:t>
+      </w:r>
+      <w:proofErr w:type="spellStart"/>
+      <w:r>
+        <w:rPr>
+          <w:sz w:val="24"/>
+          <w:szCs w:val="24"/>
+        </w:rPr>
+        <w:t>Maurin</w:t>
+      </w:r>
+      <w:proofErr w:type="spellEnd"/>
+      <w:r>
+        <w:rPr>
+          <w:sz w:val="24"/>
+          <w:szCs w:val="24"/>
+        </w:rPr>
+        <w:t xml:space="preserve">, Steve </w:t>
+      </w:r>
+      <w:proofErr w:type="spellStart"/>
+      <w:r>
+        <w:rPr>
+          <w:sz w:val="24"/>
+          <w:szCs w:val="24"/>
+        </w:rPr>
+        <w:t>Giner</w:t>
+      </w:r>
+      <w:proofErr w:type="spellEnd"/>
+      <w:r>
+        <w:rPr>
+          <w:sz w:val="24"/>
+          <w:szCs w:val="24"/>
+        </w:rPr>
+        <w:t xml:space="preserve">, Yohann </w:t>
+      </w:r>
+      <w:proofErr w:type="spellStart"/>
+      <w:r>
+        <w:rPr>
+          <w:sz w:val="24"/>
+          <w:szCs w:val="24"/>
+        </w:rPr>
+        <w:t>Lamseck</w:t>
+      </w:r>
+      <w:proofErr w:type="spellEnd"/>
+      <w:r>
+        <w:rPr>
+          <w:sz w:val="24"/>
+          <w:szCs w:val="24"/>
+        </w:rPr>
+        <w:t>.</w:t>
+      </w:r>
+    </w:p>
+    <w:p>
+      <w:pPr>
+        <w:pStyle w:val="Paragraphedeliste"/>
         <w:ind w:left="360"/>
         <w:rPr>
           <w:sz w:val="24"/>
@@ -2148,75 +2292,149 @@
           <w:sz w:val="24"/>
           <w:szCs w:val="24"/>
         </w:rPr>
-        <w:t xml:space="preserve"> Android</w:t>
-      </w:r>
-      <w:r>
-        <w:rPr>
-          <w:sz w:val="24"/>
-          <w:szCs w:val="24"/>
-        </w:rPr>
         <w:t xml:space="preserve"> </w:t>
       </w:r>
-      <w:r>
-        <w:rPr>
-          <w:sz w:val="24"/>
-          <w:szCs w:val="24"/>
-        </w:rPr>
-        <w:t>: Jessy Bonnotte, Mathieu Polizzi.</w:t>
-      </w:r>
-    </w:p>
-    <w:p>
-      <w:pPr>
-        <w:pStyle w:val="ListParagraph"/>
-        <w:ind w:left="360"/>
-        <w:rPr>
-          <w:sz w:val="24"/>
-          <w:szCs w:val="24"/>
-        </w:rPr>
-      </w:pPr>
-      <w:r>
-        <w:rPr>
-          <w:sz w:val="24"/>
-          <w:szCs w:val="24"/>
-        </w:rPr>
-        <w:t xml:space="preserve">Client </w:t>
-      </w:r>
+      <w:proofErr w:type="spellStart"/>
       <w:r>
         <w:rPr>
           <w:i/>
           <w:sz w:val="24"/>
           <w:szCs w:val="24"/>
         </w:rPr>
-        <w:t>C++ </w:t>
-      </w:r>
+        <w:t>Android</w:t>
+      </w:r>
+      <w:proofErr w:type="spellEnd"/>
       <w:r>
         <w:rPr>
           <w:sz w:val="24"/>
           <w:szCs w:val="24"/>
         </w:rPr>
-        <w:t>: Clément Agret, Renaud Le Goc.</w:t>
-      </w:r>
-    </w:p>
-    <w:p>
-      <w:pPr>
-        <w:pStyle w:val="ListParagraph"/>
-        <w:ind w:left="360"/>
+        <w:t xml:space="preserve"> </w:t>
+      </w:r>
+      <w:r>
         <w:rPr>
           <w:sz w:val="24"/>
           <w:szCs w:val="24"/>
         </w:rPr>
-      </w:pPr>
+        <w:t xml:space="preserve">: Jessy </w:t>
+      </w:r>
+      <w:proofErr w:type="spellStart"/>
       <w:r>
         <w:rPr>
           <w:sz w:val="24"/>
           <w:szCs w:val="24"/>
         </w:rPr>
+        <w:t>Bonnotte</w:t>
+      </w:r>
+      <w:proofErr w:type="spellEnd"/>
+      <w:r>
+        <w:rPr>
+          <w:sz w:val="24"/>
+          <w:szCs w:val="24"/>
+        </w:rPr>
+        <w:t xml:space="preserve">, Mathieu </w:t>
+      </w:r>
+      <w:proofErr w:type="spellStart"/>
+      <w:r>
+        <w:rPr>
+          <w:sz w:val="24"/>
+          <w:szCs w:val="24"/>
+        </w:rPr>
+        <w:t>Polizzi</w:t>
+      </w:r>
+      <w:proofErr w:type="spellEnd"/>
+      <w:r>
+        <w:rPr>
+          <w:sz w:val="24"/>
+          <w:szCs w:val="24"/>
+        </w:rPr>
+        <w:t>.</w:t>
+      </w:r>
+    </w:p>
+    <w:p>
+      <w:pPr>
+        <w:pStyle w:val="Paragraphedeliste"/>
+        <w:ind w:left="360"/>
+        <w:rPr>
+          <w:sz w:val="24"/>
+          <w:szCs w:val="24"/>
+        </w:rPr>
+      </w:pPr>
+      <w:r>
+        <w:rPr>
+          <w:sz w:val="24"/>
+          <w:szCs w:val="24"/>
+        </w:rPr>
+        <w:t xml:space="preserve">Client </w:t>
+      </w:r>
+      <w:r>
+        <w:rPr>
+          <w:i/>
+          <w:sz w:val="24"/>
+          <w:szCs w:val="24"/>
+        </w:rPr>
+        <w:t>C++ </w:t>
+      </w:r>
+      <w:r>
+        <w:rPr>
+          <w:sz w:val="24"/>
+          <w:szCs w:val="24"/>
+        </w:rPr>
+        <w:t xml:space="preserve">: Clément </w:t>
+      </w:r>
+      <w:proofErr w:type="spellStart"/>
+      <w:r>
+        <w:rPr>
+          <w:sz w:val="24"/>
+          <w:szCs w:val="24"/>
+        </w:rPr>
+        <w:t>Agret</w:t>
+      </w:r>
+      <w:proofErr w:type="spellEnd"/>
+      <w:r>
+        <w:rPr>
+          <w:sz w:val="24"/>
+          <w:szCs w:val="24"/>
+        </w:rPr>
+        <w:t xml:space="preserve">, Renaud Le </w:t>
+      </w:r>
+      <w:proofErr w:type="spellStart"/>
+      <w:r>
+        <w:rPr>
+          <w:sz w:val="24"/>
+          <w:szCs w:val="24"/>
+        </w:rPr>
+        <w:t>Goc</w:t>
+      </w:r>
+      <w:proofErr w:type="spellEnd"/>
+      <w:r>
+        <w:rPr>
+          <w:sz w:val="24"/>
+          <w:szCs w:val="24"/>
+        </w:rPr>
+        <w:t>.</w:t>
+      </w:r>
+    </w:p>
+    <w:p>
+      <w:pPr>
+        <w:pStyle w:val="Paragraphedeliste"/>
+        <w:ind w:left="360"/>
+        <w:rPr>
+          <w:sz w:val="24"/>
+          <w:szCs w:val="24"/>
+        </w:rPr>
+      </w:pPr>
+      <w:r>
+        <w:rPr>
+          <w:sz w:val="24"/>
+          <w:szCs w:val="24"/>
+        </w:rPr>
         <w:t>Client Web : Paul Mura (et le groupe).</w:t>
       </w:r>
     </w:p>
     <w:p>
       <w:pPr>
-        <w:pStyle w:val="Heading1"/>
+        <w:pStyle w:val="Titre1"/>
         <w:pageBreakBefore/>
         <w:rPr>
           <w:noProof/>
@@ -2225,6 +2443,7 @@
       </w:pPr>
       <w:bookmarkStart w:id="11" w:name="_Toc316314579"/>
       <w:r>
+        <w:lastRenderedPageBreak/>
         <w:t xml:space="preserve">VI. </w:t>
       </w:r>
       <w:r>
@@ -2251,7 +2470,7 @@
     </w:p>
     <w:p>
       <w:pPr>
-        <w:pStyle w:val="ListParagraph"/>
+        <w:pStyle w:val="Paragraphedeliste"/>
         <w:ind w:left="360"/>
         <w:jc w:val="center"/>
         <w:rPr>
@@ -2285,7 +2504,7 @@
             <o:lock v:ext="edit" aspectratio="t"/>
           </v:shapetype>
           <v:shape id="Image 1" o:spid="_x0000_i1025" type="#_x0000_t75" style="width:634.5pt;height:217.5pt;rotation:-90;visibility:visible">
-            <v:imagedata r:id="rId5" o:title=""/>
+            <v:imagedata r:id="rId6" o:title=""/>
           </v:shape>
         </w:pict>
       </w:r>
@@ -2301,7 +2520,7 @@
 </file>
 
 <file path=word/numbering.xml><?xml version="1.0" encoding="utf-8"?>
-<w:numbering xmlns:ve="http://schemas.openxmlformats.org/markup-compatibility/2006" xmlns:o="urn:schemas-microsoft-com:office:office" xmlns:r="http://schemas.openxmlformats.org/officeDocument/2006/relationships" xmlns:m="http://schemas.openxmlformats.org/officeDocument/2006/math" xmlns:v="urn:schemas-microsoft-com:vml" xmlns:wp="http://schemas.openxmlformats.org/drawingml/2006/wordprocessingDrawing" xmlns:w10="urn:schemas-microsoft-com:office:word" xmlns:w="http://schemas.openxmlformats.org/wordprocessingml/2006/main" xmlns:wne="http://schemas.microsoft.com/office/word/2006/wordml">
+<w:numbering xmlns:wpc="http://schemas.microsoft.com/office/word/2010/wordprocessingCanvas" xmlns:mc="http://schemas.openxmlformats.org/markup-compatibility/2006" xmlns:o="urn:schemas-microsoft-com:office:office" xmlns:r="http://schemas.openxmlformats.org/officeDocument/2006/relationships" xmlns:m="http://schemas.openxmlformats.org/officeDocument/2006/math" xmlns:v="urn:schemas-microsoft-com:vml" xmlns:wp14="http://schemas.microsoft.com/office/word/2010/wordprocessingDrawing" xmlns:wp="http://schemas.openxmlformats.org/drawingml/2006/wordprocessingDrawing" xmlns:w10="urn:schemas-microsoft-com:office:word" xmlns:w="http://schemas.openxmlformats.org/wordprocessingml/2006/main" xmlns:w14="http://schemas.microsoft.com/office/word/2010/wordml" xmlns:wpg="http://schemas.microsoft.com/office/word/2010/wordprocessingGroup" xmlns:wpi="http://schemas.microsoft.com/office/word/2010/wordprocessingInk" xmlns:wne="http://schemas.microsoft.com/office/word/2006/wordml" xmlns:wps="http://schemas.microsoft.com/office/word/2010/wordprocessingShape" mc:Ignorable="w14 wp14">
   <w:abstractNum w:abstractNumId="0">
     <w:nsid w:val="00000001"/>
     <w:multiLevelType w:val="multilevel"/>
@@ -3430,13 +3649,11 @@
 </file>
 
 <file path=word/styles.xml><?xml version="1.0" encoding="utf-8"?>
-<w:styles xmlns:r="http://schemas.openxmlformats.org/officeDocument/2006/relationships" xmlns:w="http://schemas.openxmlformats.org/wordprocessingml/2006/main">
+<w:styles xmlns:mc="http://schemas.openxmlformats.org/markup-compatibility/2006" xmlns:r="http://schemas.openxmlformats.org/officeDocument/2006/relationships" xmlns:w="http://schemas.openxmlformats.org/wordprocessingml/2006/main" xmlns:w14="http://schemas.microsoft.com/office/word/2010/wordml" mc:Ignorable="w14">
   <w:docDefaults>
     <w:rPrDefault>
       <w:rPr>
         <w:rFonts w:ascii="Calibri" w:eastAsia="Calibri" w:hAnsi="Calibri" w:cs="Times New Roman"/>
-        <w:sz w:val="22"/>
-        <w:szCs w:val="22"/>
         <w:lang w:val="fr-FR" w:eastAsia="fr-FR" w:bidi="ar-SA"/>
       </w:rPr>
     </w:rPrDefault>
@@ -3589,14 +3806,16 @@
       <w:spacing w:after="200" w:line="276" w:lineRule="auto"/>
     </w:pPr>
     <w:rPr>
+      <w:sz w:val="22"/>
+      <w:szCs w:val="22"/>
       <w:lang w:eastAsia="en-US"/>
     </w:rPr>
   </w:style>
-  <w:style w:type="paragraph" w:styleId="Heading1">
+  <w:style w:type="paragraph" w:styleId="Titre1">
     <w:name w:val="heading 1"/>
     <w:basedOn w:val="Normal"/>
     <w:next w:val="Normal"/>
-    <w:link w:val="Heading1Char"/>
+    <w:link w:val="Titre1Car"/>
     <w:uiPriority w:val="99"/>
     <w:qFormat/>
     <w:rsid w:val="00853212"/>
@@ -3615,11 +3834,11 @@
       <w:szCs w:val="28"/>
     </w:rPr>
   </w:style>
-  <w:style w:type="paragraph" w:styleId="Heading2">
+  <w:style w:type="paragraph" w:styleId="Titre2">
     <w:name w:val="heading 2"/>
     <w:basedOn w:val="Normal"/>
     <w:next w:val="Normal"/>
-    <w:link w:val="Heading2Char"/>
+    <w:link w:val="Titre2Car"/>
     <w:uiPriority w:val="99"/>
     <w:qFormat/>
     <w:rsid w:val="00853212"/>
@@ -3638,11 +3857,11 @@
       <w:szCs w:val="26"/>
     </w:rPr>
   </w:style>
-  <w:style w:type="paragraph" w:styleId="Heading3">
+  <w:style w:type="paragraph" w:styleId="Titre3">
     <w:name w:val="heading 3"/>
     <w:basedOn w:val="Normal"/>
     <w:next w:val="Normal"/>
-    <w:link w:val="Heading3Char"/>
+    <w:link w:val="Titre3Car"/>
     <w:uiPriority w:val="99"/>
     <w:qFormat/>
     <w:rsid w:val="00853212"/>
@@ -3659,17 +3878,17 @@
       <w:color w:val="4F81BD"/>
     </w:rPr>
   </w:style>
-  <w:style w:type="character" w:default="1" w:styleId="DefaultParagraphFont">
+  <w:style w:type="character" w:default="1" w:styleId="Policepardfaut">
     <w:name w:val="Default Paragraph Font"/>
-    <w:uiPriority w:val="99"/>
+    <w:uiPriority w:val="1"/>
     <w:semiHidden/>
+    <w:unhideWhenUsed/>
   </w:style>
-  <w:style w:type="table" w:default="1" w:styleId="TableNormal">
+  <w:style w:type="table" w:default="1" w:styleId="TableauNormal">
     <w:name w:val="Normal Table"/>
     <w:uiPriority w:val="99"/>
     <w:semiHidden/>
     <w:unhideWhenUsed/>
-    <w:qFormat/>
     <w:tblPr>
       <w:tblInd w:w="0" w:type="dxa"/>
       <w:tblCellMar>
@@ -3680,16 +3899,15 @@
       </w:tblCellMar>
     </w:tblPr>
   </w:style>
-  <w:style w:type="numbering" w:default="1" w:styleId="NoList">
+  <w:style w:type="numbering" w:default="1" w:styleId="Aucuneliste">
     <w:name w:val="No List"/>
     <w:uiPriority w:val="99"/>
     <w:semiHidden/>
     <w:unhideWhenUsed/>
   </w:style>
-  <w:style w:type="character" w:customStyle="1" w:styleId="Heading1Char">
-    <w:name w:val="Heading 1 Char"/>
-    <w:basedOn w:val="DefaultParagraphFont"/>
-    <w:link w:val="Heading1"/>
+  <w:style w:type="character" w:customStyle="1" w:styleId="Titre1Car">
+    <w:name w:val="Titre 1 Car"/>
+    <w:link w:val="Titre1"/>
     <w:uiPriority w:val="99"/>
     <w:locked/>
     <w:rsid w:val="00853212"/>
@@ -3702,10 +3920,9 @@
       <w:szCs w:val="28"/>
     </w:rPr>
   </w:style>
-  <w:style w:type="character" w:customStyle="1" w:styleId="Heading2Char">
-    <w:name w:val="Heading 2 Char"/>
-    <w:basedOn w:val="DefaultParagraphFont"/>
-    <w:link w:val="Heading2"/>
+  <w:style w:type="character" w:customStyle="1" w:styleId="Titre2Car">
+    <w:name w:val="Titre 2 Car"/>
+    <w:link w:val="Titre2"/>
     <w:uiPriority w:val="99"/>
     <w:locked/>
     <w:rsid w:val="00853212"/>
@@ -3718,10 +3935,9 @@
       <w:szCs w:val="26"/>
     </w:rPr>
   </w:style>
-  <w:style w:type="character" w:customStyle="1" w:styleId="Heading3Char">
-    <w:name w:val="Heading 3 Char"/>
-    <w:basedOn w:val="DefaultParagraphFont"/>
-    <w:link w:val="Heading3"/>
+  <w:style w:type="character" w:customStyle="1" w:styleId="Titre3Car">
+    <w:name w:val="Titre 3 Car"/>
+    <w:link w:val="Titre3"/>
     <w:uiPriority w:val="99"/>
     <w:locked/>
     <w:rsid w:val="00853212"/>
@@ -3732,7 +3948,7 @@
       <w:color w:val="4F81BD"/>
     </w:rPr>
   </w:style>
-  <w:style w:type="paragraph" w:styleId="ListParagraph">
+  <w:style w:type="paragraph" w:styleId="Paragraphedeliste">
     <w:name w:val="List Paragraph"/>
     <w:basedOn w:val="Normal"/>
     <w:uiPriority w:val="99"/>
@@ -3743,10 +3959,10 @@
       <w:contextualSpacing/>
     </w:pPr>
   </w:style>
-  <w:style w:type="paragraph" w:styleId="BalloonText">
+  <w:style w:type="paragraph" w:styleId="Textedebulles">
     <w:name w:val="Balloon Text"/>
     <w:basedOn w:val="Normal"/>
-    <w:link w:val="BalloonTextChar"/>
+    <w:link w:val="TextedebullesCar"/>
     <w:uiPriority w:val="99"/>
     <w:semiHidden/>
     <w:rsid w:val="004E4A5D"/>
@@ -3759,10 +3975,9 @@
       <w:szCs w:val="16"/>
     </w:rPr>
   </w:style>
-  <w:style w:type="character" w:customStyle="1" w:styleId="BalloonTextChar">
-    <w:name w:val="Balloon Text Char"/>
-    <w:basedOn w:val="DefaultParagraphFont"/>
-    <w:link w:val="BalloonText"/>
+  <w:style w:type="character" w:customStyle="1" w:styleId="TextedebullesCar">
+    <w:name w:val="Texte de bulles Car"/>
+    <w:link w:val="Textedebulles"/>
     <w:uiPriority w:val="99"/>
     <w:semiHidden/>
     <w:locked/>
@@ -3773,9 +3988,9 @@
       <w:szCs w:val="16"/>
     </w:rPr>
   </w:style>
-  <w:style w:type="paragraph" w:styleId="TOCHeading">
+  <w:style w:type="paragraph" w:styleId="En-ttedetabledesmatires">
     <w:name w:val="TOC Heading"/>
-    <w:basedOn w:val="Heading1"/>
+    <w:basedOn w:val="Titre1"/>
     <w:next w:val="Normal"/>
     <w:uiPriority w:val="99"/>
     <w:qFormat/>
@@ -3787,7 +4002,7 @@
       <w:lang w:eastAsia="fr-FR"/>
     </w:rPr>
   </w:style>
-  <w:style w:type="paragraph" w:styleId="TOC1">
+  <w:style w:type="paragraph" w:styleId="TM1">
     <w:name w:val="toc 1"/>
     <w:basedOn w:val="Normal"/>
     <w:next w:val="Normal"/>
@@ -3798,9 +4013,8 @@
       <w:spacing w:after="100"/>
     </w:pPr>
   </w:style>
-  <w:style w:type="character" w:styleId="Hyperlink">
+  <w:style w:type="character" w:styleId="Lienhypertexte">
     <w:name w:val="Hyperlink"/>
-    <w:basedOn w:val="DefaultParagraphFont"/>
     <w:uiPriority w:val="99"/>
     <w:rsid w:val="00853212"/>
     <w:rPr>
@@ -3809,7 +4023,7 @@
       <w:u w:val="single"/>
     </w:rPr>
   </w:style>
-  <w:style w:type="paragraph" w:styleId="TOC2">
+  <w:style w:type="paragraph" w:styleId="TM2">
     <w:name w:val="toc 2"/>
     <w:basedOn w:val="Normal"/>
     <w:next w:val="Normal"/>
@@ -3821,7 +4035,7 @@
       <w:ind w:left="220"/>
     </w:pPr>
   </w:style>
-  <w:style w:type="paragraph" w:styleId="TOC3">
+  <w:style w:type="paragraph" w:styleId="TM3">
     <w:name w:val="toc 3"/>
     <w:basedOn w:val="Normal"/>
     <w:next w:val="Normal"/>
@@ -3832,6 +4046,196 @@
       <w:spacing w:after="100"/>
       <w:ind w:left="440"/>
     </w:pPr>
+  </w:style>
+</w:styles>
+</file>
+
+<file path=word/stylesWithEffects.xml><?xml version="1.0" encoding="utf-8"?>
+<w:styles xmlns:wpc="http://schemas.microsoft.com/office/word/2010/wordprocessingCanvas" xmlns:mc="http://schemas.openxmlformats.org/markup-compatibility/2006" xmlns:o="urn:schemas-microsoft-com:office:office" xmlns:r="http://schemas.openxmlformats.org/officeDocument/2006/relationships" xmlns:m="http://schemas.openxmlformats.org/officeDocument/2006/math" xmlns:v="urn:schemas-microsoft-com:vml" xmlns:wp14="http://schemas.microsoft.com/office/word/2010/wordprocessingDrawing" xmlns:wp="http://schemas.openxmlformats.org/drawingml/2006/wordprocessingDrawing" xmlns:w10="urn:schemas-microsoft-com:office:word" xmlns:w="http://schemas.openxmlformats.org/wordprocessingml/2006/main" xmlns:w14="http://schemas.microsoft.com/office/word/2010/wordml" xmlns:wpg="http://schemas.microsoft.com/office/word/2010/wordprocessingGroup" xmlns:wpi="http://schemas.microsoft.com/office/word/2010/wordprocessingInk" xmlns:wne="http://schemas.microsoft.com/office/word/2006/wordml" xmlns:wps="http://schemas.microsoft.com/office/word/2010/wordprocessingShape" mc:Ignorable="w14 wp14">
+  <w:docDefaults>
+    <w:rPrDefault>
+      <w:rPr>
+        <w:rFonts w:asciiTheme="minorHAnsi" w:eastAsiaTheme="minorEastAsia" w:hAnsiTheme="minorHAnsi" w:cstheme="minorBidi"/>
+        <w:sz w:val="22"/>
+        <w:szCs w:val="22"/>
+        <w:lang w:val="fr-FR" w:eastAsia="fr-FR" w:bidi="ar-SA"/>
+      </w:rPr>
+    </w:rPrDefault>
+    <w:pPrDefault>
+      <w:pPr>
+        <w:spacing w:after="200" w:line="276" w:lineRule="auto"/>
+      </w:pPr>
+    </w:pPrDefault>
+  </w:docDefaults>
+  <w:latentStyles w:defLockedState="0" w:defUIPriority="99" w:defSemiHidden="1" w:defUnhideWhenUsed="1" w:defQFormat="0" w:count="267">
+    <w:lsdException w:name="Normal" w:semiHidden="0" w:uiPriority="0" w:unhideWhenUsed="0" w:qFormat="1"/>
+    <w:lsdException w:name="heading 1" w:semiHidden="0" w:uiPriority="9" w:unhideWhenUsed="0" w:qFormat="1"/>
+    <w:lsdException w:name="heading 2" w:uiPriority="9" w:qFormat="1"/>
+    <w:lsdException w:name="heading 3" w:uiPriority="9" w:qFormat="1"/>
+    <w:lsdException w:name="heading 4" w:uiPriority="9" w:qFormat="1"/>
+    <w:lsdException w:name="heading 5" w:uiPriority="9" w:qFormat="1"/>
+    <w:lsdException w:name="heading 6" w:uiPriority="9" w:qFormat="1"/>
+    <w:lsdException w:name="heading 7" w:uiPriority="9" w:qFormat="1"/>
+    <w:lsdException w:name="heading 8" w:uiPriority="9" w:qFormat="1"/>
+    <w:lsdException w:name="heading 9" w:uiPriority="9" w:qFormat="1"/>
+    <w:lsdException w:name="toc 1" w:uiPriority="39"/>
+    <w:lsdException w:name="toc 2" w:uiPriority="39"/>
+    <w:lsdException w:name="toc 3" w:uiPriority="39"/>
+    <w:lsdException w:name="toc 4" w:uiPriority="39"/>
+    <w:lsdException w:name="toc 5" w:uiPriority="39"/>
+    <w:lsdException w:name="toc 6" w:uiPriority="39"/>
+    <w:lsdException w:name="toc 7" w:uiPriority="39"/>
+    <w:lsdException w:name="toc 8" w:uiPriority="39"/>
+    <w:lsdException w:name="toc 9" w:uiPriority="39"/>
+    <w:lsdException w:name="caption" w:uiPriority="35" w:qFormat="1"/>
+    <w:lsdException w:name="Title" w:semiHidden="0" w:uiPriority="10" w:unhideWhenUsed="0" w:qFormat="1"/>
+    <w:lsdException w:name="Default Paragraph Font" w:uiPriority="1"/>
+    <w:lsdException w:name="Subtitle" w:semiHidden="0" w:uiPriority="11" w:unhideWhenUsed="0" w:qFormat="1"/>
+    <w:lsdException w:name="Strong" w:semiHidden="0" w:uiPriority="22" w:unhideWhenUsed="0" w:qFormat="1"/>
+    <w:lsdException w:name="Emphasis" w:semiHidden="0" w:uiPriority="20" w:unhideWhenUsed="0" w:qFormat="1"/>
+    <w:lsdException w:name="Table Grid" w:semiHidden="0" w:uiPriority="59" w:unhideWhenUsed="0"/>
+    <w:lsdException w:name="Placeholder Text" w:unhideWhenUsed="0"/>
+    <w:lsdException w:name="No Spacing" w:semiHidden="0" w:uiPriority="1" w:unhideWhenUsed="0" w:qFormat="1"/>
+    <w:lsdException w:name="Light Shading" w:semiHidden="0" w:uiPriority="60" w:unhideWhenUsed="0"/>
+    <w:lsdException w:name="Light List" w:semiHidden="0" w:uiPriority="61" w:unhideWhenUsed="0"/>
+    <w:lsdException w:name="Light Grid" w:semiHidden="0" w:uiPriority="62" w:unhideWhenUsed="0"/>
+    <w:lsdException w:name="Medium Shading 1" w:semiHidden="0" w:uiPriority="63" w:unhideWhenUsed="0"/>
+    <w:lsdException w:name="Medium Shading 2" w:semiHidden="0" w:uiPriority="64" w:unhideWhenUsed="0"/>
+    <w:lsdException w:name="Medium List 1" w:semiHidden="0" w:uiPriority="65" w:unhideWhenUsed="0"/>
+    <w:lsdException w:name="Medium List 2" w:semiHidden="0" w:uiPriority="66" w:unhideWhenUsed="0"/>
+    <w:lsdException w:name="Medium Grid 1" w:semiHidden="0" w:uiPriority="67" w:unhideWhenUsed="0"/>
+    <w:lsdException w:name="Medium Grid 2" w:semiHidden="0" w:uiPriority="68" w:unhideWhenUsed="0"/>
+    <w:lsdException w:name="Medium Grid 3" w:semiHidden="0" w:uiPriority="69" w:unhideWhenUsed="0"/>
+    <w:lsdException w:name="Dark List" w:semiHidden="0" w:uiPriority="70" w:unhideWhenUsed="0"/>
+    <w:lsdException w:name="Colorful Shading" w:semiHidden="0" w:uiPriority="71" w:unhideWhenUsed="0"/>
+    <w:lsdException w:name="Colorful List" w:semiHidden="0" w:uiPriority="72" w:unhideWhenUsed="0"/>
+    <w:lsdException w:name="Colorful Grid" w:semiHidden="0" w:uiPriority="73" w:unhideWhenUsed="0"/>
+    <w:lsdException w:name="Light Shading Accent 1" w:semiHidden="0" w:uiPriority="60" w:unhideWhenUsed="0"/>
+    <w:lsdException w:name="Light List Accent 1" w:semiHidden="0" w:uiPriority="61" w:unhideWhenUsed="0"/>
+    <w:lsdException w:name="Light Grid Accent 1" w:semiHidden="0" w:uiPriority="62" w:unhideWhenUsed="0"/>
+    <w:lsdException w:name="Medium Shading 1 Accent 1" w:semiHidden="0" w:uiPriority="63" w:unhideWhenUsed="0"/>
+    <w:lsdException w:name="Medium Shading 2 Accent 1" w:semiHidden="0" w:uiPriority="64" w:unhideWhenUsed="0"/>
+    <w:lsdException w:name="Medium List 1 Accent 1" w:semiHidden="0" w:uiPriority="65" w:unhideWhenUsed="0"/>
+    <w:lsdException w:name="Revision" w:unhideWhenUsed="0"/>
+    <w:lsdException w:name="List Paragraph" w:semiHidden="0" w:uiPriority="34" w:unhideWhenUsed="0" w:qFormat="1"/>
+    <w:lsdException w:name="Quote" w:semiHidden="0" w:uiPriority="29" w:unhideWhenUsed="0" w:qFormat="1"/>
+    <w:lsdException w:name="Intense Quote" w:semiHidden="0" w:uiPriority="30" w:unhideWhenUsed="0" w:qFormat="1"/>
+    <w:lsdException w:name="Medium List 2 Accent 1" w:semiHidden="0" w:uiPriority="66" w:unhideWhenUsed="0"/>
+    <w:lsdException w:name="Medium Grid 1 Accent 1" w:semiHidden="0" w:uiPriority="67" w:unhideWhenUsed="0"/>
+    <w:lsdException w:name="Medium Grid 2 Accent 1" w:semiHidden="0" w:uiPriority="68" w:unhideWhenUsed="0"/>
+    <w:lsdException w:name="Medium Grid 3 Accent 1" w:semiHidden="0" w:uiPriority="69" w:unhideWhenUsed="0"/>
+    <w:lsdException w:name="Dark List Accent 1" w:semiHidden="0" w:uiPriority="70" w:unhideWhenUsed="0"/>
+    <w:lsdException w:name="Colorful Shading Accent 1" w:semiHidden="0" w:uiPriority="71" w:unhideWhenUsed="0"/>
+    <w:lsdException w:name="Colorful List Accent 1" w:semiHidden="0" w:uiPriority="72" w:unhideWhenUsed="0"/>
+    <w:lsdException w:name="Colorful Grid Accent 1" w:semiHidden="0" w:uiPriority="73" w:unhideWhenUsed="0"/>
+    <w:lsdException w:name="Light Shading Accent 2" w:semiHidden="0" w:uiPriority="60" w:unhideWhenUsed="0"/>
+    <w:lsdException w:name="Light List Accent 2" w:semiHidden="0" w:uiPriority="61" w:unhideWhenUsed="0"/>
+    <w:lsdException w:name="Light Grid Accent 2" w:semiHidden="0" w:uiPriority="62" w:unhideWhenUsed="0"/>
+    <w:lsdException w:name="Medium Shading 1 Accent 2" w:semiHidden="0" w:uiPriority="63" w:unhideWhenUsed="0"/>
+    <w:lsdException w:name="Medium Shading 2 Accent 2" w:semiHidden="0" w:uiPriority="64" w:unhideWhenUsed="0"/>
+    <w:lsdException w:name="Medium List 1 Accent 2" w:semiHidden="0" w:uiPriority="65" w:unhideWhenUsed="0"/>
+    <w:lsdException w:name="Medium List 2 Accent 2" w:semiHidden="0" w:uiPriority="66" w:unhideWhenUsed="0"/>
+    <w:lsdException w:name="Medium Grid 1 Accent 2" w:semiHidden="0" w:uiPriority="67" w:unhideWhenUsed="0"/>
+    <w:lsdException w:name="Medium Grid 2 Accent 2" w:semiHidden="0" w:uiPriority="68" w:unhideWhenUsed="0"/>
+    <w:lsdException w:name="Medium Grid 3 Accent 2" w:semiHidden="0" w:uiPriority="69" w:unhideWhenUsed="0"/>
+    <w:lsdException w:name="Dark List Accent 2" w:semiHidden="0" w:uiPriority="70" w:unhideWhenUsed="0"/>
+    <w:lsdException w:name="Colorful Shading Accent 2" w:semiHidden="0" w:uiPriority="71" w:unhideWhenUsed="0"/>
+    <w:lsdException w:name="Colorful List Accent 2" w:semiHidden="0" w:uiPriority="72" w:unhideWhenUsed="0"/>
+    <w:lsdException w:name="Colorful Grid Accent 2" w:semiHidden="0" w:uiPriority="73" w:unhideWhenUsed="0"/>
+    <w:lsdException w:name="Light Shading Accent 3" w:semiHidden="0" w:uiPriority="60" w:unhideWhenUsed="0"/>
+    <w:lsdException w:name="Light List Accent 3" w:semiHidden="0" w:uiPriority="61" w:unhideWhenUsed="0"/>
+    <w:lsdException w:name="Light Grid Accent 3" w:semiHidden="0" w:uiPriority="62" w:unhideWhenUsed="0"/>
+    <w:lsdException w:name="Medium Shading 1 Accent 3" w:semiHidden="0" w:uiPriority="63" w:unhideWhenUsed="0"/>
+    <w:lsdException w:name="Medium Shading 2 Accent 3" w:semiHidden="0" w:uiPriority="64" w:unhideWhenUsed="0"/>
+    <w:lsdException w:name="Medium List 1 Accent 3" w:semiHidden="0" w:uiPriority="65" w:unhideWhenUsed="0"/>
+    <w:lsdException w:name="Medium List 2 Accent 3" w:semiHidden="0" w:uiPriority="66" w:unhideWhenUsed="0"/>
+    <w:lsdException w:name="Medium Grid 1 Accent 3" w:semiHidden="0" w:uiPriority="67" w:unhideWhenUsed="0"/>
+    <w:lsdException w:name="Medium Grid 2 Accent 3" w:semiHidden="0" w:uiPriority="68" w:unhideWhenUsed="0"/>
+    <w:lsdException w:name="Medium Grid 3 Accent 3" w:semiHidden="0" w:uiPriority="69" w:unhideWhenUsed="0"/>
+    <w:lsdException w:name="Dark List Accent 3" w:semiHidden="0" w:uiPriority="70" w:unhideWhenUsed="0"/>
+    <w:lsdException w:name="Colorful Shading Accent 3" w:semiHidden="0" w:uiPriority="71" w:unhideWhenUsed="0"/>
+    <w:lsdException w:name="Colorful List Accent 3" w:semiHidden="0" w:uiPriority="72" w:unhideWhenUsed="0"/>
+    <w:lsdException w:name="Colorful Grid Accent 3" w:semiHidden="0" w:uiPriority="73" w:unhideWhenUsed="0"/>
+    <w:lsdException w:name="Light Shading Accent 4" w:semiHidden="0" w:uiPriority="60" w:unhideWhenUsed="0"/>
+    <w:lsdException w:name="Light List Accent 4" w:semiHidden="0" w:uiPriority="61" w:unhideWhenUsed="0"/>
+    <w:lsdException w:name="Light Grid Accent 4" w:semiHidden="0" w:uiPriority="62" w:unhideWhenUsed="0"/>
+    <w:lsdException w:name="Medium Shading 1 Accent 4" w:semiHidden="0" w:uiPriority="63" w:unhideWhenUsed="0"/>
+    <w:lsdException w:name="Medium Shading 2 Accent 4" w:semiHidden="0" w:uiPriority="64" w:unhideWhenUsed="0"/>
+    <w:lsdException w:name="Medium List 1 Accent 4" w:semiHidden="0" w:uiPriority="65" w:unhideWhenUsed="0"/>
+    <w:lsdException w:name="Medium List 2 Accent 4" w:semiHidden="0" w:uiPriority="66" w:unhideWhenUsed="0"/>
+    <w:lsdException w:name="Medium Grid 1 Accent 4" w:semiHidden="0" w:uiPriority="67" w:unhideWhenUsed="0"/>
+    <w:lsdException w:name="Medium Grid 2 Accent 4" w:semiHidden="0" w:uiPriority="68" w:unhideWhenUsed="0"/>
+    <w:lsdException w:name="Medium Grid 3 Accent 4" w:semiHidden="0" w:uiPriority="69" w:unhideWhenUsed="0"/>
+    <w:lsdException w:name="Dark List Accent 4" w:semiHidden="0" w:uiPriority="70" w:unhideWhenUsed="0"/>
+    <w:lsdException w:name="Colorful Shading Accent 4" w:semiHidden="0" w:uiPriority="71" w:unhideWhenUsed="0"/>
+    <w:lsdException w:name="Colorful List Accent 4" w:semiHidden="0" w:uiPriority="72" w:unhideWhenUsed="0"/>
+    <w:lsdException w:name="Colorful Grid Accent 4" w:semiHidden="0" w:uiPriority="73" w:unhideWhenUsed="0"/>
+    <w:lsdException w:name="Light Shading Accent 5" w:semiHidden="0" w:uiPriority="60" w:unhideWhenUsed="0"/>
+    <w:lsdException w:name="Light List Accent 5" w:semiHidden="0" w:uiPriority="61" w:unhideWhenUsed="0"/>
+    <w:lsdException w:name="Light Grid Accent 5" w:semiHidden="0" w:uiPriority="62" w:unhideWhenUsed="0"/>
+    <w:lsdException w:name="Medium Shading 1 Accent 5" w:semiHidden="0" w:uiPriority="63" w:unhideWhenUsed="0"/>
+    <w:lsdException w:name="Medium Shading 2 Accent 5" w:semiHidden="0" w:uiPriority="64" w:unhideWhenUsed="0"/>
+    <w:lsdException w:name="Medium List 1 Accent 5" w:semiHidden="0" w:uiPriority="65" w:unhideWhenUsed="0"/>
+    <w:lsdException w:name="Medium List 2 Accent 5" w:semiHidden="0" w:uiPriority="66" w:unhideWhenUsed="0"/>
+    <w:lsdException w:name="Medium Grid 1 Accent 5" w:semiHidden="0" w:uiPriority="67" w:unhideWhenUsed="0"/>
+    <w:lsdException w:name="Medium Grid 2 Accent 5" w:semiHidden="0" w:uiPriority="68" w:unhideWhenUsed="0"/>
+    <w:lsdException w:name="Medium Grid 3 Accent 5" w:semiHidden="0" w:uiPriority="69" w:unhideWhenUsed="0"/>
+    <w:lsdException w:name="Dark List Accent 5" w:semiHidden="0" w:uiPriority="70" w:unhideWhenUsed="0"/>
+    <w:lsdException w:name="Colorful Shading Accent 5" w:semiHidden="0" w:uiPriority="71" w:unhideWhenUsed="0"/>
+    <w:lsdException w:name="Colorful List Accent 5" w:semiHidden="0" w:uiPriority="72" w:unhideWhenUsed="0"/>
+    <w:lsdException w:name="Colorful Grid Accent 5" w:semiHidden="0" w:uiPriority="73" w:unhideWhenUsed="0"/>
+    <w:lsdException w:name="Light Shading Accent 6" w:semiHidden="0" w:uiPriority="60" w:unhideWhenUsed="0"/>
+    <w:lsdException w:name="Light List Accent 6" w:semiHidden="0" w:uiPriority="61" w:unhideWhenUsed="0"/>
+    <w:lsdException w:name="Light Grid Accent 6" w:semiHidden="0" w:uiPriority="62" w:unhideWhenUsed="0"/>
+    <w:lsdException w:name="Medium Shading 1 Accent 6" w:semiHidden="0" w:uiPriority="63" w:unhideWhenUsed="0"/>
+    <w:lsdException w:name="Medium Shading 2 Accent 6" w:semiHidden="0" w:uiPriority="64" w:unhideWhenUsed="0"/>
+    <w:lsdException w:name="Medium List 1 Accent 6" w:semiHidden="0" w:uiPriority="65" w:unhideWhenUsed="0"/>
+    <w:lsdException w:name="Medium List 2 Accent 6" w:semiHidden="0" w:uiPriority="66" w:unhideWhenUsed="0"/>
+    <w:lsdException w:name="Medium Grid 1 Accent 6" w:semiHidden="0" w:uiPriority="67" w:unhideWhenUsed="0"/>
+    <w:lsdException w:name="Medium Grid 2 Accent 6" w:semiHidden="0" w:uiPriority="68" w:unhideWhenUsed="0"/>
+    <w:lsdException w:name="Medium Grid 3 Accent 6" w:semiHidden="0" w:uiPriority="69" w:unhideWhenUsed="0"/>
+    <w:lsdException w:name="Dark List Accent 6" w:semiHidden="0" w:uiPriority="70" w:unhideWhenUsed="0"/>
+    <w:lsdException w:name="Colorful Shading Accent 6" w:semiHidden="0" w:uiPriority="71" w:unhideWhenUsed="0"/>
+    <w:lsdException w:name="Colorful List Accent 6" w:semiHidden="0" w:uiPriority="72" w:unhideWhenUsed="0"/>
+    <w:lsdException w:name="Colorful Grid Accent 6" w:semiHidden="0" w:uiPriority="73" w:unhideWhenUsed="0"/>
+    <w:lsdException w:name="Subtle Emphasis" w:semiHidden="0" w:uiPriority="19" w:unhideWhenUsed="0" w:qFormat="1"/>
+    <w:lsdException w:name="Intense Emphasis" w:semiHidden="0" w:uiPriority="21" w:unhideWhenUsed="0" w:qFormat="1"/>
+    <w:lsdException w:name="Subtle Reference" w:semiHidden="0" w:uiPriority="31" w:unhideWhenUsed="0" w:qFormat="1"/>
+    <w:lsdException w:name="Intense Reference" w:semiHidden="0" w:uiPriority="32" w:unhideWhenUsed="0" w:qFormat="1"/>
+    <w:lsdException w:name="Book Title" w:semiHidden="0" w:uiPriority="33" w:unhideWhenUsed="0" w:qFormat="1"/>
+    <w:lsdException w:name="Bibliography" w:uiPriority="37"/>
+    <w:lsdException w:name="TOC Heading" w:uiPriority="39" w:qFormat="1"/>
+  </w:latentStyles>
+  <w:style w:type="paragraph" w:default="1" w:styleId="Normal">
+    <w:name w:val="Normal"/>
+    <w:qFormat/>
+  </w:style>
+  <w:style w:type="character" w:default="1" w:styleId="Policepardfaut">
+    <w:name w:val="Default Paragraph Font"/>
+    <w:uiPriority w:val="1"/>
+    <w:semiHidden/>
+    <w:unhideWhenUsed/>
+  </w:style>
+  <w:style w:type="table" w:default="1" w:styleId="TableauNormal">
+    <w:name w:val="Normal Table"/>
+    <w:uiPriority w:val="99"/>
+    <w:semiHidden/>
+    <w:unhideWhenUsed/>
+    <w:tblPr>
+      <w:tblInd w:w="0" w:type="dxa"/>
+      <w:tblCellMar>
+        <w:top w:w="0" w:type="dxa"/>
+        <w:left w:w="108" w:type="dxa"/>
+        <w:bottom w:w="0" w:type="dxa"/>
+        <w:right w:w="108" w:type="dxa"/>
+      </w:tblCellMar>
+    </w:tblPr>
+  </w:style>
+  <w:style w:type="numbering" w:default="1" w:styleId="Aucuneliste">
+    <w:name w:val="No List"/>
+    <w:uiPriority w:val="99"/>
+    <w:semiHidden/>
+    <w:unhideWhenUsed/>
   </w:style>
 </w:styles>
 </file>

</xml_diff>

<commit_message>
Changements cahiers des charges + ajout à jeu fonction finalize
</commit_message>
<xml_diff>
--- a/Cahier des charges/Cahier des charges.docx
+++ b/Cahier des charges/Cahier des charges.docx
@@ -24,6 +24,17 @@
     </w:p>
     <w:p>
       <w:pPr>
+        <w:jc w:val="center"/>
+        <w:rPr>
+          <w:b/>
+          <w:sz w:val="48"/>
+          <w:szCs w:val="48"/>
+          <w:u w:val="single"/>
+        </w:rPr>
+      </w:pPr>
+    </w:p>
+    <w:p>
+      <w:pPr>
         <w:pStyle w:val="En-ttedetabledesmatires"/>
       </w:pPr>
       <w:r>
@@ -37,6 +48,7 @@
           <w:tab w:val="right" w:leader="dot" w:pos="9062"/>
         </w:tabs>
         <w:rPr>
+          <w:rFonts w:eastAsia="Times New Roman"/>
           <w:noProof/>
           <w:lang w:eastAsia="fr-FR"/>
         </w:rPr>
@@ -50,7 +62,7 @@
       <w:r>
         <w:fldChar w:fldCharType="separate"/>
       </w:r>
-      <w:hyperlink w:anchor="_Toc316314569" w:history="1">
+      <w:hyperlink w:anchor="_Toc316907728" w:history="1">
         <w:r>
           <w:rPr>
             <w:rStyle w:val="Lienhypertexte"/>
@@ -77,7 +89,7 @@
             <w:noProof/>
             <w:webHidden/>
           </w:rPr>
-          <w:instrText xml:space="preserve"> PAGEREF _Toc316314569 \h </w:instrText>
+          <w:instrText xml:space="preserve"> PAGEREF _Toc316907728 \h </w:instrText>
         </w:r>
         <w:r>
           <w:rPr>
@@ -97,7 +109,7 @@
             <w:noProof/>
             <w:webHidden/>
           </w:rPr>
-          <w:t>1</w:t>
+          <w:t>2</w:t>
         </w:r>
         <w:r>
           <w:rPr>
@@ -115,15 +127,17 @@
           <w:tab w:val="right" w:leader="dot" w:pos="9062"/>
         </w:tabs>
         <w:rPr>
+          <w:rFonts w:eastAsia="Times New Roman"/>
           <w:noProof/>
           <w:lang w:eastAsia="fr-FR"/>
         </w:rPr>
       </w:pPr>
-      <w:hyperlink w:anchor="_Toc316314570" w:history="1">
+      <w:hyperlink w:anchor="_Toc316907729" w:history="1">
         <w:r>
           <w:rPr>
             <w:rStyle w:val="Lienhypertexte"/>
             <w:noProof/>
+            <w:lang w:val="en-US"/>
           </w:rPr>
           <w:t>II. Analyse de l’existant</w:t>
         </w:r>
@@ -146,7 +160,7 @@
             <w:noProof/>
             <w:webHidden/>
           </w:rPr>
-          <w:instrText xml:space="preserve"> PAGEREF _Toc316314570 \h </w:instrText>
+          <w:instrText xml:space="preserve"> PAGEREF _Toc316907729 \h </w:instrText>
         </w:r>
         <w:r>
           <w:rPr>
@@ -166,7 +180,7 @@
             <w:noProof/>
             <w:webHidden/>
           </w:rPr>
-          <w:t>1</w:t>
+          <w:t>2</w:t>
         </w:r>
         <w:r>
           <w:rPr>
@@ -184,11 +198,12 @@
           <w:tab w:val="right" w:leader="dot" w:pos="9062"/>
         </w:tabs>
         <w:rPr>
+          <w:rFonts w:eastAsia="Times New Roman"/>
           <w:noProof/>
           <w:lang w:eastAsia="fr-FR"/>
         </w:rPr>
       </w:pPr>
-      <w:hyperlink w:anchor="_Toc316314571" w:history="1">
+      <w:hyperlink w:anchor="_Toc316907730" w:history="1">
         <w:r>
           <w:rPr>
             <w:rStyle w:val="Lienhypertexte"/>
@@ -233,7 +248,7 @@
             <w:noProof/>
             <w:webHidden/>
           </w:rPr>
-          <w:instrText xml:space="preserve"> PAGEREF _Toc316314571 \h </w:instrText>
+          <w:instrText xml:space="preserve"> PAGEREF _Toc316907730 \h </w:instrText>
         </w:r>
         <w:r>
           <w:rPr>
@@ -253,7 +268,101 @@
             <w:noProof/>
             <w:webHidden/>
           </w:rPr>
-          <w:t>1</w:t>
+          <w:t>2</w:t>
+        </w:r>
+        <w:r>
+          <w:rPr>
+            <w:noProof/>
+            <w:webHidden/>
+          </w:rPr>
+          <w:fldChar w:fldCharType="end"/>
+        </w:r>
+      </w:hyperlink>
+    </w:p>
+    <w:p>
+      <w:pPr>
+        <w:pStyle w:val="TM2"/>
+        <w:tabs>
+          <w:tab w:val="right" w:leader="dot" w:pos="9062"/>
+        </w:tabs>
+        <w:rPr>
+          <w:rFonts w:eastAsia="Times New Roman"/>
+          <w:noProof/>
+          <w:lang w:eastAsia="fr-FR"/>
+        </w:rPr>
+      </w:pPr>
+      <w:hyperlink w:anchor="_Toc316907731" w:history="1">
+        <w:r>
+          <w:rPr>
+            <w:rStyle w:val="Lienhypertexte"/>
+            <w:noProof/>
+          </w:rPr>
+          <w:t xml:space="preserve">I.2. </w:t>
+        </w:r>
+        <w:r>
+          <w:rPr>
+            <w:rStyle w:val="Lienhypertexte"/>
+            <w:i/>
+            <w:iCs/>
+            <w:noProof/>
+          </w:rPr>
+          <w:t>Everest</w:t>
+        </w:r>
+        <w:r>
+          <w:rPr>
+            <w:rStyle w:val="Lienhypertexte"/>
+            <w:i/>
+            <w:noProof/>
+          </w:rPr>
+          <w:t xml:space="preserve"> Poker</w:t>
+        </w:r>
+        <w:r>
+          <w:rPr>
+            <w:rStyle w:val="Lienhypertexte"/>
+            <w:noProof/>
+          </w:rPr>
+          <w:t xml:space="preserve"> (tous jeux de poker: hold'em, omaha, stud, poker fermé, horse, razz)</w:t>
+        </w:r>
+        <w:r>
+          <w:rPr>
+            <w:noProof/>
+            <w:webHidden/>
+          </w:rPr>
+          <w:tab/>
+        </w:r>
+        <w:r>
+          <w:rPr>
+            <w:noProof/>
+            <w:webHidden/>
+          </w:rPr>
+          <w:fldChar w:fldCharType="begin"/>
+        </w:r>
+        <w:r>
+          <w:rPr>
+            <w:noProof/>
+            <w:webHidden/>
+          </w:rPr>
+          <w:instrText xml:space="preserve"> PAGEREF _Toc316907731 \h </w:instrText>
+        </w:r>
+        <w:r>
+          <w:rPr>
+            <w:noProof/>
+            <w:webHidden/>
+          </w:rPr>
+        </w:r>
+        <w:r>
+          <w:rPr>
+            <w:noProof/>
+            <w:webHidden/>
+          </w:rPr>
+          <w:fldChar w:fldCharType="separate"/>
+        </w:r>
+        <w:r>
+          <w:rPr>
+            <w:noProof/>
+            <w:webHidden/>
+          </w:rPr>
+          <w:t>3</w:t>
         </w:r>
         <w:r>
           <w:rPr>
@@ -271,11 +380,12 @@
           <w:tab w:val="right" w:leader="dot" w:pos="9062"/>
         </w:tabs>
         <w:rPr>
+          <w:rFonts w:eastAsia="Times New Roman"/>
           <w:noProof/>
           <w:lang w:eastAsia="fr-FR"/>
         </w:rPr>
       </w:pPr>
-      <w:hyperlink w:anchor="_Toc316314572" w:history="1">
+      <w:hyperlink w:anchor="_Toc316907732" w:history="1">
         <w:r>
           <w:rPr>
             <w:rStyle w:val="Lienhypertexte"/>
@@ -302,7 +412,7 @@
             <w:noProof/>
             <w:webHidden/>
           </w:rPr>
-          <w:instrText xml:space="preserve"> PAGEREF _Toc316314572 \h </w:instrText>
+          <w:instrText xml:space="preserve"> PAGEREF _Toc316907732 \h </w:instrText>
         </w:r>
         <w:r>
           <w:rPr>
@@ -322,7 +432,7 @@
             <w:noProof/>
             <w:webHidden/>
           </w:rPr>
-          <w:t>2</w:t>
+          <w:t>5</w:t>
         </w:r>
         <w:r>
           <w:rPr>
@@ -340,11 +450,12 @@
           <w:tab w:val="right" w:leader="dot" w:pos="9062"/>
         </w:tabs>
         <w:rPr>
+          <w:rFonts w:eastAsia="Times New Roman"/>
           <w:noProof/>
           <w:lang w:eastAsia="fr-FR"/>
         </w:rPr>
       </w:pPr>
-      <w:hyperlink w:anchor="_Toc316314573" w:history="1">
+      <w:hyperlink w:anchor="_Toc316907733" w:history="1">
         <w:r>
           <w:rPr>
             <w:rStyle w:val="Lienhypertexte"/>
@@ -371,7 +482,7 @@
             <w:noProof/>
             <w:webHidden/>
           </w:rPr>
-          <w:instrText xml:space="preserve"> PAGEREF _Toc316314573 \h </w:instrText>
+          <w:instrText xml:space="preserve"> PAGEREF _Toc316907733 \h </w:instrText>
         </w:r>
         <w:r>
           <w:rPr>
@@ -391,7 +502,7 @@
             <w:noProof/>
             <w:webHidden/>
           </w:rPr>
-          <w:t>2</w:t>
+          <w:t>5</w:t>
         </w:r>
         <w:r>
           <w:rPr>
@@ -409,11 +520,12 @@
           <w:tab w:val="right" w:leader="dot" w:pos="9062"/>
         </w:tabs>
         <w:rPr>
+          <w:rFonts w:eastAsia="Times New Roman"/>
           <w:noProof/>
           <w:lang w:eastAsia="fr-FR"/>
         </w:rPr>
       </w:pPr>
-      <w:hyperlink w:anchor="_Toc316314574" w:history="1">
+      <w:hyperlink w:anchor="_Toc316907734" w:history="1">
         <w:r>
           <w:rPr>
             <w:rStyle w:val="Lienhypertexte"/>
@@ -440,7 +552,7 @@
             <w:noProof/>
             <w:webHidden/>
           </w:rPr>
-          <w:instrText xml:space="preserve"> PAGEREF _Toc316314574 \h </w:instrText>
+          <w:instrText xml:space="preserve"> PAGEREF _Toc316907734 \h </w:instrText>
         </w:r>
         <w:r>
           <w:rPr>
@@ -460,7 +572,7 @@
             <w:noProof/>
             <w:webHidden/>
           </w:rPr>
-          <w:t>2</w:t>
+          <w:t>5</w:t>
         </w:r>
         <w:r>
           <w:rPr>
@@ -478,11 +590,12 @@
           <w:tab w:val="right" w:leader="dot" w:pos="9062"/>
         </w:tabs>
         <w:rPr>
+          <w:rFonts w:eastAsia="Times New Roman"/>
           <w:noProof/>
           <w:lang w:eastAsia="fr-FR"/>
         </w:rPr>
       </w:pPr>
-      <w:hyperlink w:anchor="_Toc316314575" w:history="1">
+      <w:hyperlink w:anchor="_Toc316907735" w:history="1">
         <w:r>
           <w:rPr>
             <w:rStyle w:val="Lienhypertexte"/>
@@ -509,7 +622,7 @@
             <w:noProof/>
             <w:webHidden/>
           </w:rPr>
-          <w:instrText xml:space="preserve"> PAGEREF _Toc316314575 \h </w:instrText>
+          <w:instrText xml:space="preserve"> PAGEREF _Toc316907735 \h </w:instrText>
         </w:r>
         <w:r>
           <w:rPr>
@@ -529,7 +642,7 @@
             <w:noProof/>
             <w:webHidden/>
           </w:rPr>
-          <w:t>3</w:t>
+          <w:t>6</w:t>
         </w:r>
         <w:r>
           <w:rPr>
@@ -547,11 +660,12 @@
           <w:tab w:val="right" w:leader="dot" w:pos="9062"/>
         </w:tabs>
         <w:rPr>
+          <w:rFonts w:eastAsia="Times New Roman"/>
           <w:noProof/>
           <w:lang w:eastAsia="fr-FR"/>
         </w:rPr>
       </w:pPr>
-      <w:hyperlink w:anchor="_Toc316314576" w:history="1">
+      <w:hyperlink w:anchor="_Toc316907736" w:history="1">
         <w:r>
           <w:rPr>
             <w:rStyle w:val="Lienhypertexte"/>
@@ -578,7 +692,7 @@
             <w:noProof/>
             <w:webHidden/>
           </w:rPr>
-          <w:instrText xml:space="preserve"> PAGEREF _Toc316314576 \h </w:instrText>
+          <w:instrText xml:space="preserve"> PAGEREF _Toc316907736 \h </w:instrText>
         </w:r>
         <w:r>
           <w:rPr>
@@ -598,7 +712,7 @@
             <w:noProof/>
             <w:webHidden/>
           </w:rPr>
-          <w:t>3</w:t>
+          <w:t>6</w:t>
         </w:r>
         <w:r>
           <w:rPr>
@@ -616,11 +730,12 @@
           <w:tab w:val="right" w:leader="dot" w:pos="9062"/>
         </w:tabs>
         <w:rPr>
+          <w:rFonts w:eastAsia="Times New Roman"/>
           <w:noProof/>
           <w:lang w:eastAsia="fr-FR"/>
         </w:rPr>
       </w:pPr>
-      <w:hyperlink w:anchor="_Toc316314577" w:history="1">
+      <w:hyperlink w:anchor="_Toc316907737" w:history="1">
         <w:r>
           <w:rPr>
             <w:rStyle w:val="Lienhypertexte"/>
@@ -647,7 +762,7 @@
             <w:noProof/>
             <w:webHidden/>
           </w:rPr>
-          <w:instrText xml:space="preserve"> PAGEREF _Toc316314577 \h </w:instrText>
+          <w:instrText xml:space="preserve"> PAGEREF _Toc316907737 \h </w:instrText>
         </w:r>
         <w:r>
           <w:rPr>
@@ -667,7 +782,7 @@
             <w:noProof/>
             <w:webHidden/>
           </w:rPr>
-          <w:t>3</w:t>
+          <w:t>6</w:t>
         </w:r>
         <w:r>
           <w:rPr>
@@ -685,11 +800,12 @@
           <w:tab w:val="right" w:leader="dot" w:pos="9062"/>
         </w:tabs>
         <w:rPr>
+          <w:rFonts w:eastAsia="Times New Roman"/>
           <w:noProof/>
           <w:lang w:eastAsia="fr-FR"/>
         </w:rPr>
       </w:pPr>
-      <w:hyperlink w:anchor="_Toc316314578" w:history="1">
+      <w:hyperlink w:anchor="_Toc316907738" w:history="1">
         <w:r>
           <w:rPr>
             <w:rStyle w:val="Lienhypertexte"/>
@@ -716,7 +832,7 @@
             <w:noProof/>
             <w:webHidden/>
           </w:rPr>
-          <w:instrText xml:space="preserve"> PAGEREF _Toc316314578 \h </w:instrText>
+          <w:instrText xml:space="preserve"> PAGEREF _Toc316907738 \h </w:instrText>
         </w:r>
         <w:r>
           <w:rPr>
@@ -736,7 +852,7 @@
             <w:noProof/>
             <w:webHidden/>
           </w:rPr>
-          <w:t>3</w:t>
+          <w:t>6</w:t>
         </w:r>
         <w:r>
           <w:rPr>
@@ -754,11 +870,12 @@
           <w:tab w:val="right" w:leader="dot" w:pos="9062"/>
         </w:tabs>
         <w:rPr>
+          <w:rFonts w:eastAsia="Times New Roman"/>
           <w:noProof/>
           <w:lang w:eastAsia="fr-FR"/>
         </w:rPr>
       </w:pPr>
-      <w:hyperlink w:anchor="_Toc316314579" w:history="1">
+      <w:hyperlink w:anchor="_Toc316907739" w:history="1">
         <w:r>
           <w:rPr>
             <w:rStyle w:val="Lienhypertexte"/>
@@ -785,7 +902,7 @@
             <w:noProof/>
             <w:webHidden/>
           </w:rPr>
-          <w:instrText xml:space="preserve"> PAGEREF _Toc316314579 \h </w:instrText>
+          <w:instrText xml:space="preserve"> PAGEREF _Toc316907739 \h </w:instrText>
         </w:r>
         <w:r>
           <w:rPr>
@@ -805,7 +922,7 @@
             <w:noProof/>
             <w:webHidden/>
           </w:rPr>
-          <w:t>3</w:t>
+          <w:t>7</w:t>
         </w:r>
         <w:r>
           <w:rPr>
@@ -817,191 +934,296 @@
       </w:hyperlink>
     </w:p>
     <w:p>
+      <w:pPr>
+        <w:pStyle w:val="TM1"/>
+        <w:tabs>
+          <w:tab w:val="right" w:leader="dot" w:pos="9062"/>
+        </w:tabs>
+        <w:rPr>
+          <w:rFonts w:eastAsia="Times New Roman"/>
+          <w:noProof/>
+          <w:lang w:eastAsia="fr-FR"/>
+        </w:rPr>
+      </w:pPr>
+      <w:hyperlink w:anchor="_Toc316907740" w:history="1">
+        <w:r>
+          <w:rPr>
+            <w:rStyle w:val="Lienhypertexte"/>
+            <w:noProof/>
+          </w:rPr>
+          <w:t>VII. UML</w:t>
+        </w:r>
+        <w:r>
+          <w:rPr>
+            <w:noProof/>
+            <w:webHidden/>
+          </w:rPr>
+          <w:tab/>
+        </w:r>
+        <w:r>
+          <w:rPr>
+            <w:noProof/>
+            <w:webHidden/>
+          </w:rPr>
+          <w:fldChar w:fldCharType="begin"/>
+        </w:r>
+        <w:r>
+          <w:rPr>
+            <w:noProof/>
+            <w:webHidden/>
+          </w:rPr>
+          <w:instrText xml:space="preserve"> PAGEREF _Toc316907740 \h </w:instrText>
+        </w:r>
+        <w:r>
+          <w:rPr>
+            <w:noProof/>
+            <w:webHidden/>
+          </w:rPr>
+        </w:r>
+        <w:r>
+          <w:rPr>
+            <w:noProof/>
+            <w:webHidden/>
+          </w:rPr>
+          <w:fldChar w:fldCharType="separate"/>
+        </w:r>
+        <w:r>
+          <w:rPr>
+            <w:noProof/>
+            <w:webHidden/>
+          </w:rPr>
+          <w:t>8</w:t>
+        </w:r>
+        <w:r>
+          <w:rPr>
+            <w:noProof/>
+            <w:webHidden/>
+          </w:rPr>
+          <w:fldChar w:fldCharType="end"/>
+        </w:r>
+      </w:hyperlink>
+    </w:p>
+    <w:p>
+      <w:pPr>
+        <w:pStyle w:val="TM2"/>
+        <w:tabs>
+          <w:tab w:val="right" w:leader="dot" w:pos="9062"/>
+        </w:tabs>
+        <w:rPr>
+          <w:rFonts w:eastAsia="Times New Roman"/>
+          <w:noProof/>
+          <w:lang w:eastAsia="fr-FR"/>
+        </w:rPr>
+      </w:pPr>
+      <w:hyperlink w:anchor="_Toc316907741" w:history="1">
+        <w:r>
+          <w:rPr>
+            <w:rStyle w:val="Lienhypertexte"/>
+            <w:noProof/>
+          </w:rPr>
+          <w:t>VII.1. Diagramme de classe Serveur</w:t>
+        </w:r>
+        <w:r>
+          <w:rPr>
+            <w:noProof/>
+            <w:webHidden/>
+          </w:rPr>
+          <w:tab/>
+        </w:r>
+        <w:r>
+          <w:rPr>
+            <w:noProof/>
+            <w:webHidden/>
+          </w:rPr>
+          <w:fldChar w:fldCharType="begin"/>
+        </w:r>
+        <w:r>
+          <w:rPr>
+            <w:noProof/>
+            <w:webHidden/>
+          </w:rPr>
+          <w:instrText xml:space="preserve"> PAGEREF _Toc316907741 \h </w:instrText>
+        </w:r>
+        <w:r>
+          <w:rPr>
+            <w:noProof/>
+            <w:webHidden/>
+          </w:rPr>
+        </w:r>
+        <w:r>
+          <w:rPr>
+            <w:noProof/>
+            <w:webHidden/>
+          </w:rPr>
+          <w:fldChar w:fldCharType="separate"/>
+        </w:r>
+        <w:r>
+          <w:rPr>
+            <w:noProof/>
+            <w:webHidden/>
+          </w:rPr>
+          <w:t>8</w:t>
+        </w:r>
+        <w:r>
+          <w:rPr>
+            <w:noProof/>
+            <w:webHidden/>
+          </w:rPr>
+          <w:fldChar w:fldCharType="end"/>
+        </w:r>
+      </w:hyperlink>
+    </w:p>
+    <w:p>
       <w:r>
         <w:fldChar w:fldCharType="end"/>
       </w:r>
     </w:p>
     <w:p>
       <w:pPr>
-        <w:jc w:val="center"/>
-        <w:rPr>
-          <w:b/>
-          <w:sz w:val="48"/>
-          <w:szCs w:val="48"/>
-          <w:u w:val="single"/>
-        </w:rPr>
-      </w:pPr>
-    </w:p>
-    <w:p>
-      <w:pPr>
         <w:pStyle w:val="Titre1"/>
-      </w:pPr>
-      <w:bookmarkStart w:id="0" w:name="_Toc316314569"/>
+        <w:pageBreakBefore/>
+      </w:pPr>
+      <w:bookmarkStart w:id="0" w:name="_Toc316907728"/>
+      <w:r>
+        <w:lastRenderedPageBreak/>
+        <w:t>I.</w:t>
+      </w:r>
+      <w:r>
+        <w:t xml:space="preserve"> </w:t>
+      </w:r>
+      <w:r>
+        <w:t>Introduction</w:t>
+      </w:r>
+      <w:bookmarkEnd w:id="0"/>
+    </w:p>
+    <w:p>
+      <w:pPr>
+        <w:jc w:val="both"/>
+      </w:pPr>
+    </w:p>
+    <w:p>
+      <w:pPr>
+        <w:jc w:val="both"/>
+      </w:pPr>
+      <w:r>
+        <w:t>Dans le cadre de l’</w:t>
+      </w:r>
+      <w:r>
+        <w:t>unité</w:t>
+      </w:r>
+      <w:r>
+        <w:t xml:space="preserve"> d’enseignement Pr</w:t>
+      </w:r>
+      <w:r>
+        <w:t>ojet du semestre 6 en 3eme anné</w:t>
+      </w:r>
+      <w:r>
+        <w:t>e de lic</w:t>
+      </w:r>
+      <w:r>
+        <w:t>ence informatique à la faculté</w:t>
+      </w:r>
+      <w:r>
+        <w:t xml:space="preserve"> des </w:t>
+      </w:r>
+      <w:r>
+        <w:t>Sciences de Montpellier nous ré</w:t>
+      </w:r>
+      <w:r>
+        <w:t>alisons une application Serveur-Client qui devra gérer une ou plusieurs parties de poker en ligne. Le serveur sera implémenté en</w:t>
+      </w:r>
+      <w:r>
+        <w:rPr>
+          <w:i/>
+        </w:rPr>
+        <w:t xml:space="preserve"> JAVA</w:t>
+      </w:r>
+      <w:r>
+        <w:t>, il assurera la communication entre les différents clients, ainsi que le bon déroulement de la partie de poker.</w:t>
+      </w:r>
+    </w:p>
+    <w:p>
+      <w:pPr>
+        <w:jc w:val="both"/>
+      </w:pPr>
+      <w:r>
+        <w:t xml:space="preserve">Il y aura 3 types de clients, un client WEB, implémenté en FLASH, un client sous </w:t>
+      </w:r>
       <w:proofErr w:type="spellStart"/>
       <w:r>
-        <w:t>I.</w:t>
-      </w:r>
-      <w:r>
-        <w:t>Introduction</w:t>
-      </w:r>
-      <w:bookmarkEnd w:id="0"/>
+        <w:rPr>
+          <w:i/>
+        </w:rPr>
+        <w:t>Android</w:t>
+      </w:r>
       <w:proofErr w:type="spellEnd"/>
-    </w:p>
-    <w:p/>
+      <w:r>
+        <w:t xml:space="preserve">, ainsi qu'un client implémenté en </w:t>
+      </w:r>
+      <w:r>
+        <w:rPr>
+          <w:i/>
+        </w:rPr>
+        <w:t>C++.</w:t>
+      </w:r>
+      <w:r>
+        <w:t xml:space="preserve"> Ces-derniers auront le même protocole de communication avec le serveur. </w:t>
+      </w:r>
+    </w:p>
     <w:p>
       <w:pPr>
         <w:jc w:val="both"/>
       </w:pPr>
       <w:r>
-        <w:t>Dans le cadre de l’</w:t>
-      </w:r>
-      <w:r>
-        <w:t>unité</w:t>
-      </w:r>
-      <w:r>
-        <w:t xml:space="preserve"> d’enseignement Pr</w:t>
-      </w:r>
-      <w:r>
-        <w:t>ojet du semestre 6 en 3eme anné</w:t>
-      </w:r>
-      <w:r>
-        <w:t>e de lic</w:t>
-      </w:r>
-      <w:r>
-        <w:t>ence informatique à la faculté</w:t>
-      </w:r>
-      <w:r>
-        <w:t xml:space="preserve"> des </w:t>
-      </w:r>
-      <w:r>
-        <w:t>Sciences de Montpellier nous ré</w:t>
-      </w:r>
-      <w:r>
-        <w:t>alisons une application Serveur-Client qui devra gérer une ou plusieurs parties de poker en ligne. Le serveur sera implémenté en</w:t>
-      </w:r>
-      <w:r>
-        <w:rPr>
-          <w:i/>
-        </w:rPr>
-        <w:t xml:space="preserve"> JAVA</w:t>
-      </w:r>
-      <w:r>
-        <w:t>, il assurera la communication entre les différents clients, ainsi que le bon déroulement de la partie de poker.</w:t>
-      </w:r>
-    </w:p>
-    <w:p>
-      <w:pPr>
-        <w:jc w:val="both"/>
-      </w:pPr>
-      <w:r>
-        <w:t xml:space="preserve">Il y aura 3 types de clients, un client WEB, implémenté en FLASH, un client sous </w:t>
+        <w:t>Dans un premier temps, il s'agira de créer un serveur qui gère une seule partie, avec  un système de compte, répertoriant le nombre de jetons par joueur. Puis, dans un second temps, si les circonstances le permettent, modifier le serveur pour qu'il puisse gérer plusieurs parties en même temps, ainsi que faire évoluer le système de compte pour y intégrer un historique des parties, et d'autres options pour rendre l'application pour conviviale et complète.</w:t>
+      </w:r>
+    </w:p>
+    <w:p>
+      <w:pPr>
+        <w:pStyle w:val="Titre1"/>
+        <w:rPr>
+          <w:lang w:val="en-US"/>
+        </w:rPr>
+      </w:pPr>
+      <w:bookmarkStart w:id="1" w:name="_Toc316907729"/>
+      <w:r>
+        <w:rPr>
+          <w:lang w:val="en-US"/>
+        </w:rPr>
+        <w:t xml:space="preserve">II. </w:t>
       </w:r>
       <w:proofErr w:type="spellStart"/>
       <w:r>
         <w:rPr>
-          <w:i/>
-        </w:rPr>
-        <w:t>Android</w:t>
+          <w:lang w:val="en-US"/>
+        </w:rPr>
+        <w:t>Analyse</w:t>
       </w:r>
       <w:proofErr w:type="spellEnd"/>
       <w:r>
-        <w:t xml:space="preserve">, ainsi qu'un client implémenté en </w:t>
-      </w:r>
-      <w:r>
-        <w:rPr>
-          <w:i/>
-        </w:rPr>
-        <w:t>C++.</w:t>
-      </w:r>
-      <w:r>
-        <w:t xml:space="preserve"> Ces-derniers auront le même protocole de communication avec le serveur. </w:t>
-      </w:r>
-      <w:bookmarkStart w:id="1" w:name="_GoBack"/>
+        <w:rPr>
+          <w:lang w:val="en-US"/>
+        </w:rPr>
+        <w:t xml:space="preserve"> de </w:t>
+      </w:r>
+      <w:proofErr w:type="spellStart"/>
+      <w:r>
+        <w:rPr>
+          <w:lang w:val="en-US"/>
+        </w:rPr>
+        <w:t>l’existant</w:t>
+      </w:r>
       <w:bookmarkEnd w:id="1"/>
-    </w:p>
-    <w:p>
-      <w:pPr>
-        <w:jc w:val="both"/>
-      </w:pPr>
-      <w:r>
-        <w:t>Dans un premier temps, il s'agira de créer un serveur qui gère une seule partie, avec  un système de compte, répertoriant le nombre de jetons par joueur. Puis, dans un second temps, si les circonstances le permettent, modifier le serveur pour qu'il puisse gérer plusieurs parties en même temps, ainsi que faire évoluer le système de compte pour y intégrer un historique des parties, et d'autres options pour rendre l'application pour conviviale et complète.</w:t>
-      </w:r>
-    </w:p>
-    <w:p>
-      <w:pPr>
-        <w:pStyle w:val="Titre1"/>
+      <w:proofErr w:type="spellEnd"/>
+    </w:p>
+    <w:p>
+      <w:pPr>
+        <w:pStyle w:val="Titre2"/>
         <w:rPr>
           <w:lang w:val="en-US"/>
         </w:rPr>
       </w:pPr>
-      <w:bookmarkStart w:id="2" w:name="_Toc316314570"/>
-      <w:r>
-        <w:rPr>
-          <w:lang w:val="en-US"/>
-        </w:rPr>
-        <w:lastRenderedPageBreak/>
-        <w:t xml:space="preserve">II. </w:t>
-      </w:r>
-      <w:proofErr w:type="spellStart"/>
-      <w:r>
-        <w:rPr>
-          <w:lang w:val="en-US"/>
-        </w:rPr>
-        <w:t>Analyse</w:t>
-      </w:r>
-      <w:proofErr w:type="spellEnd"/>
-      <w:r>
-        <w:rPr>
-          <w:lang w:val="en-US"/>
-        </w:rPr>
-        <w:t xml:space="preserve"> de </w:t>
-      </w:r>
-      <w:proofErr w:type="spellStart"/>
-      <w:r>
-        <w:rPr>
-          <w:lang w:val="en-US"/>
-        </w:rPr>
-        <w:t>l’existant</w:t>
-      </w:r>
-      <w:bookmarkEnd w:id="2"/>
-      <w:proofErr w:type="spellEnd"/>
-    </w:p>
-    <w:p>
-      <w:pPr>
-        <w:pStyle w:val="Paragraphedeliste"/>
-        <w:widowControl w:val="0"/>
-        <w:autoSpaceDE w:val="0"/>
-        <w:autoSpaceDN w:val="0"/>
-        <w:adjustRightInd w:val="0"/>
-        <w:ind w:left="360"/>
-        <w:rPr>
-          <w:rFonts w:cs="Calibri"/>
-          <w:lang w:val="en-US"/>
-        </w:rPr>
-      </w:pPr>
-    </w:p>
-    <w:p>
-      <w:pPr>
-        <w:pStyle w:val="Paragraphedeliste"/>
-        <w:widowControl w:val="0"/>
-        <w:autoSpaceDE w:val="0"/>
-        <w:autoSpaceDN w:val="0"/>
-        <w:adjustRightInd w:val="0"/>
-        <w:ind w:left="360"/>
-        <w:rPr>
-          <w:rFonts w:cs="Calibri"/>
-          <w:lang w:val="en-US"/>
-        </w:rPr>
-      </w:pPr>
-    </w:p>
-    <w:p>
-      <w:pPr>
-        <w:pStyle w:val="Titre2"/>
-        <w:rPr>
-          <w:lang w:val="en-US"/>
-        </w:rPr>
-      </w:pPr>
-      <w:bookmarkStart w:id="3" w:name="_Toc316314571"/>
+      <w:bookmarkStart w:id="2" w:name="_Toc316907730"/>
       <w:r>
         <w:rPr>
           <w:lang w:val="en-US"/>
@@ -1072,7 +1294,7 @@
         </w:rPr>
         <w:t>) social game</w:t>
       </w:r>
-      <w:bookmarkEnd w:id="3"/>
+      <w:bookmarkEnd w:id="2"/>
     </w:p>
     <w:p>
       <w:pPr>
@@ -1290,6 +1512,7 @@
         <w:t xml:space="preserve">Les </w:t>
       </w:r>
       <w:proofErr w:type="spellStart"/>
+      <w:proofErr w:type="gramStart"/>
       <w:r>
         <w:rPr>
           <w:rFonts w:cs="Calibri"/>
@@ -1297,6 +1520,19 @@
         <w:t>recaves</w:t>
       </w:r>
       <w:proofErr w:type="spellEnd"/>
+      <w:r>
+        <w:rPr>
+          <w:rFonts w:cs="Calibri"/>
+        </w:rPr>
+        <w:t>(</w:t>
+      </w:r>
+      <w:proofErr w:type="gramEnd"/>
+      <w:r>
+        <w:rPr>
+          <w:rFonts w:cs="Calibri"/>
+        </w:rPr>
+        <w:t>rajouter des jetons sur la table pour revenir)</w:t>
+      </w:r>
       <w:r>
         <w:rPr>
           <w:rFonts w:cs="Calibri"/>
@@ -1493,6 +1729,63 @@
         </w:rPr>
         <w:t>classement sont disponibles :</w:t>
       </w:r>
+      <w:r>
+        <w:rPr>
+          <w:rFonts w:cs="Calibri"/>
+        </w:rPr>
+        <w:t xml:space="preserve"> un </w:t>
+      </w:r>
+      <w:r>
+        <w:rPr>
+          <w:rFonts w:cs="Calibri"/>
+        </w:rPr>
+        <w:t xml:space="preserve">avec les joueurs </w:t>
+      </w:r>
+      <w:r>
+        <w:rPr>
+          <w:rFonts w:cs="Calibri"/>
+        </w:rPr>
+        <w:t>« </w:t>
+      </w:r>
+      <w:r>
+        <w:rPr>
+          <w:rFonts w:cs="Calibri"/>
+        </w:rPr>
+        <w:t>ami</w:t>
+      </w:r>
+      <w:r>
+        <w:rPr>
+          <w:rFonts w:cs="Calibri"/>
+        </w:rPr>
+        <w:t>s »</w:t>
+      </w:r>
+      <w:r>
+        <w:rPr>
+          <w:rFonts w:cs="Calibri"/>
+        </w:rPr>
+        <w:t xml:space="preserve"> est mis en place</w:t>
+      </w:r>
+      <w:r>
+        <w:rPr>
+          <w:rFonts w:cs="Calibri"/>
+        </w:rPr>
+        <w:t xml:space="preserve"> et un avec tous les joueurs de </w:t>
+      </w:r>
+      <w:proofErr w:type="spellStart"/>
+      <w:r>
+        <w:rPr>
+          <w:rFonts w:cs="Calibri"/>
+          <w:i/>
+        </w:rPr>
+        <w:t>Zynga</w:t>
+      </w:r>
+      <w:proofErr w:type="spellEnd"/>
+      <w:r>
+        <w:rPr>
+          <w:rFonts w:cs="Calibri"/>
+        </w:rPr>
+        <w:t>.</w:t>
+      </w:r>
     </w:p>
     <w:p>
       <w:pPr>
@@ -1511,49 +1804,37 @@
         <w:rPr>
           <w:rFonts w:cs="Calibri"/>
         </w:rPr>
-        <w:t xml:space="preserve"> -</w:t>
-      </w:r>
-      <w:r>
-        <w:rPr>
-          <w:rFonts w:cs="Calibri"/>
-        </w:rPr>
-        <w:t xml:space="preserve"> </w:t>
-      </w:r>
-      <w:r>
-        <w:rPr>
-          <w:rFonts w:cs="Calibri"/>
-        </w:rPr>
-        <w:t xml:space="preserve">un </w:t>
-      </w:r>
-      <w:r>
-        <w:rPr>
-          <w:rFonts w:cs="Calibri"/>
-        </w:rPr>
-        <w:t xml:space="preserve">avec les joueurs </w:t>
-      </w:r>
-      <w:r>
-        <w:rPr>
-          <w:rFonts w:cs="Calibri"/>
-        </w:rPr>
-        <w:t>« </w:t>
-      </w:r>
-      <w:r>
-        <w:rPr>
-          <w:rFonts w:cs="Calibri"/>
-        </w:rPr>
-        <w:t>ami</w:t>
-      </w:r>
-      <w:r>
-        <w:rPr>
-          <w:rFonts w:cs="Calibri"/>
-        </w:rPr>
-        <w:t>s »</w:t>
-      </w:r>
-      <w:r>
-        <w:rPr>
-          <w:rFonts w:cs="Calibri"/>
-        </w:rPr>
-        <w:t xml:space="preserve"> est mis en place </w:t>
+        <w:t>On a la p</w:t>
+      </w:r>
+      <w:r>
+        <w:rPr>
+          <w:rFonts w:cs="Calibri"/>
+        </w:rPr>
+        <w:t>ossibilité d'acheter des jetons quand on en</w:t>
+      </w:r>
+      <w:r>
+        <w:rPr>
+          <w:rFonts w:cs="Calibri"/>
+        </w:rPr>
+        <w:t xml:space="preserve"> a plus ou alors d’attendre 24h</w:t>
+      </w:r>
+      <w:r>
+        <w:rPr>
+          <w:rFonts w:cs="Calibri"/>
+        </w:rPr>
+        <w:t xml:space="preserve"> des jetons supplémentaire</w:t>
+      </w:r>
+      <w:r>
+        <w:rPr>
+          <w:rFonts w:cs="Calibri"/>
+        </w:rPr>
+        <w:t>s</w:t>
+      </w:r>
+      <w:r>
+        <w:rPr>
+          <w:rFonts w:cs="Calibri"/>
+        </w:rPr>
+        <w:t xml:space="preserve"> quand notre banque est vide.</w:t>
       </w:r>
     </w:p>
     <w:p>
@@ -1573,7 +1854,26 @@
         <w:rPr>
           <w:rFonts w:cs="Calibri"/>
         </w:rPr>
-        <w:t xml:space="preserve">- et un avec tous les joueurs de </w:t>
+        <w:t xml:space="preserve">C'est un logiciel gratuit accessible sur </w:t>
+      </w:r>
+      <w:r>
+        <w:rPr>
+          <w:rFonts w:cs="Calibri"/>
+          <w:i/>
+        </w:rPr>
+        <w:t>Facebook</w:t>
+      </w:r>
+      <w:r>
+        <w:rPr>
+          <w:rFonts w:cs="Calibri"/>
+        </w:rPr>
+        <w:t xml:space="preserve"> via tous le</w:t>
+      </w:r>
+      <w:r>
+        <w:rPr>
+          <w:rFonts w:cs="Calibri"/>
+        </w:rPr>
+        <w:t>s navigateurs récents ainsi qu'</w:t>
       </w:r>
       <w:proofErr w:type="spellStart"/>
       <w:r>
@@ -1581,12 +1881,51 @@
           <w:rFonts w:cs="Calibri"/>
           <w:i/>
         </w:rPr>
-        <w:t>Zynga</w:t>
+        <w:t>Android</w:t>
       </w:r>
       <w:proofErr w:type="spellEnd"/>
       <w:r>
         <w:rPr>
           <w:rFonts w:cs="Calibri"/>
+        </w:rPr>
+        <w:t xml:space="preserve">, </w:t>
+      </w:r>
+      <w:r>
+        <w:rPr>
+          <w:rFonts w:cs="Calibri"/>
+        </w:rPr>
+        <w:t xml:space="preserve">les </w:t>
+      </w:r>
+      <w:r>
+        <w:rPr>
+          <w:rFonts w:cs="Calibri"/>
+        </w:rPr>
+        <w:t xml:space="preserve">appareils </w:t>
+      </w:r>
+      <w:r>
+        <w:rPr>
+          <w:rFonts w:cs="Calibri"/>
+          <w:i/>
+        </w:rPr>
+        <w:t>Apple</w:t>
+      </w:r>
+      <w:r>
+        <w:rPr>
+          <w:rFonts w:cs="Calibri"/>
+        </w:rPr>
+        <w:t xml:space="preserve"> et </w:t>
+      </w:r>
+      <w:r>
+        <w:rPr>
+          <w:rFonts w:cs="Calibri"/>
+          <w:i/>
+        </w:rPr>
+        <w:t>Google+</w:t>
+      </w:r>
+      <w:r>
+        <w:rPr>
+          <w:rFonts w:cs="Calibri"/>
+          <w:i/>
         </w:rPr>
         <w:t>.</w:t>
       </w:r>
@@ -1599,889 +1938,122 @@
         <w:autoSpaceDN w:val="0"/>
         <w:adjustRightInd w:val="0"/>
         <w:ind w:left="360"/>
-        <w:jc w:val="both"/>
-        <w:rPr>
-          <w:rFonts w:cs="Calibri"/>
-        </w:rPr>
-      </w:pPr>
-    </w:p>
-    <w:p>
-      <w:pPr>
-        <w:pStyle w:val="Paragraphedeliste"/>
-        <w:widowControl w:val="0"/>
-        <w:autoSpaceDE w:val="0"/>
-        <w:autoSpaceDN w:val="0"/>
-        <w:adjustRightInd w:val="0"/>
+        <w:rPr>
+          <w:rFonts w:cs="Calibri"/>
+        </w:rPr>
+      </w:pPr>
+    </w:p>
+    <w:p>
+      <w:pPr>
+        <w:pStyle w:val="Titre2"/>
+      </w:pPr>
+      <w:bookmarkStart w:id="3" w:name="_Toc316907731"/>
+      <w:r>
+        <w:t xml:space="preserve">I.2. </w:t>
+      </w:r>
+      <w:r>
+        <w:rPr>
+          <w:i/>
+          <w:iCs/>
+        </w:rPr>
+        <w:t>Everest</w:t>
+      </w:r>
+      <w:r>
+        <w:rPr>
+          <w:i/>
+        </w:rPr>
+        <w:t xml:space="preserve"> Poker</w:t>
+      </w:r>
+      <w:r>
+        <w:t xml:space="preserve"> (</w:t>
+      </w:r>
+      <w:r>
+        <w:t xml:space="preserve">tous jeux de poker: </w:t>
+      </w:r>
+      <w:proofErr w:type="spellStart"/>
+      <w:r>
+        <w:t>hold'em</w:t>
+      </w:r>
+      <w:proofErr w:type="spellEnd"/>
+      <w:r>
+        <w:t xml:space="preserve">, omaha, </w:t>
+      </w:r>
+      <w:proofErr w:type="spellStart"/>
+      <w:r>
+        <w:t>stud</w:t>
+      </w:r>
+      <w:proofErr w:type="spellEnd"/>
+      <w:r>
+        <w:t xml:space="preserve">, poker fermé, horse, </w:t>
+      </w:r>
+      <w:proofErr w:type="spellStart"/>
+      <w:r>
+        <w:t>razz</w:t>
+      </w:r>
+      <w:proofErr w:type="spellEnd"/>
+      <w:r>
+        <w:t>)</w:t>
+      </w:r>
+      <w:bookmarkEnd w:id="3"/>
+    </w:p>
+    <w:p>
+      <w:pPr>
+        <w:pStyle w:val="Titre2"/>
+      </w:pPr>
+      <w:r>
+        <w:t> </w:t>
+      </w:r>
+    </w:p>
+    <w:p>
+      <w:pPr>
+        <w:pStyle w:val="Textbody"/>
         <w:ind w:left="360"/>
         <w:jc w:val="both"/>
-        <w:rPr>
-          <w:rFonts w:cs="Calibri"/>
-        </w:rPr>
-      </w:pPr>
-      <w:r>
-        <w:rPr>
-          <w:rFonts w:cs="Calibri"/>
-        </w:rPr>
-        <w:t>On a la p</w:t>
-      </w:r>
-      <w:r>
-        <w:rPr>
-          <w:rFonts w:cs="Calibri"/>
-        </w:rPr>
-        <w:t>ossibilité d'acheter des jetons quand on en</w:t>
-      </w:r>
-      <w:r>
-        <w:rPr>
-          <w:rFonts w:cs="Calibri"/>
-        </w:rPr>
-        <w:t xml:space="preserve"> a plus ou alors d’attendre 24h</w:t>
-      </w:r>
-      <w:r>
-        <w:rPr>
-          <w:rFonts w:cs="Calibri"/>
-        </w:rPr>
-        <w:t xml:space="preserve"> des jetons supplémentaire</w:t>
-      </w:r>
-      <w:r>
-        <w:rPr>
-          <w:rFonts w:cs="Calibri"/>
-        </w:rPr>
-        <w:t>s</w:t>
-      </w:r>
-      <w:r>
-        <w:rPr>
-          <w:rFonts w:cs="Calibri"/>
-        </w:rPr>
-        <w:t xml:space="preserve"> quand notre banque est vide.</w:t>
-      </w:r>
-    </w:p>
-    <w:p>
-      <w:pPr>
-        <w:pStyle w:val="Paragraphedeliste"/>
-        <w:widowControl w:val="0"/>
-        <w:autoSpaceDE w:val="0"/>
-        <w:autoSpaceDN w:val="0"/>
-        <w:adjustRightInd w:val="0"/>
+      </w:pPr>
+      <w:r>
+        <w:rPr>
+          <w:i/>
+        </w:rPr>
+        <w:t>Everest poker</w:t>
+      </w:r>
+      <w:r>
+        <w:t xml:space="preserve"> est un log</w:t>
+      </w:r>
+      <w:r>
+        <w:t>iciel pour jouer poker en ligne</w:t>
+      </w:r>
+      <w:r>
+        <w:t>, l'un des premiers sites de poker gratuits et traduit en français.</w:t>
+      </w:r>
+    </w:p>
+    <w:p>
+      <w:pPr>
+        <w:pStyle w:val="Textbody"/>
         <w:ind w:left="360"/>
         <w:jc w:val="both"/>
-        <w:rPr>
-          <w:rFonts w:cs="Calibri"/>
-        </w:rPr>
-      </w:pPr>
-      <w:r>
-        <w:rPr>
-          <w:rFonts w:cs="Calibri"/>
-        </w:rPr>
-        <w:t xml:space="preserve">C'est un logiciel gratuit accessible sur </w:t>
-      </w:r>
-      <w:r>
-        <w:rPr>
-          <w:rFonts w:cs="Calibri"/>
-          <w:i/>
-        </w:rPr>
-        <w:t>Facebook</w:t>
-      </w:r>
-      <w:r>
-        <w:rPr>
-          <w:rFonts w:cs="Calibri"/>
-        </w:rPr>
-        <w:t xml:space="preserve"> via tous le</w:t>
-      </w:r>
-      <w:r>
-        <w:rPr>
-          <w:rFonts w:cs="Calibri"/>
-        </w:rPr>
-        <w:t>s navigateurs récents ainsi qu'</w:t>
-      </w:r>
-      <w:proofErr w:type="spellStart"/>
-      <w:r>
-        <w:rPr>
-          <w:rFonts w:cs="Calibri"/>
-          <w:i/>
-        </w:rPr>
-        <w:t>Android</w:t>
-      </w:r>
-      <w:proofErr w:type="spellEnd"/>
-      <w:r>
-        <w:rPr>
-          <w:rFonts w:cs="Calibri"/>
-        </w:rPr>
-        <w:t xml:space="preserve">, </w:t>
-      </w:r>
-      <w:r>
-        <w:rPr>
-          <w:rFonts w:cs="Calibri"/>
-        </w:rPr>
-        <w:t xml:space="preserve">les </w:t>
-      </w:r>
-      <w:r>
-        <w:rPr>
-          <w:rFonts w:cs="Calibri"/>
-        </w:rPr>
-        <w:t xml:space="preserve">appareils </w:t>
-      </w:r>
-      <w:r>
-        <w:rPr>
-          <w:rFonts w:cs="Calibri"/>
-          <w:i/>
-        </w:rPr>
-        <w:t>Apple</w:t>
-      </w:r>
-      <w:r>
-        <w:rPr>
-          <w:rFonts w:cs="Calibri"/>
-        </w:rPr>
-        <w:t xml:space="preserve"> et </w:t>
-      </w:r>
-      <w:r>
-        <w:rPr>
-          <w:rFonts w:cs="Calibri"/>
-          <w:i/>
-        </w:rPr>
-        <w:t>Google+</w:t>
-      </w:r>
-      <w:r>
-        <w:rPr>
-          <w:rFonts w:cs="Calibri"/>
-          <w:i/>
-        </w:rPr>
-        <w:t>.</w:t>
-      </w:r>
-    </w:p>
-    <w:p>
-      <w:pPr>
-        <w:pStyle w:val="Paragraphedeliste"/>
-        <w:widowControl w:val="0"/>
-        <w:autoSpaceDE w:val="0"/>
-        <w:autoSpaceDN w:val="0"/>
-        <w:adjustRightInd w:val="0"/>
+      </w:pPr>
+      <w:r>
+        <w:t>Lorsqu'on lance le logiciel</w:t>
+      </w:r>
+      <w:r>
+        <w:t>, celui-ci nous demande de</w:t>
+      </w:r>
+      <w:r>
+        <w:t xml:space="preserve"> nous connecter</w:t>
+      </w:r>
+      <w:r>
+        <w:t>, puis nous envoi dans le menu :</w:t>
+      </w:r>
+    </w:p>
+    <w:p>
+      <w:pPr>
+        <w:pStyle w:val="Textbody"/>
         <w:ind w:left="360"/>
-        <w:rPr>
-          <w:rFonts w:cs="Calibri"/>
-        </w:rPr>
-      </w:pPr>
-    </w:p>
-    <w:p>
-      <w:pPr>
-        <w:pStyle w:val="Paragraphedeliste"/>
-        <w:ind w:left="360"/>
-        <w:rPr>
-          <w:sz w:val="24"/>
-          <w:szCs w:val="24"/>
-        </w:rPr>
-      </w:pPr>
-    </w:p>
-    <w:p>
-      <w:pPr>
-        <w:pStyle w:val="Titre1"/>
-      </w:pPr>
-      <w:bookmarkStart w:id="4" w:name="_Toc316314572"/>
-      <w:r>
-        <w:t xml:space="preserve">III. </w:t>
-      </w:r>
-      <w:r>
-        <w:t>Fonctionnalités obligatoires</w:t>
-      </w:r>
-      <w:bookmarkEnd w:id="4"/>
-    </w:p>
-    <w:p/>
-    <w:p>
-      <w:pPr>
-        <w:pStyle w:val="Titre2"/>
-      </w:pPr>
-      <w:bookmarkStart w:id="5" w:name="_Toc316314573"/>
-      <w:r>
-        <w:t>III.1. Serveur</w:t>
-      </w:r>
-      <w:bookmarkEnd w:id="5"/>
-    </w:p>
-    <w:p/>
-    <w:p>
-      <w:pPr>
-        <w:numPr>
-          <w:ilvl w:val="0"/>
-          <w:numId w:val="2"/>
-        </w:numPr>
-        <w:suppressAutoHyphens/>
-        <w:spacing w:after="0" w:line="240" w:lineRule="auto"/>
         <w:jc w:val="both"/>
       </w:pPr>
       <w:r>
-        <w:t>Gestion de parties : Permettre à des clients (multi plate-forme) de se connecter à une partie.</w:t>
-      </w:r>
-    </w:p>
-    <w:p>
-      <w:pPr>
-        <w:numPr>
-          <w:ilvl w:val="0"/>
-          <w:numId w:val="2"/>
-        </w:numPr>
-        <w:suppressAutoHyphens/>
-        <w:spacing w:after="0" w:line="240" w:lineRule="auto"/>
-        <w:jc w:val="both"/>
-      </w:pPr>
-      <w:r>
-        <w:t>Gestion du jeu : le serveur doit gérer tout ce qui se passe dans le jeu et indiquer aux différents clients en temps réel les différents évènements  et interactions qui se passent dans la partie.</w:t>
-      </w:r>
-    </w:p>
-    <w:p>
-      <w:pPr>
-        <w:numPr>
-          <w:ilvl w:val="0"/>
-          <w:numId w:val="2"/>
-        </w:numPr>
-        <w:suppressAutoHyphens/>
-        <w:spacing w:after="0" w:line="240" w:lineRule="auto"/>
-        <w:jc w:val="both"/>
-      </w:pPr>
-      <w:r>
-        <w:t xml:space="preserve"> Une règle de poker doit pouvoir se dérouler (Texas </w:t>
-      </w:r>
-      <w:proofErr w:type="spellStart"/>
-      <w:r>
-        <w:t>hold’em</w:t>
-      </w:r>
-      <w:proofErr w:type="spellEnd"/>
-      <w:r>
-        <w:t>) pour une partie avec une seule table.</w:t>
-      </w:r>
-    </w:p>
-    <w:p>
-      <w:pPr>
-        <w:numPr>
-          <w:ilvl w:val="0"/>
-          <w:numId w:val="2"/>
-        </w:numPr>
-        <w:suppressAutoHyphens/>
-        <w:spacing w:after="0" w:line="240" w:lineRule="auto"/>
-        <w:jc w:val="both"/>
-      </w:pPr>
-      <w:r>
-        <w:lastRenderedPageBreak/>
-        <w:t>Gestion des clients : le serveur doit prendre en compte les connexions, déconnections, différents messages des clients, quel que soit le moment où il les reçoit.</w:t>
-      </w:r>
-    </w:p>
-    <w:p>
-      <w:pPr>
-        <w:numPr>
-          <w:ilvl w:val="0"/>
-          <w:numId w:val="2"/>
-        </w:numPr>
-        <w:suppressAutoHyphens/>
-        <w:spacing w:after="0" w:line="240" w:lineRule="auto"/>
-        <w:jc w:val="both"/>
-      </w:pPr>
-      <w:r>
-        <w:t>Gestion des données des clients : le serveur doit enregistrer les différents clients qui se connectent et les jetons dont ils disposent.</w:t>
-      </w:r>
-    </w:p>
-    <w:p/>
-    <w:p>
-      <w:pPr>
-        <w:pStyle w:val="Titre2"/>
-      </w:pPr>
-      <w:bookmarkStart w:id="6" w:name="_Toc316314574"/>
-      <w:r>
-        <w:t>III.2. Clients</w:t>
-      </w:r>
-      <w:bookmarkEnd w:id="6"/>
-    </w:p>
-    <w:p/>
-    <w:p>
-      <w:pPr>
-        <w:numPr>
-          <w:ilvl w:val="0"/>
-          <w:numId w:val="3"/>
-        </w:numPr>
-        <w:suppressAutoHyphens/>
-        <w:spacing w:after="0" w:line="240" w:lineRule="auto"/>
-        <w:jc w:val="both"/>
-      </w:pPr>
-      <w:r>
-        <w:t>Connexion au serveur : Les différents clients doivent se connecter et communiquer avec le serveur de jeu.</w:t>
-      </w:r>
-    </w:p>
-    <w:p>
-      <w:pPr>
-        <w:numPr>
-          <w:ilvl w:val="0"/>
-          <w:numId w:val="3"/>
-        </w:numPr>
-        <w:suppressAutoHyphens/>
-        <w:spacing w:after="0" w:line="240" w:lineRule="auto"/>
-        <w:jc w:val="both"/>
-      </w:pPr>
-      <w:r>
-        <w:t>Interface : Les clients doivent fournir une interface interactive avec le joueur pour lui permettre de choisir une partie, de faire les choix qui lui sont disponible pendant une partie et de connaître les informations nécessaires au bon déroulement d'une partie. (jetons....).</w:t>
-      </w:r>
-    </w:p>
-    <w:p>
-      <w:pPr>
-        <w:numPr>
-          <w:ilvl w:val="0"/>
-          <w:numId w:val="3"/>
-        </w:numPr>
-        <w:suppressAutoHyphens/>
-        <w:spacing w:after="0" w:line="240" w:lineRule="auto"/>
-        <w:jc w:val="both"/>
-      </w:pPr>
-      <w:proofErr w:type="spellStart"/>
-      <w:r>
-        <w:rPr>
-          <w:i/>
-        </w:rPr>
-        <w:t>Android</w:t>
-      </w:r>
-      <w:proofErr w:type="spellEnd"/>
-      <w:r>
-        <w:t xml:space="preserve"> : </w:t>
-      </w:r>
-    </w:p>
-    <w:p>
-      <w:pPr>
-        <w:numPr>
-          <w:ilvl w:val="0"/>
-          <w:numId w:val="4"/>
-        </w:numPr>
-        <w:suppressAutoHyphens/>
-        <w:spacing w:after="0" w:line="240" w:lineRule="auto"/>
-        <w:jc w:val="both"/>
-      </w:pPr>
-      <w:r>
-        <w:t>L’interface doit supporter toute les tailles d’écrans qui existent actuellement.</w:t>
-      </w:r>
-    </w:p>
-    <w:p>
-      <w:pPr>
-        <w:numPr>
-          <w:ilvl w:val="0"/>
-          <w:numId w:val="4"/>
-        </w:numPr>
-        <w:suppressAutoHyphens/>
-        <w:spacing w:after="0" w:line="240" w:lineRule="auto"/>
-        <w:jc w:val="both"/>
-      </w:pPr>
-      <w:r>
-        <w:t>Au vu des petits écrans, l’interface doit être réfléchie afin de la rendre simple d’utilisation et intuitive.</w:t>
-      </w:r>
-    </w:p>
-    <w:p>
-      <w:pPr>
-        <w:numPr>
-          <w:ilvl w:val="0"/>
-          <w:numId w:val="4"/>
-        </w:numPr>
-        <w:suppressAutoHyphens/>
-        <w:spacing w:after="0" w:line="240" w:lineRule="auto"/>
-        <w:jc w:val="both"/>
-      </w:pPr>
-      <w:r>
-        <w:t>Afin d’économiser la batterie, les ressource du programme devront être minimaliste.</w:t>
-      </w:r>
-    </w:p>
-    <w:p>
-      <w:pPr>
-        <w:suppressAutoHyphens/>
-        <w:spacing w:after="0" w:line="240" w:lineRule="auto"/>
-        <w:ind w:left="1080"/>
-        <w:jc w:val="both"/>
-      </w:pPr>
-    </w:p>
-    <w:p>
-      <w:pPr>
-        <w:suppressAutoHyphens/>
-        <w:spacing w:after="0" w:line="240" w:lineRule="auto"/>
-        <w:ind w:left="1080"/>
-        <w:jc w:val="both"/>
-      </w:pPr>
-    </w:p>
-    <w:p>
-      <w:pPr>
-        <w:pStyle w:val="Titre1"/>
-      </w:pPr>
-      <w:bookmarkStart w:id="7" w:name="_Toc316314575"/>
-      <w:r>
-        <w:t xml:space="preserve">IV. </w:t>
-      </w:r>
-      <w:r>
-        <w:t>Fonctionnalités optionnelles</w:t>
-      </w:r>
-      <w:bookmarkEnd w:id="7"/>
-    </w:p>
-    <w:p/>
-    <w:p>
-      <w:pPr>
-        <w:pStyle w:val="Titre2"/>
-      </w:pPr>
-      <w:bookmarkStart w:id="8" w:name="_Toc316314576"/>
-      <w:r>
-        <w:t>IV.1. Serveur</w:t>
-      </w:r>
-      <w:bookmarkEnd w:id="8"/>
-    </w:p>
-    <w:p/>
-    <w:p>
-      <w:pPr>
-        <w:numPr>
-          <w:ilvl w:val="0"/>
-          <w:numId w:val="2"/>
-        </w:numPr>
-        <w:suppressAutoHyphens/>
-        <w:spacing w:after="0" w:line="240" w:lineRule="auto"/>
-        <w:jc w:val="both"/>
-      </w:pPr>
-      <w:r>
-        <w:t>Différents types de parties : le serveur peut créer des parties avec des règles de poker différentes.</w:t>
-      </w:r>
-    </w:p>
-    <w:p>
-      <w:pPr>
-        <w:numPr>
-          <w:ilvl w:val="0"/>
-          <w:numId w:val="2"/>
-        </w:numPr>
-        <w:suppressAutoHyphens/>
-        <w:spacing w:after="0" w:line="240" w:lineRule="auto"/>
-        <w:jc w:val="both"/>
-      </w:pPr>
-      <w:r>
-        <w:t>Chat : gestion d'un chat entre les joueurs d'une même partie.</w:t>
-      </w:r>
-    </w:p>
-    <w:p>
-      <w:pPr>
-        <w:numPr>
-          <w:ilvl w:val="0"/>
-          <w:numId w:val="2"/>
-        </w:numPr>
-        <w:suppressAutoHyphens/>
-        <w:spacing w:after="0" w:line="240" w:lineRule="auto"/>
-        <w:jc w:val="both"/>
-      </w:pPr>
-      <w:r>
-        <w:t>Parties multi tables : gestion de parties multi tables.</w:t>
-      </w:r>
-    </w:p>
-    <w:p>
-      <w:pPr>
-        <w:numPr>
-          <w:ilvl w:val="0"/>
-          <w:numId w:val="2"/>
-        </w:numPr>
-        <w:suppressAutoHyphens/>
-        <w:spacing w:after="0" w:line="240" w:lineRule="auto"/>
-        <w:jc w:val="both"/>
-      </w:pPr>
-      <w:r>
-        <w:t>Gestion des jetons améliorée : gestion des jetons des joueurs améliorée, leur permettant d'en récupérer tous les jours etc...</w:t>
-      </w:r>
-    </w:p>
-    <w:p>
-      <w:pPr>
-        <w:numPr>
-          <w:ilvl w:val="0"/>
-          <w:numId w:val="2"/>
-        </w:numPr>
-        <w:suppressAutoHyphens/>
-        <w:spacing w:after="0" w:line="240" w:lineRule="auto"/>
-        <w:jc w:val="both"/>
-      </w:pPr>
-      <w:r>
-        <w:t>Gestion des statistiques des joueurs (parties gagnées, plus grosses mises…)</w:t>
-      </w:r>
-    </w:p>
-    <w:p>
-      <w:pPr>
-        <w:pStyle w:val="Titre1"/>
-      </w:pPr>
-      <w:bookmarkStart w:id="9" w:name="_Toc316314577"/>
-      <w:r>
-        <w:t>IV.2. Clients</w:t>
-      </w:r>
-      <w:bookmarkEnd w:id="9"/>
-      <w:r>
-        <w:t xml:space="preserve"> </w:t>
-      </w:r>
-    </w:p>
-    <w:p>
-      <w:pPr>
-        <w:jc w:val="both"/>
-      </w:pPr>
-    </w:p>
-    <w:p>
-      <w:pPr>
-        <w:numPr>
-          <w:ilvl w:val="0"/>
-          <w:numId w:val="3"/>
-        </w:numPr>
-        <w:suppressAutoHyphens/>
-        <w:spacing w:after="0" w:line="240" w:lineRule="auto"/>
-        <w:jc w:val="both"/>
-      </w:pPr>
-      <w:r>
-        <w:t>Interface pour un chat : modification de l'interface pour y mettre un emplacement permettant aux joueurs de chatter.</w:t>
-      </w:r>
-    </w:p>
-    <w:p>
-      <w:pPr>
-        <w:numPr>
-          <w:ilvl w:val="0"/>
-          <w:numId w:val="3"/>
-        </w:numPr>
-        <w:suppressAutoHyphens/>
-        <w:spacing w:after="0" w:line="240" w:lineRule="auto"/>
-        <w:jc w:val="both"/>
-      </w:pPr>
-      <w:proofErr w:type="spellStart"/>
-      <w:r>
-        <w:rPr>
-          <w:i/>
-        </w:rPr>
-        <w:t>Android</w:t>
-      </w:r>
-      <w:proofErr w:type="spellEnd"/>
-      <w:r>
-        <w:t> :</w:t>
-      </w:r>
-    </w:p>
-    <w:p>
-      <w:pPr>
-        <w:numPr>
-          <w:ilvl w:val="0"/>
-          <w:numId w:val="5"/>
-        </w:numPr>
-        <w:suppressAutoHyphens/>
-        <w:spacing w:after="0" w:line="240" w:lineRule="auto"/>
-        <w:jc w:val="both"/>
-      </w:pPr>
-      <w:r>
-        <w:t xml:space="preserve">Utilisation de la librairie </w:t>
-      </w:r>
-      <w:r>
-        <w:rPr>
-          <w:i/>
-        </w:rPr>
-        <w:t>OpenGL es 1.1</w:t>
-      </w:r>
-      <w:r>
-        <w:t xml:space="preserve"> afin d’ajouter des animations à l’application.</w:t>
-      </w:r>
-    </w:p>
-    <w:p>
-      <w:pPr>
-        <w:numPr>
-          <w:ilvl w:val="0"/>
-          <w:numId w:val="5"/>
-        </w:numPr>
-        <w:suppressAutoHyphens/>
-        <w:spacing w:after="0" w:line="240" w:lineRule="auto"/>
-        <w:jc w:val="both"/>
-      </w:pPr>
-      <w:r>
-        <w:t>Ajout d’une fenêtre pour consulter ses statistiques et celles des autres joueurs.</w:t>
-      </w:r>
-    </w:p>
-    <w:p>
-      <w:pPr>
-        <w:pStyle w:val="Titre1"/>
-      </w:pPr>
-      <w:bookmarkStart w:id="10" w:name="_Toc316314578"/>
-      <w:r>
-        <w:t xml:space="preserve">V. </w:t>
-      </w:r>
-      <w:r>
-        <w:t>Décomposition du groupe</w:t>
-      </w:r>
-      <w:bookmarkEnd w:id="10"/>
-    </w:p>
-    <w:p>
-      <w:pPr>
-        <w:pStyle w:val="Paragraphedeliste"/>
-        <w:ind w:left="360"/>
-        <w:rPr>
-          <w:sz w:val="24"/>
-          <w:szCs w:val="24"/>
-        </w:rPr>
-      </w:pPr>
-    </w:p>
-    <w:p>
-      <w:pPr>
-        <w:pStyle w:val="Paragraphedeliste"/>
-        <w:ind w:left="360"/>
-        <w:rPr>
-          <w:sz w:val="24"/>
-          <w:szCs w:val="24"/>
-        </w:rPr>
-      </w:pPr>
-      <w:r>
-        <w:rPr>
-          <w:sz w:val="24"/>
-          <w:szCs w:val="24"/>
-        </w:rPr>
-        <w:lastRenderedPageBreak/>
-        <w:t xml:space="preserve">Serveur : Benjamin </w:t>
-      </w:r>
-      <w:proofErr w:type="spellStart"/>
-      <w:r>
-        <w:rPr>
-          <w:sz w:val="24"/>
-          <w:szCs w:val="24"/>
-        </w:rPr>
-        <w:t>Maurin</w:t>
-      </w:r>
-      <w:proofErr w:type="spellEnd"/>
-      <w:r>
-        <w:rPr>
-          <w:sz w:val="24"/>
-          <w:szCs w:val="24"/>
-        </w:rPr>
-        <w:t xml:space="preserve">, Steve </w:t>
-      </w:r>
-      <w:proofErr w:type="spellStart"/>
-      <w:r>
-        <w:rPr>
-          <w:sz w:val="24"/>
-          <w:szCs w:val="24"/>
-        </w:rPr>
-        <w:t>Giner</w:t>
-      </w:r>
-      <w:proofErr w:type="spellEnd"/>
-      <w:r>
-        <w:rPr>
-          <w:sz w:val="24"/>
-          <w:szCs w:val="24"/>
-        </w:rPr>
-        <w:t xml:space="preserve">, Yohann </w:t>
-      </w:r>
-      <w:proofErr w:type="spellStart"/>
-      <w:r>
-        <w:rPr>
-          <w:sz w:val="24"/>
-          <w:szCs w:val="24"/>
-        </w:rPr>
-        <w:t>Lamseck</w:t>
-      </w:r>
-      <w:proofErr w:type="spellEnd"/>
-      <w:r>
-        <w:rPr>
-          <w:sz w:val="24"/>
-          <w:szCs w:val="24"/>
-        </w:rPr>
-        <w:t>.</w:t>
-      </w:r>
-    </w:p>
-    <w:p>
-      <w:pPr>
-        <w:pStyle w:val="Paragraphedeliste"/>
-        <w:ind w:left="360"/>
-        <w:rPr>
-          <w:sz w:val="24"/>
-          <w:szCs w:val="24"/>
-        </w:rPr>
-      </w:pPr>
-      <w:r>
-        <w:rPr>
-          <w:sz w:val="24"/>
-          <w:szCs w:val="24"/>
-        </w:rPr>
-        <w:t>Client</w:t>
-      </w:r>
-      <w:r>
-        <w:rPr>
-          <w:i/>
-          <w:sz w:val="24"/>
-          <w:szCs w:val="24"/>
-        </w:rPr>
-        <w:t xml:space="preserve"> </w:t>
-      </w:r>
-      <w:proofErr w:type="spellStart"/>
-      <w:r>
-        <w:rPr>
-          <w:i/>
-          <w:sz w:val="24"/>
-          <w:szCs w:val="24"/>
-        </w:rPr>
-        <w:t>Android</w:t>
-      </w:r>
-      <w:proofErr w:type="spellEnd"/>
-      <w:r>
-        <w:rPr>
-          <w:sz w:val="24"/>
-          <w:szCs w:val="24"/>
-        </w:rPr>
-        <w:t xml:space="preserve"> </w:t>
-      </w:r>
-      <w:r>
-        <w:rPr>
-          <w:sz w:val="24"/>
-          <w:szCs w:val="24"/>
-        </w:rPr>
-        <w:t xml:space="preserve">: Jessy </w:t>
-      </w:r>
-      <w:proofErr w:type="spellStart"/>
-      <w:r>
-        <w:rPr>
-          <w:sz w:val="24"/>
-          <w:szCs w:val="24"/>
-        </w:rPr>
-        <w:t>Bonnotte</w:t>
-      </w:r>
-      <w:proofErr w:type="spellEnd"/>
-      <w:r>
-        <w:rPr>
-          <w:sz w:val="24"/>
-          <w:szCs w:val="24"/>
-        </w:rPr>
-        <w:t xml:space="preserve">, Mathieu </w:t>
-      </w:r>
-      <w:proofErr w:type="spellStart"/>
-      <w:r>
-        <w:rPr>
-          <w:sz w:val="24"/>
-          <w:szCs w:val="24"/>
-        </w:rPr>
-        <w:t>Polizzi</w:t>
-      </w:r>
-      <w:proofErr w:type="spellEnd"/>
-      <w:r>
-        <w:rPr>
-          <w:sz w:val="24"/>
-          <w:szCs w:val="24"/>
-        </w:rPr>
-        <w:t>.</w:t>
-      </w:r>
-    </w:p>
-    <w:p>
-      <w:pPr>
-        <w:pStyle w:val="Paragraphedeliste"/>
-        <w:ind w:left="360"/>
-        <w:rPr>
-          <w:sz w:val="24"/>
-          <w:szCs w:val="24"/>
-        </w:rPr>
-      </w:pPr>
-      <w:r>
-        <w:rPr>
-          <w:sz w:val="24"/>
-          <w:szCs w:val="24"/>
-        </w:rPr>
-        <w:t xml:space="preserve">Client </w:t>
-      </w:r>
-      <w:r>
-        <w:rPr>
-          <w:i/>
-          <w:sz w:val="24"/>
-          <w:szCs w:val="24"/>
-        </w:rPr>
-        <w:t>C++ </w:t>
-      </w:r>
-      <w:r>
-        <w:rPr>
-          <w:sz w:val="24"/>
-          <w:szCs w:val="24"/>
-        </w:rPr>
-        <w:t xml:space="preserve">: Clément </w:t>
-      </w:r>
-      <w:proofErr w:type="spellStart"/>
-      <w:r>
-        <w:rPr>
-          <w:sz w:val="24"/>
-          <w:szCs w:val="24"/>
-        </w:rPr>
-        <w:t>Agret</w:t>
-      </w:r>
-      <w:proofErr w:type="spellEnd"/>
-      <w:r>
-        <w:rPr>
-          <w:sz w:val="24"/>
-          <w:szCs w:val="24"/>
-        </w:rPr>
-        <w:t xml:space="preserve">, Renaud Le </w:t>
-      </w:r>
-      <w:proofErr w:type="spellStart"/>
-      <w:r>
-        <w:rPr>
-          <w:sz w:val="24"/>
-          <w:szCs w:val="24"/>
-        </w:rPr>
-        <w:t>Goc</w:t>
-      </w:r>
-      <w:proofErr w:type="spellEnd"/>
-      <w:r>
-        <w:rPr>
-          <w:sz w:val="24"/>
-          <w:szCs w:val="24"/>
-        </w:rPr>
-        <w:t>.</w:t>
-      </w:r>
-    </w:p>
-    <w:p>
-      <w:pPr>
-        <w:pStyle w:val="Paragraphedeliste"/>
-        <w:ind w:left="360"/>
-        <w:rPr>
-          <w:sz w:val="24"/>
-          <w:szCs w:val="24"/>
-        </w:rPr>
-      </w:pPr>
-      <w:r>
-        <w:rPr>
-          <w:sz w:val="24"/>
-          <w:szCs w:val="24"/>
-        </w:rPr>
-        <w:t>Client Web : Paul Mura (et le groupe).</w:t>
-      </w:r>
-    </w:p>
-    <w:p>
-      <w:pPr>
-        <w:pStyle w:val="Titre1"/>
-        <w:pageBreakBefore/>
         <w:rPr>
           <w:noProof/>
-          <w:lang w:eastAsia="fr-FR"/>
-        </w:rPr>
-      </w:pPr>
-      <w:bookmarkStart w:id="11" w:name="_Toc316314579"/>
-      <w:r>
-        <w:lastRenderedPageBreak/>
-        <w:t xml:space="preserve">VI. </w:t>
-      </w:r>
-      <w:r>
-        <w:t>Diagramme de Gantt</w:t>
-      </w:r>
-      <w:bookmarkEnd w:id="11"/>
-      <w:r>
-        <w:rPr>
-          <w:noProof/>
-          <w:lang w:eastAsia="fr-FR"/>
-        </w:rPr>
-        <w:t xml:space="preserve"> </w:t>
-      </w:r>
-    </w:p>
-    <w:p>
-      <w:pPr>
-        <w:rPr>
-          <w:noProof/>
-          <w:sz w:val="24"/>
-          <w:szCs w:val="24"/>
-          <w:lang w:eastAsia="fr-FR"/>
-        </w:rPr>
-      </w:pPr>
-    </w:p>
-    <w:p>
-      <w:pPr>
-        <w:pStyle w:val="Paragraphedeliste"/>
-        <w:ind w:left="360"/>
-        <w:jc w:val="center"/>
-        <w:rPr>
-          <w:sz w:val="24"/>
-          <w:szCs w:val="24"/>
-        </w:rPr>
-      </w:pPr>
-      <w:r>
-        <w:rPr>
-          <w:noProof/>
-          <w:lang w:eastAsia="fr-FR"/>
         </w:rPr>
         <w:pict>
           <v:shapetype id="_x0000_t75" coordsize="21600,21600" o:spt="75" o:preferrelative="t" path="m@4@5l@4@11@9@11@9@5xe" filled="f" stroked="f">
@@ -2503,11 +2075,1277 @@
             <v:path o:extrusionok="f" gradientshapeok="t" o:connecttype="rect"/>
             <o:lock v:ext="edit" aspectratio="t"/>
           </v:shapetype>
-          <v:shape id="Image 1" o:spid="_x0000_i1025" type="#_x0000_t75" style="width:634.5pt;height:217.5pt;rotation:-90;visibility:visible">
+          <v:shape id="images1" o:spid="_x0000_s1028" type="#_x0000_t75" style="position:absolute;left:0;text-align:left;margin-left:0;margin-top:0;width:463.85pt;height:352.6pt;z-index:1;visibility:visible;mso-wrap-style:square;mso-wrap-distance-left:9pt;mso-wrap-distance-top:0;mso-wrap-distance-right:9pt;mso-wrap-distance-bottom:0;mso-position-horizontal:center;mso-position-horizontal-relative:text;mso-position-vertical:top;mso-position-vertical-relative:text">
             <v:imagedata r:id="rId6" o:title=""/>
+            <w10:wrap type="topAndBottom"/>
           </v:shape>
         </w:pict>
       </w:r>
+    </w:p>
+    <w:p>
+      <w:pPr>
+        <w:pStyle w:val="Textbody"/>
+        <w:ind w:left="360"/>
+        <w:jc w:val="both"/>
+      </w:pPr>
+      <w:r>
+        <w:t>Plusieurs fonctionnalité</w:t>
+      </w:r>
+      <w:r>
+        <w:t>s</w:t>
+      </w:r>
+      <w:r>
+        <w:t xml:space="preserve"> s'offrent à nous alors</w:t>
+      </w:r>
+      <w:r>
+        <w:t> :</w:t>
+      </w:r>
+      <w:r>
+        <w:t xml:space="preserve"> </w:t>
+      </w:r>
+    </w:p>
+    <w:p>
+      <w:pPr>
+        <w:pStyle w:val="Textbody"/>
+        <w:ind w:left="360"/>
+        <w:jc w:val="both"/>
+      </w:pPr>
+      <w:r>
+        <w:t>- J</w:t>
+      </w:r>
+      <w:r>
+        <w:t xml:space="preserve">ouer en « cash </w:t>
+      </w:r>
+      <w:proofErr w:type="spellStart"/>
+      <w:r>
+        <w:t>games</w:t>
+      </w:r>
+      <w:proofErr w:type="spellEnd"/>
+      <w:r>
+        <w:t> »</w:t>
+      </w:r>
+      <w:r>
+        <w:t xml:space="preserve"> (partie libre)</w:t>
+      </w:r>
+      <w:r>
+        <w:t xml:space="preserve"> </w:t>
+      </w:r>
+    </w:p>
+    <w:p>
+      <w:pPr>
+        <w:pStyle w:val="Textbody"/>
+        <w:ind w:left="360"/>
+        <w:jc w:val="both"/>
+      </w:pPr>
+      <w:r>
+        <w:t>- Jouer un tournoi</w:t>
+      </w:r>
+      <w:r>
+        <w:t xml:space="preserve"> </w:t>
+      </w:r>
+    </w:p>
+    <w:p>
+      <w:pPr>
+        <w:pStyle w:val="Textbody"/>
+        <w:ind w:left="360"/>
+        <w:jc w:val="both"/>
+      </w:pPr>
+      <w:r>
+        <w:t>- O</w:t>
+      </w:r>
+      <w:r>
+        <w:t xml:space="preserve">u encore jouer le </w:t>
+      </w:r>
+      <w:r>
+        <w:t>« </w:t>
+      </w:r>
+      <w:proofErr w:type="spellStart"/>
+      <w:r>
+        <w:t>Sit</w:t>
+      </w:r>
+      <w:proofErr w:type="spellEnd"/>
+      <w:r>
+        <w:t xml:space="preserve"> &amp; Go</w:t>
+      </w:r>
+      <w:r>
+        <w:t> »</w:t>
+      </w:r>
+      <w:r>
+        <w:t xml:space="preserve"> (partie libre avec partenaire fixe)</w:t>
+      </w:r>
+    </w:p>
+    <w:p>
+      <w:pPr>
+        <w:pStyle w:val="Textbody"/>
+        <w:ind w:left="360"/>
+        <w:jc w:val="both"/>
+      </w:pPr>
+      <w:r>
+        <w:t>Les tournois sont nombreux et on peut en trouver aussi bien des gratuits que d</w:t>
+      </w:r>
+      <w:r>
+        <w:t>es payants</w:t>
+      </w:r>
+      <w:r>
+        <w:t>. Pour y participer</w:t>
+      </w:r>
+      <w:r>
+        <w:t>, il suffit de s'inscrire et</w:t>
+      </w:r>
+      <w:r>
+        <w:t xml:space="preserve"> </w:t>
+      </w:r>
+      <w:r>
+        <w:t xml:space="preserve">de payer </w:t>
+      </w:r>
+      <w:r>
+        <w:t xml:space="preserve">pour les tournois payants. Les règles des tournois </w:t>
+      </w:r>
+      <w:r>
+        <w:t>varient</w:t>
+      </w:r>
+      <w:r>
+        <w:t xml:space="preserve"> e</w:t>
+      </w:r>
+      <w:r>
+        <w:t>n fonction des tournois proposé</w:t>
+      </w:r>
+      <w:r>
+        <w:t>s</w:t>
+      </w:r>
+      <w:r>
+        <w:t>.</w:t>
+      </w:r>
+    </w:p>
+    <w:p>
+      <w:pPr>
+        <w:pStyle w:val="Textbody"/>
+        <w:ind w:left="357"/>
+        <w:jc w:val="both"/>
+      </w:pPr>
+      <w:r>
+        <w:t>Parti Libre</w:t>
+      </w:r>
+      <w:r>
+        <w:t xml:space="preserve"> : </w:t>
+      </w:r>
+      <w:r>
+        <w:t xml:space="preserve">Une partie libre ou </w:t>
+      </w:r>
+      <w:r>
+        <w:t>« </w:t>
+      </w:r>
+      <w:r>
+        <w:t xml:space="preserve">cash </w:t>
+      </w:r>
+      <w:proofErr w:type="spellStart"/>
+      <w:r>
+        <w:t>games</w:t>
+      </w:r>
+      <w:proofErr w:type="spellEnd"/>
+      <w:r>
+        <w:t> »</w:t>
+      </w:r>
+      <w:r>
+        <w:t xml:space="preserve"> est une partie « classique », une table de </w:t>
+      </w:r>
+      <w:r>
+        <w:lastRenderedPageBreak/>
+        <w:t>10 joueurs maximum (plus ou moins selon les désir</w:t>
+      </w:r>
+      <w:r>
+        <w:t>s de l'utilisateur)</w:t>
+      </w:r>
+      <w:r>
+        <w:t>. On commence avec un fond de 200 jetons</w:t>
+      </w:r>
+      <w:r>
+        <w:t>, les « </w:t>
+      </w:r>
+      <w:proofErr w:type="spellStart"/>
+      <w:r>
+        <w:t>blinds</w:t>
+      </w:r>
+      <w:proofErr w:type="spellEnd"/>
+      <w:r>
+        <w:t> » (mise minimum)</w:t>
+      </w:r>
+      <w:r>
+        <w:t xml:space="preserve"> sont à 1 jeton (les grosses </w:t>
+      </w:r>
+      <w:r>
+        <w:t>« </w:t>
+      </w:r>
+      <w:proofErr w:type="spellStart"/>
+      <w:r>
+        <w:t>blinds</w:t>
+      </w:r>
+      <w:proofErr w:type="spellEnd"/>
+      <w:r>
+        <w:t> »</w:t>
+      </w:r>
+      <w:r>
+        <w:t xml:space="preserve"> à 2)</w:t>
+      </w:r>
+      <w:r>
+        <w:t>, nous cont</w:t>
+      </w:r>
+      <w:r>
+        <w:t>inuons alors la partie en cours</w:t>
+      </w:r>
+      <w:r>
+        <w:t xml:space="preserve">. </w:t>
+      </w:r>
+    </w:p>
+    <w:p>
+      <w:pPr>
+        <w:pStyle w:val="Textbody"/>
+        <w:ind w:left="357"/>
+        <w:jc w:val="both"/>
+      </w:pPr>
+      <w:r>
+        <w:t>On peut à tout moment quitter la partie en conservant les jetons gagné</w:t>
+      </w:r>
+      <w:r>
+        <w:t>s</w:t>
+      </w:r>
+      <w:r>
+        <w:t xml:space="preserve"> pendant le temps de jeu. Encore une fois toutes les valeurs données peuvent être modifié</w:t>
+      </w:r>
+      <w:r>
+        <w:t>e</w:t>
+      </w:r>
+      <w:r>
+        <w:t>s en fonction des désirs de l'utilisate</w:t>
+      </w:r>
+      <w:r>
+        <w:t>ur avant de chercher une partie</w:t>
+      </w:r>
+      <w:r>
+        <w:t xml:space="preserve">. </w:t>
+      </w:r>
+    </w:p>
+    <w:p>
+      <w:pPr>
+        <w:pStyle w:val="Textbody"/>
+        <w:ind w:left="357"/>
+        <w:jc w:val="both"/>
+      </w:pPr>
+      <w:r>
+        <w:t xml:space="preserve">La somme dont disposent les adversaires </w:t>
+      </w:r>
+      <w:r>
+        <w:t>et la mise sont</w:t>
+      </w:r>
+      <w:r>
+        <w:t xml:space="preserve"> visible</w:t>
+      </w:r>
+      <w:r>
+        <w:t>s</w:t>
+      </w:r>
+      <w:r>
+        <w:t xml:space="preserve"> à tout moment de la partie. On a la possibil</w:t>
+      </w:r>
+      <w:r>
+        <w:t xml:space="preserve">ité d'acheter des jetons à </w:t>
+      </w:r>
+      <w:r>
+        <w:t>tout moment</w:t>
+      </w:r>
+      <w:r>
+        <w:t xml:space="preserve">, et il y a un </w:t>
+      </w:r>
+      <w:r>
+        <w:t>chat</w:t>
+      </w:r>
+      <w:r>
+        <w:t xml:space="preserve"> à disposition qui</w:t>
+      </w:r>
+      <w:r>
+        <w:t>,</w:t>
+      </w:r>
+      <w:r>
+        <w:t xml:space="preserve"> en plus de permettre aux joueurs de</w:t>
+      </w:r>
+      <w:r>
+        <w:t xml:space="preserve"> </w:t>
+      </w:r>
+      <w:r>
+        <w:t>communiquer entre eux</w:t>
+      </w:r>
+      <w:r>
+        <w:t>, rend compte des  derniers évènements</w:t>
+      </w:r>
+      <w:r>
+        <w:t xml:space="preserve"> de la partie</w:t>
+      </w:r>
+      <w:r>
+        <w:t>. Chaque joueurs dispose de 15 seconde</w:t>
+      </w:r>
+      <w:r>
+        <w:t>s</w:t>
+      </w:r>
+      <w:r>
+        <w:t xml:space="preserve"> par action  et il est possible</w:t>
+      </w:r>
+      <w:r>
+        <w:t>,</w:t>
+      </w:r>
+      <w:r>
+        <w:t xml:space="preserve"> comme on peut le voir ici</w:t>
+      </w:r>
+      <w:r>
+        <w:t>,</w:t>
+      </w:r>
+      <w:r>
+        <w:t xml:space="preserve"> de commander des actions av</w:t>
+      </w:r>
+      <w:r>
+        <w:t>ants que ce ne soit notre tours</w:t>
+      </w:r>
+      <w:r>
+        <w:t>.</w:t>
+      </w:r>
+    </w:p>
+    <w:p>
+      <w:pPr>
+        <w:pStyle w:val="Textbody"/>
+        <w:ind w:left="357"/>
+        <w:jc w:val="both"/>
+      </w:pPr>
+      <w:r>
+        <w:rPr>
+          <w:noProof/>
+        </w:rPr>
+        <w:pict>
+          <v:shape id="images2" o:spid="_x0000_s1030" type="#_x0000_t75" style="position:absolute;left:0;text-align:left;margin-left:15.75pt;margin-top:4.9pt;width:463.85pt;height:345.15pt;z-index:2;visibility:visible;mso-wrap-style:square;mso-wrap-distance-left:9pt;mso-wrap-distance-top:0;mso-wrap-distance-right:9pt;mso-wrap-distance-bottom:0;mso-position-horizontal-relative:text;mso-position-vertical-relative:text">
+            <v:imagedata r:id="rId7" o:title=""/>
+            <w10:wrap type="topAndBottom"/>
+          </v:shape>
+        </w:pict>
+      </w:r>
+    </w:p>
+    <w:p>
+      <w:pPr>
+        <w:pStyle w:val="Textbody"/>
+        <w:ind w:left="357"/>
+        <w:jc w:val="both"/>
+      </w:pPr>
+      <w:r>
+        <w:t xml:space="preserve"> Certaines</w:t>
+      </w:r>
+      <w:r>
+        <w:t xml:space="preserve"> de ces actions seront appliquées</w:t>
+      </w:r>
+      <w:r>
+        <w:t xml:space="preserve"> </w:t>
+      </w:r>
+      <w:r>
+        <w:t>peu</w:t>
+      </w:r>
+      <w:r>
+        <w:t xml:space="preserve"> im</w:t>
+      </w:r>
+      <w:r>
+        <w:t>porte le déroulement de la main</w:t>
+      </w:r>
+      <w:r>
+        <w:t>, d'autre (ici le fait de suivre en misant 1) sero</w:t>
+      </w:r>
+      <w:r>
+        <w:t>nt ignorées en cas d'évolution (</w:t>
+      </w:r>
+      <w:r>
+        <w:t>ici si un joueur relance).</w:t>
+      </w:r>
+    </w:p>
+    <w:p>
+      <w:pPr>
+        <w:pStyle w:val="Textbody"/>
+        <w:ind w:left="360"/>
+        <w:jc w:val="both"/>
+      </w:pPr>
+      <w:r>
+        <w:t>On a la possibilité d'acheter des jetons quand on en a plus ou alors d’attendre 24h des jetons supplémentaires quand notre banque est vide.</w:t>
+      </w:r>
+    </w:p>
+    <w:p>
+      <w:pPr>
+        <w:pStyle w:val="Textbody"/>
+        <w:ind w:left="360"/>
+        <w:jc w:val="both"/>
+      </w:pPr>
+      <w:r>
+        <w:t xml:space="preserve">C'est un logiciel gratuit à télécharger sur le site internet </w:t>
+      </w:r>
+      <w:hyperlink r:id="rId8" w:history="1">
+        <w:r>
+          <w:rPr>
+            <w:color w:val="0070C0"/>
+            <w:u w:val="single"/>
+          </w:rPr>
+          <w:t>http://www.everestpoker.fr/</w:t>
+        </w:r>
+      </w:hyperlink>
+      <w:r>
+        <w:t xml:space="preserve"> .</w:t>
+      </w:r>
+    </w:p>
+    <w:p>
+      <w:pPr>
+        <w:pStyle w:val="Titre1"/>
+        <w:pageBreakBefore/>
+      </w:pPr>
+      <w:bookmarkStart w:id="4" w:name="_Toc316907732"/>
+      <w:r>
+        <w:lastRenderedPageBreak/>
+        <w:t xml:space="preserve">III. </w:t>
+      </w:r>
+      <w:r>
+        <w:t>Fonctionnalités obligatoires</w:t>
+      </w:r>
+      <w:bookmarkEnd w:id="4"/>
+    </w:p>
+    <w:p/>
+    <w:p>
+      <w:pPr>
+        <w:pStyle w:val="Titre2"/>
+      </w:pPr>
+      <w:bookmarkStart w:id="5" w:name="_Toc316907733"/>
+      <w:r>
+        <w:t>III.1. Serveur</w:t>
+      </w:r>
+      <w:bookmarkEnd w:id="5"/>
+    </w:p>
+    <w:p/>
+    <w:p>
+      <w:pPr>
+        <w:numPr>
+          <w:ilvl w:val="0"/>
+          <w:numId w:val="2"/>
+        </w:numPr>
+        <w:suppressAutoHyphens/>
+        <w:spacing w:after="0" w:line="240" w:lineRule="auto"/>
+        <w:jc w:val="both"/>
+      </w:pPr>
+      <w:r>
+        <w:t>Gestion de parties : Permettre à des clients (multi plate-forme) de se connecter à une partie.</w:t>
+      </w:r>
+    </w:p>
+    <w:p>
+      <w:pPr>
+        <w:numPr>
+          <w:ilvl w:val="0"/>
+          <w:numId w:val="2"/>
+        </w:numPr>
+        <w:suppressAutoHyphens/>
+        <w:spacing w:after="0" w:line="240" w:lineRule="auto"/>
+        <w:jc w:val="both"/>
+      </w:pPr>
+      <w:r>
+        <w:t>Gestion du jeu : le serveur doit gérer tout ce qui se passe dans le jeu et indiquer aux différents clients en temps réel les différents évènements  et interactions qui se passent dans la partie.</w:t>
+      </w:r>
+    </w:p>
+    <w:p>
+      <w:pPr>
+        <w:numPr>
+          <w:ilvl w:val="0"/>
+          <w:numId w:val="2"/>
+        </w:numPr>
+        <w:suppressAutoHyphens/>
+        <w:spacing w:after="0" w:line="240" w:lineRule="auto"/>
+        <w:jc w:val="both"/>
+      </w:pPr>
+      <w:r>
+        <w:t xml:space="preserve"> Une règle de poker doit pouvoir se dérouler (Texas </w:t>
+      </w:r>
+      <w:proofErr w:type="spellStart"/>
+      <w:r>
+        <w:t>hold’em</w:t>
+      </w:r>
+      <w:proofErr w:type="spellEnd"/>
+      <w:r>
+        <w:t>) pour une partie avec une seule table.</w:t>
+      </w:r>
+    </w:p>
+    <w:p>
+      <w:pPr>
+        <w:numPr>
+          <w:ilvl w:val="0"/>
+          <w:numId w:val="2"/>
+        </w:numPr>
+        <w:suppressAutoHyphens/>
+        <w:spacing w:after="0" w:line="240" w:lineRule="auto"/>
+        <w:jc w:val="both"/>
+      </w:pPr>
+      <w:r>
+        <w:t>Gestion des clients : le serveur doit prendre en compte les connexions, déconnections, différents messages des clients, quel que soit le moment où il les reçoit.</w:t>
+      </w:r>
+    </w:p>
+    <w:p>
+      <w:pPr>
+        <w:numPr>
+          <w:ilvl w:val="0"/>
+          <w:numId w:val="2"/>
+        </w:numPr>
+        <w:suppressAutoHyphens/>
+        <w:spacing w:after="0" w:line="240" w:lineRule="auto"/>
+        <w:jc w:val="both"/>
+      </w:pPr>
+      <w:r>
+        <w:t>Gestion des données des clients : le serveur doit enregistrer les différents clients qui se connectent et les jetons dont ils disposent.</w:t>
+      </w:r>
+    </w:p>
+    <w:p/>
+    <w:p>
+      <w:pPr>
+        <w:pStyle w:val="Titre2"/>
+      </w:pPr>
+      <w:bookmarkStart w:id="6" w:name="_Toc316907734"/>
+      <w:r>
+        <w:t>III.2. Clients</w:t>
+      </w:r>
+      <w:bookmarkEnd w:id="6"/>
+    </w:p>
+    <w:p/>
+    <w:p>
+      <w:pPr>
+        <w:numPr>
+          <w:ilvl w:val="0"/>
+          <w:numId w:val="3"/>
+        </w:numPr>
+        <w:suppressAutoHyphens/>
+        <w:spacing w:after="0" w:line="240" w:lineRule="auto"/>
+        <w:jc w:val="both"/>
+      </w:pPr>
+      <w:r>
+        <w:t>Connexion au serveur : Les différents clients doivent se connecter et communiquer avec le serveur de jeu.</w:t>
+      </w:r>
+    </w:p>
+    <w:p>
+      <w:pPr>
+        <w:numPr>
+          <w:ilvl w:val="0"/>
+          <w:numId w:val="3"/>
+        </w:numPr>
+        <w:suppressAutoHyphens/>
+        <w:spacing w:after="0" w:line="240" w:lineRule="auto"/>
+        <w:jc w:val="both"/>
+      </w:pPr>
+      <w:r>
+        <w:t>Interface : Les clients doivent fournir une interface interactive avec le joueur pour lui permettre de choisir une partie, de faire les choix qui lui sont disponible pendant une partie et de connaître les informations nécessaires au bon déroulement d'une partie. (jetons....).</w:t>
+      </w:r>
+    </w:p>
+    <w:p>
+      <w:pPr>
+        <w:numPr>
+          <w:ilvl w:val="0"/>
+          <w:numId w:val="3"/>
+        </w:numPr>
+        <w:suppressAutoHyphens/>
+        <w:spacing w:after="0" w:line="240" w:lineRule="auto"/>
+        <w:jc w:val="both"/>
+      </w:pPr>
+      <w:proofErr w:type="spellStart"/>
+      <w:r>
+        <w:rPr>
+          <w:i/>
+        </w:rPr>
+        <w:t>Android</w:t>
+      </w:r>
+      <w:proofErr w:type="spellEnd"/>
+      <w:r>
+        <w:t xml:space="preserve"> : </w:t>
+      </w:r>
+    </w:p>
+    <w:p>
+      <w:pPr>
+        <w:numPr>
+          <w:ilvl w:val="0"/>
+          <w:numId w:val="4"/>
+        </w:numPr>
+        <w:suppressAutoHyphens/>
+        <w:spacing w:after="0" w:line="240" w:lineRule="auto"/>
+        <w:jc w:val="both"/>
+      </w:pPr>
+      <w:r>
+        <w:t>L’interface doit supporter toute les tailles d’écrans qui existent actuellement.</w:t>
+      </w:r>
+    </w:p>
+    <w:p>
+      <w:pPr>
+        <w:numPr>
+          <w:ilvl w:val="0"/>
+          <w:numId w:val="4"/>
+        </w:numPr>
+        <w:suppressAutoHyphens/>
+        <w:spacing w:after="0" w:line="240" w:lineRule="auto"/>
+        <w:jc w:val="both"/>
+      </w:pPr>
+      <w:r>
+        <w:t>Au vu des petits écrans, l’interface doit être réfléchie afin de la rendre simple d’utilisation et intuitive.</w:t>
+      </w:r>
+    </w:p>
+    <w:p>
+      <w:pPr>
+        <w:numPr>
+          <w:ilvl w:val="0"/>
+          <w:numId w:val="4"/>
+        </w:numPr>
+        <w:suppressAutoHyphens/>
+        <w:spacing w:after="0" w:line="240" w:lineRule="auto"/>
+        <w:jc w:val="both"/>
+      </w:pPr>
+      <w:r>
+        <w:t>Afin d’économiser la batterie, les ressource du programme devront être minimaliste.</w:t>
+      </w:r>
+    </w:p>
+    <w:p>
+      <w:pPr>
+        <w:suppressAutoHyphens/>
+        <w:spacing w:after="0" w:line="240" w:lineRule="auto"/>
+        <w:ind w:left="1080"/>
+        <w:jc w:val="both"/>
+      </w:pPr>
+    </w:p>
+    <w:p>
+      <w:pPr>
+        <w:suppressAutoHyphens/>
+        <w:spacing w:after="0" w:line="240" w:lineRule="auto"/>
+        <w:ind w:left="1080"/>
+        <w:jc w:val="both"/>
+      </w:pPr>
+    </w:p>
+    <w:p>
+      <w:pPr>
+        <w:pStyle w:val="Titre1"/>
+        <w:pageBreakBefore/>
+      </w:pPr>
+      <w:bookmarkStart w:id="7" w:name="_Toc316907735"/>
+      <w:r>
+        <w:lastRenderedPageBreak/>
+        <w:t xml:space="preserve">IV. </w:t>
+      </w:r>
+      <w:r>
+        <w:t>Fonctionnalités optionnelles</w:t>
+      </w:r>
+      <w:bookmarkEnd w:id="7"/>
+    </w:p>
+    <w:p/>
+    <w:p>
+      <w:pPr>
+        <w:pStyle w:val="Titre2"/>
+      </w:pPr>
+      <w:bookmarkStart w:id="8" w:name="_Toc316907736"/>
+      <w:r>
+        <w:t>IV.1. Serveur</w:t>
+      </w:r>
+      <w:bookmarkEnd w:id="8"/>
+    </w:p>
+    <w:p/>
+    <w:p>
+      <w:pPr>
+        <w:numPr>
+          <w:ilvl w:val="0"/>
+          <w:numId w:val="2"/>
+        </w:numPr>
+        <w:suppressAutoHyphens/>
+        <w:spacing w:after="0" w:line="240" w:lineRule="auto"/>
+        <w:jc w:val="both"/>
+      </w:pPr>
+      <w:r>
+        <w:t>Différents types de parties : le serveur peut créer des parties avec des règles de poker différentes.</w:t>
+      </w:r>
+    </w:p>
+    <w:p>
+      <w:pPr>
+        <w:numPr>
+          <w:ilvl w:val="0"/>
+          <w:numId w:val="2"/>
+        </w:numPr>
+        <w:suppressAutoHyphens/>
+        <w:spacing w:after="0" w:line="240" w:lineRule="auto"/>
+        <w:jc w:val="both"/>
+      </w:pPr>
+      <w:r>
+        <w:t>Chat : gestion d'un chat entre les joueurs d'une même partie.</w:t>
+      </w:r>
+    </w:p>
+    <w:p>
+      <w:pPr>
+        <w:numPr>
+          <w:ilvl w:val="0"/>
+          <w:numId w:val="2"/>
+        </w:numPr>
+        <w:suppressAutoHyphens/>
+        <w:spacing w:after="0" w:line="240" w:lineRule="auto"/>
+        <w:jc w:val="both"/>
+      </w:pPr>
+      <w:r>
+        <w:t>Parties multi tables : gestion de parties multi tables.</w:t>
+      </w:r>
+    </w:p>
+    <w:p>
+      <w:pPr>
+        <w:numPr>
+          <w:ilvl w:val="0"/>
+          <w:numId w:val="2"/>
+        </w:numPr>
+        <w:suppressAutoHyphens/>
+        <w:spacing w:after="0" w:line="240" w:lineRule="auto"/>
+        <w:jc w:val="both"/>
+      </w:pPr>
+      <w:r>
+        <w:t>Gestion des jetons améliorée : gestion des jetons des joueurs améliorée, leur permettant d'en récupérer tous les jours etc...</w:t>
+      </w:r>
+    </w:p>
+    <w:p>
+      <w:pPr>
+        <w:numPr>
+          <w:ilvl w:val="0"/>
+          <w:numId w:val="2"/>
+        </w:numPr>
+        <w:suppressAutoHyphens/>
+        <w:spacing w:after="0" w:line="240" w:lineRule="auto"/>
+        <w:jc w:val="both"/>
+      </w:pPr>
+      <w:r>
+        <w:t>Gestion des statistiques des joueurs (parties gagnées, plus grosses mises…)</w:t>
+      </w:r>
+    </w:p>
+    <w:p>
+      <w:pPr>
+        <w:pStyle w:val="Titre1"/>
+      </w:pPr>
+      <w:bookmarkStart w:id="9" w:name="_Toc316907737"/>
+      <w:r>
+        <w:t>IV.2. Clients</w:t>
+      </w:r>
+      <w:bookmarkEnd w:id="9"/>
+      <w:r>
+        <w:t xml:space="preserve"> </w:t>
+      </w:r>
+    </w:p>
+    <w:p>
+      <w:pPr>
+        <w:jc w:val="both"/>
+      </w:pPr>
+    </w:p>
+    <w:p>
+      <w:pPr>
+        <w:numPr>
+          <w:ilvl w:val="0"/>
+          <w:numId w:val="3"/>
+        </w:numPr>
+        <w:suppressAutoHyphens/>
+        <w:spacing w:after="0" w:line="240" w:lineRule="auto"/>
+        <w:jc w:val="both"/>
+      </w:pPr>
+      <w:r>
+        <w:t>Interface pour un chat : modification de l'interface pour y mettre un emplacement permettant aux joueurs de chatter.</w:t>
+      </w:r>
+    </w:p>
+    <w:p>
+      <w:pPr>
+        <w:numPr>
+          <w:ilvl w:val="0"/>
+          <w:numId w:val="3"/>
+        </w:numPr>
+        <w:suppressAutoHyphens/>
+        <w:spacing w:after="0" w:line="240" w:lineRule="auto"/>
+        <w:jc w:val="both"/>
+      </w:pPr>
+      <w:proofErr w:type="spellStart"/>
+      <w:r>
+        <w:rPr>
+          <w:i/>
+        </w:rPr>
+        <w:t>Android</w:t>
+      </w:r>
+      <w:proofErr w:type="spellEnd"/>
+      <w:r>
+        <w:t> :</w:t>
+      </w:r>
+    </w:p>
+    <w:p>
+      <w:pPr>
+        <w:numPr>
+          <w:ilvl w:val="0"/>
+          <w:numId w:val="5"/>
+        </w:numPr>
+        <w:suppressAutoHyphens/>
+        <w:spacing w:after="0" w:line="240" w:lineRule="auto"/>
+        <w:jc w:val="both"/>
+      </w:pPr>
+      <w:r>
+        <w:t xml:space="preserve">Utilisation de la librairie </w:t>
+      </w:r>
+      <w:r>
+        <w:rPr>
+          <w:i/>
+        </w:rPr>
+        <w:t>OpenGL es 1.1</w:t>
+      </w:r>
+      <w:r>
+        <w:t xml:space="preserve"> afin d’ajouter des animations à l’application.</w:t>
+      </w:r>
+    </w:p>
+    <w:p>
+      <w:pPr>
+        <w:numPr>
+          <w:ilvl w:val="0"/>
+          <w:numId w:val="5"/>
+        </w:numPr>
+        <w:suppressAutoHyphens/>
+        <w:spacing w:after="0" w:line="240" w:lineRule="auto"/>
+        <w:jc w:val="both"/>
+      </w:pPr>
+      <w:r>
+        <w:t>Ajout d’une fenêtre pour consulter ses statistiques et celles des autres joueurs.</w:t>
+      </w:r>
+    </w:p>
+    <w:p>
+      <w:pPr>
+        <w:pStyle w:val="Titre1"/>
+      </w:pPr>
+      <w:bookmarkStart w:id="10" w:name="_Toc316907738"/>
+      <w:r>
+        <w:t xml:space="preserve">V. </w:t>
+      </w:r>
+      <w:r>
+        <w:t>Décomposition du groupe</w:t>
+      </w:r>
+      <w:bookmarkEnd w:id="10"/>
+    </w:p>
+    <w:p>
+      <w:pPr>
+        <w:pStyle w:val="Paragraphedeliste"/>
+        <w:ind w:left="360"/>
+        <w:rPr>
+          <w:sz w:val="24"/>
+          <w:szCs w:val="24"/>
+        </w:rPr>
+      </w:pPr>
+    </w:p>
+    <w:p>
+      <w:pPr>
+        <w:pStyle w:val="Paragraphedeliste"/>
+        <w:ind w:left="360"/>
+        <w:rPr>
+          <w:sz w:val="24"/>
+          <w:szCs w:val="24"/>
+        </w:rPr>
+      </w:pPr>
+      <w:r>
+        <w:rPr>
+          <w:sz w:val="24"/>
+          <w:szCs w:val="24"/>
+        </w:rPr>
+        <w:t>Serveur</w:t>
+      </w:r>
+      <w:r>
+        <w:rPr>
+          <w:sz w:val="24"/>
+          <w:szCs w:val="24"/>
+        </w:rPr>
+        <w:t xml:space="preserve"> : Benjamin </w:t>
+      </w:r>
+      <w:proofErr w:type="spellStart"/>
+      <w:r>
+        <w:rPr>
+          <w:sz w:val="24"/>
+          <w:szCs w:val="24"/>
+        </w:rPr>
+        <w:t>Maurin</w:t>
+      </w:r>
+      <w:proofErr w:type="spellEnd"/>
+      <w:r>
+        <w:rPr>
+          <w:sz w:val="24"/>
+          <w:szCs w:val="24"/>
+        </w:rPr>
+        <w:t xml:space="preserve">, Steve </w:t>
+      </w:r>
+      <w:proofErr w:type="spellStart"/>
+      <w:r>
+        <w:rPr>
+          <w:sz w:val="24"/>
+          <w:szCs w:val="24"/>
+        </w:rPr>
+        <w:t>Giner</w:t>
+      </w:r>
+      <w:proofErr w:type="spellEnd"/>
+      <w:r>
+        <w:rPr>
+          <w:sz w:val="24"/>
+          <w:szCs w:val="24"/>
+        </w:rPr>
+        <w:t>.</w:t>
+      </w:r>
+    </w:p>
+    <w:p>
+      <w:pPr>
+        <w:pStyle w:val="Paragraphedeliste"/>
+        <w:ind w:left="360"/>
+        <w:rPr>
+          <w:sz w:val="24"/>
+          <w:szCs w:val="24"/>
+        </w:rPr>
+      </w:pPr>
+      <w:r>
+        <w:rPr>
+          <w:sz w:val="24"/>
+          <w:szCs w:val="24"/>
+        </w:rPr>
+        <w:t>Client</w:t>
+      </w:r>
+      <w:r>
+        <w:rPr>
+          <w:i/>
+          <w:sz w:val="24"/>
+          <w:szCs w:val="24"/>
+        </w:rPr>
+        <w:t xml:space="preserve"> </w:t>
+      </w:r>
+      <w:proofErr w:type="spellStart"/>
+      <w:r>
+        <w:rPr>
+          <w:i/>
+          <w:sz w:val="24"/>
+          <w:szCs w:val="24"/>
+        </w:rPr>
+        <w:t>Android</w:t>
+      </w:r>
+      <w:proofErr w:type="spellEnd"/>
+      <w:r>
+        <w:rPr>
+          <w:sz w:val="24"/>
+          <w:szCs w:val="24"/>
+        </w:rPr>
+        <w:t xml:space="preserve"> </w:t>
+      </w:r>
+      <w:r>
+        <w:rPr>
+          <w:sz w:val="24"/>
+          <w:szCs w:val="24"/>
+        </w:rPr>
+        <w:t xml:space="preserve">: Jessy </w:t>
+      </w:r>
+      <w:proofErr w:type="spellStart"/>
+      <w:r>
+        <w:rPr>
+          <w:sz w:val="24"/>
+          <w:szCs w:val="24"/>
+        </w:rPr>
+        <w:t>Bonnotte</w:t>
+      </w:r>
+      <w:proofErr w:type="spellEnd"/>
+      <w:r>
+        <w:rPr>
+          <w:sz w:val="24"/>
+          <w:szCs w:val="24"/>
+        </w:rPr>
+        <w:t xml:space="preserve">, Mathieu </w:t>
+      </w:r>
+      <w:proofErr w:type="spellStart"/>
+      <w:r>
+        <w:rPr>
+          <w:sz w:val="24"/>
+          <w:szCs w:val="24"/>
+        </w:rPr>
+        <w:t>Polizzi</w:t>
+      </w:r>
+      <w:proofErr w:type="spellEnd"/>
+      <w:r>
+        <w:rPr>
+          <w:sz w:val="24"/>
+          <w:szCs w:val="24"/>
+        </w:rPr>
+        <w:t>.</w:t>
+      </w:r>
+    </w:p>
+    <w:p>
+      <w:pPr>
+        <w:pStyle w:val="Paragraphedeliste"/>
+        <w:ind w:left="360"/>
+        <w:rPr>
+          <w:sz w:val="24"/>
+          <w:szCs w:val="24"/>
+        </w:rPr>
+      </w:pPr>
+      <w:r>
+        <w:rPr>
+          <w:sz w:val="24"/>
+          <w:szCs w:val="24"/>
+        </w:rPr>
+        <w:t xml:space="preserve">Client </w:t>
+      </w:r>
+      <w:r>
+        <w:rPr>
+          <w:i/>
+          <w:sz w:val="24"/>
+          <w:szCs w:val="24"/>
+        </w:rPr>
+        <w:t>C++ </w:t>
+      </w:r>
+      <w:r>
+        <w:rPr>
+          <w:sz w:val="24"/>
+          <w:szCs w:val="24"/>
+        </w:rPr>
+        <w:t xml:space="preserve">: Clément </w:t>
+      </w:r>
+      <w:proofErr w:type="spellStart"/>
+      <w:r>
+        <w:rPr>
+          <w:sz w:val="24"/>
+          <w:szCs w:val="24"/>
+        </w:rPr>
+        <w:t>Agret</w:t>
+      </w:r>
+      <w:proofErr w:type="spellEnd"/>
+      <w:r>
+        <w:rPr>
+          <w:sz w:val="24"/>
+          <w:szCs w:val="24"/>
+        </w:rPr>
+        <w:t xml:space="preserve">, Renaud Le </w:t>
+      </w:r>
+      <w:proofErr w:type="spellStart"/>
+      <w:r>
+        <w:rPr>
+          <w:sz w:val="24"/>
+          <w:szCs w:val="24"/>
+        </w:rPr>
+        <w:t>Goc</w:t>
+      </w:r>
+      <w:proofErr w:type="spellEnd"/>
+      <w:r>
+        <w:rPr>
+          <w:sz w:val="24"/>
+          <w:szCs w:val="24"/>
+        </w:rPr>
+        <w:t>.</w:t>
+      </w:r>
+    </w:p>
+    <w:p>
+      <w:pPr>
+        <w:pStyle w:val="Paragraphedeliste"/>
+        <w:ind w:left="360"/>
+        <w:rPr>
+          <w:sz w:val="24"/>
+          <w:szCs w:val="24"/>
+          <w:lang w:val="en-US"/>
+        </w:rPr>
+      </w:pPr>
+      <w:r>
+        <w:rPr>
+          <w:sz w:val="24"/>
+          <w:szCs w:val="24"/>
+          <w:lang w:val="en-US"/>
+        </w:rPr>
+        <w:t>Clien</w:t>
+      </w:r>
+      <w:r>
+        <w:rPr>
+          <w:sz w:val="24"/>
+          <w:szCs w:val="24"/>
+          <w:lang w:val="en-US"/>
+        </w:rPr>
+        <w:t xml:space="preserve">t </w:t>
+      </w:r>
+      <w:proofErr w:type="gramStart"/>
+      <w:r>
+        <w:rPr>
+          <w:sz w:val="24"/>
+          <w:szCs w:val="24"/>
+          <w:lang w:val="en-US"/>
+        </w:rPr>
+        <w:t>Web :</w:t>
+      </w:r>
+      <w:proofErr w:type="gramEnd"/>
+      <w:r>
+        <w:rPr>
+          <w:sz w:val="24"/>
+          <w:szCs w:val="24"/>
+          <w:lang w:val="en-US"/>
+        </w:rPr>
+        <w:t xml:space="preserve"> Paul Mura, </w:t>
+      </w:r>
+      <w:proofErr w:type="spellStart"/>
+      <w:r>
+        <w:rPr>
+          <w:sz w:val="24"/>
+          <w:szCs w:val="24"/>
+          <w:lang w:val="en-US"/>
+        </w:rPr>
+        <w:t>Yohann</w:t>
+      </w:r>
+      <w:proofErr w:type="spellEnd"/>
+      <w:r>
+        <w:rPr>
+          <w:sz w:val="24"/>
+          <w:szCs w:val="24"/>
+          <w:lang w:val="en-US"/>
+        </w:rPr>
+        <w:t xml:space="preserve"> </w:t>
+      </w:r>
+      <w:proofErr w:type="spellStart"/>
+      <w:r>
+        <w:rPr>
+          <w:sz w:val="24"/>
+          <w:szCs w:val="24"/>
+          <w:lang w:val="en-US"/>
+        </w:rPr>
+        <w:t>Lamseck</w:t>
+      </w:r>
+      <w:proofErr w:type="spellEnd"/>
+      <w:r>
+        <w:rPr>
+          <w:sz w:val="24"/>
+          <w:szCs w:val="24"/>
+          <w:lang w:val="en-US"/>
+        </w:rPr>
+        <w:t>.</w:t>
+      </w:r>
+    </w:p>
+    <w:p>
+      <w:pPr>
+        <w:pStyle w:val="Titre1"/>
+        <w:pageBreakBefore/>
+        <w:rPr>
+          <w:noProof/>
+          <w:lang w:eastAsia="fr-FR"/>
+        </w:rPr>
+      </w:pPr>
+      <w:bookmarkStart w:id="11" w:name="_Toc316907739"/>
+      <w:r>
+        <w:lastRenderedPageBreak/>
+        <w:t xml:space="preserve">VI. </w:t>
+      </w:r>
+      <w:r>
+        <w:t>Diagramme de Gantt</w:t>
+      </w:r>
+      <w:bookmarkEnd w:id="11"/>
+      <w:r>
+        <w:rPr>
+          <w:noProof/>
+          <w:lang w:eastAsia="fr-FR"/>
+        </w:rPr>
+        <w:t xml:space="preserve"> </w:t>
+      </w:r>
+    </w:p>
+    <w:p>
+      <w:pPr>
+        <w:rPr>
+          <w:noProof/>
+          <w:sz w:val="24"/>
+          <w:szCs w:val="24"/>
+          <w:lang w:eastAsia="fr-FR"/>
+        </w:rPr>
+      </w:pPr>
+    </w:p>
+    <w:p>
+      <w:pPr>
+        <w:pStyle w:val="Paragraphedeliste"/>
+        <w:ind w:left="360"/>
+        <w:jc w:val="center"/>
+        <w:rPr>
+          <w:noProof/>
+          <w:lang w:eastAsia="fr-FR"/>
+        </w:rPr>
+      </w:pPr>
+      <w:r>
+        <w:rPr>
+          <w:noProof/>
+          <w:lang w:eastAsia="fr-FR"/>
+        </w:rPr>
+        <w:pict>
+          <v:shape id="Image 1" o:spid="_x0000_i1025" type="#_x0000_t75" style="width:634.5pt;height:217.5pt;rotation:-90;visibility:visible">
+            <v:imagedata r:id="rId9" o:title=""/>
+          </v:shape>
+        </w:pict>
+      </w:r>
+    </w:p>
+    <w:p>
+      <w:pPr>
+        <w:pStyle w:val="Titre1"/>
+      </w:pPr>
+      <w:bookmarkStart w:id="12" w:name="_Toc316907740"/>
+      <w:r>
+        <w:lastRenderedPageBreak/>
+        <w:t>VII. UML</w:t>
+      </w:r>
+      <w:bookmarkEnd w:id="12"/>
+    </w:p>
+    <w:p/>
+    <w:p>
+      <w:pPr>
+        <w:pStyle w:val="Titre2"/>
+      </w:pPr>
+      <w:bookmarkStart w:id="13" w:name="_Toc316907741"/>
+      <w:r>
+        <w:t>VII.1. Diagramme de classe Serveur</w:t>
+      </w:r>
+      <w:bookmarkEnd w:id="13"/>
+    </w:p>
+    <w:p>
+      <w:bookmarkStart w:id="14" w:name="_GoBack"/>
+      <w:bookmarkEnd w:id="14"/>
+    </w:p>
+    <w:p>
+      <w:pPr>
+        <w:pStyle w:val="Paragraphedeliste"/>
+        <w:ind w:left="360"/>
+        <w:jc w:val="center"/>
+        <w:rPr>
+          <w:noProof/>
+          <w:lang w:eastAsia="fr-FR"/>
+        </w:rPr>
+      </w:pPr>
+      <w:r>
+        <w:rPr>
+          <w:noProof/>
+          <w:lang w:eastAsia="fr-FR"/>
+        </w:rPr>
+        <w:pict>
+          <v:shape id="_x0000_i1026" type="#_x0000_t75" style="width:473.25pt;height:458.25pt">
+            <v:imagedata r:id="rId10" o:title="essaiPrevisionnel_1"/>
+          </v:shape>
+        </w:pict>
+      </w:r>
+    </w:p>
+    <w:p>
+      <w:pPr>
+        <w:pStyle w:val="Paragraphedeliste"/>
+        <w:ind w:left="360"/>
+        <w:jc w:val="center"/>
+        <w:rPr>
+          <w:noProof/>
+          <w:lang w:eastAsia="fr-FR"/>
+        </w:rPr>
+      </w:pPr>
+    </w:p>
+    <w:p>
+      <w:pPr>
+        <w:pStyle w:val="Paragraphedeliste"/>
+        <w:ind w:left="360"/>
+        <w:jc w:val="center"/>
+        <w:rPr>
+          <w:noProof/>
+          <w:lang w:eastAsia="fr-FR"/>
+        </w:rPr>
+      </w:pPr>
+    </w:p>
+    <w:p>
+      <w:pPr>
+        <w:pStyle w:val="Paragraphedeliste"/>
+        <w:ind w:left="360"/>
+        <w:rPr>
+          <w:sz w:val="24"/>
+          <w:szCs w:val="24"/>
+        </w:rPr>
+      </w:pPr>
     </w:p>
     <w:sectPr>
       <w:pgSz w:w="11906" w:h="16838"/>
@@ -3670,8 +4508,8 @@
     <w:lsdException w:name="heading 7" w:locked="1" w:uiPriority="0" w:qFormat="1"/>
     <w:lsdException w:name="heading 8" w:locked="1" w:uiPriority="0" w:qFormat="1"/>
     <w:lsdException w:name="heading 9" w:locked="1" w:uiPriority="0" w:qFormat="1"/>
-    <w:lsdException w:name="toc 1" w:locked="1" w:semiHidden="0" w:uiPriority="0" w:unhideWhenUsed="0"/>
-    <w:lsdException w:name="toc 2" w:locked="1" w:semiHidden="0" w:uiPriority="0" w:unhideWhenUsed="0"/>
+    <w:lsdException w:name="toc 1" w:locked="1" w:semiHidden="0" w:uiPriority="39" w:unhideWhenUsed="0"/>
+    <w:lsdException w:name="toc 2" w:locked="1" w:semiHidden="0" w:uiPriority="39" w:unhideWhenUsed="0"/>
     <w:lsdException w:name="toc 3" w:locked="1" w:semiHidden="0" w:uiPriority="0" w:unhideWhenUsed="0"/>
     <w:lsdException w:name="toc 4" w:locked="1" w:semiHidden="0" w:uiPriority="0" w:unhideWhenUsed="0"/>
     <w:lsdException w:name="toc 5" w:locked="1" w:semiHidden="0" w:uiPriority="0" w:unhideWhenUsed="0"/>
@@ -4007,7 +4845,7 @@
     <w:basedOn w:val="Normal"/>
     <w:next w:val="Normal"/>
     <w:autoRedefine/>
-    <w:uiPriority w:val="99"/>
+    <w:uiPriority w:val="39"/>
     <w:rsid w:val="00853212"/>
     <w:pPr>
       <w:spacing w:after="100"/>
@@ -4028,7 +4866,7 @@
     <w:basedOn w:val="Normal"/>
     <w:next w:val="Normal"/>
     <w:autoRedefine/>
-    <w:uiPriority w:val="99"/>
+    <w:uiPriority w:val="39"/>
     <w:rsid w:val="00853212"/>
     <w:pPr>
       <w:spacing w:after="100"/>
@@ -4046,6 +4884,25 @@
       <w:spacing w:after="100"/>
       <w:ind w:left="440"/>
     </w:pPr>
+  </w:style>
+  <w:style w:type="paragraph" w:customStyle="1" w:styleId="Textbody">
+    <w:name w:val="Text body"/>
+    <w:basedOn w:val="Normal"/>
+    <w:rsid w:val="00407391"/>
+    <w:pPr>
+      <w:widowControl w:val="0"/>
+      <w:suppressAutoHyphens/>
+      <w:autoSpaceDN w:val="0"/>
+      <w:spacing w:after="120" w:line="240" w:lineRule="auto"/>
+      <w:textAlignment w:val="baseline"/>
+    </w:pPr>
+    <w:rPr>
+      <w:rFonts w:ascii="Times New Roman" w:eastAsia="Arial Unicode MS" w:hAnsi="Times New Roman" w:cs="Tahoma"/>
+      <w:kern w:val="3"/>
+      <w:sz w:val="24"/>
+      <w:szCs w:val="24"/>
+      <w:lang w:eastAsia="fr-FR"/>
+    </w:rPr>
   </w:style>
 </w:styles>
 </file>

</xml_diff>

<commit_message>
corection faute, mise en page cahier des charge, l'uml déplacé dans uml.docx
</commit_message>
<xml_diff>
--- a/Cahier des charges/Cahier des charges.docx
+++ b/Cahier des charges/Cahier des charges.docx
@@ -41,6 +41,8 @@
         <w:t>Contenu</w:t>
       </w:r>
     </w:p>
+    <w:bookmarkStart w:id="0" w:name="_GoBack"/>
+    <w:bookmarkEnd w:id="0"/>
     <w:p>
       <w:pPr>
         <w:pStyle w:val="TM1"/>
@@ -62,7 +64,7 @@
       <w:r>
         <w:fldChar w:fldCharType="separate"/>
       </w:r>
-      <w:hyperlink w:anchor="_Toc316907728" w:history="1">
+      <w:hyperlink w:anchor="_Toc317334519" w:history="1">
         <w:r>
           <w:rPr>
             <w:rStyle w:val="Lienhypertexte"/>
@@ -89,7 +91,7 @@
             <w:noProof/>
             <w:webHidden/>
           </w:rPr>
-          <w:instrText xml:space="preserve"> PAGEREF _Toc316907728 \h </w:instrText>
+          <w:instrText xml:space="preserve"> PAGEREF _Toc317334519 \h </w:instrText>
         </w:r>
         <w:r>
           <w:rPr>
@@ -132,7 +134,7 @@
           <w:lang w:eastAsia="fr-FR"/>
         </w:rPr>
       </w:pPr>
-      <w:hyperlink w:anchor="_Toc316907729" w:history="1">
+      <w:hyperlink w:anchor="_Toc317334520" w:history="1">
         <w:r>
           <w:rPr>
             <w:rStyle w:val="Lienhypertexte"/>
@@ -160,7 +162,7 @@
             <w:noProof/>
             <w:webHidden/>
           </w:rPr>
-          <w:instrText xml:space="preserve"> PAGEREF _Toc316907729 \h </w:instrText>
+          <w:instrText xml:space="preserve"> PAGEREF _Toc317334520 \h </w:instrText>
         </w:r>
         <w:r>
           <w:rPr>
@@ -203,7 +205,7 @@
           <w:lang w:eastAsia="fr-FR"/>
         </w:rPr>
       </w:pPr>
-      <w:hyperlink w:anchor="_Toc316907730" w:history="1">
+      <w:hyperlink w:anchor="_Toc317334521" w:history="1">
         <w:r>
           <w:rPr>
             <w:rStyle w:val="Lienhypertexte"/>
@@ -248,7 +250,7 @@
             <w:noProof/>
             <w:webHidden/>
           </w:rPr>
-          <w:instrText xml:space="preserve"> PAGEREF _Toc316907730 \h </w:instrText>
+          <w:instrText xml:space="preserve"> PAGEREF _Toc317334521 \h </w:instrText>
         </w:r>
         <w:r>
           <w:rPr>
@@ -291,7 +293,7 @@
           <w:lang w:eastAsia="fr-FR"/>
         </w:rPr>
       </w:pPr>
-      <w:hyperlink w:anchor="_Toc316907731" w:history="1">
+      <w:hyperlink w:anchor="_Toc317334522" w:history="1">
         <w:r>
           <w:rPr>
             <w:rStyle w:val="Lienhypertexte"/>
@@ -342,7 +344,7 @@
             <w:noProof/>
             <w:webHidden/>
           </w:rPr>
-          <w:instrText xml:space="preserve"> PAGEREF _Toc316907731 \h </w:instrText>
+          <w:instrText xml:space="preserve"> PAGEREF _Toc317334522 \h </w:instrText>
         </w:r>
         <w:r>
           <w:rPr>
@@ -385,7 +387,7 @@
           <w:lang w:eastAsia="fr-FR"/>
         </w:rPr>
       </w:pPr>
-      <w:hyperlink w:anchor="_Toc316907732" w:history="1">
+      <w:hyperlink w:anchor="_Toc317334523" w:history="1">
         <w:r>
           <w:rPr>
             <w:rStyle w:val="Lienhypertexte"/>
@@ -412,7 +414,7 @@
             <w:noProof/>
             <w:webHidden/>
           </w:rPr>
-          <w:instrText xml:space="preserve"> PAGEREF _Toc316907732 \h </w:instrText>
+          <w:instrText xml:space="preserve"> PAGEREF _Toc317334523 \h </w:instrText>
         </w:r>
         <w:r>
           <w:rPr>
@@ -455,7 +457,7 @@
           <w:lang w:eastAsia="fr-FR"/>
         </w:rPr>
       </w:pPr>
-      <w:hyperlink w:anchor="_Toc316907733" w:history="1">
+      <w:hyperlink w:anchor="_Toc317334524" w:history="1">
         <w:r>
           <w:rPr>
             <w:rStyle w:val="Lienhypertexte"/>
@@ -482,7 +484,7 @@
             <w:noProof/>
             <w:webHidden/>
           </w:rPr>
-          <w:instrText xml:space="preserve"> PAGEREF _Toc316907733 \h </w:instrText>
+          <w:instrText xml:space="preserve"> PAGEREF _Toc317334524 \h </w:instrText>
         </w:r>
         <w:r>
           <w:rPr>
@@ -525,7 +527,7 @@
           <w:lang w:eastAsia="fr-FR"/>
         </w:rPr>
       </w:pPr>
-      <w:hyperlink w:anchor="_Toc316907734" w:history="1">
+      <w:hyperlink w:anchor="_Toc317334525" w:history="1">
         <w:r>
           <w:rPr>
             <w:rStyle w:val="Lienhypertexte"/>
@@ -552,7 +554,7 @@
             <w:noProof/>
             <w:webHidden/>
           </w:rPr>
-          <w:instrText xml:space="preserve"> PAGEREF _Toc316907734 \h </w:instrText>
+          <w:instrText xml:space="preserve"> PAGEREF _Toc317334525 \h </w:instrText>
         </w:r>
         <w:r>
           <w:rPr>
@@ -595,7 +597,7 @@
           <w:lang w:eastAsia="fr-FR"/>
         </w:rPr>
       </w:pPr>
-      <w:hyperlink w:anchor="_Toc316907735" w:history="1">
+      <w:hyperlink w:anchor="_Toc317334526" w:history="1">
         <w:r>
           <w:rPr>
             <w:rStyle w:val="Lienhypertexte"/>
@@ -622,7 +624,7 @@
             <w:noProof/>
             <w:webHidden/>
           </w:rPr>
-          <w:instrText xml:space="preserve"> PAGEREF _Toc316907735 \h </w:instrText>
+          <w:instrText xml:space="preserve"> PAGEREF _Toc317334526 \h </w:instrText>
         </w:r>
         <w:r>
           <w:rPr>
@@ -665,7 +667,7 @@
           <w:lang w:eastAsia="fr-FR"/>
         </w:rPr>
       </w:pPr>
-      <w:hyperlink w:anchor="_Toc316907736" w:history="1">
+      <w:hyperlink w:anchor="_Toc317334527" w:history="1">
         <w:r>
           <w:rPr>
             <w:rStyle w:val="Lienhypertexte"/>
@@ -692,7 +694,7 @@
             <w:noProof/>
             <w:webHidden/>
           </w:rPr>
-          <w:instrText xml:space="preserve"> PAGEREF _Toc316907736 \h </w:instrText>
+          <w:instrText xml:space="preserve"> PAGEREF _Toc317334527 \h </w:instrText>
         </w:r>
         <w:r>
           <w:rPr>
@@ -735,7 +737,7 @@
           <w:lang w:eastAsia="fr-FR"/>
         </w:rPr>
       </w:pPr>
-      <w:hyperlink w:anchor="_Toc316907737" w:history="1">
+      <w:hyperlink w:anchor="_Toc317334528" w:history="1">
         <w:r>
           <w:rPr>
             <w:rStyle w:val="Lienhypertexte"/>
@@ -762,7 +764,7 @@
             <w:noProof/>
             <w:webHidden/>
           </w:rPr>
-          <w:instrText xml:space="preserve"> PAGEREF _Toc316907737 \h </w:instrText>
+          <w:instrText xml:space="preserve"> PAGEREF _Toc317334528 \h </w:instrText>
         </w:r>
         <w:r>
           <w:rPr>
@@ -805,7 +807,7 @@
           <w:lang w:eastAsia="fr-FR"/>
         </w:rPr>
       </w:pPr>
-      <w:hyperlink w:anchor="_Toc316907738" w:history="1">
+      <w:hyperlink w:anchor="_Toc317334529" w:history="1">
         <w:r>
           <w:rPr>
             <w:rStyle w:val="Lienhypertexte"/>
@@ -832,7 +834,7 @@
             <w:noProof/>
             <w:webHidden/>
           </w:rPr>
-          <w:instrText xml:space="preserve"> PAGEREF _Toc316907738 \h </w:instrText>
+          <w:instrText xml:space="preserve"> PAGEREF _Toc317334529 \h </w:instrText>
         </w:r>
         <w:r>
           <w:rPr>
@@ -875,7 +877,7 @@
           <w:lang w:eastAsia="fr-FR"/>
         </w:rPr>
       </w:pPr>
-      <w:hyperlink w:anchor="_Toc316907739" w:history="1">
+      <w:hyperlink w:anchor="_Toc317334530" w:history="1">
         <w:r>
           <w:rPr>
             <w:rStyle w:val="Lienhypertexte"/>
@@ -902,7 +904,7 @@
             <w:noProof/>
             <w:webHidden/>
           </w:rPr>
-          <w:instrText xml:space="preserve"> PAGEREF _Toc316907739 \h </w:instrText>
+          <w:instrText xml:space="preserve"> PAGEREF _Toc317334530 \h </w:instrText>
         </w:r>
         <w:r>
           <w:rPr>
@@ -923,146 +925,6 @@
             <w:webHidden/>
           </w:rPr>
           <w:t>7</w:t>
-        </w:r>
-        <w:r>
-          <w:rPr>
-            <w:noProof/>
-            <w:webHidden/>
-          </w:rPr>
-          <w:fldChar w:fldCharType="end"/>
-        </w:r>
-      </w:hyperlink>
-    </w:p>
-    <w:p>
-      <w:pPr>
-        <w:pStyle w:val="TM1"/>
-        <w:tabs>
-          <w:tab w:val="right" w:leader="dot" w:pos="9062"/>
-        </w:tabs>
-        <w:rPr>
-          <w:rFonts w:eastAsia="Times New Roman"/>
-          <w:noProof/>
-          <w:lang w:eastAsia="fr-FR"/>
-        </w:rPr>
-      </w:pPr>
-      <w:hyperlink w:anchor="_Toc316907740" w:history="1">
-        <w:r>
-          <w:rPr>
-            <w:rStyle w:val="Lienhypertexte"/>
-            <w:noProof/>
-          </w:rPr>
-          <w:t>VII. UML</w:t>
-        </w:r>
-        <w:r>
-          <w:rPr>
-            <w:noProof/>
-            <w:webHidden/>
-          </w:rPr>
-          <w:tab/>
-        </w:r>
-        <w:r>
-          <w:rPr>
-            <w:noProof/>
-            <w:webHidden/>
-          </w:rPr>
-          <w:fldChar w:fldCharType="begin"/>
-        </w:r>
-        <w:r>
-          <w:rPr>
-            <w:noProof/>
-            <w:webHidden/>
-          </w:rPr>
-          <w:instrText xml:space="preserve"> PAGEREF _Toc316907740 \h </w:instrText>
-        </w:r>
-        <w:r>
-          <w:rPr>
-            <w:noProof/>
-            <w:webHidden/>
-          </w:rPr>
-        </w:r>
-        <w:r>
-          <w:rPr>
-            <w:noProof/>
-            <w:webHidden/>
-          </w:rPr>
-          <w:fldChar w:fldCharType="separate"/>
-        </w:r>
-        <w:r>
-          <w:rPr>
-            <w:noProof/>
-            <w:webHidden/>
-          </w:rPr>
-          <w:t>8</w:t>
-        </w:r>
-        <w:r>
-          <w:rPr>
-            <w:noProof/>
-            <w:webHidden/>
-          </w:rPr>
-          <w:fldChar w:fldCharType="end"/>
-        </w:r>
-      </w:hyperlink>
-    </w:p>
-    <w:p>
-      <w:pPr>
-        <w:pStyle w:val="TM2"/>
-        <w:tabs>
-          <w:tab w:val="right" w:leader="dot" w:pos="9062"/>
-        </w:tabs>
-        <w:rPr>
-          <w:rFonts w:eastAsia="Times New Roman"/>
-          <w:noProof/>
-          <w:lang w:eastAsia="fr-FR"/>
-        </w:rPr>
-      </w:pPr>
-      <w:hyperlink w:anchor="_Toc316907741" w:history="1">
-        <w:r>
-          <w:rPr>
-            <w:rStyle w:val="Lienhypertexte"/>
-            <w:noProof/>
-          </w:rPr>
-          <w:t>VII.1. Diagramme de classe Serveur</w:t>
-        </w:r>
-        <w:r>
-          <w:rPr>
-            <w:noProof/>
-            <w:webHidden/>
-          </w:rPr>
-          <w:tab/>
-        </w:r>
-        <w:r>
-          <w:rPr>
-            <w:noProof/>
-            <w:webHidden/>
-          </w:rPr>
-          <w:fldChar w:fldCharType="begin"/>
-        </w:r>
-        <w:r>
-          <w:rPr>
-            <w:noProof/>
-            <w:webHidden/>
-          </w:rPr>
-          <w:instrText xml:space="preserve"> PAGEREF _Toc316907741 \h </w:instrText>
-        </w:r>
-        <w:r>
-          <w:rPr>
-            <w:noProof/>
-            <w:webHidden/>
-          </w:rPr>
-        </w:r>
-        <w:r>
-          <w:rPr>
-            <w:noProof/>
-            <w:webHidden/>
-          </w:rPr>
-          <w:fldChar w:fldCharType="separate"/>
-        </w:r>
-        <w:r>
-          <w:rPr>
-            <w:noProof/>
-            <w:webHidden/>
-          </w:rPr>
-          <w:t>8</w:t>
         </w:r>
         <w:r>
           <w:rPr>
@@ -1083,7 +945,7 @@
         <w:pStyle w:val="Titre1"/>
         <w:pageBreakBefore/>
       </w:pPr>
-      <w:bookmarkStart w:id="0" w:name="_Toc316907728"/>
+      <w:bookmarkStart w:id="1" w:name="_Toc317334519"/>
       <w:r>
         <w:lastRenderedPageBreak/>
         <w:t>I.</w:t>
@@ -1094,7 +956,7 @@
       <w:r>
         <w:t>Introduction</w:t>
       </w:r>
-      <w:bookmarkEnd w:id="0"/>
+      <w:bookmarkEnd w:id="1"/>
     </w:p>
     <w:p>
       <w:pPr>
@@ -1115,7 +977,10 @@
         <w:t xml:space="preserve"> d’enseignement Pr</w:t>
       </w:r>
       <w:r>
-        <w:t>ojet du semestre 6 en 3eme anné</w:t>
+        <w:t>ojet du semestre 6 en 3è</w:t>
+      </w:r>
+      <w:r>
+        <w:t>me anné</w:t>
       </w:r>
       <w:r>
         <w:t>e de lic</w:t>
@@ -1147,7 +1012,16 @@
         <w:jc w:val="both"/>
       </w:pPr>
       <w:r>
-        <w:t xml:space="preserve">Il y aura 3 types de clients, un client WEB, implémenté en FLASH, un client sous </w:t>
+        <w:t xml:space="preserve">Il y aura 3 types de clients, un client WEB, implémenté en </w:t>
+      </w:r>
+      <w:r>
+        <w:rPr>
+          <w:i/>
+        </w:rPr>
+        <w:t>FLASH</w:t>
+      </w:r>
+      <w:r>
+        <w:t xml:space="preserve">, un client sous </w:t>
       </w:r>
       <w:proofErr w:type="spellStart"/>
       <w:r>
@@ -1175,7 +1049,19 @@
         <w:jc w:val="both"/>
       </w:pPr>
       <w:r>
-        <w:t>Dans un premier temps, il s'agira de créer un serveur qui gère une seule partie, avec  un système de compte, répertoriant le nombre de jetons par joueur. Puis, dans un second temps, si les circonstances le permettent, modifier le serveur pour qu'il puisse gérer plusieurs parties en même temps, ainsi que faire évoluer le système de compte pour y intégrer un historique des parties, et d'autres options pour rendre l'application pour conviviale et complète.</w:t>
+        <w:t xml:space="preserve">Dans un premier temps, il s'agira de créer un serveur qui gère une seule partie, avec  un système de compte, répertoriant le nombre de jetons par joueur. Puis, dans un second temps, si les circonstances le permettent, modifier le serveur pour qu'il puisse gérer </w:t>
+      </w:r>
+      <w:r>
+        <w:t>plusieurs</w:t>
+      </w:r>
+      <w:r>
+        <w:t xml:space="preserve"> parties en même temps, ainsi que faire évoluer le système de compte pour y intégrer un historique des parties, et d'autres options pour rendre l'application p</w:t>
+      </w:r>
+      <w:r>
+        <w:t>lus</w:t>
+      </w:r>
+      <w:r>
+        <w:t xml:space="preserve"> conviviale et complète.</w:t>
       </w:r>
     </w:p>
     <w:p>
@@ -1185,7 +1071,7 @@
           <w:lang w:val="en-US"/>
         </w:rPr>
       </w:pPr>
-      <w:bookmarkStart w:id="1" w:name="_Toc316907729"/>
+      <w:bookmarkStart w:id="2" w:name="_Toc317334520"/>
       <w:r>
         <w:rPr>
           <w:lang w:val="en-US"/>
@@ -1213,7 +1099,7 @@
         </w:rPr>
         <w:t>l’existant</w:t>
       </w:r>
-      <w:bookmarkEnd w:id="1"/>
+      <w:bookmarkEnd w:id="2"/>
       <w:proofErr w:type="spellEnd"/>
     </w:p>
     <w:p>
@@ -1223,7 +1109,7 @@
           <w:lang w:val="en-US"/>
         </w:rPr>
       </w:pPr>
-      <w:bookmarkStart w:id="2" w:name="_Toc316907730"/>
+      <w:bookmarkStart w:id="3" w:name="_Toc317334521"/>
       <w:r>
         <w:rPr>
           <w:lang w:val="en-US"/>
@@ -1294,7 +1180,7 @@
         </w:rPr>
         <w:t>) social game</w:t>
       </w:r>
-      <w:bookmarkEnd w:id="2"/>
+      <w:bookmarkEnd w:id="3"/>
     </w:p>
     <w:p>
       <w:pPr>
@@ -1512,7 +1398,6 @@
         <w:t xml:space="preserve">Les </w:t>
       </w:r>
       <w:proofErr w:type="spellStart"/>
-      <w:proofErr w:type="gramStart"/>
       <w:r>
         <w:rPr>
           <w:rFonts w:cs="Calibri"/>
@@ -1524,14 +1409,13 @@
         <w:rPr>
           <w:rFonts w:cs="Calibri"/>
         </w:rPr>
-        <w:t>(</w:t>
-      </w:r>
-      <w:proofErr w:type="gramEnd"/>
-      <w:r>
-        <w:rPr>
-          <w:rFonts w:cs="Calibri"/>
-        </w:rPr>
-        <w:t>rajouter des jetons sur la table pour revenir)</w:t>
+        <w:t xml:space="preserve"> </w:t>
+      </w:r>
+      <w:r>
+        <w:rPr>
+          <w:rFonts w:cs="Calibri"/>
+        </w:rPr>
+        <w:t>(rajouter des jetons sur la table pour revenir)</w:t>
       </w:r>
       <w:r>
         <w:rPr>
@@ -1947,7 +1831,7 @@
       <w:pPr>
         <w:pStyle w:val="Titre2"/>
       </w:pPr>
-      <w:bookmarkStart w:id="3" w:name="_Toc316907731"/>
+      <w:bookmarkStart w:id="4" w:name="_Toc317334522"/>
       <w:r>
         <w:t xml:space="preserve">I.2. </w:t>
       </w:r>
@@ -1994,7 +1878,7 @@
       <w:r>
         <w:t>)</w:t>
       </w:r>
-      <w:bookmarkEnd w:id="3"/>
+      <w:bookmarkEnd w:id="4"/>
     </w:p>
     <w:p>
       <w:pPr>
@@ -2024,25 +1908,6 @@
       </w:r>
       <w:r>
         <w:t>, l'un des premiers sites de poker gratuits et traduit en français.</w:t>
-      </w:r>
-    </w:p>
-    <w:p>
-      <w:pPr>
-        <w:pStyle w:val="Textbody"/>
-        <w:ind w:left="360"/>
-        <w:jc w:val="both"/>
-      </w:pPr>
-      <w:r>
-        <w:t>Lorsqu'on lance le logiciel</w:t>
-      </w:r>
-      <w:r>
-        <w:t>, celui-ci nous demande de</w:t>
-      </w:r>
-      <w:r>
-        <w:t xml:space="preserve"> nous connecter</w:t>
-      </w:r>
-      <w:r>
-        <w:t>, puis nous envoi dans le menu :</w:t>
       </w:r>
     </w:p>
     <w:p>
@@ -2075,12 +1940,24 @@
             <v:path o:extrusionok="f" gradientshapeok="t" o:connecttype="rect"/>
             <o:lock v:ext="edit" aspectratio="t"/>
           </v:shapetype>
-          <v:shape id="images1" o:spid="_x0000_s1028" type="#_x0000_t75" style="position:absolute;left:0;text-align:left;margin-left:0;margin-top:0;width:463.85pt;height:352.6pt;z-index:1;visibility:visible;mso-wrap-style:square;mso-wrap-distance-left:9pt;mso-wrap-distance-top:0;mso-wrap-distance-right:9pt;mso-wrap-distance-bottom:0;mso-position-horizontal:center;mso-position-horizontal-relative:text;mso-position-vertical:top;mso-position-vertical-relative:text">
+          <v:shape id="images1" o:spid="_x0000_s1028" type="#_x0000_t75" style="position:absolute;left:0;text-align:left;margin-left:-5.1pt;margin-top:44.85pt;width:463.85pt;height:352.6pt;z-index:1;visibility:visible;mso-wrap-style:square;mso-wrap-distance-left:9pt;mso-wrap-distance-top:0;mso-wrap-distance-right:9pt;mso-wrap-distance-bottom:0;mso-position-horizontal-relative:text;mso-position-vertical-relative:text">
             <v:imagedata r:id="rId6" o:title=""/>
             <w10:wrap type="topAndBottom"/>
           </v:shape>
         </w:pict>
       </w:r>
+      <w:r>
+        <w:t>Lorsqu'on lance le logiciel</w:t>
+      </w:r>
+      <w:r>
+        <w:t>, celui-ci nous demande de</w:t>
+      </w:r>
+      <w:r>
+        <w:t xml:space="preserve"> nous connecter</w:t>
+      </w:r>
+      <w:r>
+        <w:t>, puis nous envoi dans le menu :</w:t>
+      </w:r>
     </w:p>
     <w:p>
       <w:pPr>
@@ -2088,21 +1965,6 @@
         <w:ind w:left="360"/>
         <w:jc w:val="both"/>
       </w:pPr>
-      <w:r>
-        <w:t>Plusieurs fonctionnalité</w:t>
-      </w:r>
-      <w:r>
-        <w:t>s</w:t>
-      </w:r>
-      <w:r>
-        <w:t xml:space="preserve"> s'offrent à nous alors</w:t>
-      </w:r>
-      <w:r>
-        <w:t> :</w:t>
-      </w:r>
-      <w:r>
-        <w:t xml:space="preserve"> </w:t>
-      </w:r>
     </w:p>
     <w:p>
       <w:pPr>
@@ -2111,21 +1973,16 @@
         <w:jc w:val="both"/>
       </w:pPr>
       <w:r>
-        <w:t>- J</w:t>
-      </w:r>
-      <w:r>
-        <w:t xml:space="preserve">ouer en « cash </w:t>
-      </w:r>
-      <w:proofErr w:type="spellStart"/>
-      <w:r>
-        <w:t>games</w:t>
-      </w:r>
-      <w:proofErr w:type="spellEnd"/>
-      <w:r>
-        <w:t> »</w:t>
-      </w:r>
-      <w:r>
-        <w:t xml:space="preserve"> (partie libre)</w:t>
+        <w:t>Plusieurs fonctionnalité</w:t>
+      </w:r>
+      <w:r>
+        <w:t>s</w:t>
+      </w:r>
+      <w:r>
+        <w:t xml:space="preserve"> s'offrent à nous alors</w:t>
+      </w:r>
+      <w:r>
+        <w:t> :</w:t>
       </w:r>
       <w:r>
         <w:t xml:space="preserve"> </w:t>
@@ -2138,7 +1995,21 @@
         <w:jc w:val="both"/>
       </w:pPr>
       <w:r>
-        <w:t>- Jouer un tournoi</w:t>
+        <w:t>- J</w:t>
+      </w:r>
+      <w:r>
+        <w:t xml:space="preserve">ouer en « cash </w:t>
+      </w:r>
+      <w:proofErr w:type="spellStart"/>
+      <w:r>
+        <w:t>games</w:t>
+      </w:r>
+      <w:proofErr w:type="spellEnd"/>
+      <w:r>
+        <w:t> »</w:t>
+      </w:r>
+      <w:r>
+        <w:t xml:space="preserve"> (partie libre)</w:t>
       </w:r>
       <w:r>
         <w:t xml:space="preserve"> </w:t>
@@ -2151,27 +2022,10 @@
         <w:jc w:val="both"/>
       </w:pPr>
       <w:r>
-        <w:t>- O</w:t>
-      </w:r>
-      <w:r>
-        <w:t xml:space="preserve">u encore jouer le </w:t>
-      </w:r>
-      <w:r>
-        <w:t>« </w:t>
-      </w:r>
-      <w:proofErr w:type="spellStart"/>
-      <w:r>
-        <w:t>Sit</w:t>
-      </w:r>
-      <w:proofErr w:type="spellEnd"/>
-      <w:r>
-        <w:t xml:space="preserve"> &amp; Go</w:t>
-      </w:r>
-      <w:r>
-        <w:t> »</w:t>
-      </w:r>
-      <w:r>
-        <w:t xml:space="preserve"> (partie libre avec partenaire fixe)</w:t>
+        <w:t>- Jouer un tournoi</w:t>
+      </w:r>
+      <w:r>
+        <w:t xml:space="preserve"> </w:t>
       </w:r>
     </w:p>
     <w:p>
@@ -2181,6 +2035,36 @@
         <w:jc w:val="both"/>
       </w:pPr>
       <w:r>
+        <w:t>- O</w:t>
+      </w:r>
+      <w:r>
+        <w:t xml:space="preserve">u encore jouer le </w:t>
+      </w:r>
+      <w:r>
+        <w:t>« </w:t>
+      </w:r>
+      <w:proofErr w:type="spellStart"/>
+      <w:r>
+        <w:t>Sit</w:t>
+      </w:r>
+      <w:proofErr w:type="spellEnd"/>
+      <w:r>
+        <w:t xml:space="preserve"> &amp; Go</w:t>
+      </w:r>
+      <w:r>
+        <w:t> »</w:t>
+      </w:r>
+      <w:r>
+        <w:t xml:space="preserve"> (partie libre avec partenaire fixe)</w:t>
+      </w:r>
+    </w:p>
+    <w:p>
+      <w:pPr>
+        <w:pStyle w:val="Textbody"/>
+        <w:ind w:left="360"/>
+        <w:jc w:val="both"/>
+      </w:pPr>
+      <w:r>
         <w:t>Les tournois sont nombreux et on peut en trouver aussi bien des gratuits que d</w:t>
       </w:r>
       <w:r>
@@ -2247,17 +2131,17 @@
         <w:t> »</w:t>
       </w:r>
       <w:r>
-        <w:t xml:space="preserve"> est une partie « classique », une table de </w:t>
+        <w:t xml:space="preserve"> est une partie « classique », une table de 10 joueurs maximum (plus ou moins selon les désir</w:t>
+      </w:r>
+      <w:r>
+        <w:t>s de l'utilisateur)</w:t>
+      </w:r>
+      <w:r>
+        <w:t xml:space="preserve">. On commence avec </w:t>
       </w:r>
       <w:r>
         <w:lastRenderedPageBreak/>
-        <w:t>10 joueurs maximum (plus ou moins selon les désir</w:t>
-      </w:r>
-      <w:r>
-        <w:t>s de l'utilisateur)</w:t>
-      </w:r>
-      <w:r>
-        <w:t>. On commence avec un fond de 200 jetons</w:t>
+        <w:t>un fond de 200 jetons</w:t>
       </w:r>
       <w:r>
         <w:t>, les « </w:t>
@@ -2496,7 +2380,7 @@
         <w:pStyle w:val="Titre1"/>
         <w:pageBreakBefore/>
       </w:pPr>
-      <w:bookmarkStart w:id="4" w:name="_Toc316907732"/>
+      <w:bookmarkStart w:id="5" w:name="_Toc317334523"/>
       <w:r>
         <w:lastRenderedPageBreak/>
         <w:t xml:space="preserve">III. </w:t>
@@ -2504,18 +2388,18 @@
       <w:r>
         <w:t>Fonctionnalités obligatoires</w:t>
       </w:r>
-      <w:bookmarkEnd w:id="4"/>
+      <w:bookmarkEnd w:id="5"/>
     </w:p>
     <w:p/>
     <w:p>
       <w:pPr>
         <w:pStyle w:val="Titre2"/>
       </w:pPr>
-      <w:bookmarkStart w:id="5" w:name="_Toc316907733"/>
+      <w:bookmarkStart w:id="6" w:name="_Toc317334524"/>
       <w:r>
         <w:t>III.1. Serveur</w:t>
       </w:r>
-      <w:bookmarkEnd w:id="5"/>
+      <w:bookmarkEnd w:id="6"/>
     </w:p>
     <w:p/>
     <w:p>
@@ -2543,7 +2427,25 @@
         <w:jc w:val="both"/>
       </w:pPr>
       <w:r>
-        <w:t>Gestion du jeu : le serveur doit gérer tout ce qui se passe dans le jeu et indiquer aux différents clients en temps réel les différents évènements  et interactions qui se passent dans la partie.</w:t>
+        <w:t>Gestion du jeu : le serveur doit gérer tout ce qui se passe dans le jeu et indiquer aux dif</w:t>
+      </w:r>
+      <w:r>
+        <w:t>férents clients</w:t>
+      </w:r>
+      <w:r>
+        <w:t>,</w:t>
+      </w:r>
+      <w:r>
+        <w:t xml:space="preserve"> en temps réel</w:t>
+      </w:r>
+      <w:r>
+        <w:t>s</w:t>
+      </w:r>
+      <w:r>
+        <w:t>,</w:t>
+      </w:r>
+      <w:r>
+        <w:t xml:space="preserve"> différents évènements  et interactions qui se passent dans la partie.</w:t>
       </w:r>
     </w:p>
     <w:p>
@@ -2601,11 +2503,11 @@
       <w:pPr>
         <w:pStyle w:val="Titre2"/>
       </w:pPr>
-      <w:bookmarkStart w:id="6" w:name="_Toc316907734"/>
+      <w:bookmarkStart w:id="7" w:name="_Toc317334525"/>
       <w:r>
         <w:t>III.2. Clients</w:t>
       </w:r>
-      <w:bookmarkEnd w:id="6"/>
+      <w:bookmarkEnd w:id="7"/>
     </w:p>
     <w:p/>
     <w:p>
@@ -2633,7 +2535,13 @@
         <w:jc w:val="both"/>
       </w:pPr>
       <w:r>
-        <w:t>Interface : Les clients doivent fournir une interface interactive avec le joueur pour lui permettre de choisir une partie, de faire les choix qui lui sont disponible pendant une partie et de connaître les informations nécessaires au bon déroulement d'une partie. (jetons....).</w:t>
+        <w:t>Interface : Les clients doivent fournir une interface interactive avec le joueur pour lui permettre de choisir une partie, de faire les choix qui lui sont disponible</w:t>
+      </w:r>
+      <w:r>
+        <w:t>s</w:t>
+      </w:r>
+      <w:r>
+        <w:t xml:space="preserve"> pendant une partie et de connaître les informations nécessaires au bon déroulement d'une partie. (jetons....).</w:t>
       </w:r>
     </w:p>
     <w:p>
@@ -2697,7 +2605,13 @@
         <w:jc w:val="both"/>
       </w:pPr>
       <w:r>
-        <w:t>Afin d’économiser la batterie, les ressource du programme devront être minimaliste.</w:t>
+        <w:t>Afin d’économiser la batterie, les ressource</w:t>
+      </w:r>
+      <w:r>
+        <w:t>s</w:t>
+      </w:r>
+      <w:r>
+        <w:t xml:space="preserve"> du programme devront être minimaliste.</w:t>
       </w:r>
     </w:p>
     <w:p>
@@ -2721,7 +2635,7 @@
         <w:pStyle w:val="Titre1"/>
         <w:pageBreakBefore/>
       </w:pPr>
-      <w:bookmarkStart w:id="7" w:name="_Toc316907735"/>
+      <w:bookmarkStart w:id="8" w:name="_Toc317334526"/>
       <w:r>
         <w:lastRenderedPageBreak/>
         <w:t xml:space="preserve">IV. </w:t>
@@ -2729,18 +2643,18 @@
       <w:r>
         <w:t>Fonctionnalités optionnelles</w:t>
       </w:r>
-      <w:bookmarkEnd w:id="7"/>
+      <w:bookmarkEnd w:id="8"/>
     </w:p>
     <w:p/>
     <w:p>
       <w:pPr>
         <w:pStyle w:val="Titre2"/>
       </w:pPr>
-      <w:bookmarkStart w:id="8" w:name="_Toc316907736"/>
+      <w:bookmarkStart w:id="9" w:name="_Toc317334527"/>
       <w:r>
         <w:t>IV.1. Serveur</w:t>
       </w:r>
-      <w:bookmarkEnd w:id="8"/>
+      <w:bookmarkEnd w:id="9"/>
     </w:p>
     <w:p/>
     <w:p>
@@ -2817,11 +2731,11 @@
       <w:pPr>
         <w:pStyle w:val="Titre1"/>
       </w:pPr>
-      <w:bookmarkStart w:id="9" w:name="_Toc316907737"/>
+      <w:bookmarkStart w:id="10" w:name="_Toc317334528"/>
       <w:r>
         <w:t>IV.2. Clients</w:t>
       </w:r>
-      <w:bookmarkEnd w:id="9"/>
+      <w:bookmarkEnd w:id="10"/>
       <w:r>
         <w:t xml:space="preserve"> </w:t>
       </w:r>
@@ -2908,14 +2822,14 @@
       <w:pPr>
         <w:pStyle w:val="Titre1"/>
       </w:pPr>
-      <w:bookmarkStart w:id="10" w:name="_Toc316907738"/>
+      <w:bookmarkStart w:id="11" w:name="_Toc317334529"/>
       <w:r>
         <w:t xml:space="preserve">V. </w:t>
       </w:r>
       <w:r>
         <w:t>Décomposition du groupe</w:t>
       </w:r>
-      <w:bookmarkEnd w:id="10"/>
+      <w:bookmarkEnd w:id="11"/>
     </w:p>
     <w:p>
       <w:pPr>
@@ -3218,7 +3132,7 @@
           <w:lang w:eastAsia="fr-FR"/>
         </w:rPr>
       </w:pPr>
-      <w:bookmarkStart w:id="11" w:name="_Toc316907739"/>
+      <w:bookmarkStart w:id="12" w:name="_Toc317334530"/>
       <w:r>
         <w:lastRenderedPageBreak/>
         <w:t xml:space="preserve">VI. </w:t>
@@ -3226,7 +3140,7 @@
       <w:r>
         <w:t>Diagramme de Gantt</w:t>
       </w:r>
-      <w:bookmarkEnd w:id="11"/>
+      <w:bookmarkEnd w:id="12"/>
       <w:r>
         <w:rPr>
           <w:noProof/>
@@ -3266,86 +3180,6 @@
           </v:shape>
         </w:pict>
       </w:r>
-    </w:p>
-    <w:p>
-      <w:pPr>
-        <w:pStyle w:val="Titre1"/>
-      </w:pPr>
-      <w:bookmarkStart w:id="12" w:name="_Toc316907740"/>
-      <w:r>
-        <w:lastRenderedPageBreak/>
-        <w:t>VII. UML</w:t>
-      </w:r>
-      <w:bookmarkEnd w:id="12"/>
-    </w:p>
-    <w:p/>
-    <w:p>
-      <w:pPr>
-        <w:pStyle w:val="Titre2"/>
-      </w:pPr>
-      <w:bookmarkStart w:id="13" w:name="_Toc316907741"/>
-      <w:r>
-        <w:t>VII.1. Diagramme de classe Serveur</w:t>
-      </w:r>
-      <w:bookmarkEnd w:id="13"/>
-    </w:p>
-    <w:p>
-      <w:bookmarkStart w:id="14" w:name="_GoBack"/>
-      <w:bookmarkEnd w:id="14"/>
-    </w:p>
-    <w:p>
-      <w:pPr>
-        <w:pStyle w:val="Paragraphedeliste"/>
-        <w:ind w:left="360"/>
-        <w:jc w:val="center"/>
-        <w:rPr>
-          <w:noProof/>
-          <w:lang w:eastAsia="fr-FR"/>
-        </w:rPr>
-      </w:pPr>
-      <w:r>
-        <w:rPr>
-          <w:noProof/>
-          <w:lang w:eastAsia="fr-FR"/>
-        </w:rPr>
-        <w:pict>
-          <v:shape id="_x0000_i1026" type="#_x0000_t75" style="width:473.25pt;height:458.25pt">
-            <v:imagedata r:id="rId10" o:title="essaiPrevisionnel_1"/>
-          </v:shape>
-        </w:pict>
-      </w:r>
-    </w:p>
-    <w:p>
-      <w:pPr>
-        <w:pStyle w:val="Paragraphedeliste"/>
-        <w:ind w:left="360"/>
-        <w:jc w:val="center"/>
-        <w:rPr>
-          <w:noProof/>
-          <w:lang w:eastAsia="fr-FR"/>
-        </w:rPr>
-      </w:pPr>
-    </w:p>
-    <w:p>
-      <w:pPr>
-        <w:pStyle w:val="Paragraphedeliste"/>
-        <w:ind w:left="360"/>
-        <w:jc w:val="center"/>
-        <w:rPr>
-          <w:noProof/>
-          <w:lang w:eastAsia="fr-FR"/>
-        </w:rPr>
-      </w:pPr>
-    </w:p>
-    <w:p>
-      <w:pPr>
-        <w:pStyle w:val="Paragraphedeliste"/>
-        <w:ind w:left="360"/>
-        <w:rPr>
-          <w:sz w:val="24"/>
-          <w:szCs w:val="24"/>
-        </w:rPr>
-      </w:pPr>
     </w:p>
     <w:sectPr>
       <w:pgSz w:w="11906" w:h="16838"/>

</xml_diff>

<commit_message>
Modification uml et rajouts diagrammes cas d'utilisation
</commit_message>
<xml_diff>
--- a/Cahier des charges/Cahier des charges.docx
+++ b/Cahier des charges/Cahier des charges.docx
@@ -1,6 +1,6 @@
 
 <file path=word/document.xml><?xml version="1.0" encoding="utf-8"?>
-<w:document xmlns:wpc="http://schemas.microsoft.com/office/word/2010/wordprocessingCanvas" xmlns:mc="http://schemas.openxmlformats.org/markup-compatibility/2006" xmlns:o="urn:schemas-microsoft-com:office:office" xmlns:r="http://schemas.openxmlformats.org/officeDocument/2006/relationships" xmlns:m="http://schemas.openxmlformats.org/officeDocument/2006/math" xmlns:v="urn:schemas-microsoft-com:vml" xmlns:wp14="http://schemas.microsoft.com/office/word/2010/wordprocessingDrawing" xmlns:wp="http://schemas.openxmlformats.org/drawingml/2006/wordprocessingDrawing" xmlns:w10="urn:schemas-microsoft-com:office:word" xmlns:w="http://schemas.openxmlformats.org/wordprocessingml/2006/main" xmlns:w14="http://schemas.microsoft.com/office/word/2010/wordml" xmlns:wpg="http://schemas.microsoft.com/office/word/2010/wordprocessingGroup" xmlns:wpi="http://schemas.microsoft.com/office/word/2010/wordprocessingInk" xmlns:wne="http://schemas.microsoft.com/office/word/2006/wordml" xmlns:wps="http://schemas.microsoft.com/office/word/2010/wordprocessingShape" mc:Ignorable="w14 wp14">
+<w:document xmlns:ve="http://schemas.openxmlformats.org/markup-compatibility/2006" xmlns:o="urn:schemas-microsoft-com:office:office" xmlns:r="http://schemas.openxmlformats.org/officeDocument/2006/relationships" xmlns:m="http://schemas.openxmlformats.org/officeDocument/2006/math" xmlns:v="urn:schemas-microsoft-com:vml" xmlns:wp="http://schemas.openxmlformats.org/drawingml/2006/wordprocessingDrawing" xmlns:w10="urn:schemas-microsoft-com:office:word" xmlns:w="http://schemas.openxmlformats.org/wordprocessingml/2006/main" xmlns:wne="http://schemas.microsoft.com/office/word/2006/wordml">
   <w:body>
     <w:p>
       <w:pPr>
@@ -35,7 +35,7 @@
     </w:p>
     <w:p>
       <w:pPr>
-        <w:pStyle w:val="En-ttedetabledesmatires"/>
+        <w:pStyle w:val="TOCHeading"/>
       </w:pPr>
       <w:r>
         <w:t>Contenu</w:t>
@@ -45,13 +45,15 @@
     <w:bookmarkEnd w:id="0"/>
     <w:p>
       <w:pPr>
-        <w:pStyle w:val="TM1"/>
+        <w:pStyle w:val="TOC1"/>
         <w:tabs>
           <w:tab w:val="right" w:leader="dot" w:pos="9062"/>
         </w:tabs>
         <w:rPr>
-          <w:rFonts w:eastAsia="Times New Roman"/>
+          <w:rFonts w:ascii="Times New Roman" w:hAnsi="Times New Roman"/>
           <w:noProof/>
+          <w:sz w:val="24"/>
+          <w:szCs w:val="24"/>
           <w:lang w:eastAsia="fr-FR"/>
         </w:rPr>
       </w:pPr>
@@ -64,10 +66,10 @@
       <w:r>
         <w:fldChar w:fldCharType="separate"/>
       </w:r>
-      <w:hyperlink w:anchor="_Toc317334519" w:history="1">
-        <w:r>
-          <w:rPr>
-            <w:rStyle w:val="Lienhypertexte"/>
+      <w:hyperlink w:anchor="_Toc317340221" w:history="1">
+        <w:r>
+          <w:rPr>
+            <w:rStyle w:val="Hyperlink"/>
             <w:noProof/>
           </w:rPr>
           <w:t>I. Introduction</w:t>
@@ -91,12 +93,11 @@
             <w:noProof/>
             <w:webHidden/>
           </w:rPr>
-          <w:instrText xml:space="preserve"> PAGEREF _Toc317334519 \h </w:instrText>
-        </w:r>
-        <w:r>
-          <w:rPr>
-            <w:noProof/>
-            <w:webHidden/>
+          <w:instrText xml:space="preserve"> PAGEREF _Toc317340221 \h </w:instrText>
+        </w:r>
+        <w:r>
+          <w:rPr>
+            <w:noProof/>
           </w:rPr>
         </w:r>
         <w:r>
@@ -124,20 +125,22 @@
     </w:p>
     <w:p>
       <w:pPr>
-        <w:pStyle w:val="TM1"/>
+        <w:pStyle w:val="TOC1"/>
         <w:tabs>
           <w:tab w:val="right" w:leader="dot" w:pos="9062"/>
         </w:tabs>
         <w:rPr>
-          <w:rFonts w:eastAsia="Times New Roman"/>
+          <w:rFonts w:ascii="Times New Roman" w:hAnsi="Times New Roman"/>
           <w:noProof/>
+          <w:sz w:val="24"/>
+          <w:szCs w:val="24"/>
           <w:lang w:eastAsia="fr-FR"/>
         </w:rPr>
       </w:pPr>
-      <w:hyperlink w:anchor="_Toc317334520" w:history="1">
-        <w:r>
-          <w:rPr>
-            <w:rStyle w:val="Lienhypertexte"/>
+      <w:hyperlink w:anchor="_Toc317340222" w:history="1">
+        <w:r>
+          <w:rPr>
+            <w:rStyle w:val="Hyperlink"/>
             <w:noProof/>
             <w:lang w:val="en-US"/>
           </w:rPr>
@@ -162,12 +165,11 @@
             <w:noProof/>
             <w:webHidden/>
           </w:rPr>
-          <w:instrText xml:space="preserve"> PAGEREF _Toc317334520 \h </w:instrText>
-        </w:r>
-        <w:r>
-          <w:rPr>
-            <w:noProof/>
-            <w:webHidden/>
+          <w:instrText xml:space="preserve"> PAGEREF _Toc317340222 \h </w:instrText>
+        </w:r>
+        <w:r>
+          <w:rPr>
+            <w:noProof/>
           </w:rPr>
         </w:r>
         <w:r>
@@ -195,20 +197,22 @@
     </w:p>
     <w:p>
       <w:pPr>
-        <w:pStyle w:val="TM2"/>
+        <w:pStyle w:val="TOC2"/>
         <w:tabs>
           <w:tab w:val="right" w:leader="dot" w:pos="9062"/>
         </w:tabs>
         <w:rPr>
-          <w:rFonts w:eastAsia="Times New Roman"/>
+          <w:rFonts w:ascii="Times New Roman" w:hAnsi="Times New Roman"/>
           <w:noProof/>
+          <w:sz w:val="24"/>
+          <w:szCs w:val="24"/>
           <w:lang w:eastAsia="fr-FR"/>
         </w:rPr>
       </w:pPr>
-      <w:hyperlink w:anchor="_Toc317334521" w:history="1">
-        <w:r>
-          <w:rPr>
-            <w:rStyle w:val="Lienhypertexte"/>
+      <w:hyperlink w:anchor="_Toc317340223" w:history="1">
+        <w:r>
+          <w:rPr>
+            <w:rStyle w:val="Hyperlink"/>
             <w:noProof/>
             <w:lang w:val="en-US"/>
           </w:rPr>
@@ -216,7 +220,7 @@
         </w:r>
         <w:r>
           <w:rPr>
-            <w:rStyle w:val="Lienhypertexte"/>
+            <w:rStyle w:val="Hyperlink"/>
             <w:i/>
             <w:noProof/>
             <w:lang w:val="en-US"/>
@@ -225,7 +229,7 @@
         </w:r>
         <w:r>
           <w:rPr>
-            <w:rStyle w:val="Lienhypertexte"/>
+            <w:rStyle w:val="Hyperlink"/>
             <w:noProof/>
             <w:lang w:val="en-US"/>
           </w:rPr>
@@ -250,12 +254,11 @@
             <w:noProof/>
             <w:webHidden/>
           </w:rPr>
-          <w:instrText xml:space="preserve"> PAGEREF _Toc317334521 \h </w:instrText>
-        </w:r>
-        <w:r>
-          <w:rPr>
-            <w:noProof/>
-            <w:webHidden/>
+          <w:instrText xml:space="preserve"> PAGEREF _Toc317340223 \h </w:instrText>
+        </w:r>
+        <w:r>
+          <w:rPr>
+            <w:noProof/>
           </w:rPr>
         </w:r>
         <w:r>
@@ -283,27 +286,29 @@
     </w:p>
     <w:p>
       <w:pPr>
-        <w:pStyle w:val="TM2"/>
+        <w:pStyle w:val="TOC2"/>
         <w:tabs>
           <w:tab w:val="right" w:leader="dot" w:pos="9062"/>
         </w:tabs>
         <w:rPr>
-          <w:rFonts w:eastAsia="Times New Roman"/>
+          <w:rFonts w:ascii="Times New Roman" w:hAnsi="Times New Roman"/>
           <w:noProof/>
+          <w:sz w:val="24"/>
+          <w:szCs w:val="24"/>
           <w:lang w:eastAsia="fr-FR"/>
         </w:rPr>
       </w:pPr>
-      <w:hyperlink w:anchor="_Toc317334522" w:history="1">
-        <w:r>
-          <w:rPr>
-            <w:rStyle w:val="Lienhypertexte"/>
+      <w:hyperlink w:anchor="_Toc317340224" w:history="1">
+        <w:r>
+          <w:rPr>
+            <w:rStyle w:val="Hyperlink"/>
             <w:noProof/>
           </w:rPr>
           <w:t xml:space="preserve">I.2. </w:t>
         </w:r>
         <w:r>
           <w:rPr>
-            <w:rStyle w:val="Lienhypertexte"/>
+            <w:rStyle w:val="Hyperlink"/>
             <w:i/>
             <w:iCs/>
             <w:noProof/>
@@ -312,7 +317,7 @@
         </w:r>
         <w:r>
           <w:rPr>
-            <w:rStyle w:val="Lienhypertexte"/>
+            <w:rStyle w:val="Hyperlink"/>
             <w:i/>
             <w:noProof/>
           </w:rPr>
@@ -320,7 +325,7 @@
         </w:r>
         <w:r>
           <w:rPr>
-            <w:rStyle w:val="Lienhypertexte"/>
+            <w:rStyle w:val="Hyperlink"/>
             <w:noProof/>
           </w:rPr>
           <w:t xml:space="preserve"> (tous jeux de poker: hold'em, omaha, stud, poker fermé, horse, razz)</w:t>
@@ -344,12 +349,11 @@
             <w:noProof/>
             <w:webHidden/>
           </w:rPr>
-          <w:instrText xml:space="preserve"> PAGEREF _Toc317334522 \h </w:instrText>
-        </w:r>
-        <w:r>
-          <w:rPr>
-            <w:noProof/>
-            <w:webHidden/>
+          <w:instrText xml:space="preserve"> PAGEREF _Toc317340224 \h </w:instrText>
+        </w:r>
+        <w:r>
+          <w:rPr>
+            <w:noProof/>
           </w:rPr>
         </w:r>
         <w:r>
@@ -377,20 +381,22 @@
     </w:p>
     <w:p>
       <w:pPr>
-        <w:pStyle w:val="TM1"/>
+        <w:pStyle w:val="TOC1"/>
         <w:tabs>
           <w:tab w:val="right" w:leader="dot" w:pos="9062"/>
         </w:tabs>
         <w:rPr>
-          <w:rFonts w:eastAsia="Times New Roman"/>
+          <w:rFonts w:ascii="Times New Roman" w:hAnsi="Times New Roman"/>
           <w:noProof/>
+          <w:sz w:val="24"/>
+          <w:szCs w:val="24"/>
           <w:lang w:eastAsia="fr-FR"/>
         </w:rPr>
       </w:pPr>
-      <w:hyperlink w:anchor="_Toc317334523" w:history="1">
-        <w:r>
-          <w:rPr>
-            <w:rStyle w:val="Lienhypertexte"/>
+      <w:hyperlink w:anchor="_Toc317340225" w:history="1">
+        <w:r>
+          <w:rPr>
+            <w:rStyle w:val="Hyperlink"/>
             <w:noProof/>
           </w:rPr>
           <w:t>III. Fonctionnalités obligatoires</w:t>
@@ -414,12 +420,11 @@
             <w:noProof/>
             <w:webHidden/>
           </w:rPr>
-          <w:instrText xml:space="preserve"> PAGEREF _Toc317334523 \h </w:instrText>
-        </w:r>
-        <w:r>
-          <w:rPr>
-            <w:noProof/>
-            <w:webHidden/>
+          <w:instrText xml:space="preserve"> PAGEREF _Toc317340225 \h </w:instrText>
+        </w:r>
+        <w:r>
+          <w:rPr>
+            <w:noProof/>
           </w:rPr>
         </w:r>
         <w:r>
@@ -447,20 +452,22 @@
     </w:p>
     <w:p>
       <w:pPr>
-        <w:pStyle w:val="TM2"/>
+        <w:pStyle w:val="TOC2"/>
         <w:tabs>
           <w:tab w:val="right" w:leader="dot" w:pos="9062"/>
         </w:tabs>
         <w:rPr>
-          <w:rFonts w:eastAsia="Times New Roman"/>
+          <w:rFonts w:ascii="Times New Roman" w:hAnsi="Times New Roman"/>
           <w:noProof/>
+          <w:sz w:val="24"/>
+          <w:szCs w:val="24"/>
           <w:lang w:eastAsia="fr-FR"/>
         </w:rPr>
       </w:pPr>
-      <w:hyperlink w:anchor="_Toc317334524" w:history="1">
-        <w:r>
-          <w:rPr>
-            <w:rStyle w:val="Lienhypertexte"/>
+      <w:hyperlink w:anchor="_Toc317340226" w:history="1">
+        <w:r>
+          <w:rPr>
+            <w:rStyle w:val="Hyperlink"/>
             <w:noProof/>
           </w:rPr>
           <w:t>III.1. Serveur</w:t>
@@ -484,12 +491,11 @@
             <w:noProof/>
             <w:webHidden/>
           </w:rPr>
-          <w:instrText xml:space="preserve"> PAGEREF _Toc317334524 \h </w:instrText>
-        </w:r>
-        <w:r>
-          <w:rPr>
-            <w:noProof/>
-            <w:webHidden/>
+          <w:instrText xml:space="preserve"> PAGEREF _Toc317340226 \h </w:instrText>
+        </w:r>
+        <w:r>
+          <w:rPr>
+            <w:noProof/>
           </w:rPr>
         </w:r>
         <w:r>
@@ -517,20 +523,22 @@
     </w:p>
     <w:p>
       <w:pPr>
-        <w:pStyle w:val="TM2"/>
+        <w:pStyle w:val="TOC2"/>
         <w:tabs>
           <w:tab w:val="right" w:leader="dot" w:pos="9062"/>
         </w:tabs>
         <w:rPr>
-          <w:rFonts w:eastAsia="Times New Roman"/>
+          <w:rFonts w:ascii="Times New Roman" w:hAnsi="Times New Roman"/>
           <w:noProof/>
+          <w:sz w:val="24"/>
+          <w:szCs w:val="24"/>
           <w:lang w:eastAsia="fr-FR"/>
         </w:rPr>
       </w:pPr>
-      <w:hyperlink w:anchor="_Toc317334525" w:history="1">
-        <w:r>
-          <w:rPr>
-            <w:rStyle w:val="Lienhypertexte"/>
+      <w:hyperlink w:anchor="_Toc317340227" w:history="1">
+        <w:r>
+          <w:rPr>
+            <w:rStyle w:val="Hyperlink"/>
             <w:noProof/>
           </w:rPr>
           <w:t>III.2. Clients</w:t>
@@ -554,12 +562,11 @@
             <w:noProof/>
             <w:webHidden/>
           </w:rPr>
-          <w:instrText xml:space="preserve"> PAGEREF _Toc317334525 \h </w:instrText>
-        </w:r>
-        <w:r>
-          <w:rPr>
-            <w:noProof/>
-            <w:webHidden/>
+          <w:instrText xml:space="preserve"> PAGEREF _Toc317340227 \h </w:instrText>
+        </w:r>
+        <w:r>
+          <w:rPr>
+            <w:noProof/>
           </w:rPr>
         </w:r>
         <w:r>
@@ -587,20 +594,22 @@
     </w:p>
     <w:p>
       <w:pPr>
-        <w:pStyle w:val="TM1"/>
+        <w:pStyle w:val="TOC1"/>
         <w:tabs>
           <w:tab w:val="right" w:leader="dot" w:pos="9062"/>
         </w:tabs>
         <w:rPr>
-          <w:rFonts w:eastAsia="Times New Roman"/>
+          <w:rFonts w:ascii="Times New Roman" w:hAnsi="Times New Roman"/>
           <w:noProof/>
+          <w:sz w:val="24"/>
+          <w:szCs w:val="24"/>
           <w:lang w:eastAsia="fr-FR"/>
         </w:rPr>
       </w:pPr>
-      <w:hyperlink w:anchor="_Toc317334526" w:history="1">
-        <w:r>
-          <w:rPr>
-            <w:rStyle w:val="Lienhypertexte"/>
+      <w:hyperlink w:anchor="_Toc317340228" w:history="1">
+        <w:r>
+          <w:rPr>
+            <w:rStyle w:val="Hyperlink"/>
             <w:noProof/>
           </w:rPr>
           <w:t>IV. Fonctionnalités optionnelles</w:t>
@@ -624,12 +633,11 @@
             <w:noProof/>
             <w:webHidden/>
           </w:rPr>
-          <w:instrText xml:space="preserve"> PAGEREF _Toc317334526 \h </w:instrText>
-        </w:r>
-        <w:r>
-          <w:rPr>
-            <w:noProof/>
-            <w:webHidden/>
+          <w:instrText xml:space="preserve"> PAGEREF _Toc317340228 \h </w:instrText>
+        </w:r>
+        <w:r>
+          <w:rPr>
+            <w:noProof/>
           </w:rPr>
         </w:r>
         <w:r>
@@ -657,20 +665,22 @@
     </w:p>
     <w:p>
       <w:pPr>
-        <w:pStyle w:val="TM2"/>
+        <w:pStyle w:val="TOC2"/>
         <w:tabs>
           <w:tab w:val="right" w:leader="dot" w:pos="9062"/>
         </w:tabs>
         <w:rPr>
-          <w:rFonts w:eastAsia="Times New Roman"/>
+          <w:rFonts w:ascii="Times New Roman" w:hAnsi="Times New Roman"/>
           <w:noProof/>
+          <w:sz w:val="24"/>
+          <w:szCs w:val="24"/>
           <w:lang w:eastAsia="fr-FR"/>
         </w:rPr>
       </w:pPr>
-      <w:hyperlink w:anchor="_Toc317334527" w:history="1">
-        <w:r>
-          <w:rPr>
-            <w:rStyle w:val="Lienhypertexte"/>
+      <w:hyperlink w:anchor="_Toc317340229" w:history="1">
+        <w:r>
+          <w:rPr>
+            <w:rStyle w:val="Hyperlink"/>
             <w:noProof/>
           </w:rPr>
           <w:t>IV.1. Serveur</w:t>
@@ -694,12 +704,11 @@
             <w:noProof/>
             <w:webHidden/>
           </w:rPr>
-          <w:instrText xml:space="preserve"> PAGEREF _Toc317334527 \h </w:instrText>
-        </w:r>
-        <w:r>
-          <w:rPr>
-            <w:noProof/>
-            <w:webHidden/>
+          <w:instrText xml:space="preserve"> PAGEREF _Toc317340229 \h </w:instrText>
+        </w:r>
+        <w:r>
+          <w:rPr>
+            <w:noProof/>
           </w:rPr>
         </w:r>
         <w:r>
@@ -727,20 +736,22 @@
     </w:p>
     <w:p>
       <w:pPr>
-        <w:pStyle w:val="TM1"/>
+        <w:pStyle w:val="TOC1"/>
         <w:tabs>
           <w:tab w:val="right" w:leader="dot" w:pos="9062"/>
         </w:tabs>
         <w:rPr>
-          <w:rFonts w:eastAsia="Times New Roman"/>
+          <w:rFonts w:ascii="Times New Roman" w:hAnsi="Times New Roman"/>
           <w:noProof/>
+          <w:sz w:val="24"/>
+          <w:szCs w:val="24"/>
           <w:lang w:eastAsia="fr-FR"/>
         </w:rPr>
       </w:pPr>
-      <w:hyperlink w:anchor="_Toc317334528" w:history="1">
-        <w:r>
-          <w:rPr>
-            <w:rStyle w:val="Lienhypertexte"/>
+      <w:hyperlink w:anchor="_Toc317340230" w:history="1">
+        <w:r>
+          <w:rPr>
+            <w:rStyle w:val="Hyperlink"/>
             <w:noProof/>
           </w:rPr>
           <w:t>IV.2. Clients</w:t>
@@ -764,12 +775,11 @@
             <w:noProof/>
             <w:webHidden/>
           </w:rPr>
-          <w:instrText xml:space="preserve"> PAGEREF _Toc317334528 \h </w:instrText>
-        </w:r>
-        <w:r>
-          <w:rPr>
-            <w:noProof/>
-            <w:webHidden/>
+          <w:instrText xml:space="preserve"> PAGEREF _Toc317340230 \h </w:instrText>
+        </w:r>
+        <w:r>
+          <w:rPr>
+            <w:noProof/>
           </w:rPr>
         </w:r>
         <w:r>
@@ -797,20 +807,22 @@
     </w:p>
     <w:p>
       <w:pPr>
-        <w:pStyle w:val="TM1"/>
+        <w:pStyle w:val="TOC1"/>
         <w:tabs>
           <w:tab w:val="right" w:leader="dot" w:pos="9062"/>
         </w:tabs>
         <w:rPr>
-          <w:rFonts w:eastAsia="Times New Roman"/>
+          <w:rFonts w:ascii="Times New Roman" w:hAnsi="Times New Roman"/>
           <w:noProof/>
+          <w:sz w:val="24"/>
+          <w:szCs w:val="24"/>
           <w:lang w:eastAsia="fr-FR"/>
         </w:rPr>
       </w:pPr>
-      <w:hyperlink w:anchor="_Toc317334529" w:history="1">
-        <w:r>
-          <w:rPr>
-            <w:rStyle w:val="Lienhypertexte"/>
+      <w:hyperlink w:anchor="_Toc317340231" w:history="1">
+        <w:r>
+          <w:rPr>
+            <w:rStyle w:val="Hyperlink"/>
             <w:noProof/>
           </w:rPr>
           <w:t>V. Décomposition du groupe</w:t>
@@ -834,12 +846,11 @@
             <w:noProof/>
             <w:webHidden/>
           </w:rPr>
-          <w:instrText xml:space="preserve"> PAGEREF _Toc317334529 \h </w:instrText>
-        </w:r>
-        <w:r>
-          <w:rPr>
-            <w:noProof/>
-            <w:webHidden/>
+          <w:instrText xml:space="preserve"> PAGEREF _Toc317340231 \h </w:instrText>
+        </w:r>
+        <w:r>
+          <w:rPr>
+            <w:noProof/>
           </w:rPr>
         </w:r>
         <w:r>
@@ -867,20 +878,22 @@
     </w:p>
     <w:p>
       <w:pPr>
-        <w:pStyle w:val="TM1"/>
+        <w:pStyle w:val="TOC1"/>
         <w:tabs>
           <w:tab w:val="right" w:leader="dot" w:pos="9062"/>
         </w:tabs>
         <w:rPr>
-          <w:rFonts w:eastAsia="Times New Roman"/>
+          <w:rFonts w:ascii="Times New Roman" w:hAnsi="Times New Roman"/>
           <w:noProof/>
+          <w:sz w:val="24"/>
+          <w:szCs w:val="24"/>
           <w:lang w:eastAsia="fr-FR"/>
         </w:rPr>
       </w:pPr>
-      <w:hyperlink w:anchor="_Toc317334530" w:history="1">
-        <w:r>
-          <w:rPr>
-            <w:rStyle w:val="Lienhypertexte"/>
+      <w:hyperlink w:anchor="_Toc317340232" w:history="1">
+        <w:r>
+          <w:rPr>
+            <w:rStyle w:val="Hyperlink"/>
             <w:noProof/>
           </w:rPr>
           <w:t>VI. Diagramme de Gantt</w:t>
@@ -904,12 +917,11 @@
             <w:noProof/>
             <w:webHidden/>
           </w:rPr>
-          <w:instrText xml:space="preserve"> PAGEREF _Toc317334530 \h </w:instrText>
-        </w:r>
-        <w:r>
-          <w:rPr>
-            <w:noProof/>
-            <w:webHidden/>
+          <w:instrText xml:space="preserve"> PAGEREF _Toc317340232 \h </w:instrText>
+        </w:r>
+        <w:r>
+          <w:rPr>
+            <w:noProof/>
           </w:rPr>
         </w:r>
         <w:r>
@@ -942,16 +954,12 @@
     </w:p>
     <w:p>
       <w:pPr>
-        <w:pStyle w:val="Titre1"/>
+        <w:pStyle w:val="Heading1"/>
         <w:pageBreakBefore/>
       </w:pPr>
-      <w:bookmarkStart w:id="1" w:name="_Toc317334519"/>
-      <w:r>
-        <w:lastRenderedPageBreak/>
-        <w:t>I.</w:t>
-      </w:r>
-      <w:r>
-        <w:t xml:space="preserve"> </w:t>
+      <w:bookmarkStart w:id="1" w:name="_Toc317340221"/>
+      <w:r>
+        <w:t xml:space="preserve">I. </w:t>
       </w:r>
       <w:r>
         <w:t>Introduction</w:t>
@@ -968,34 +976,7 @@
         <w:jc w:val="both"/>
       </w:pPr>
       <w:r>
-        <w:t>Dans le cadre de l’</w:t>
-      </w:r>
-      <w:r>
-        <w:t>unité</w:t>
-      </w:r>
-      <w:r>
-        <w:t xml:space="preserve"> d’enseignement Pr</w:t>
-      </w:r>
-      <w:r>
-        <w:t>ojet du semestre 6 en 3è</w:t>
-      </w:r>
-      <w:r>
-        <w:t>me anné</w:t>
-      </w:r>
-      <w:r>
-        <w:t>e de lic</w:t>
-      </w:r>
-      <w:r>
-        <w:t>ence informatique à la faculté</w:t>
-      </w:r>
-      <w:r>
-        <w:t xml:space="preserve"> des </w:t>
-      </w:r>
-      <w:r>
-        <w:t>Sciences de Montpellier nous ré</w:t>
-      </w:r>
-      <w:r>
-        <w:t>alisons une application Serveur-Client qui devra gérer une ou plusieurs parties de poker en ligne. Le serveur sera implémenté en</w:t>
+        <w:t>Dans le cadre de l’unité d’enseignement Projet du semestre 6 en 3ème année de licence informatique à la faculté des Sciences de Montpellier nous réalisons une application Serveur-Client qui devra gérer une ou plusieurs parties de poker en ligne. Le serveur sera implémenté en</w:t>
       </w:r>
       <w:r>
         <w:rPr>
@@ -1023,14 +1004,12 @@
       <w:r>
         <w:t xml:space="preserve">, un client sous </w:t>
       </w:r>
-      <w:proofErr w:type="spellStart"/>
       <w:r>
         <w:rPr>
           <w:i/>
         </w:rPr>
         <w:t>Android</w:t>
       </w:r>
-      <w:proofErr w:type="spellEnd"/>
       <w:r>
         <w:t xml:space="preserve">, ainsi qu'un client implémenté en </w:t>
       </w:r>
@@ -1049,94 +1028,51 @@
         <w:jc w:val="both"/>
       </w:pPr>
       <w:r>
-        <w:t xml:space="preserve">Dans un premier temps, il s'agira de créer un serveur qui gère une seule partie, avec  un système de compte, répertoriant le nombre de jetons par joueur. Puis, dans un second temps, si les circonstances le permettent, modifier le serveur pour qu'il puisse gérer </w:t>
-      </w:r>
-      <w:r>
-        <w:t>plusieurs</w:t>
-      </w:r>
-      <w:r>
-        <w:t xml:space="preserve"> parties en même temps, ainsi que faire évoluer le système de compte pour y intégrer un historique des parties, et d'autres options pour rendre l'application p</w:t>
-      </w:r>
-      <w:r>
-        <w:t>lus</w:t>
-      </w:r>
-      <w:r>
-        <w:t xml:space="preserve"> conviviale et complète.</w:t>
-      </w:r>
-    </w:p>
-    <w:p>
-      <w:pPr>
-        <w:pStyle w:val="Titre1"/>
+        <w:t>Dans un premier temps, il s'agira de créer un serveur qui gère une seule partie, avec  un système de compte, répertoriant le nombre de jetons par joueur. Puis, dans un second temps, si les circonstances le permettent, modifier le serveur pour qu'il puisse gérer plusieurs parties en même temps, ainsi que faire évoluer le système de compte pour y intégrer un historique des parties, et d'autres options pour rendre l'application plus conviviale et complète.</w:t>
+      </w:r>
+    </w:p>
+    <w:p>
+      <w:pPr>
+        <w:pStyle w:val="Heading1"/>
         <w:rPr>
           <w:lang w:val="en-US"/>
         </w:rPr>
       </w:pPr>
-      <w:bookmarkStart w:id="2" w:name="_Toc317334520"/>
+      <w:bookmarkStart w:id="2" w:name="_Toc317340222"/>
       <w:r>
         <w:rPr>
           <w:lang w:val="en-US"/>
         </w:rPr>
-        <w:t xml:space="preserve">II. </w:t>
-      </w:r>
-      <w:proofErr w:type="spellStart"/>
-      <w:r>
+        <w:t>II. Analyse de l’existant</w:t>
+      </w:r>
+      <w:bookmarkEnd w:id="2"/>
+    </w:p>
+    <w:p>
+      <w:pPr>
+        <w:pStyle w:val="Heading2"/>
         <w:rPr>
           <w:lang w:val="en-US"/>
         </w:rPr>
-        <w:t>Analyse</w:t>
-      </w:r>
-      <w:proofErr w:type="spellEnd"/>
+      </w:pPr>
+      <w:bookmarkStart w:id="3" w:name="_Toc317340223"/>
       <w:r>
         <w:rPr>
           <w:lang w:val="en-US"/>
         </w:rPr>
-        <w:t xml:space="preserve"> de </w:t>
-      </w:r>
-      <w:proofErr w:type="spellStart"/>
+        <w:t>I.1</w:t>
+      </w:r>
       <w:r>
         <w:rPr>
           <w:lang w:val="en-US"/>
         </w:rPr>
-        <w:t>l’existant</w:t>
-      </w:r>
-      <w:bookmarkEnd w:id="2"/>
-      <w:proofErr w:type="spellEnd"/>
-    </w:p>
-    <w:p>
-      <w:pPr>
-        <w:pStyle w:val="Titre2"/>
-        <w:rPr>
-          <w:lang w:val="en-US"/>
-        </w:rPr>
-      </w:pPr>
-      <w:bookmarkStart w:id="3" w:name="_Toc317334521"/>
-      <w:r>
-        <w:rPr>
-          <w:lang w:val="en-US"/>
-        </w:rPr>
-        <w:t>I.1</w:t>
-      </w:r>
-      <w:r>
-        <w:rPr>
-          <w:lang w:val="en-US"/>
-        </w:rPr>
         <w:t xml:space="preserve">. </w:t>
       </w:r>
-      <w:proofErr w:type="spellStart"/>
       <w:r>
         <w:rPr>
           <w:i/>
           <w:lang w:val="en-US"/>
         </w:rPr>
-        <w:t>Zynga</w:t>
-      </w:r>
-      <w:proofErr w:type="spellEnd"/>
-      <w:r>
-        <w:rPr>
-          <w:i/>
-          <w:lang w:val="en-US"/>
-        </w:rPr>
-        <w:t xml:space="preserve"> Poker</w:t>
+        <w:t>Zynga Poker</w:t>
       </w:r>
       <w:r>
         <w:rPr>
@@ -1164,34 +1100,20 @@
         <w:rPr>
           <w:lang w:val="en-US"/>
         </w:rPr>
-        <w:t xml:space="preserve"> </w:t>
-      </w:r>
-      <w:proofErr w:type="spellStart"/>
-      <w:r>
+        <w:t xml:space="preserve"> Hold'Em) social game</w:t>
+      </w:r>
+      <w:bookmarkEnd w:id="3"/>
+    </w:p>
+    <w:p>
+      <w:pPr>
         <w:rPr>
           <w:lang w:val="en-US"/>
         </w:rPr>
-        <w:t>Hold'Em</w:t>
-      </w:r>
-      <w:proofErr w:type="spellEnd"/>
-      <w:r>
-        <w:rPr>
-          <w:lang w:val="en-US"/>
-        </w:rPr>
-        <w:t>) social game</w:t>
-      </w:r>
-      <w:bookmarkEnd w:id="3"/>
-    </w:p>
-    <w:p>
-      <w:pPr>
-        <w:rPr>
-          <w:lang w:val="en-US"/>
-        </w:rPr>
-      </w:pPr>
-    </w:p>
-    <w:p>
-      <w:pPr>
-        <w:pStyle w:val="Paragraphedeliste"/>
+      </w:pPr>
+    </w:p>
+    <w:p>
+      <w:pPr>
+        <w:pStyle w:val="ListParagraph"/>
         <w:widowControl w:val="0"/>
         <w:autoSpaceDE w:val="0"/>
         <w:autoSpaceDN w:val="0"/>
@@ -1202,51 +1124,42 @@
           <w:rFonts w:cs="Calibri"/>
         </w:rPr>
       </w:pPr>
-      <w:proofErr w:type="spellStart"/>
       <w:r>
         <w:rPr>
           <w:rFonts w:cs="Calibri"/>
           <w:i/>
         </w:rPr>
-        <w:t>Zynga</w:t>
-      </w:r>
-      <w:proofErr w:type="spellEnd"/>
+        <w:t>Zynga poker</w:t>
+      </w:r>
+      <w:r>
+        <w:rPr>
+          <w:rFonts w:cs="Calibri"/>
+        </w:rPr>
+        <w:t xml:space="preserve"> est une application poker</w:t>
+      </w:r>
+      <w:r>
+        <w:rPr>
+          <w:rFonts w:cs="Calibri"/>
+        </w:rPr>
+        <w:t xml:space="preserve">, il permet le multi-joueurs via connexion </w:t>
+      </w:r>
+      <w:r>
+        <w:rPr>
+          <w:rFonts w:cs="Calibri"/>
+        </w:rPr>
+        <w:t>avec le</w:t>
+      </w:r>
+      <w:r>
+        <w:rPr>
+          <w:rFonts w:cs="Calibri"/>
+        </w:rPr>
+        <w:t xml:space="preserve"> login de </w:t>
+      </w:r>
       <w:r>
         <w:rPr>
           <w:rFonts w:cs="Calibri"/>
           <w:i/>
         </w:rPr>
-        <w:t xml:space="preserve"> poker</w:t>
-      </w:r>
-      <w:r>
-        <w:rPr>
-          <w:rFonts w:cs="Calibri"/>
-        </w:rPr>
-        <w:t xml:space="preserve"> est une application poker</w:t>
-      </w:r>
-      <w:r>
-        <w:rPr>
-          <w:rFonts w:cs="Calibri"/>
-        </w:rPr>
-        <w:t xml:space="preserve">, il permet le multi-joueurs via connexion </w:t>
-      </w:r>
-      <w:r>
-        <w:rPr>
-          <w:rFonts w:cs="Calibri"/>
-        </w:rPr>
-        <w:t>avec le</w:t>
-      </w:r>
-      <w:r>
-        <w:rPr>
-          <w:rFonts w:cs="Calibri"/>
-        </w:rPr>
-        <w:t xml:space="preserve"> login de </w:t>
-      </w:r>
-      <w:r>
-        <w:rPr>
-          <w:rFonts w:cs="Calibri"/>
-          <w:i/>
-        </w:rPr>
         <w:t>Facebook</w:t>
       </w:r>
       <w:r>
@@ -1258,7 +1171,7 @@
     </w:p>
     <w:p>
       <w:pPr>
-        <w:pStyle w:val="Paragraphedeliste"/>
+        <w:pStyle w:val="ListParagraph"/>
         <w:widowControl w:val="0"/>
         <w:autoSpaceDE w:val="0"/>
         <w:autoSpaceDN w:val="0"/>
@@ -1296,7 +1209,7 @@
     </w:p>
     <w:p>
       <w:pPr>
-        <w:pStyle w:val="Paragraphedeliste"/>
+        <w:pStyle w:val="ListParagraph"/>
         <w:widowControl w:val="0"/>
         <w:autoSpaceDE w:val="0"/>
         <w:autoSpaceDN w:val="0"/>
@@ -1310,7 +1223,7 @@
     </w:p>
     <w:p>
       <w:pPr>
-        <w:pStyle w:val="Paragraphedeliste"/>
+        <w:pStyle w:val="ListParagraph"/>
         <w:widowControl w:val="0"/>
         <w:autoSpaceDE w:val="0"/>
         <w:autoSpaceDN w:val="0"/>
@@ -1342,7 +1255,7 @@
     </w:p>
     <w:p>
       <w:pPr>
-        <w:pStyle w:val="Paragraphedeliste"/>
+        <w:pStyle w:val="ListParagraph"/>
         <w:widowControl w:val="0"/>
         <w:autoSpaceDE w:val="0"/>
         <w:autoSpaceDN w:val="0"/>
@@ -1356,7 +1269,7 @@
     </w:p>
     <w:p>
       <w:pPr>
-        <w:pStyle w:val="Paragraphedeliste"/>
+        <w:pStyle w:val="ListParagraph"/>
         <w:widowControl w:val="0"/>
         <w:autoSpaceDE w:val="0"/>
         <w:autoSpaceDN w:val="0"/>
@@ -1395,27 +1308,13 @@
         <w:rPr>
           <w:rFonts w:cs="Calibri"/>
         </w:rPr>
-        <w:t xml:space="preserve">Les </w:t>
-      </w:r>
-      <w:proofErr w:type="spellStart"/>
-      <w:r>
-        <w:rPr>
-          <w:rFonts w:cs="Calibri"/>
-        </w:rPr>
-        <w:t>recaves</w:t>
-      </w:r>
-      <w:proofErr w:type="spellEnd"/>
-      <w:r>
-        <w:rPr>
-          <w:rFonts w:cs="Calibri"/>
-        </w:rPr>
-        <w:t xml:space="preserve"> </w:t>
-      </w:r>
-      <w:r>
-        <w:rPr>
-          <w:rFonts w:cs="Calibri"/>
-        </w:rPr>
-        <w:t>(rajouter des jetons sur la table pour revenir)</w:t>
+        <w:t>Les recaves</w:t>
+      </w:r>
+      <w:r>
+        <w:rPr>
+          <w:rFonts w:cs="Calibri"/>
+        </w:rPr>
+        <w:t xml:space="preserve"> (rajouter des jetons sur la table pour revenir)</w:t>
       </w:r>
       <w:r>
         <w:rPr>
@@ -1426,7 +1325,7 @@
     </w:p>
     <w:p>
       <w:pPr>
-        <w:pStyle w:val="Paragraphedeliste"/>
+        <w:pStyle w:val="ListParagraph"/>
         <w:widowControl w:val="0"/>
         <w:autoSpaceDE w:val="0"/>
         <w:autoSpaceDN w:val="0"/>
@@ -1453,26 +1352,12 @@
         <w:rPr>
           <w:rFonts w:cs="Calibri"/>
         </w:rPr>
-        <w:t xml:space="preserve"> libre sont définis plusieurs variables : </w:t>
-      </w:r>
-      <w:proofErr w:type="spellStart"/>
-      <w:r>
-        <w:rPr>
-          <w:rFonts w:cs="Calibri"/>
-        </w:rPr>
-        <w:t>buy</w:t>
-      </w:r>
-      <w:proofErr w:type="spellEnd"/>
-      <w:r>
-        <w:rPr>
-          <w:rFonts w:cs="Calibri"/>
-        </w:rPr>
-        <w:t>-in minimum-maximum.</w:t>
-      </w:r>
-    </w:p>
-    <w:p>
-      <w:pPr>
-        <w:pStyle w:val="Paragraphedeliste"/>
+        <w:t xml:space="preserve"> libre sont définis plusieurs variables : buy-in minimum-maximum.</w:t>
+      </w:r>
+    </w:p>
+    <w:p>
+      <w:pPr>
+        <w:pStyle w:val="ListParagraph"/>
         <w:widowControl w:val="0"/>
         <w:autoSpaceDE w:val="0"/>
         <w:autoSpaceDN w:val="0"/>
@@ -1492,7 +1377,7 @@
     </w:p>
     <w:p>
       <w:pPr>
-        <w:pStyle w:val="Paragraphedeliste"/>
+        <w:pStyle w:val="ListParagraph"/>
         <w:widowControl w:val="0"/>
         <w:autoSpaceDE w:val="0"/>
         <w:autoSpaceDN w:val="0"/>
@@ -1506,7 +1391,7 @@
     </w:p>
     <w:p>
       <w:pPr>
-        <w:pStyle w:val="Paragraphedeliste"/>
+        <w:pStyle w:val="ListParagraph"/>
         <w:widowControl w:val="0"/>
         <w:autoSpaceDE w:val="0"/>
         <w:autoSpaceDN w:val="0"/>
@@ -1611,13 +1496,7 @@
         <w:rPr>
           <w:rFonts w:cs="Calibri"/>
         </w:rPr>
-        <w:t>classement sont disponibles :</w:t>
-      </w:r>
-      <w:r>
-        <w:rPr>
-          <w:rFonts w:cs="Calibri"/>
-        </w:rPr>
-        <w:t xml:space="preserve"> un </w:t>
+        <w:t xml:space="preserve">classement sont disponibles : un </w:t>
       </w:r>
       <w:r>
         <w:rPr>
@@ -1655,7 +1534,6 @@
         </w:rPr>
         <w:t xml:space="preserve"> et un avec tous les joueurs de </w:t>
       </w:r>
-      <w:proofErr w:type="spellStart"/>
       <w:r>
         <w:rPr>
           <w:rFonts w:cs="Calibri"/>
@@ -1663,7 +1541,6 @@
         </w:rPr>
         <w:t>Zynga</w:t>
       </w:r>
-      <w:proofErr w:type="spellEnd"/>
       <w:r>
         <w:rPr>
           <w:rFonts w:cs="Calibri"/>
@@ -1673,7 +1550,7 @@
     </w:p>
     <w:p>
       <w:pPr>
-        <w:pStyle w:val="Paragraphedeliste"/>
+        <w:pStyle w:val="ListParagraph"/>
         <w:widowControl w:val="0"/>
         <w:autoSpaceDE w:val="0"/>
         <w:autoSpaceDN w:val="0"/>
@@ -1723,7 +1600,7 @@
     </w:p>
     <w:p>
       <w:pPr>
-        <w:pStyle w:val="Paragraphedeliste"/>
+        <w:pStyle w:val="ListParagraph"/>
         <w:widowControl w:val="0"/>
         <w:autoSpaceDE w:val="0"/>
         <w:autoSpaceDN w:val="0"/>
@@ -1759,7 +1636,6 @@
         </w:rPr>
         <w:t>s navigateurs récents ainsi qu'</w:t>
       </w:r>
-      <w:proofErr w:type="spellStart"/>
       <w:r>
         <w:rPr>
           <w:rFonts w:cs="Calibri"/>
@@ -1767,7 +1643,6 @@
         </w:rPr>
         <w:t>Android</w:t>
       </w:r>
-      <w:proofErr w:type="spellEnd"/>
       <w:r>
         <w:rPr>
           <w:rFonts w:cs="Calibri"/>
@@ -1816,7 +1691,7 @@
     </w:p>
     <w:p>
       <w:pPr>
-        <w:pStyle w:val="Paragraphedeliste"/>
+        <w:pStyle w:val="ListParagraph"/>
         <w:widowControl w:val="0"/>
         <w:autoSpaceDE w:val="0"/>
         <w:autoSpaceDN w:val="0"/>
@@ -1829,9 +1704,9 @@
     </w:p>
     <w:p>
       <w:pPr>
-        <w:pStyle w:val="Titre2"/>
-      </w:pPr>
-      <w:bookmarkStart w:id="4" w:name="_Toc317334522"/>
+        <w:pStyle w:val="Heading2"/>
+      </w:pPr>
+      <w:bookmarkStart w:id="4" w:name="_Toc317340224"/>
       <w:r>
         <w:t xml:space="preserve">I.2. </w:t>
       </w:r>
@@ -1852,29 +1727,8 @@
         <w:t xml:space="preserve"> (</w:t>
       </w:r>
       <w:r>
-        <w:t xml:space="preserve">tous jeux de poker: </w:t>
-      </w:r>
-      <w:proofErr w:type="spellStart"/>
-      <w:r>
-        <w:t>hold'em</w:t>
-      </w:r>
-      <w:proofErr w:type="spellEnd"/>
-      <w:r>
-        <w:t xml:space="preserve">, omaha, </w:t>
-      </w:r>
-      <w:proofErr w:type="spellStart"/>
-      <w:r>
-        <w:t>stud</w:t>
-      </w:r>
-      <w:proofErr w:type="spellEnd"/>
-      <w:r>
-        <w:t xml:space="preserve">, poker fermé, horse, </w:t>
-      </w:r>
-      <w:proofErr w:type="spellStart"/>
-      <w:r>
-        <w:t>razz</w:t>
-      </w:r>
-      <w:proofErr w:type="spellEnd"/>
+        <w:t>tous jeux de poker: hold'em, omaha, stud, poker fermé, horse, razz</w:t>
+      </w:r>
       <w:r>
         <w:t>)</w:t>
       </w:r>
@@ -1882,7 +1736,7 @@
     </w:p>
     <w:p>
       <w:pPr>
-        <w:pStyle w:val="Titre2"/>
+        <w:pStyle w:val="Heading2"/>
       </w:pPr>
       <w:r>
         <w:t> </w:t>
@@ -1901,13 +1755,7 @@
         <w:t>Everest poker</w:t>
       </w:r>
       <w:r>
-        <w:t xml:space="preserve"> est un log</w:t>
-      </w:r>
-      <w:r>
-        <w:t>iciel pour jouer poker en ligne</w:t>
-      </w:r>
-      <w:r>
-        <w:t>, l'un des premiers sites de poker gratuits et traduit en français.</w:t>
+        <w:t xml:space="preserve"> est un logiciel pour jouer poker en ligne, l'un des premiers sites de poker gratuits et traduit en français.</w:t>
       </w:r>
     </w:p>
     <w:p>
@@ -1940,23 +1788,135 @@
             <v:path o:extrusionok="f" gradientshapeok="t" o:connecttype="rect"/>
             <o:lock v:ext="edit" aspectratio="t"/>
           </v:shapetype>
-          <v:shape id="images1" o:spid="_x0000_s1028" type="#_x0000_t75" style="position:absolute;left:0;text-align:left;margin-left:-5.1pt;margin-top:44.85pt;width:463.85pt;height:352.6pt;z-index:1;visibility:visible;mso-wrap-style:square;mso-wrap-distance-left:9pt;mso-wrap-distance-top:0;mso-wrap-distance-right:9pt;mso-wrap-distance-bottom:0;mso-position-horizontal-relative:text;mso-position-vertical-relative:text">
+          <v:shape id="images1" o:spid="_x0000_s1026" type="#_x0000_t75" style="position:absolute;left:0;text-align:left;margin-left:-5.1pt;margin-top:44.85pt;width:463.85pt;height:352.6pt;z-index:251658240;visibility:visible">
+            <v:imagedata r:id="rId5" o:title=""/>
+            <w10:wrap type="topAndBottom"/>
+          </v:shape>
+        </w:pict>
+      </w:r>
+      <w:r>
+        <w:t>Lorsqu'on lance le logiciel, celui-ci nous demande de nous connecter, puis nous envoi dans le menu :</w:t>
+      </w:r>
+    </w:p>
+    <w:p>
+      <w:pPr>
+        <w:pStyle w:val="Textbody"/>
+        <w:ind w:left="360"/>
+        <w:jc w:val="both"/>
+      </w:pPr>
+    </w:p>
+    <w:p>
+      <w:pPr>
+        <w:pStyle w:val="Textbody"/>
+        <w:ind w:left="360"/>
+        <w:jc w:val="both"/>
+      </w:pPr>
+      <w:r>
+        <w:t xml:space="preserve">Plusieurs fonctionnalités s'offrent à nous alors : </w:t>
+      </w:r>
+    </w:p>
+    <w:p>
+      <w:pPr>
+        <w:pStyle w:val="Textbody"/>
+        <w:ind w:left="360"/>
+        <w:jc w:val="both"/>
+      </w:pPr>
+      <w:r>
+        <w:t xml:space="preserve">- Jouer en « cash games » (partie libre) </w:t>
+      </w:r>
+    </w:p>
+    <w:p>
+      <w:pPr>
+        <w:pStyle w:val="Textbody"/>
+        <w:ind w:left="360"/>
+        <w:jc w:val="both"/>
+      </w:pPr>
+      <w:r>
+        <w:t xml:space="preserve">- Jouer un tournoi </w:t>
+      </w:r>
+    </w:p>
+    <w:p>
+      <w:pPr>
+        <w:pStyle w:val="Textbody"/>
+        <w:ind w:left="360"/>
+        <w:jc w:val="both"/>
+      </w:pPr>
+      <w:r>
+        <w:t>- Ou encore jouer le « Sit &amp; Go » (partie libre avec partenaire fixe)</w:t>
+      </w:r>
+    </w:p>
+    <w:p>
+      <w:pPr>
+        <w:pStyle w:val="Textbody"/>
+        <w:ind w:left="360"/>
+        <w:jc w:val="both"/>
+      </w:pPr>
+      <w:r>
+        <w:t>Les tournois sont nombreux et on peut en trouver aussi bien des gratuits que des payants. Pour y participer, il suffit de s'inscrire et</w:t>
+      </w:r>
+      <w:r>
+        <w:t xml:space="preserve"> </w:t>
+      </w:r>
+      <w:r>
+        <w:t>de payer pour les tournois payants. Les règles des tournois varient en fonction des tournois proposés.</w:t>
+      </w:r>
+    </w:p>
+    <w:p>
+      <w:pPr>
+        <w:pStyle w:val="Textbody"/>
+        <w:ind w:left="357"/>
+        <w:jc w:val="both"/>
+      </w:pPr>
+      <w:r>
+        <w:t xml:space="preserve">Parti Libre : Une partie libre ou « cash games » est une partie « classique », une table de 10 joueurs maximum (plus ou moins selon les désirs de l'utilisateur). On commence avec un fond de 200 jetons, les « blinds » (mise minimum) sont à 1 jeton (les grosses « blinds » à 2), nous continuons alors la partie en cours. </w:t>
+      </w:r>
+    </w:p>
+    <w:p>
+      <w:pPr>
+        <w:pStyle w:val="Textbody"/>
+        <w:ind w:left="357"/>
+        <w:jc w:val="both"/>
+      </w:pPr>
+      <w:r>
+        <w:t xml:space="preserve">On peut à tout moment quitter la partie en conservant les jetons gagnés pendant le temps de jeu. Encore une fois toutes les valeurs données peuvent être modifiées en fonction des désirs de l'utilisateur avant de chercher une partie. </w:t>
+      </w:r>
+    </w:p>
+    <w:p>
+      <w:pPr>
+        <w:pStyle w:val="Textbody"/>
+        <w:ind w:left="357"/>
+        <w:jc w:val="both"/>
+      </w:pPr>
+      <w:r>
+        <w:t>La somme dont disposent les adversaires et la mise sont visibles à tout moment de la partie. On a la possibilité d'acheter des jetons à tout moment, et il y a un chat à disposition qui, en plus de permettre aux joueurs de communiquer entre eux, rend compte des  derniers évènements de la partie. Chaque joueurs dispose de 15 secondes par action  et il est possible, comme on peut le voir ici, de commander des actions avants que ce ne soit notre tours.</w:t>
+      </w:r>
+    </w:p>
+    <w:p>
+      <w:pPr>
+        <w:pStyle w:val="Textbody"/>
+        <w:ind w:left="357"/>
+        <w:jc w:val="both"/>
+      </w:pPr>
+      <w:r>
+        <w:rPr>
+          <w:noProof/>
+        </w:rPr>
+        <w:pict>
+          <v:shape id="images2" o:spid="_x0000_s1027" type="#_x0000_t75" style="position:absolute;left:0;text-align:left;margin-left:15.75pt;margin-top:4.9pt;width:463.85pt;height:345.15pt;z-index:251659264;visibility:visible">
             <v:imagedata r:id="rId6" o:title=""/>
             <w10:wrap type="topAndBottom"/>
           </v:shape>
         </w:pict>
       </w:r>
-      <w:r>
-        <w:t>Lorsqu'on lance le logiciel</w:t>
-      </w:r>
-      <w:r>
-        <w:t>, celui-ci nous demande de</w:t>
-      </w:r>
-      <w:r>
-        <w:t xml:space="preserve"> nous connecter</w:t>
-      </w:r>
-      <w:r>
-        <w:t>, puis nous envoi dans le menu :</w:t>
+    </w:p>
+    <w:p>
+      <w:pPr>
+        <w:pStyle w:val="Textbody"/>
+        <w:ind w:left="357"/>
+        <w:jc w:val="both"/>
+      </w:pPr>
+      <w:r>
+        <w:t xml:space="preserve"> Certaines de ces actions seront appliquées peu importe le déroulement de la main, d'autre (ici le fait de suivre en misant 1) seront ignorées en cas d'évolution (ici si un joueur relance).</w:t>
       </w:r>
     </w:p>
     <w:p>
@@ -1965,6 +1925,9 @@
         <w:ind w:left="360"/>
         <w:jc w:val="both"/>
       </w:pPr>
+      <w:r>
+        <w:t>On a la possibilité d'acheter des jetons quand on en a plus ou alors d’attendre 24h des jetons supplémentaires quand notre banque est vide.</w:t>
+      </w:r>
     </w:p>
     <w:p>
       <w:pPr>
@@ -1973,396 +1936,9 @@
         <w:jc w:val="both"/>
       </w:pPr>
       <w:r>
-        <w:t>Plusieurs fonctionnalité</w:t>
-      </w:r>
-      <w:r>
-        <w:t>s</w:t>
-      </w:r>
-      <w:r>
-        <w:t xml:space="preserve"> s'offrent à nous alors</w:t>
-      </w:r>
-      <w:r>
-        <w:t> :</w:t>
-      </w:r>
-      <w:r>
-        <w:t xml:space="preserve"> </w:t>
-      </w:r>
-    </w:p>
-    <w:p>
-      <w:pPr>
-        <w:pStyle w:val="Textbody"/>
-        <w:ind w:left="360"/>
-        <w:jc w:val="both"/>
-      </w:pPr>
-      <w:r>
-        <w:t>- J</w:t>
-      </w:r>
-      <w:r>
-        <w:t xml:space="preserve">ouer en « cash </w:t>
-      </w:r>
-      <w:proofErr w:type="spellStart"/>
-      <w:r>
-        <w:t>games</w:t>
-      </w:r>
-      <w:proofErr w:type="spellEnd"/>
-      <w:r>
-        <w:t> »</w:t>
-      </w:r>
-      <w:r>
-        <w:t xml:space="preserve"> (partie libre)</w:t>
-      </w:r>
-      <w:r>
-        <w:t xml:space="preserve"> </w:t>
-      </w:r>
-    </w:p>
-    <w:p>
-      <w:pPr>
-        <w:pStyle w:val="Textbody"/>
-        <w:ind w:left="360"/>
-        <w:jc w:val="both"/>
-      </w:pPr>
-      <w:r>
-        <w:t>- Jouer un tournoi</w:t>
-      </w:r>
-      <w:r>
-        <w:t xml:space="preserve"> </w:t>
-      </w:r>
-    </w:p>
-    <w:p>
-      <w:pPr>
-        <w:pStyle w:val="Textbody"/>
-        <w:ind w:left="360"/>
-        <w:jc w:val="both"/>
-      </w:pPr>
-      <w:r>
-        <w:t>- O</w:t>
-      </w:r>
-      <w:r>
-        <w:t xml:space="preserve">u encore jouer le </w:t>
-      </w:r>
-      <w:r>
-        <w:t>« </w:t>
-      </w:r>
-      <w:proofErr w:type="spellStart"/>
-      <w:r>
-        <w:t>Sit</w:t>
-      </w:r>
-      <w:proofErr w:type="spellEnd"/>
-      <w:r>
-        <w:t xml:space="preserve"> &amp; Go</w:t>
-      </w:r>
-      <w:r>
-        <w:t> »</w:t>
-      </w:r>
-      <w:r>
-        <w:t xml:space="preserve"> (partie libre avec partenaire fixe)</w:t>
-      </w:r>
-    </w:p>
-    <w:p>
-      <w:pPr>
-        <w:pStyle w:val="Textbody"/>
-        <w:ind w:left="360"/>
-        <w:jc w:val="both"/>
-      </w:pPr>
-      <w:r>
-        <w:t>Les tournois sont nombreux et on peut en trouver aussi bien des gratuits que d</w:t>
-      </w:r>
-      <w:r>
-        <w:t>es payants</w:t>
-      </w:r>
-      <w:r>
-        <w:t>. Pour y participer</w:t>
-      </w:r>
-      <w:r>
-        <w:t>, il suffit de s'inscrire et</w:t>
-      </w:r>
-      <w:r>
-        <w:t xml:space="preserve"> </w:t>
-      </w:r>
-      <w:r>
-        <w:t xml:space="preserve">de payer </w:t>
-      </w:r>
-      <w:r>
-        <w:t xml:space="preserve">pour les tournois payants. Les règles des tournois </w:t>
-      </w:r>
-      <w:r>
-        <w:t>varient</w:t>
-      </w:r>
-      <w:r>
-        <w:t xml:space="preserve"> e</w:t>
-      </w:r>
-      <w:r>
-        <w:t>n fonction des tournois proposé</w:t>
-      </w:r>
-      <w:r>
-        <w:t>s</w:t>
-      </w:r>
-      <w:r>
-        <w:t>.</w:t>
-      </w:r>
-    </w:p>
-    <w:p>
-      <w:pPr>
-        <w:pStyle w:val="Textbody"/>
-        <w:ind w:left="357"/>
-        <w:jc w:val="both"/>
-      </w:pPr>
-      <w:r>
-        <w:t>Parti Libre</w:t>
-      </w:r>
-      <w:r>
-        <w:t xml:space="preserve"> : </w:t>
-      </w:r>
-      <w:r>
-        <w:t xml:space="preserve">Une partie libre ou </w:t>
-      </w:r>
-      <w:r>
-        <w:t>« </w:t>
-      </w:r>
-      <w:r>
-        <w:t xml:space="preserve">cash </w:t>
-      </w:r>
-      <w:proofErr w:type="spellStart"/>
-      <w:r>
-        <w:t>games</w:t>
-      </w:r>
-      <w:proofErr w:type="spellEnd"/>
-      <w:r>
-        <w:t> »</w:t>
-      </w:r>
-      <w:r>
-        <w:t xml:space="preserve"> est une partie « classique », une table de 10 joueurs maximum (plus ou moins selon les désir</w:t>
-      </w:r>
-      <w:r>
-        <w:t>s de l'utilisateur)</w:t>
-      </w:r>
-      <w:r>
-        <w:t xml:space="preserve">. On commence avec </w:t>
-      </w:r>
-      <w:r>
-        <w:lastRenderedPageBreak/>
-        <w:t>un fond de 200 jetons</w:t>
-      </w:r>
-      <w:r>
-        <w:t>, les « </w:t>
-      </w:r>
-      <w:proofErr w:type="spellStart"/>
-      <w:r>
-        <w:t>blinds</w:t>
-      </w:r>
-      <w:proofErr w:type="spellEnd"/>
-      <w:r>
-        <w:t> » (mise minimum)</w:t>
-      </w:r>
-      <w:r>
-        <w:t xml:space="preserve"> sont à 1 jeton (les grosses </w:t>
-      </w:r>
-      <w:r>
-        <w:t>« </w:t>
-      </w:r>
-      <w:proofErr w:type="spellStart"/>
-      <w:r>
-        <w:t>blinds</w:t>
-      </w:r>
-      <w:proofErr w:type="spellEnd"/>
-      <w:r>
-        <w:t> »</w:t>
-      </w:r>
-      <w:r>
-        <w:t xml:space="preserve"> à 2)</w:t>
-      </w:r>
-      <w:r>
-        <w:t>, nous cont</w:t>
-      </w:r>
-      <w:r>
-        <w:t>inuons alors la partie en cours</w:t>
-      </w:r>
-      <w:r>
-        <w:t xml:space="preserve">. </w:t>
-      </w:r>
-    </w:p>
-    <w:p>
-      <w:pPr>
-        <w:pStyle w:val="Textbody"/>
-        <w:ind w:left="357"/>
-        <w:jc w:val="both"/>
-      </w:pPr>
-      <w:r>
-        <w:t>On peut à tout moment quitter la partie en conservant les jetons gagné</w:t>
-      </w:r>
-      <w:r>
-        <w:t>s</w:t>
-      </w:r>
-      <w:r>
-        <w:t xml:space="preserve"> pendant le temps de jeu. Encore une fois toutes les valeurs données peuvent être modifié</w:t>
-      </w:r>
-      <w:r>
-        <w:t>e</w:t>
-      </w:r>
-      <w:r>
-        <w:t>s en fonction des désirs de l'utilisate</w:t>
-      </w:r>
-      <w:r>
-        <w:t>ur avant de chercher une partie</w:t>
-      </w:r>
-      <w:r>
-        <w:t xml:space="preserve">. </w:t>
-      </w:r>
-    </w:p>
-    <w:p>
-      <w:pPr>
-        <w:pStyle w:val="Textbody"/>
-        <w:ind w:left="357"/>
-        <w:jc w:val="both"/>
-      </w:pPr>
-      <w:r>
-        <w:t xml:space="preserve">La somme dont disposent les adversaires </w:t>
-      </w:r>
-      <w:r>
-        <w:t>et la mise sont</w:t>
-      </w:r>
-      <w:r>
-        <w:t xml:space="preserve"> visible</w:t>
-      </w:r>
-      <w:r>
-        <w:t>s</w:t>
-      </w:r>
-      <w:r>
-        <w:t xml:space="preserve"> à tout moment de la partie. On a la possibil</w:t>
-      </w:r>
-      <w:r>
-        <w:t xml:space="preserve">ité d'acheter des jetons à </w:t>
-      </w:r>
-      <w:r>
-        <w:t>tout moment</w:t>
-      </w:r>
-      <w:r>
-        <w:t xml:space="preserve">, et il y a un </w:t>
-      </w:r>
-      <w:r>
-        <w:t>chat</w:t>
-      </w:r>
-      <w:r>
-        <w:t xml:space="preserve"> à disposition qui</w:t>
-      </w:r>
-      <w:r>
-        <w:t>,</w:t>
-      </w:r>
-      <w:r>
-        <w:t xml:space="preserve"> en plus de permettre aux joueurs de</w:t>
-      </w:r>
-      <w:r>
-        <w:t xml:space="preserve"> </w:t>
-      </w:r>
-      <w:r>
-        <w:t>communiquer entre eux</w:t>
-      </w:r>
-      <w:r>
-        <w:t>, rend compte des  derniers évènements</w:t>
-      </w:r>
-      <w:r>
-        <w:t xml:space="preserve"> de la partie</w:t>
-      </w:r>
-      <w:r>
-        <w:t>. Chaque joueurs dispose de 15 seconde</w:t>
-      </w:r>
-      <w:r>
-        <w:t>s</w:t>
-      </w:r>
-      <w:r>
-        <w:t xml:space="preserve"> par action  et il est possible</w:t>
-      </w:r>
-      <w:r>
-        <w:t>,</w:t>
-      </w:r>
-      <w:r>
-        <w:t xml:space="preserve"> comme on peut le voir ici</w:t>
-      </w:r>
-      <w:r>
-        <w:t>,</w:t>
-      </w:r>
-      <w:r>
-        <w:t xml:space="preserve"> de commander des actions av</w:t>
-      </w:r>
-      <w:r>
-        <w:t>ants que ce ne soit notre tours</w:t>
-      </w:r>
-      <w:r>
-        <w:t>.</w:t>
-      </w:r>
-    </w:p>
-    <w:p>
-      <w:pPr>
-        <w:pStyle w:val="Textbody"/>
-        <w:ind w:left="357"/>
-        <w:jc w:val="both"/>
-      </w:pPr>
-      <w:r>
-        <w:rPr>
-          <w:noProof/>
-        </w:rPr>
-        <w:pict>
-          <v:shape id="images2" o:spid="_x0000_s1030" type="#_x0000_t75" style="position:absolute;left:0;text-align:left;margin-left:15.75pt;margin-top:4.9pt;width:463.85pt;height:345.15pt;z-index:2;visibility:visible;mso-wrap-style:square;mso-wrap-distance-left:9pt;mso-wrap-distance-top:0;mso-wrap-distance-right:9pt;mso-wrap-distance-bottom:0;mso-position-horizontal-relative:text;mso-position-vertical-relative:text">
-            <v:imagedata r:id="rId7" o:title=""/>
-            <w10:wrap type="topAndBottom"/>
-          </v:shape>
-        </w:pict>
-      </w:r>
-    </w:p>
-    <w:p>
-      <w:pPr>
-        <w:pStyle w:val="Textbody"/>
-        <w:ind w:left="357"/>
-        <w:jc w:val="both"/>
-      </w:pPr>
-      <w:r>
-        <w:t xml:space="preserve"> Certaines</w:t>
-      </w:r>
-      <w:r>
-        <w:t xml:space="preserve"> de ces actions seront appliquées</w:t>
-      </w:r>
-      <w:r>
-        <w:t xml:space="preserve"> </w:t>
-      </w:r>
-      <w:r>
-        <w:t>peu</w:t>
-      </w:r>
-      <w:r>
-        <w:t xml:space="preserve"> im</w:t>
-      </w:r>
-      <w:r>
-        <w:t>porte le déroulement de la main</w:t>
-      </w:r>
-      <w:r>
-        <w:t>, d'autre (ici le fait de suivre en misant 1) sero</w:t>
-      </w:r>
-      <w:r>
-        <w:t>nt ignorées en cas d'évolution (</w:t>
-      </w:r>
-      <w:r>
-        <w:t>ici si un joueur relance).</w:t>
-      </w:r>
-    </w:p>
-    <w:p>
-      <w:pPr>
-        <w:pStyle w:val="Textbody"/>
-        <w:ind w:left="360"/>
-        <w:jc w:val="both"/>
-      </w:pPr>
-      <w:r>
-        <w:t>On a la possibilité d'acheter des jetons quand on en a plus ou alors d’attendre 24h des jetons supplémentaires quand notre banque est vide.</w:t>
-      </w:r>
-    </w:p>
-    <w:p>
-      <w:pPr>
-        <w:pStyle w:val="Textbody"/>
-        <w:ind w:left="360"/>
-        <w:jc w:val="both"/>
-      </w:pPr>
-      <w:r>
         <w:t xml:space="preserve">C'est un logiciel gratuit à télécharger sur le site internet </w:t>
       </w:r>
-      <w:hyperlink r:id="rId8" w:history="1">
+      <w:hyperlink r:id="rId7" w:history="1">
         <w:r>
           <w:rPr>
             <w:color w:val="0070C0"/>
@@ -2377,12 +1953,11 @@
     </w:p>
     <w:p>
       <w:pPr>
-        <w:pStyle w:val="Titre1"/>
+        <w:pStyle w:val="Heading1"/>
         <w:pageBreakBefore/>
       </w:pPr>
-      <w:bookmarkStart w:id="5" w:name="_Toc317334523"/>
-      <w:r>
-        <w:lastRenderedPageBreak/>
+      <w:bookmarkStart w:id="5" w:name="_Toc317340225"/>
+      <w:r>
         <w:t xml:space="preserve">III. </w:t>
       </w:r>
       <w:r>
@@ -2393,9 +1968,9 @@
     <w:p/>
     <w:p>
       <w:pPr>
-        <w:pStyle w:val="Titre2"/>
-      </w:pPr>
-      <w:bookmarkStart w:id="6" w:name="_Toc317334524"/>
+        <w:pStyle w:val="Heading2"/>
+      </w:pPr>
+      <w:bookmarkStart w:id="6" w:name="_Toc317340226"/>
       <w:r>
         <w:t>III.1. Serveur</w:t>
       </w:r>
@@ -2427,25 +2002,7 @@
         <w:jc w:val="both"/>
       </w:pPr>
       <w:r>
-        <w:t>Gestion du jeu : le serveur doit gérer tout ce qui se passe dans le jeu et indiquer aux dif</w:t>
-      </w:r>
-      <w:r>
-        <w:t>férents clients</w:t>
-      </w:r>
-      <w:r>
-        <w:t>,</w:t>
-      </w:r>
-      <w:r>
-        <w:t xml:space="preserve"> en temps réel</w:t>
-      </w:r>
-      <w:r>
-        <w:t>s</w:t>
-      </w:r>
-      <w:r>
-        <w:t>,</w:t>
-      </w:r>
-      <w:r>
-        <w:t xml:space="preserve"> différents évènements  et interactions qui se passent dans la partie.</w:t>
+        <w:t>Gestion du jeu : le serveur doit gérer tout ce qui se passe dans le jeu et indiquer aux différents clients, en temps réels, différents évènements  et interactions qui se passent dans la partie.</w:t>
       </w:r>
     </w:p>
     <w:p>
@@ -2459,15 +2016,7 @@
         <w:jc w:val="both"/>
       </w:pPr>
       <w:r>
-        <w:t xml:space="preserve"> Une règle de poker doit pouvoir se dérouler (Texas </w:t>
-      </w:r>
-      <w:proofErr w:type="spellStart"/>
-      <w:r>
-        <w:t>hold’em</w:t>
-      </w:r>
-      <w:proofErr w:type="spellEnd"/>
-      <w:r>
-        <w:t>) pour une partie avec une seule table.</w:t>
+        <w:t xml:space="preserve"> Une règle de poker doit pouvoir se dérouler (Texas hold’em) pour une partie avec une seule table.</w:t>
       </w:r>
     </w:p>
     <w:p>
@@ -2501,9 +2050,9 @@
     <w:p/>
     <w:p>
       <w:pPr>
-        <w:pStyle w:val="Titre2"/>
-      </w:pPr>
-      <w:bookmarkStart w:id="7" w:name="_Toc317334525"/>
+        <w:pStyle w:val="Heading2"/>
+      </w:pPr>
+      <w:bookmarkStart w:id="7" w:name="_Toc317340227"/>
       <w:r>
         <w:t>III.2. Clients</w:t>
       </w:r>
@@ -2535,13 +2084,7 @@
         <w:jc w:val="both"/>
       </w:pPr>
       <w:r>
-        <w:t>Interface : Les clients doivent fournir une interface interactive avec le joueur pour lui permettre de choisir une partie, de faire les choix qui lui sont disponible</w:t>
-      </w:r>
-      <w:r>
-        <w:t>s</w:t>
-      </w:r>
-      <w:r>
-        <w:t xml:space="preserve"> pendant une partie et de connaître les informations nécessaires au bon déroulement d'une partie. (jetons....).</w:t>
+        <w:t>Interface : Les clients doivent fournir une interface interactive avec le joueur pour lui permettre de choisir une partie, de faire les choix qui lui sont disponibles pendant une partie et de connaître les informations nécessaires au bon déroulement d'une partie. (jetons....).</w:t>
       </w:r>
     </w:p>
     <w:p>
@@ -2554,14 +2097,12 @@
         <w:spacing w:after="0" w:line="240" w:lineRule="auto"/>
         <w:jc w:val="both"/>
       </w:pPr>
-      <w:proofErr w:type="spellStart"/>
       <w:r>
         <w:rPr>
           <w:i/>
         </w:rPr>
         <w:t>Android</w:t>
       </w:r>
-      <w:proofErr w:type="spellEnd"/>
       <w:r>
         <w:t xml:space="preserve"> : </w:t>
       </w:r>
@@ -2605,13 +2146,7 @@
         <w:jc w:val="both"/>
       </w:pPr>
       <w:r>
-        <w:t>Afin d’économiser la batterie, les ressource</w:t>
-      </w:r>
-      <w:r>
-        <w:t>s</w:t>
-      </w:r>
-      <w:r>
-        <w:t xml:space="preserve"> du programme devront être minimaliste.</w:t>
+        <w:t>Afin d’économiser la batterie, les ressources du programme devront être minimaliste.</w:t>
       </w:r>
     </w:p>
     <w:p>
@@ -2632,12 +2167,11 @@
     </w:p>
     <w:p>
       <w:pPr>
-        <w:pStyle w:val="Titre1"/>
+        <w:pStyle w:val="Heading1"/>
         <w:pageBreakBefore/>
       </w:pPr>
-      <w:bookmarkStart w:id="8" w:name="_Toc317334526"/>
-      <w:r>
-        <w:lastRenderedPageBreak/>
+      <w:bookmarkStart w:id="8" w:name="_Toc317340228"/>
+      <w:r>
         <w:t xml:space="preserve">IV. </w:t>
       </w:r>
       <w:r>
@@ -2648,9 +2182,9 @@
     <w:p/>
     <w:p>
       <w:pPr>
-        <w:pStyle w:val="Titre2"/>
-      </w:pPr>
-      <w:bookmarkStart w:id="9" w:name="_Toc317334527"/>
+        <w:pStyle w:val="Heading2"/>
+      </w:pPr>
+      <w:bookmarkStart w:id="9" w:name="_Toc317340229"/>
       <w:r>
         <w:t>IV.1. Serveur</w:t>
       </w:r>
@@ -2729,9 +2263,9 @@
     </w:p>
     <w:p>
       <w:pPr>
-        <w:pStyle w:val="Titre1"/>
-      </w:pPr>
-      <w:bookmarkStart w:id="10" w:name="_Toc317334528"/>
+        <w:pStyle w:val="Heading1"/>
+      </w:pPr>
+      <w:bookmarkStart w:id="10" w:name="_Toc317340230"/>
       <w:r>
         <w:t>IV.2. Clients</w:t>
       </w:r>
@@ -2769,14 +2303,12 @@
         <w:spacing w:after="0" w:line="240" w:lineRule="auto"/>
         <w:jc w:val="both"/>
       </w:pPr>
-      <w:proofErr w:type="spellStart"/>
       <w:r>
         <w:rPr>
           <w:i/>
         </w:rPr>
         <w:t>Android</w:t>
       </w:r>
-      <w:proofErr w:type="spellEnd"/>
       <w:r>
         <w:t> :</w:t>
       </w:r>
@@ -2820,9 +2352,9 @@
     </w:p>
     <w:p>
       <w:pPr>
-        <w:pStyle w:val="Titre1"/>
-      </w:pPr>
-      <w:bookmarkStart w:id="11" w:name="_Toc317334529"/>
+        <w:pStyle w:val="Heading1"/>
+      </w:pPr>
+      <w:bookmarkStart w:id="11" w:name="_Toc317340231"/>
       <w:r>
         <w:t xml:space="preserve">V. </w:t>
       </w:r>
@@ -2833,7 +2365,7 @@
     </w:p>
     <w:p>
       <w:pPr>
-        <w:pStyle w:val="Paragraphedeliste"/>
+        <w:pStyle w:val="ListParagraph"/>
         <w:ind w:left="360"/>
         <w:rPr>
           <w:sz w:val="24"/>
@@ -2843,7 +2375,7 @@
     </w:p>
     <w:p>
       <w:pPr>
-        <w:pStyle w:val="Paragraphedeliste"/>
+        <w:pStyle w:val="ListParagraph"/>
         <w:ind w:left="360"/>
         <w:rPr>
           <w:sz w:val="24"/>
@@ -2862,44 +2394,19 @@
           <w:sz w:val="24"/>
           <w:szCs w:val="24"/>
         </w:rPr>
-        <w:t xml:space="preserve"> : Benjamin </w:t>
-      </w:r>
-      <w:proofErr w:type="spellStart"/>
+        <w:t> : Benjamin Maurin, Steve Giner</w:t>
+      </w:r>
       <w:r>
         <w:rPr>
           <w:sz w:val="24"/>
           <w:szCs w:val="24"/>
         </w:rPr>
-        <w:t>Maurin</w:t>
-      </w:r>
-      <w:proofErr w:type="spellEnd"/>
-      <w:r>
-        <w:rPr>
-          <w:sz w:val="24"/>
-          <w:szCs w:val="24"/>
-        </w:rPr>
-        <w:t xml:space="preserve">, Steve </w:t>
-      </w:r>
-      <w:proofErr w:type="spellStart"/>
-      <w:r>
-        <w:rPr>
-          <w:sz w:val="24"/>
-          <w:szCs w:val="24"/>
-        </w:rPr>
-        <w:t>Giner</w:t>
-      </w:r>
-      <w:proofErr w:type="spellEnd"/>
-      <w:r>
-        <w:rPr>
-          <w:sz w:val="24"/>
-          <w:szCs w:val="24"/>
-        </w:rPr>
         <w:t>.</w:t>
       </w:r>
     </w:p>
     <w:p>
       <w:pPr>
-        <w:pStyle w:val="Paragraphedeliste"/>
+        <w:pStyle w:val="ListParagraph"/>
         <w:ind w:left="360"/>
         <w:rPr>
           <w:sz w:val="24"/>
@@ -2919,132 +2426,58 @@
           <w:sz w:val="24"/>
           <w:szCs w:val="24"/>
         </w:rPr>
+        <w:t xml:space="preserve"> Android</w:t>
+      </w:r>
+      <w:r>
+        <w:rPr>
+          <w:sz w:val="24"/>
+          <w:szCs w:val="24"/>
+        </w:rPr>
         <w:t xml:space="preserve"> </w:t>
       </w:r>
-      <w:proofErr w:type="spellStart"/>
+      <w:r>
+        <w:rPr>
+          <w:sz w:val="24"/>
+          <w:szCs w:val="24"/>
+        </w:rPr>
+        <w:t>: Jessy Bonnotte, Mathieu Polizzi.</w:t>
+      </w:r>
+    </w:p>
+    <w:p>
+      <w:pPr>
+        <w:pStyle w:val="ListParagraph"/>
+        <w:ind w:left="360"/>
+        <w:rPr>
+          <w:sz w:val="24"/>
+          <w:szCs w:val="24"/>
+        </w:rPr>
+      </w:pPr>
+      <w:r>
+        <w:rPr>
+          <w:sz w:val="24"/>
+          <w:szCs w:val="24"/>
+        </w:rPr>
+        <w:t xml:space="preserve">Client </w:t>
+      </w:r>
       <w:r>
         <w:rPr>
           <w:i/>
           <w:sz w:val="24"/>
           <w:szCs w:val="24"/>
         </w:rPr>
-        <w:t>Android</w:t>
-      </w:r>
-      <w:proofErr w:type="spellEnd"/>
+        <w:t>C++ </w:t>
+      </w:r>
       <w:r>
         <w:rPr>
           <w:sz w:val="24"/>
           <w:szCs w:val="24"/>
         </w:rPr>
-        <w:t xml:space="preserve"> </w:t>
-      </w:r>
-      <w:r>
-        <w:rPr>
-          <w:sz w:val="24"/>
-          <w:szCs w:val="24"/>
-        </w:rPr>
-        <w:t xml:space="preserve">: Jessy </w:t>
-      </w:r>
-      <w:proofErr w:type="spellStart"/>
-      <w:r>
-        <w:rPr>
-          <w:sz w:val="24"/>
-          <w:szCs w:val="24"/>
-        </w:rPr>
-        <w:t>Bonnotte</w:t>
-      </w:r>
-      <w:proofErr w:type="spellEnd"/>
-      <w:r>
-        <w:rPr>
-          <w:sz w:val="24"/>
-          <w:szCs w:val="24"/>
-        </w:rPr>
-        <w:t xml:space="preserve">, Mathieu </w:t>
-      </w:r>
-      <w:proofErr w:type="spellStart"/>
-      <w:r>
-        <w:rPr>
-          <w:sz w:val="24"/>
-          <w:szCs w:val="24"/>
-        </w:rPr>
-        <w:t>Polizzi</w:t>
-      </w:r>
-      <w:proofErr w:type="spellEnd"/>
-      <w:r>
-        <w:rPr>
-          <w:sz w:val="24"/>
-          <w:szCs w:val="24"/>
-        </w:rPr>
-        <w:t>.</w:t>
-      </w:r>
-    </w:p>
-    <w:p>
-      <w:pPr>
-        <w:pStyle w:val="Paragraphedeliste"/>
-        <w:ind w:left="360"/>
-        <w:rPr>
-          <w:sz w:val="24"/>
-          <w:szCs w:val="24"/>
-        </w:rPr>
-      </w:pPr>
-      <w:r>
-        <w:rPr>
-          <w:sz w:val="24"/>
-          <w:szCs w:val="24"/>
-        </w:rPr>
-        <w:t xml:space="preserve">Client </w:t>
-      </w:r>
-      <w:r>
-        <w:rPr>
-          <w:i/>
-          <w:sz w:val="24"/>
-          <w:szCs w:val="24"/>
-        </w:rPr>
-        <w:t>C++ </w:t>
-      </w:r>
-      <w:r>
-        <w:rPr>
-          <w:sz w:val="24"/>
-          <w:szCs w:val="24"/>
-        </w:rPr>
-        <w:t xml:space="preserve">: Clément </w:t>
-      </w:r>
-      <w:proofErr w:type="spellStart"/>
-      <w:r>
-        <w:rPr>
-          <w:sz w:val="24"/>
-          <w:szCs w:val="24"/>
-        </w:rPr>
-        <w:t>Agret</w:t>
-      </w:r>
-      <w:proofErr w:type="spellEnd"/>
-      <w:r>
-        <w:rPr>
-          <w:sz w:val="24"/>
-          <w:szCs w:val="24"/>
-        </w:rPr>
-        <w:t xml:space="preserve">, Renaud Le </w:t>
-      </w:r>
-      <w:proofErr w:type="spellStart"/>
-      <w:r>
-        <w:rPr>
-          <w:sz w:val="24"/>
-          <w:szCs w:val="24"/>
-        </w:rPr>
-        <w:t>Goc</w:t>
-      </w:r>
-      <w:proofErr w:type="spellEnd"/>
-      <w:r>
-        <w:rPr>
-          <w:sz w:val="24"/>
-          <w:szCs w:val="24"/>
-        </w:rPr>
-        <w:t>.</w:t>
-      </w:r>
-    </w:p>
-    <w:p>
-      <w:pPr>
-        <w:pStyle w:val="Paragraphedeliste"/>
+        <w:t>: Clément Agret, Renaud Le Goc.</w:t>
+      </w:r>
+    </w:p>
+    <w:p>
+      <w:pPr>
+        <w:pStyle w:val="ListParagraph"/>
         <w:ind w:left="360"/>
         <w:rPr>
           <w:sz w:val="24"/>
@@ -3058,83 +2491,19 @@
           <w:szCs w:val="24"/>
           <w:lang w:val="en-US"/>
         </w:rPr>
-        <w:t>Clien</w:t>
-      </w:r>
-      <w:r>
-        <w:rPr>
-          <w:sz w:val="24"/>
-          <w:szCs w:val="24"/>
-          <w:lang w:val="en-US"/>
-        </w:rPr>
-        <w:t xml:space="preserve">t </w:t>
-      </w:r>
-      <w:proofErr w:type="gramStart"/>
-      <w:r>
-        <w:rPr>
-          <w:sz w:val="24"/>
-          <w:szCs w:val="24"/>
-          <w:lang w:val="en-US"/>
-        </w:rPr>
-        <w:t>Web :</w:t>
-      </w:r>
-      <w:proofErr w:type="gramEnd"/>
-      <w:r>
-        <w:rPr>
-          <w:sz w:val="24"/>
-          <w:szCs w:val="24"/>
-          <w:lang w:val="en-US"/>
-        </w:rPr>
-        <w:t xml:space="preserve"> Paul Mura, </w:t>
-      </w:r>
-      <w:proofErr w:type="spellStart"/>
-      <w:r>
-        <w:rPr>
-          <w:sz w:val="24"/>
-          <w:szCs w:val="24"/>
-          <w:lang w:val="en-US"/>
-        </w:rPr>
-        <w:t>Yohann</w:t>
-      </w:r>
-      <w:proofErr w:type="spellEnd"/>
-      <w:r>
-        <w:rPr>
-          <w:sz w:val="24"/>
-          <w:szCs w:val="24"/>
-          <w:lang w:val="en-US"/>
-        </w:rPr>
-        <w:t xml:space="preserve"> </w:t>
-      </w:r>
-      <w:proofErr w:type="spellStart"/>
-      <w:r>
-        <w:rPr>
-          <w:sz w:val="24"/>
-          <w:szCs w:val="24"/>
-          <w:lang w:val="en-US"/>
-        </w:rPr>
-        <w:t>Lamseck</w:t>
-      </w:r>
-      <w:proofErr w:type="spellEnd"/>
-      <w:r>
-        <w:rPr>
-          <w:sz w:val="24"/>
-          <w:szCs w:val="24"/>
-          <w:lang w:val="en-US"/>
-        </w:rPr>
-        <w:t>.</w:t>
-      </w:r>
-    </w:p>
-    <w:p>
-      <w:pPr>
-        <w:pStyle w:val="Titre1"/>
+        <w:t>Client Web : Paul Mura, Yohann Lamseck.</w:t>
+      </w:r>
+    </w:p>
+    <w:p>
+      <w:pPr>
+        <w:pStyle w:val="Heading1"/>
         <w:pageBreakBefore/>
         <w:rPr>
           <w:noProof/>
-          <w:lang w:eastAsia="fr-FR"/>
-        </w:rPr>
-      </w:pPr>
-      <w:bookmarkStart w:id="12" w:name="_Toc317334530"/>
-      <w:r>
-        <w:lastRenderedPageBreak/>
+        </w:rPr>
+      </w:pPr>
+      <w:bookmarkStart w:id="12" w:name="_Toc317340232"/>
+      <w:r>
         <w:t xml:space="preserve">VI. </w:t>
       </w:r>
       <w:r>
@@ -3144,7 +2513,6 @@
       <w:r>
         <w:rPr>
           <w:noProof/>
-          <w:lang w:eastAsia="fr-FR"/>
         </w:rPr>
         <w:t xml:space="preserve"> </w:t>
       </w:r>
@@ -3161,7 +2529,7 @@
     </w:p>
     <w:p>
       <w:pPr>
-        <w:pStyle w:val="Paragraphedeliste"/>
+        <w:pStyle w:val="ListParagraph"/>
         <w:ind w:left="360"/>
         <w:jc w:val="center"/>
         <w:rPr>
@@ -3175,8 +2543,8 @@
           <w:lang w:eastAsia="fr-FR"/>
         </w:rPr>
         <w:pict>
-          <v:shape id="Image 1" o:spid="_x0000_i1025" type="#_x0000_t75" style="width:634.5pt;height:217.5pt;rotation:-90;visibility:visible">
-            <v:imagedata r:id="rId9" o:title=""/>
+          <v:shape id="Image 1" o:spid="_x0000_i1025" type="#_x0000_t75" style="width:631.5pt;height:217.5pt;rotation:-90;visibility:visible">
+            <v:imagedata r:id="rId8" o:title=""/>
           </v:shape>
         </w:pict>
       </w:r>
@@ -3192,7 +2560,7 @@
 </file>
 
 <file path=word/numbering.xml><?xml version="1.0" encoding="utf-8"?>
-<w:numbering xmlns:wpc="http://schemas.microsoft.com/office/word/2010/wordprocessingCanvas" xmlns:mc="http://schemas.openxmlformats.org/markup-compatibility/2006" xmlns:o="urn:schemas-microsoft-com:office:office" xmlns:r="http://schemas.openxmlformats.org/officeDocument/2006/relationships" xmlns:m="http://schemas.openxmlformats.org/officeDocument/2006/math" xmlns:v="urn:schemas-microsoft-com:vml" xmlns:wp14="http://schemas.microsoft.com/office/word/2010/wordprocessingDrawing" xmlns:wp="http://schemas.openxmlformats.org/drawingml/2006/wordprocessingDrawing" xmlns:w10="urn:schemas-microsoft-com:office:word" xmlns:w="http://schemas.openxmlformats.org/wordprocessingml/2006/main" xmlns:w14="http://schemas.microsoft.com/office/word/2010/wordml" xmlns:wpg="http://schemas.microsoft.com/office/word/2010/wordprocessingGroup" xmlns:wpi="http://schemas.microsoft.com/office/word/2010/wordprocessingInk" xmlns:wne="http://schemas.microsoft.com/office/word/2006/wordml" xmlns:wps="http://schemas.microsoft.com/office/word/2010/wordprocessingShape" mc:Ignorable="w14 wp14">
+<w:numbering xmlns:ve="http://schemas.openxmlformats.org/markup-compatibility/2006" xmlns:o="urn:schemas-microsoft-com:office:office" xmlns:r="http://schemas.openxmlformats.org/officeDocument/2006/relationships" xmlns:m="http://schemas.openxmlformats.org/officeDocument/2006/math" xmlns:v="urn:schemas-microsoft-com:vml" xmlns:wp="http://schemas.openxmlformats.org/drawingml/2006/wordprocessingDrawing" xmlns:w10="urn:schemas-microsoft-com:office:word" xmlns:w="http://schemas.openxmlformats.org/wordprocessingml/2006/main" xmlns:wne="http://schemas.microsoft.com/office/word/2006/wordml">
   <w:abstractNum w:abstractNumId="0">
     <w:nsid w:val="00000001"/>
     <w:multiLevelType w:val="multilevel"/>
@@ -4321,11 +3689,13 @@
 </file>
 
 <file path=word/styles.xml><?xml version="1.0" encoding="utf-8"?>
-<w:styles xmlns:mc="http://schemas.openxmlformats.org/markup-compatibility/2006" xmlns:r="http://schemas.openxmlformats.org/officeDocument/2006/relationships" xmlns:w="http://schemas.openxmlformats.org/wordprocessingml/2006/main" xmlns:w14="http://schemas.microsoft.com/office/word/2010/wordml" mc:Ignorable="w14">
+<w:styles xmlns:r="http://schemas.openxmlformats.org/officeDocument/2006/relationships" xmlns:w="http://schemas.openxmlformats.org/wordprocessingml/2006/main">
   <w:docDefaults>
     <w:rPrDefault>
       <w:rPr>
         <w:rFonts w:ascii="Calibri" w:eastAsia="Calibri" w:hAnsi="Calibri" w:cs="Times New Roman"/>
+        <w:sz w:val="22"/>
+        <w:szCs w:val="22"/>
         <w:lang w:val="fr-FR" w:eastAsia="fr-FR" w:bidi="ar-SA"/>
       </w:rPr>
     </w:rPrDefault>
@@ -4342,8 +3712,8 @@
     <w:lsdException w:name="heading 7" w:locked="1" w:uiPriority="0" w:qFormat="1"/>
     <w:lsdException w:name="heading 8" w:locked="1" w:uiPriority="0" w:qFormat="1"/>
     <w:lsdException w:name="heading 9" w:locked="1" w:uiPriority="0" w:qFormat="1"/>
-    <w:lsdException w:name="toc 1" w:locked="1" w:semiHidden="0" w:uiPriority="39" w:unhideWhenUsed="0"/>
-    <w:lsdException w:name="toc 2" w:locked="1" w:semiHidden="0" w:uiPriority="39" w:unhideWhenUsed="0"/>
+    <w:lsdException w:name="toc 1" w:locked="1" w:semiHidden="0" w:uiPriority="0" w:unhideWhenUsed="0"/>
+    <w:lsdException w:name="toc 2" w:locked="1" w:semiHidden="0" w:uiPriority="0" w:unhideWhenUsed="0"/>
     <w:lsdException w:name="toc 3" w:locked="1" w:semiHidden="0" w:uiPriority="0" w:unhideWhenUsed="0"/>
     <w:lsdException w:name="toc 4" w:locked="1" w:semiHidden="0" w:uiPriority="0" w:unhideWhenUsed="0"/>
     <w:lsdException w:name="toc 5" w:locked="1" w:semiHidden="0" w:uiPriority="0" w:unhideWhenUsed="0"/>
@@ -4478,16 +3848,14 @@
       <w:spacing w:after="200" w:line="276" w:lineRule="auto"/>
     </w:pPr>
     <w:rPr>
-      <w:sz w:val="22"/>
-      <w:szCs w:val="22"/>
       <w:lang w:eastAsia="en-US"/>
     </w:rPr>
   </w:style>
-  <w:style w:type="paragraph" w:styleId="Titre1">
+  <w:style w:type="paragraph" w:styleId="Heading1">
     <w:name w:val="heading 1"/>
     <w:basedOn w:val="Normal"/>
     <w:next w:val="Normal"/>
-    <w:link w:val="Titre1Car"/>
+    <w:link w:val="Heading1Char"/>
     <w:uiPriority w:val="99"/>
     <w:qFormat/>
     <w:rsid w:val="00853212"/>
@@ -4498,19 +3866,20 @@
       <w:outlineLvl w:val="0"/>
     </w:pPr>
     <w:rPr>
-      <w:rFonts w:ascii="Cambria" w:eastAsia="Times New Roman" w:hAnsi="Cambria"/>
+      <w:rFonts w:ascii="Cambria" w:hAnsi="Cambria"/>
       <w:b/>
       <w:bCs/>
       <w:color w:val="365F91"/>
       <w:sz w:val="28"/>
       <w:szCs w:val="28"/>
+      <w:lang w:eastAsia="fr-FR"/>
     </w:rPr>
   </w:style>
-  <w:style w:type="paragraph" w:styleId="Titre2">
+  <w:style w:type="paragraph" w:styleId="Heading2">
     <w:name w:val="heading 2"/>
     <w:basedOn w:val="Normal"/>
     <w:next w:val="Normal"/>
-    <w:link w:val="Titre2Car"/>
+    <w:link w:val="Heading2Char"/>
     <w:uiPriority w:val="99"/>
     <w:qFormat/>
     <w:rsid w:val="00853212"/>
@@ -4521,19 +3890,20 @@
       <w:outlineLvl w:val="1"/>
     </w:pPr>
     <w:rPr>
-      <w:rFonts w:ascii="Cambria" w:eastAsia="Times New Roman" w:hAnsi="Cambria"/>
+      <w:rFonts w:ascii="Cambria" w:hAnsi="Cambria"/>
       <w:b/>
       <w:bCs/>
       <w:color w:val="4F81BD"/>
       <w:sz w:val="26"/>
       <w:szCs w:val="26"/>
+      <w:lang w:eastAsia="fr-FR"/>
     </w:rPr>
   </w:style>
-  <w:style w:type="paragraph" w:styleId="Titre3">
+  <w:style w:type="paragraph" w:styleId="Heading3">
     <w:name w:val="heading 3"/>
     <w:basedOn w:val="Normal"/>
     <w:next w:val="Normal"/>
-    <w:link w:val="Titre3Car"/>
+    <w:link w:val="Heading3Char"/>
     <w:uiPriority w:val="99"/>
     <w:qFormat/>
     <w:rsid w:val="00853212"/>
@@ -4544,23 +3914,26 @@
       <w:outlineLvl w:val="2"/>
     </w:pPr>
     <w:rPr>
-      <w:rFonts w:ascii="Cambria" w:eastAsia="Times New Roman" w:hAnsi="Cambria"/>
+      <w:rFonts w:ascii="Cambria" w:hAnsi="Cambria"/>
       <w:b/>
       <w:bCs/>
       <w:color w:val="4F81BD"/>
+      <w:sz w:val="20"/>
+      <w:szCs w:val="20"/>
+      <w:lang w:eastAsia="fr-FR"/>
     </w:rPr>
   </w:style>
-  <w:style w:type="character" w:default="1" w:styleId="Policepardfaut">
+  <w:style w:type="character" w:default="1" w:styleId="DefaultParagraphFont">
     <w:name w:val="Default Paragraph Font"/>
-    <w:uiPriority w:val="1"/>
+    <w:uiPriority w:val="99"/>
     <w:semiHidden/>
-    <w:unhideWhenUsed/>
   </w:style>
-  <w:style w:type="table" w:default="1" w:styleId="TableauNormal">
+  <w:style w:type="table" w:default="1" w:styleId="TableNormal">
     <w:name w:val="Normal Table"/>
     <w:uiPriority w:val="99"/>
     <w:semiHidden/>
     <w:unhideWhenUsed/>
+    <w:qFormat/>
     <w:tblPr>
       <w:tblInd w:w="0" w:type="dxa"/>
       <w:tblCellMar>
@@ -4571,56 +3944,54 @@
       </w:tblCellMar>
     </w:tblPr>
   </w:style>
-  <w:style w:type="numbering" w:default="1" w:styleId="Aucuneliste">
+  <w:style w:type="numbering" w:default="1" w:styleId="NoList">
     <w:name w:val="No List"/>
     <w:uiPriority w:val="99"/>
     <w:semiHidden/>
     <w:unhideWhenUsed/>
   </w:style>
-  <w:style w:type="character" w:customStyle="1" w:styleId="Titre1Car">
-    <w:name w:val="Titre 1 Car"/>
-    <w:link w:val="Titre1"/>
+  <w:style w:type="character" w:customStyle="1" w:styleId="Heading1Char">
+    <w:name w:val="Heading 1 Char"/>
+    <w:basedOn w:val="DefaultParagraphFont"/>
+    <w:link w:val="Heading1"/>
     <w:uiPriority w:val="99"/>
     <w:locked/>
     <w:rsid w:val="00853212"/>
     <w:rPr>
-      <w:rFonts w:ascii="Cambria" w:hAnsi="Cambria" w:cs="Times New Roman"/>
+      <w:rFonts w:ascii="Cambria" w:hAnsi="Cambria"/>
       <w:b/>
-      <w:bCs/>
       <w:color w:val="365F91"/>
       <w:sz w:val="28"/>
-      <w:szCs w:val="28"/>
     </w:rPr>
   </w:style>
-  <w:style w:type="character" w:customStyle="1" w:styleId="Titre2Car">
-    <w:name w:val="Titre 2 Car"/>
-    <w:link w:val="Titre2"/>
+  <w:style w:type="character" w:customStyle="1" w:styleId="Heading2Char">
+    <w:name w:val="Heading 2 Char"/>
+    <w:basedOn w:val="DefaultParagraphFont"/>
+    <w:link w:val="Heading2"/>
     <w:uiPriority w:val="99"/>
     <w:locked/>
     <w:rsid w:val="00853212"/>
     <w:rPr>
-      <w:rFonts w:ascii="Cambria" w:hAnsi="Cambria" w:cs="Times New Roman"/>
+      <w:rFonts w:ascii="Cambria" w:hAnsi="Cambria"/>
       <w:b/>
-      <w:bCs/>
       <w:color w:val="4F81BD"/>
       <w:sz w:val="26"/>
-      <w:szCs w:val="26"/>
     </w:rPr>
   </w:style>
-  <w:style w:type="character" w:customStyle="1" w:styleId="Titre3Car">
-    <w:name w:val="Titre 3 Car"/>
-    <w:link w:val="Titre3"/>
+  <w:style w:type="character" w:customStyle="1" w:styleId="Heading3Char">
+    <w:name w:val="Heading 3 Char"/>
+    <w:basedOn w:val="DefaultParagraphFont"/>
+    <w:link w:val="Heading3"/>
     <w:uiPriority w:val="99"/>
     <w:locked/>
     <w:rsid w:val="00853212"/>
     <w:rPr>
-      <w:rFonts w:ascii="Cambria" w:hAnsi="Cambria" w:cs="Times New Roman"/>
+      <w:rFonts w:ascii="Cambria" w:hAnsi="Cambria"/>
       <w:b/>
-      <w:bCs/>
       <w:color w:val="4F81BD"/>
     </w:rPr>
   </w:style>
-  <w:style w:type="paragraph" w:styleId="Paragraphedeliste">
+  <w:style w:type="paragraph" w:styleId="ListParagraph">
     <w:name w:val="List Paragraph"/>
     <w:basedOn w:val="Normal"/>
     <w:uiPriority w:val="99"/>
@@ -4631,10 +4002,10 @@
       <w:contextualSpacing/>
     </w:pPr>
   </w:style>
-  <w:style w:type="paragraph" w:styleId="Textedebulles">
+  <w:style w:type="paragraph" w:styleId="BalloonText">
     <w:name w:val="Balloon Text"/>
     <w:basedOn w:val="Normal"/>
-    <w:link w:val="TextedebullesCar"/>
+    <w:link w:val="BalloonTextChar"/>
     <w:uiPriority w:val="99"/>
     <w:semiHidden/>
     <w:rsid w:val="004E4A5D"/>
@@ -4642,27 +4013,28 @@
       <w:spacing w:after="0" w:line="240" w:lineRule="auto"/>
     </w:pPr>
     <w:rPr>
-      <w:rFonts w:ascii="Tahoma" w:hAnsi="Tahoma" w:cs="Tahoma"/>
+      <w:rFonts w:ascii="Tahoma" w:hAnsi="Tahoma"/>
       <w:sz w:val="16"/>
       <w:szCs w:val="16"/>
+      <w:lang w:eastAsia="fr-FR"/>
     </w:rPr>
   </w:style>
-  <w:style w:type="character" w:customStyle="1" w:styleId="TextedebullesCar">
-    <w:name w:val="Texte de bulles Car"/>
-    <w:link w:val="Textedebulles"/>
+  <w:style w:type="character" w:customStyle="1" w:styleId="BalloonTextChar">
+    <w:name w:val="Balloon Text Char"/>
+    <w:basedOn w:val="DefaultParagraphFont"/>
+    <w:link w:val="BalloonText"/>
     <w:uiPriority w:val="99"/>
     <w:semiHidden/>
     <w:locked/>
     <w:rsid w:val="004E4A5D"/>
     <w:rPr>
-      <w:rFonts w:ascii="Tahoma" w:hAnsi="Tahoma" w:cs="Tahoma"/>
+      <w:rFonts w:ascii="Tahoma" w:hAnsi="Tahoma"/>
       <w:sz w:val="16"/>
-      <w:szCs w:val="16"/>
     </w:rPr>
   </w:style>
-  <w:style w:type="paragraph" w:styleId="En-ttedetabledesmatires">
+  <w:style w:type="paragraph" w:styleId="TOCHeading">
     <w:name w:val="TOC Heading"/>
-    <w:basedOn w:val="Titre1"/>
+    <w:basedOn w:val="Heading1"/>
     <w:next w:val="Normal"/>
     <w:uiPriority w:val="99"/>
     <w:qFormat/>
@@ -4670,23 +4042,21 @@
     <w:pPr>
       <w:outlineLvl w:val="9"/>
     </w:pPr>
-    <w:rPr>
-      <w:lang w:eastAsia="fr-FR"/>
-    </w:rPr>
   </w:style>
-  <w:style w:type="paragraph" w:styleId="TM1">
+  <w:style w:type="paragraph" w:styleId="TOC1">
     <w:name w:val="toc 1"/>
     <w:basedOn w:val="Normal"/>
     <w:next w:val="Normal"/>
     <w:autoRedefine/>
-    <w:uiPriority w:val="39"/>
+    <w:uiPriority w:val="99"/>
     <w:rsid w:val="00853212"/>
     <w:pPr>
       <w:spacing w:after="100"/>
     </w:pPr>
   </w:style>
-  <w:style w:type="character" w:styleId="Lienhypertexte">
+  <w:style w:type="character" w:styleId="Hyperlink">
     <w:name w:val="Hyperlink"/>
+    <w:basedOn w:val="DefaultParagraphFont"/>
     <w:uiPriority w:val="99"/>
     <w:rsid w:val="00853212"/>
     <w:rPr>
@@ -4695,19 +4065,19 @@
       <w:u w:val="single"/>
     </w:rPr>
   </w:style>
-  <w:style w:type="paragraph" w:styleId="TM2">
+  <w:style w:type="paragraph" w:styleId="TOC2">
     <w:name w:val="toc 2"/>
     <w:basedOn w:val="Normal"/>
     <w:next w:val="Normal"/>
     <w:autoRedefine/>
-    <w:uiPriority w:val="39"/>
+    <w:uiPriority w:val="99"/>
     <w:rsid w:val="00853212"/>
     <w:pPr>
       <w:spacing w:after="100"/>
       <w:ind w:left="220"/>
     </w:pPr>
   </w:style>
-  <w:style w:type="paragraph" w:styleId="TM3">
+  <w:style w:type="paragraph" w:styleId="TOC3">
     <w:name w:val="toc 3"/>
     <w:basedOn w:val="Normal"/>
     <w:next w:val="Normal"/>
@@ -4722,6 +4092,7 @@
   <w:style w:type="paragraph" w:customStyle="1" w:styleId="Textbody">
     <w:name w:val="Text body"/>
     <w:basedOn w:val="Normal"/>
+    <w:uiPriority w:val="99"/>
     <w:rsid w:val="00407391"/>
     <w:pPr>
       <w:widowControl w:val="0"/>
@@ -4731,202 +4102,12 @@
       <w:textAlignment w:val="baseline"/>
     </w:pPr>
     <w:rPr>
-      <w:rFonts w:ascii="Times New Roman" w:eastAsia="Arial Unicode MS" w:hAnsi="Times New Roman" w:cs="Tahoma"/>
+      <w:rFonts w:ascii="Times New Roman" w:hAnsi="Times New Roman" w:cs="Tahoma"/>
       <w:kern w:val="3"/>
       <w:sz w:val="24"/>
       <w:szCs w:val="24"/>
       <w:lang w:eastAsia="fr-FR"/>
     </w:rPr>
-  </w:style>
-</w:styles>
-</file>
-
-<file path=word/stylesWithEffects.xml><?xml version="1.0" encoding="utf-8"?>
-<w:styles xmlns:wpc="http://schemas.microsoft.com/office/word/2010/wordprocessingCanvas" xmlns:mc="http://schemas.openxmlformats.org/markup-compatibility/2006" xmlns:o="urn:schemas-microsoft-com:office:office" xmlns:r="http://schemas.openxmlformats.org/officeDocument/2006/relationships" xmlns:m="http://schemas.openxmlformats.org/officeDocument/2006/math" xmlns:v="urn:schemas-microsoft-com:vml" xmlns:wp14="http://schemas.microsoft.com/office/word/2010/wordprocessingDrawing" xmlns:wp="http://schemas.openxmlformats.org/drawingml/2006/wordprocessingDrawing" xmlns:w10="urn:schemas-microsoft-com:office:word" xmlns:w="http://schemas.openxmlformats.org/wordprocessingml/2006/main" xmlns:w14="http://schemas.microsoft.com/office/word/2010/wordml" xmlns:wpg="http://schemas.microsoft.com/office/word/2010/wordprocessingGroup" xmlns:wpi="http://schemas.microsoft.com/office/word/2010/wordprocessingInk" xmlns:wne="http://schemas.microsoft.com/office/word/2006/wordml" xmlns:wps="http://schemas.microsoft.com/office/word/2010/wordprocessingShape" mc:Ignorable="w14 wp14">
-  <w:docDefaults>
-    <w:rPrDefault>
-      <w:rPr>
-        <w:rFonts w:asciiTheme="minorHAnsi" w:eastAsiaTheme="minorEastAsia" w:hAnsiTheme="minorHAnsi" w:cstheme="minorBidi"/>
-        <w:sz w:val="22"/>
-        <w:szCs w:val="22"/>
-        <w:lang w:val="fr-FR" w:eastAsia="fr-FR" w:bidi="ar-SA"/>
-      </w:rPr>
-    </w:rPrDefault>
-    <w:pPrDefault>
-      <w:pPr>
-        <w:spacing w:after="200" w:line="276" w:lineRule="auto"/>
-      </w:pPr>
-    </w:pPrDefault>
-  </w:docDefaults>
-  <w:latentStyles w:defLockedState="0" w:defUIPriority="99" w:defSemiHidden="1" w:defUnhideWhenUsed="1" w:defQFormat="0" w:count="267">
-    <w:lsdException w:name="Normal" w:semiHidden="0" w:uiPriority="0" w:unhideWhenUsed="0" w:qFormat="1"/>
-    <w:lsdException w:name="heading 1" w:semiHidden="0" w:uiPriority="9" w:unhideWhenUsed="0" w:qFormat="1"/>
-    <w:lsdException w:name="heading 2" w:uiPriority="9" w:qFormat="1"/>
-    <w:lsdException w:name="heading 3" w:uiPriority="9" w:qFormat="1"/>
-    <w:lsdException w:name="heading 4" w:uiPriority="9" w:qFormat="1"/>
-    <w:lsdException w:name="heading 5" w:uiPriority="9" w:qFormat="1"/>
-    <w:lsdException w:name="heading 6" w:uiPriority="9" w:qFormat="1"/>
-    <w:lsdException w:name="heading 7" w:uiPriority="9" w:qFormat="1"/>
-    <w:lsdException w:name="heading 8" w:uiPriority="9" w:qFormat="1"/>
-    <w:lsdException w:name="heading 9" w:uiPriority="9" w:qFormat="1"/>
-    <w:lsdException w:name="toc 1" w:uiPriority="39"/>
-    <w:lsdException w:name="toc 2" w:uiPriority="39"/>
-    <w:lsdException w:name="toc 3" w:uiPriority="39"/>
-    <w:lsdException w:name="toc 4" w:uiPriority="39"/>
-    <w:lsdException w:name="toc 5" w:uiPriority="39"/>
-    <w:lsdException w:name="toc 6" w:uiPriority="39"/>
-    <w:lsdException w:name="toc 7" w:uiPriority="39"/>
-    <w:lsdException w:name="toc 8" w:uiPriority="39"/>
-    <w:lsdException w:name="toc 9" w:uiPriority="39"/>
-    <w:lsdException w:name="caption" w:uiPriority="35" w:qFormat="1"/>
-    <w:lsdException w:name="Title" w:semiHidden="0" w:uiPriority="10" w:unhideWhenUsed="0" w:qFormat="1"/>
-    <w:lsdException w:name="Default Paragraph Font" w:uiPriority="1"/>
-    <w:lsdException w:name="Subtitle" w:semiHidden="0" w:uiPriority="11" w:unhideWhenUsed="0" w:qFormat="1"/>
-    <w:lsdException w:name="Strong" w:semiHidden="0" w:uiPriority="22" w:unhideWhenUsed="0" w:qFormat="1"/>
-    <w:lsdException w:name="Emphasis" w:semiHidden="0" w:uiPriority="20" w:unhideWhenUsed="0" w:qFormat="1"/>
-    <w:lsdException w:name="Table Grid" w:semiHidden="0" w:uiPriority="59" w:unhideWhenUsed="0"/>
-    <w:lsdException w:name="Placeholder Text" w:unhideWhenUsed="0"/>
-    <w:lsdException w:name="No Spacing" w:semiHidden="0" w:uiPriority="1" w:unhideWhenUsed="0" w:qFormat="1"/>
-    <w:lsdException w:name="Light Shading" w:semiHidden="0" w:uiPriority="60" w:unhideWhenUsed="0"/>
-    <w:lsdException w:name="Light List" w:semiHidden="0" w:uiPriority="61" w:unhideWhenUsed="0"/>
-    <w:lsdException w:name="Light Grid" w:semiHidden="0" w:uiPriority="62" w:unhideWhenUsed="0"/>
-    <w:lsdException w:name="Medium Shading 1" w:semiHidden="0" w:uiPriority="63" w:unhideWhenUsed="0"/>
-    <w:lsdException w:name="Medium Shading 2" w:semiHidden="0" w:uiPriority="64" w:unhideWhenUsed="0"/>
-    <w:lsdException w:name="Medium List 1" w:semiHidden="0" w:uiPriority="65" w:unhideWhenUsed="0"/>
-    <w:lsdException w:name="Medium List 2" w:semiHidden="0" w:uiPriority="66" w:unhideWhenUsed="0"/>
-    <w:lsdException w:name="Medium Grid 1" w:semiHidden="0" w:uiPriority="67" w:unhideWhenUsed="0"/>
-    <w:lsdException w:name="Medium Grid 2" w:semiHidden="0" w:uiPriority="68" w:unhideWhenUsed="0"/>
-    <w:lsdException w:name="Medium Grid 3" w:semiHidden="0" w:uiPriority="69" w:unhideWhenUsed="0"/>
-    <w:lsdException w:name="Dark List" w:semiHidden="0" w:uiPriority="70" w:unhideWhenUsed="0"/>
-    <w:lsdException w:name="Colorful Shading" w:semiHidden="0" w:uiPriority="71" w:unhideWhenUsed="0"/>
-    <w:lsdException w:name="Colorful List" w:semiHidden="0" w:uiPriority="72" w:unhideWhenUsed="0"/>
-    <w:lsdException w:name="Colorful Grid" w:semiHidden="0" w:uiPriority="73" w:unhideWhenUsed="0"/>
-    <w:lsdException w:name="Light Shading Accent 1" w:semiHidden="0" w:uiPriority="60" w:unhideWhenUsed="0"/>
-    <w:lsdException w:name="Light List Accent 1" w:semiHidden="0" w:uiPriority="61" w:unhideWhenUsed="0"/>
-    <w:lsdException w:name="Light Grid Accent 1" w:semiHidden="0" w:uiPriority="62" w:unhideWhenUsed="0"/>
-    <w:lsdException w:name="Medium Shading 1 Accent 1" w:semiHidden="0" w:uiPriority="63" w:unhideWhenUsed="0"/>
-    <w:lsdException w:name="Medium Shading 2 Accent 1" w:semiHidden="0" w:uiPriority="64" w:unhideWhenUsed="0"/>
-    <w:lsdException w:name="Medium List 1 Accent 1" w:semiHidden="0" w:uiPriority="65" w:unhideWhenUsed="0"/>
-    <w:lsdException w:name="Revision" w:unhideWhenUsed="0"/>
-    <w:lsdException w:name="List Paragraph" w:semiHidden="0" w:uiPriority="34" w:unhideWhenUsed="0" w:qFormat="1"/>
-    <w:lsdException w:name="Quote" w:semiHidden="0" w:uiPriority="29" w:unhideWhenUsed="0" w:qFormat="1"/>
-    <w:lsdException w:name="Intense Quote" w:semiHidden="0" w:uiPriority="30" w:unhideWhenUsed="0" w:qFormat="1"/>
-    <w:lsdException w:name="Medium List 2 Accent 1" w:semiHidden="0" w:uiPriority="66" w:unhideWhenUsed="0"/>
-    <w:lsdException w:name="Medium Grid 1 Accent 1" w:semiHidden="0" w:uiPriority="67" w:unhideWhenUsed="0"/>
-    <w:lsdException w:name="Medium Grid 2 Accent 1" w:semiHidden="0" w:uiPriority="68" w:unhideWhenUsed="0"/>
-    <w:lsdException w:name="Medium Grid 3 Accent 1" w:semiHidden="0" w:uiPriority="69" w:unhideWhenUsed="0"/>
-    <w:lsdException w:name="Dark List Accent 1" w:semiHidden="0" w:uiPriority="70" w:unhideWhenUsed="0"/>
-    <w:lsdException w:name="Colorful Shading Accent 1" w:semiHidden="0" w:uiPriority="71" w:unhideWhenUsed="0"/>
-    <w:lsdException w:name="Colorful List Accent 1" w:semiHidden="0" w:uiPriority="72" w:unhideWhenUsed="0"/>
-    <w:lsdException w:name="Colorful Grid Accent 1" w:semiHidden="0" w:uiPriority="73" w:unhideWhenUsed="0"/>
-    <w:lsdException w:name="Light Shading Accent 2" w:semiHidden="0" w:uiPriority="60" w:unhideWhenUsed="0"/>
-    <w:lsdException w:name="Light List Accent 2" w:semiHidden="0" w:uiPriority="61" w:unhideWhenUsed="0"/>
-    <w:lsdException w:name="Light Grid Accent 2" w:semiHidden="0" w:uiPriority="62" w:unhideWhenUsed="0"/>
-    <w:lsdException w:name="Medium Shading 1 Accent 2" w:semiHidden="0" w:uiPriority="63" w:unhideWhenUsed="0"/>
-    <w:lsdException w:name="Medium Shading 2 Accent 2" w:semiHidden="0" w:uiPriority="64" w:unhideWhenUsed="0"/>
-    <w:lsdException w:name="Medium List 1 Accent 2" w:semiHidden="0" w:uiPriority="65" w:unhideWhenUsed="0"/>
-    <w:lsdException w:name="Medium List 2 Accent 2" w:semiHidden="0" w:uiPriority="66" w:unhideWhenUsed="0"/>
-    <w:lsdException w:name="Medium Grid 1 Accent 2" w:semiHidden="0" w:uiPriority="67" w:unhideWhenUsed="0"/>
-    <w:lsdException w:name="Medium Grid 2 Accent 2" w:semiHidden="0" w:uiPriority="68" w:unhideWhenUsed="0"/>
-    <w:lsdException w:name="Medium Grid 3 Accent 2" w:semiHidden="0" w:uiPriority="69" w:unhideWhenUsed="0"/>
-    <w:lsdException w:name="Dark List Accent 2" w:semiHidden="0" w:uiPriority="70" w:unhideWhenUsed="0"/>
-    <w:lsdException w:name="Colorful Shading Accent 2" w:semiHidden="0" w:uiPriority="71" w:unhideWhenUsed="0"/>
-    <w:lsdException w:name="Colorful List Accent 2" w:semiHidden="0" w:uiPriority="72" w:unhideWhenUsed="0"/>
-    <w:lsdException w:name="Colorful Grid Accent 2" w:semiHidden="0" w:uiPriority="73" w:unhideWhenUsed="0"/>
-    <w:lsdException w:name="Light Shading Accent 3" w:semiHidden="0" w:uiPriority="60" w:unhideWhenUsed="0"/>
-    <w:lsdException w:name="Light List Accent 3" w:semiHidden="0" w:uiPriority="61" w:unhideWhenUsed="0"/>
-    <w:lsdException w:name="Light Grid Accent 3" w:semiHidden="0" w:uiPriority="62" w:unhideWhenUsed="0"/>
-    <w:lsdException w:name="Medium Shading 1 Accent 3" w:semiHidden="0" w:uiPriority="63" w:unhideWhenUsed="0"/>
-    <w:lsdException w:name="Medium Shading 2 Accent 3" w:semiHidden="0" w:uiPriority="64" w:unhideWhenUsed="0"/>
-    <w:lsdException w:name="Medium List 1 Accent 3" w:semiHidden="0" w:uiPriority="65" w:unhideWhenUsed="0"/>
-    <w:lsdException w:name="Medium List 2 Accent 3" w:semiHidden="0" w:uiPriority="66" w:unhideWhenUsed="0"/>
-    <w:lsdException w:name="Medium Grid 1 Accent 3" w:semiHidden="0" w:uiPriority="67" w:unhideWhenUsed="0"/>
-    <w:lsdException w:name="Medium Grid 2 Accent 3" w:semiHidden="0" w:uiPriority="68" w:unhideWhenUsed="0"/>
-    <w:lsdException w:name="Medium Grid 3 Accent 3" w:semiHidden="0" w:uiPriority="69" w:unhideWhenUsed="0"/>
-    <w:lsdException w:name="Dark List Accent 3" w:semiHidden="0" w:uiPriority="70" w:unhideWhenUsed="0"/>
-    <w:lsdException w:name="Colorful Shading Accent 3" w:semiHidden="0" w:uiPriority="71" w:unhideWhenUsed="0"/>
-    <w:lsdException w:name="Colorful List Accent 3" w:semiHidden="0" w:uiPriority="72" w:unhideWhenUsed="0"/>
-    <w:lsdException w:name="Colorful Grid Accent 3" w:semiHidden="0" w:uiPriority="73" w:unhideWhenUsed="0"/>
-    <w:lsdException w:name="Light Shading Accent 4" w:semiHidden="0" w:uiPriority="60" w:unhideWhenUsed="0"/>
-    <w:lsdException w:name="Light List Accent 4" w:semiHidden="0" w:uiPriority="61" w:unhideWhenUsed="0"/>
-    <w:lsdException w:name="Light Grid Accent 4" w:semiHidden="0" w:uiPriority="62" w:unhideWhenUsed="0"/>
-    <w:lsdException w:name="Medium Shading 1 Accent 4" w:semiHidden="0" w:uiPriority="63" w:unhideWhenUsed="0"/>
-    <w:lsdException w:name="Medium Shading 2 Accent 4" w:semiHidden="0" w:uiPriority="64" w:unhideWhenUsed="0"/>
-    <w:lsdException w:name="Medium List 1 Accent 4" w:semiHidden="0" w:uiPriority="65" w:unhideWhenUsed="0"/>
-    <w:lsdException w:name="Medium List 2 Accent 4" w:semiHidden="0" w:uiPriority="66" w:unhideWhenUsed="0"/>
-    <w:lsdException w:name="Medium Grid 1 Accent 4" w:semiHidden="0" w:uiPriority="67" w:unhideWhenUsed="0"/>
-    <w:lsdException w:name="Medium Grid 2 Accent 4" w:semiHidden="0" w:uiPriority="68" w:unhideWhenUsed="0"/>
-    <w:lsdException w:name="Medium Grid 3 Accent 4" w:semiHidden="0" w:uiPriority="69" w:unhideWhenUsed="0"/>
-    <w:lsdException w:name="Dark List Accent 4" w:semiHidden="0" w:uiPriority="70" w:unhideWhenUsed="0"/>
-    <w:lsdException w:name="Colorful Shading Accent 4" w:semiHidden="0" w:uiPriority="71" w:unhideWhenUsed="0"/>
-    <w:lsdException w:name="Colorful List Accent 4" w:semiHidden="0" w:uiPriority="72" w:unhideWhenUsed="0"/>
-    <w:lsdException w:name="Colorful Grid Accent 4" w:semiHidden="0" w:uiPriority="73" w:unhideWhenUsed="0"/>
-    <w:lsdException w:name="Light Shading Accent 5" w:semiHidden="0" w:uiPriority="60" w:unhideWhenUsed="0"/>
-    <w:lsdException w:name="Light List Accent 5" w:semiHidden="0" w:uiPriority="61" w:unhideWhenUsed="0"/>
-    <w:lsdException w:name="Light Grid Accent 5" w:semiHidden="0" w:uiPriority="62" w:unhideWhenUsed="0"/>
-    <w:lsdException w:name="Medium Shading 1 Accent 5" w:semiHidden="0" w:uiPriority="63" w:unhideWhenUsed="0"/>
-    <w:lsdException w:name="Medium Shading 2 Accent 5" w:semiHidden="0" w:uiPriority="64" w:unhideWhenUsed="0"/>
-    <w:lsdException w:name="Medium List 1 Accent 5" w:semiHidden="0" w:uiPriority="65" w:unhideWhenUsed="0"/>
-    <w:lsdException w:name="Medium List 2 Accent 5" w:semiHidden="0" w:uiPriority="66" w:unhideWhenUsed="0"/>
-    <w:lsdException w:name="Medium Grid 1 Accent 5" w:semiHidden="0" w:uiPriority="67" w:unhideWhenUsed="0"/>
-    <w:lsdException w:name="Medium Grid 2 Accent 5" w:semiHidden="0" w:uiPriority="68" w:unhideWhenUsed="0"/>
-    <w:lsdException w:name="Medium Grid 3 Accent 5" w:semiHidden="0" w:uiPriority="69" w:unhideWhenUsed="0"/>
-    <w:lsdException w:name="Dark List Accent 5" w:semiHidden="0" w:uiPriority="70" w:unhideWhenUsed="0"/>
-    <w:lsdException w:name="Colorful Shading Accent 5" w:semiHidden="0" w:uiPriority="71" w:unhideWhenUsed="0"/>
-    <w:lsdException w:name="Colorful List Accent 5" w:semiHidden="0" w:uiPriority="72" w:unhideWhenUsed="0"/>
-    <w:lsdException w:name="Colorful Grid Accent 5" w:semiHidden="0" w:uiPriority="73" w:unhideWhenUsed="0"/>
-    <w:lsdException w:name="Light Shading Accent 6" w:semiHidden="0" w:uiPriority="60" w:unhideWhenUsed="0"/>
-    <w:lsdException w:name="Light List Accent 6" w:semiHidden="0" w:uiPriority="61" w:unhideWhenUsed="0"/>
-    <w:lsdException w:name="Light Grid Accent 6" w:semiHidden="0" w:uiPriority="62" w:unhideWhenUsed="0"/>
-    <w:lsdException w:name="Medium Shading 1 Accent 6" w:semiHidden="0" w:uiPriority="63" w:unhideWhenUsed="0"/>
-    <w:lsdException w:name="Medium Shading 2 Accent 6" w:semiHidden="0" w:uiPriority="64" w:unhideWhenUsed="0"/>
-    <w:lsdException w:name="Medium List 1 Accent 6" w:semiHidden="0" w:uiPriority="65" w:unhideWhenUsed="0"/>
-    <w:lsdException w:name="Medium List 2 Accent 6" w:semiHidden="0" w:uiPriority="66" w:unhideWhenUsed="0"/>
-    <w:lsdException w:name="Medium Grid 1 Accent 6" w:semiHidden="0" w:uiPriority="67" w:unhideWhenUsed="0"/>
-    <w:lsdException w:name="Medium Grid 2 Accent 6" w:semiHidden="0" w:uiPriority="68" w:unhideWhenUsed="0"/>
-    <w:lsdException w:name="Medium Grid 3 Accent 6" w:semiHidden="0" w:uiPriority="69" w:unhideWhenUsed="0"/>
-    <w:lsdException w:name="Dark List Accent 6" w:semiHidden="0" w:uiPriority="70" w:unhideWhenUsed="0"/>
-    <w:lsdException w:name="Colorful Shading Accent 6" w:semiHidden="0" w:uiPriority="71" w:unhideWhenUsed="0"/>
-    <w:lsdException w:name="Colorful List Accent 6" w:semiHidden="0" w:uiPriority="72" w:unhideWhenUsed="0"/>
-    <w:lsdException w:name="Colorful Grid Accent 6" w:semiHidden="0" w:uiPriority="73" w:unhideWhenUsed="0"/>
-    <w:lsdException w:name="Subtle Emphasis" w:semiHidden="0" w:uiPriority="19" w:unhideWhenUsed="0" w:qFormat="1"/>
-    <w:lsdException w:name="Intense Emphasis" w:semiHidden="0" w:uiPriority="21" w:unhideWhenUsed="0" w:qFormat="1"/>
-    <w:lsdException w:name="Subtle Reference" w:semiHidden="0" w:uiPriority="31" w:unhideWhenUsed="0" w:qFormat="1"/>
-    <w:lsdException w:name="Intense Reference" w:semiHidden="0" w:uiPriority="32" w:unhideWhenUsed="0" w:qFormat="1"/>
-    <w:lsdException w:name="Book Title" w:semiHidden="0" w:uiPriority="33" w:unhideWhenUsed="0" w:qFormat="1"/>
-    <w:lsdException w:name="Bibliography" w:uiPriority="37"/>
-    <w:lsdException w:name="TOC Heading" w:uiPriority="39" w:qFormat="1"/>
-  </w:latentStyles>
-  <w:style w:type="paragraph" w:default="1" w:styleId="Normal">
-    <w:name w:val="Normal"/>
-    <w:qFormat/>
-  </w:style>
-  <w:style w:type="character" w:default="1" w:styleId="Policepardfaut">
-    <w:name w:val="Default Paragraph Font"/>
-    <w:uiPriority w:val="1"/>
-    <w:semiHidden/>
-    <w:unhideWhenUsed/>
-  </w:style>
-  <w:style w:type="table" w:default="1" w:styleId="TableauNormal">
-    <w:name w:val="Normal Table"/>
-    <w:uiPriority w:val="99"/>
-    <w:semiHidden/>
-    <w:unhideWhenUsed/>
-    <w:tblPr>
-      <w:tblInd w:w="0" w:type="dxa"/>
-      <w:tblCellMar>
-        <w:top w:w="0" w:type="dxa"/>
-        <w:left w:w="108" w:type="dxa"/>
-        <w:bottom w:w="0" w:type="dxa"/>
-        <w:right w:w="108" w:type="dxa"/>
-      </w:tblCellMar>
-    </w:tblPr>
-  </w:style>
-  <w:style w:type="numbering" w:default="1" w:styleId="Aucuneliste">
-    <w:name w:val="No List"/>
-    <w:uiPriority w:val="99"/>
-    <w:semiHidden/>
-    <w:unhideWhenUsed/>
   </w:style>
 </w:styles>
 </file>

</xml_diff>

<commit_message>
Mise en ordre uml serveur
</commit_message>
<xml_diff>
--- a/Cahier des charges/Cahier des charges.docx
+++ b/Cahier des charges/Cahier des charges.docx
@@ -66,7 +66,7 @@
       <w:r>
         <w:fldChar w:fldCharType="separate"/>
       </w:r>
-      <w:hyperlink w:anchor="_Toc317340221" w:history="1">
+      <w:hyperlink w:anchor="_Toc317341932" w:history="1">
         <w:r>
           <w:rPr>
             <w:rStyle w:val="Hyperlink"/>
@@ -93,7 +93,7 @@
             <w:noProof/>
             <w:webHidden/>
           </w:rPr>
-          <w:instrText xml:space="preserve"> PAGEREF _Toc317340221 \h </w:instrText>
+          <w:instrText xml:space="preserve"> PAGEREF _Toc317341932 \h </w:instrText>
         </w:r>
         <w:r>
           <w:rPr>
@@ -137,7 +137,7 @@
           <w:lang w:eastAsia="fr-FR"/>
         </w:rPr>
       </w:pPr>
-      <w:hyperlink w:anchor="_Toc317340222" w:history="1">
+      <w:hyperlink w:anchor="_Toc317341933" w:history="1">
         <w:r>
           <w:rPr>
             <w:rStyle w:val="Hyperlink"/>
@@ -165,7 +165,7 @@
             <w:noProof/>
             <w:webHidden/>
           </w:rPr>
-          <w:instrText xml:space="preserve"> PAGEREF _Toc317340222 \h </w:instrText>
+          <w:instrText xml:space="preserve"> PAGEREF _Toc317341933 \h </w:instrText>
         </w:r>
         <w:r>
           <w:rPr>
@@ -209,7 +209,7 @@
           <w:lang w:eastAsia="fr-FR"/>
         </w:rPr>
       </w:pPr>
-      <w:hyperlink w:anchor="_Toc317340223" w:history="1">
+      <w:hyperlink w:anchor="_Toc317341934" w:history="1">
         <w:r>
           <w:rPr>
             <w:rStyle w:val="Hyperlink"/>
@@ -254,7 +254,7 @@
             <w:noProof/>
             <w:webHidden/>
           </w:rPr>
-          <w:instrText xml:space="preserve"> PAGEREF _Toc317340223 \h </w:instrText>
+          <w:instrText xml:space="preserve"> PAGEREF _Toc317341934 \h </w:instrText>
         </w:r>
         <w:r>
           <w:rPr>
@@ -298,7 +298,7 @@
           <w:lang w:eastAsia="fr-FR"/>
         </w:rPr>
       </w:pPr>
-      <w:hyperlink w:anchor="_Toc317340224" w:history="1">
+      <w:hyperlink w:anchor="_Toc317341935" w:history="1">
         <w:r>
           <w:rPr>
             <w:rStyle w:val="Hyperlink"/>
@@ -349,7 +349,7 @@
             <w:noProof/>
             <w:webHidden/>
           </w:rPr>
-          <w:instrText xml:space="preserve"> PAGEREF _Toc317340224 \h </w:instrText>
+          <w:instrText xml:space="preserve"> PAGEREF _Toc317341935 \h </w:instrText>
         </w:r>
         <w:r>
           <w:rPr>
@@ -393,7 +393,7 @@
           <w:lang w:eastAsia="fr-FR"/>
         </w:rPr>
       </w:pPr>
-      <w:hyperlink w:anchor="_Toc317340225" w:history="1">
+      <w:hyperlink w:anchor="_Toc317341936" w:history="1">
         <w:r>
           <w:rPr>
             <w:rStyle w:val="Hyperlink"/>
@@ -420,7 +420,7 @@
             <w:noProof/>
             <w:webHidden/>
           </w:rPr>
-          <w:instrText xml:space="preserve"> PAGEREF _Toc317340225 \h </w:instrText>
+          <w:instrText xml:space="preserve"> PAGEREF _Toc317341936 \h </w:instrText>
         </w:r>
         <w:r>
           <w:rPr>
@@ -439,7 +439,7 @@
             <w:noProof/>
             <w:webHidden/>
           </w:rPr>
-          <w:t>5</w:t>
+          <w:t>3</w:t>
         </w:r>
         <w:r>
           <w:rPr>
@@ -464,7 +464,7 @@
           <w:lang w:eastAsia="fr-FR"/>
         </w:rPr>
       </w:pPr>
-      <w:hyperlink w:anchor="_Toc317340226" w:history="1">
+      <w:hyperlink w:anchor="_Toc317341937" w:history="1">
         <w:r>
           <w:rPr>
             <w:rStyle w:val="Hyperlink"/>
@@ -491,7 +491,7 @@
             <w:noProof/>
             <w:webHidden/>
           </w:rPr>
-          <w:instrText xml:space="preserve"> PAGEREF _Toc317340226 \h </w:instrText>
+          <w:instrText xml:space="preserve"> PAGEREF _Toc317341937 \h </w:instrText>
         </w:r>
         <w:r>
           <w:rPr>
@@ -510,7 +510,7 @@
             <w:noProof/>
             <w:webHidden/>
           </w:rPr>
-          <w:t>5</w:t>
+          <w:t>3</w:t>
         </w:r>
         <w:r>
           <w:rPr>
@@ -535,7 +535,7 @@
           <w:lang w:eastAsia="fr-FR"/>
         </w:rPr>
       </w:pPr>
-      <w:hyperlink w:anchor="_Toc317340227" w:history="1">
+      <w:hyperlink w:anchor="_Toc317341938" w:history="1">
         <w:r>
           <w:rPr>
             <w:rStyle w:val="Hyperlink"/>
@@ -562,7 +562,7 @@
             <w:noProof/>
             <w:webHidden/>
           </w:rPr>
-          <w:instrText xml:space="preserve"> PAGEREF _Toc317340227 \h </w:instrText>
+          <w:instrText xml:space="preserve"> PAGEREF _Toc317341938 \h </w:instrText>
         </w:r>
         <w:r>
           <w:rPr>
@@ -581,7 +581,7 @@
             <w:noProof/>
             <w:webHidden/>
           </w:rPr>
-          <w:t>5</w:t>
+          <w:t>3</w:t>
         </w:r>
         <w:r>
           <w:rPr>
@@ -606,7 +606,7 @@
           <w:lang w:eastAsia="fr-FR"/>
         </w:rPr>
       </w:pPr>
-      <w:hyperlink w:anchor="_Toc317340228" w:history="1">
+      <w:hyperlink w:anchor="_Toc317341939" w:history="1">
         <w:r>
           <w:rPr>
             <w:rStyle w:val="Hyperlink"/>
@@ -633,7 +633,7 @@
             <w:noProof/>
             <w:webHidden/>
           </w:rPr>
-          <w:instrText xml:space="preserve"> PAGEREF _Toc317340228 \h </w:instrText>
+          <w:instrText xml:space="preserve"> PAGEREF _Toc317341939 \h </w:instrText>
         </w:r>
         <w:r>
           <w:rPr>
@@ -652,7 +652,7 @@
             <w:noProof/>
             <w:webHidden/>
           </w:rPr>
-          <w:t>6</w:t>
+          <w:t>3</w:t>
         </w:r>
         <w:r>
           <w:rPr>
@@ -677,7 +677,7 @@
           <w:lang w:eastAsia="fr-FR"/>
         </w:rPr>
       </w:pPr>
-      <w:hyperlink w:anchor="_Toc317340229" w:history="1">
+      <w:hyperlink w:anchor="_Toc317341940" w:history="1">
         <w:r>
           <w:rPr>
             <w:rStyle w:val="Hyperlink"/>
@@ -704,7 +704,7 @@
             <w:noProof/>
             <w:webHidden/>
           </w:rPr>
-          <w:instrText xml:space="preserve"> PAGEREF _Toc317340229 \h </w:instrText>
+          <w:instrText xml:space="preserve"> PAGEREF _Toc317341940 \h </w:instrText>
         </w:r>
         <w:r>
           <w:rPr>
@@ -723,7 +723,7 @@
             <w:noProof/>
             <w:webHidden/>
           </w:rPr>
-          <w:t>6</w:t>
+          <w:t>3</w:t>
         </w:r>
         <w:r>
           <w:rPr>
@@ -748,7 +748,7 @@
           <w:lang w:eastAsia="fr-FR"/>
         </w:rPr>
       </w:pPr>
-      <w:hyperlink w:anchor="_Toc317340230" w:history="1">
+      <w:hyperlink w:anchor="_Toc317341941" w:history="1">
         <w:r>
           <w:rPr>
             <w:rStyle w:val="Hyperlink"/>
@@ -775,7 +775,7 @@
             <w:noProof/>
             <w:webHidden/>
           </w:rPr>
-          <w:instrText xml:space="preserve"> PAGEREF _Toc317340230 \h </w:instrText>
+          <w:instrText xml:space="preserve"> PAGEREF _Toc317341941 \h </w:instrText>
         </w:r>
         <w:r>
           <w:rPr>
@@ -794,7 +794,7 @@
             <w:noProof/>
             <w:webHidden/>
           </w:rPr>
-          <w:t>6</w:t>
+          <w:t>3</w:t>
         </w:r>
         <w:r>
           <w:rPr>
@@ -819,7 +819,7 @@
           <w:lang w:eastAsia="fr-FR"/>
         </w:rPr>
       </w:pPr>
-      <w:hyperlink w:anchor="_Toc317340231" w:history="1">
+      <w:hyperlink w:anchor="_Toc317341942" w:history="1">
         <w:r>
           <w:rPr>
             <w:rStyle w:val="Hyperlink"/>
@@ -846,7 +846,7 @@
             <w:noProof/>
             <w:webHidden/>
           </w:rPr>
-          <w:instrText xml:space="preserve"> PAGEREF _Toc317340231 \h </w:instrText>
+          <w:instrText xml:space="preserve"> PAGEREF _Toc317341942 \h </w:instrText>
         </w:r>
         <w:r>
           <w:rPr>
@@ -865,7 +865,7 @@
             <w:noProof/>
             <w:webHidden/>
           </w:rPr>
-          <w:t>6</w:t>
+          <w:t>3</w:t>
         </w:r>
         <w:r>
           <w:rPr>
@@ -890,7 +890,7 @@
           <w:lang w:eastAsia="fr-FR"/>
         </w:rPr>
       </w:pPr>
-      <w:hyperlink w:anchor="_Toc317340232" w:history="1">
+      <w:hyperlink w:anchor="_Toc317341943" w:history="1">
         <w:r>
           <w:rPr>
             <w:rStyle w:val="Hyperlink"/>
@@ -917,7 +917,7 @@
             <w:noProof/>
             <w:webHidden/>
           </w:rPr>
-          <w:instrText xml:space="preserve"> PAGEREF _Toc317340232 \h </w:instrText>
+          <w:instrText xml:space="preserve"> PAGEREF _Toc317341943 \h </w:instrText>
         </w:r>
         <w:r>
           <w:rPr>
@@ -936,7 +936,7 @@
             <w:noProof/>
             <w:webHidden/>
           </w:rPr>
-          <w:t>7</w:t>
+          <w:t>3</w:t>
         </w:r>
         <w:r>
           <w:rPr>
@@ -957,7 +957,7 @@
         <w:pStyle w:val="Heading1"/>
         <w:pageBreakBefore/>
       </w:pPr>
-      <w:bookmarkStart w:id="1" w:name="_Toc317340221"/>
+      <w:bookmarkStart w:id="1" w:name="_Toc317341932"/>
       <w:r>
         <w:t xml:space="preserve">I. </w:t>
       </w:r>
@@ -1038,7 +1038,7 @@
           <w:lang w:val="en-US"/>
         </w:rPr>
       </w:pPr>
-      <w:bookmarkStart w:id="2" w:name="_Toc317340222"/>
+      <w:bookmarkStart w:id="2" w:name="_Toc317341933"/>
       <w:r>
         <w:rPr>
           <w:lang w:val="en-US"/>
@@ -1054,7 +1054,7 @@
           <w:lang w:val="en-US"/>
         </w:rPr>
       </w:pPr>
-      <w:bookmarkStart w:id="3" w:name="_Toc317340223"/>
+      <w:bookmarkStart w:id="3" w:name="_Toc317341934"/>
       <w:r>
         <w:rPr>
           <w:lang w:val="en-US"/>
@@ -1706,7 +1706,7 @@
       <w:pPr>
         <w:pStyle w:val="Heading2"/>
       </w:pPr>
-      <w:bookmarkStart w:id="4" w:name="_Toc317340224"/>
+      <w:bookmarkStart w:id="4" w:name="_Toc317341935"/>
       <w:r>
         <w:t xml:space="preserve">I.2. </w:t>
       </w:r>
@@ -1956,7 +1956,7 @@
         <w:pStyle w:val="Heading1"/>
         <w:pageBreakBefore/>
       </w:pPr>
-      <w:bookmarkStart w:id="5" w:name="_Toc317340225"/>
+      <w:bookmarkStart w:id="5" w:name="_Toc317341936"/>
       <w:r>
         <w:t xml:space="preserve">III. </w:t>
       </w:r>
@@ -1970,7 +1970,7 @@
       <w:pPr>
         <w:pStyle w:val="Heading2"/>
       </w:pPr>
-      <w:bookmarkStart w:id="6" w:name="_Toc317340226"/>
+      <w:bookmarkStart w:id="6" w:name="_Toc317341937"/>
       <w:r>
         <w:t>III.1. Serveur</w:t>
       </w:r>
@@ -2044,7 +2044,7 @@
         <w:jc w:val="both"/>
       </w:pPr>
       <w:r>
-        <w:t>Gestion des données des clients : le serveur doit enregistrer les différents clients qui se connectent et les jetons dont ils disposent.</w:t>
+        <w:t>Gestion des données des clients : le serveur doit enregistrer les différents clients qui se connectent, leur mot de passe et leur nombre de parties gagnées.</w:t>
       </w:r>
     </w:p>
     <w:p/>
@@ -2052,7 +2052,7 @@
       <w:pPr>
         <w:pStyle w:val="Heading2"/>
       </w:pPr>
-      <w:bookmarkStart w:id="7" w:name="_Toc317340227"/>
+      <w:bookmarkStart w:id="7" w:name="_Toc317341938"/>
       <w:r>
         <w:t>III.2. Clients</w:t>
       </w:r>
@@ -2170,7 +2170,7 @@
         <w:pStyle w:val="Heading1"/>
         <w:pageBreakBefore/>
       </w:pPr>
-      <w:bookmarkStart w:id="8" w:name="_Toc317340228"/>
+      <w:bookmarkStart w:id="8" w:name="_Toc317341939"/>
       <w:r>
         <w:t xml:space="preserve">IV. </w:t>
       </w:r>
@@ -2184,7 +2184,7 @@
       <w:pPr>
         <w:pStyle w:val="Heading2"/>
       </w:pPr>
-      <w:bookmarkStart w:id="9" w:name="_Toc317340229"/>
+      <w:bookmarkStart w:id="9" w:name="_Toc317341940"/>
       <w:r>
         <w:t>IV.1. Serveur</w:t>
       </w:r>
@@ -2265,7 +2265,7 @@
       <w:pPr>
         <w:pStyle w:val="Heading1"/>
       </w:pPr>
-      <w:bookmarkStart w:id="10" w:name="_Toc317340230"/>
+      <w:bookmarkStart w:id="10" w:name="_Toc317341941"/>
       <w:r>
         <w:t>IV.2. Clients</w:t>
       </w:r>
@@ -2354,7 +2354,7 @@
       <w:pPr>
         <w:pStyle w:val="Heading1"/>
       </w:pPr>
-      <w:bookmarkStart w:id="11" w:name="_Toc317340231"/>
+      <w:bookmarkStart w:id="11" w:name="_Toc317341942"/>
       <w:r>
         <w:t xml:space="preserve">V. </w:t>
       </w:r>
@@ -2502,7 +2502,7 @@
           <w:noProof/>
         </w:rPr>
       </w:pPr>
-      <w:bookmarkStart w:id="12" w:name="_Toc317340232"/>
+      <w:bookmarkStart w:id="12" w:name="_Toc317341943"/>
       <w:r>
         <w:t xml:space="preserve">VI. </w:t>
       </w:r>
@@ -3958,7 +3958,7 @@
     <w:locked/>
     <w:rsid w:val="00853212"/>
     <w:rPr>
-      <w:rFonts w:ascii="Cambria" w:hAnsi="Cambria"/>
+      <w:rFonts w:ascii="Cambria" w:hAnsi="Cambria" w:cs="Times New Roman"/>
       <w:b/>
       <w:color w:val="365F91"/>
       <w:sz w:val="28"/>
@@ -3972,7 +3972,7 @@
     <w:locked/>
     <w:rsid w:val="00853212"/>
     <w:rPr>
-      <w:rFonts w:ascii="Cambria" w:hAnsi="Cambria"/>
+      <w:rFonts w:ascii="Cambria" w:hAnsi="Cambria" w:cs="Times New Roman"/>
       <w:b/>
       <w:color w:val="4F81BD"/>
       <w:sz w:val="26"/>
@@ -3986,7 +3986,7 @@
     <w:locked/>
     <w:rsid w:val="00853212"/>
     <w:rPr>
-      <w:rFonts w:ascii="Cambria" w:hAnsi="Cambria"/>
+      <w:rFonts w:ascii="Cambria" w:hAnsi="Cambria" w:cs="Times New Roman"/>
       <w:b/>
       <w:color w:val="4F81BD"/>
     </w:rPr>
@@ -4028,7 +4028,7 @@
     <w:locked/>
     <w:rsid w:val="004E4A5D"/>
     <w:rPr>
-      <w:rFonts w:ascii="Tahoma" w:hAnsi="Tahoma"/>
+      <w:rFonts w:ascii="Tahoma" w:hAnsi="Tahoma" w:cs="Times New Roman"/>
       <w:sz w:val="16"/>
     </w:rPr>
   </w:style>

</xml_diff>